<commit_message>
Added changes to projectplan
</commit_message>
<xml_diff>
--- a/1. Analysis/Projectplan RPA Marc den Hollander.docx
+++ b/1. Analysis/Projectplan RPA Marc den Hollander.docx
@@ -551,7 +551,7 @@
     </w:p>
     <w:p>
       <w:pPr>
-        <w:pStyle w:val="Kop4"/>
+        <w:pStyle w:val="Heading4"/>
         <w:rPr>
           <w:lang w:val="en-US"/>
         </w:rPr>
@@ -1060,6 +1060,24 @@
                 <w:lang w:val="en-US"/>
               </w:rPr>
             </w:pPr>
+            <w:r>
+              <w:rPr>
+                <w:lang w:val="en-US"/>
+              </w:rPr>
+              <w:t xml:space="preserve">Added </w:t>
+            </w:r>
+            <w:r>
+              <w:rPr>
+                <w:lang w:val="en-US"/>
+              </w:rPr>
+              <w:t>and finetuned the research questions</w:t>
+            </w:r>
+            <w:r>
+              <w:rPr>
+                <w:lang w:val="en-US"/>
+              </w:rPr>
+              <w:t xml:space="preserve">. Also fixed the planning. </w:t>
+            </w:r>
           </w:p>
         </w:tc>
         <w:tc>
@@ -1469,6 +1487,9 @@
             <w:pPr>
               <w:pStyle w:val="Tabelbody"/>
             </w:pPr>
+            <w:r>
+              <w:t>03-03-2023</w:t>
+            </w:r>
           </w:p>
         </w:tc>
         <w:tc>
@@ -1482,6 +1503,12 @@
                 <w:szCs w:val="18"/>
               </w:rPr>
             </w:pPr>
+            <w:r>
+              <w:rPr>
+                <w:szCs w:val="18"/>
+              </w:rPr>
+              <w:t>Geert Jan van Ouwendorp</w:t>
+            </w:r>
           </w:p>
         </w:tc>
       </w:tr>
@@ -1535,7 +1562,7 @@
       <w:sdtContent>
         <w:p>
           <w:pPr>
-            <w:pStyle w:val="Kopvaninhoudsopgave"/>
+            <w:pStyle w:val="TOCHeading"/>
             <w:rPr>
               <w:lang w:val="en-US"/>
             </w:rPr>
@@ -1549,7 +1576,7 @@
         </w:p>
         <w:p>
           <w:pPr>
-            <w:pStyle w:val="Inhopg1"/>
+            <w:pStyle w:val="TOC1"/>
             <w:tabs>
               <w:tab w:val="left" w:pos="440"/>
             </w:tabs>
@@ -1578,7 +1605,7 @@
             </w:rPr>
             <w:fldChar w:fldCharType="separate"/>
           </w:r>
-          <w:hyperlink w:anchor="_Toc127450361" w:history="1">
+          <w:hyperlink w:anchor="_Toc128748492" w:history="1">
             <w:r>
               <w:rPr>
                 <w:rStyle w:val="Hyperlink"/>
@@ -1623,7 +1650,7 @@
                 <w:noProof/>
                 <w:webHidden/>
               </w:rPr>
-              <w:instrText xml:space="preserve"> PAGEREF _Toc127450361 \h </w:instrText>
+              <w:instrText xml:space="preserve"> PAGEREF _Toc128748492 \h </w:instrText>
             </w:r>
             <w:r>
               <w:rPr>
@@ -1656,7 +1683,7 @@
         </w:p>
         <w:p>
           <w:pPr>
-            <w:pStyle w:val="Inhopg2"/>
+            <w:pStyle w:val="TOC2"/>
             <w:tabs>
               <w:tab w:val="left" w:pos="880"/>
             </w:tabs>
@@ -1668,7 +1695,7 @@
               <w:lang w:eastAsia="nl-NL"/>
             </w:rPr>
           </w:pPr>
-          <w:hyperlink w:anchor="_Toc127450362" w:history="1">
+          <w:hyperlink w:anchor="_Toc128748493" w:history="1">
             <w:r>
               <w:rPr>
                 <w:rStyle w:val="Hyperlink"/>
@@ -1720,7 +1747,7 @@
                 <w:noProof/>
                 <w:webHidden/>
               </w:rPr>
-              <w:instrText xml:space="preserve"> PAGEREF _Toc127450362 \h </w:instrText>
+              <w:instrText xml:space="preserve"> PAGEREF _Toc128748493 \h </w:instrText>
             </w:r>
             <w:r>
               <w:rPr>
@@ -1753,7 +1780,7 @@
         </w:p>
         <w:p>
           <w:pPr>
-            <w:pStyle w:val="Inhopg2"/>
+            <w:pStyle w:val="TOC2"/>
             <w:tabs>
               <w:tab w:val="left" w:pos="880"/>
             </w:tabs>
@@ -1765,7 +1792,7 @@
               <w:lang w:eastAsia="nl-NL"/>
             </w:rPr>
           </w:pPr>
-          <w:hyperlink w:anchor="_Toc127450363" w:history="1">
+          <w:hyperlink w:anchor="_Toc128748494" w:history="1">
             <w:r>
               <w:rPr>
                 <w:rStyle w:val="Hyperlink"/>
@@ -1817,7 +1844,7 @@
                 <w:noProof/>
                 <w:webHidden/>
               </w:rPr>
-              <w:instrText xml:space="preserve"> PAGEREF _Toc127450363 \h </w:instrText>
+              <w:instrText xml:space="preserve"> PAGEREF _Toc128748494 \h </w:instrText>
             </w:r>
             <w:r>
               <w:rPr>
@@ -1850,7 +1877,7 @@
         </w:p>
         <w:p>
           <w:pPr>
-            <w:pStyle w:val="Inhopg2"/>
+            <w:pStyle w:val="TOC2"/>
             <w:tabs>
               <w:tab w:val="left" w:pos="880"/>
             </w:tabs>
@@ -1862,7 +1889,7 @@
               <w:lang w:eastAsia="nl-NL"/>
             </w:rPr>
           </w:pPr>
-          <w:hyperlink w:anchor="_Toc127450364" w:history="1">
+          <w:hyperlink w:anchor="_Toc128748495" w:history="1">
             <w:r>
               <w:rPr>
                 <w:rStyle w:val="Hyperlink"/>
@@ -1914,7 +1941,7 @@
                 <w:noProof/>
                 <w:webHidden/>
               </w:rPr>
-              <w:instrText xml:space="preserve"> PAGEREF _Toc127450364 \h </w:instrText>
+              <w:instrText xml:space="preserve"> PAGEREF _Toc128748495 \h </w:instrText>
             </w:r>
             <w:r>
               <w:rPr>
@@ -1947,7 +1974,7 @@
         </w:p>
         <w:p>
           <w:pPr>
-            <w:pStyle w:val="Inhopg2"/>
+            <w:pStyle w:val="TOC2"/>
             <w:tabs>
               <w:tab w:val="left" w:pos="880"/>
             </w:tabs>
@@ -1959,7 +1986,7 @@
               <w:lang w:eastAsia="nl-NL"/>
             </w:rPr>
           </w:pPr>
-          <w:hyperlink w:anchor="_Toc127450365" w:history="1">
+          <w:hyperlink w:anchor="_Toc128748496" w:history="1">
             <w:r>
               <w:rPr>
                 <w:rStyle w:val="Hyperlink"/>
@@ -2011,7 +2038,7 @@
                 <w:noProof/>
                 <w:webHidden/>
               </w:rPr>
-              <w:instrText xml:space="preserve"> PAGEREF _Toc127450365 \h </w:instrText>
+              <w:instrText xml:space="preserve"> PAGEREF _Toc128748496 \h </w:instrText>
             </w:r>
             <w:r>
               <w:rPr>
@@ -2044,7 +2071,7 @@
         </w:p>
         <w:p>
           <w:pPr>
-            <w:pStyle w:val="Inhopg2"/>
+            <w:pStyle w:val="TOC2"/>
             <w:tabs>
               <w:tab w:val="left" w:pos="880"/>
             </w:tabs>
@@ -2056,7 +2083,7 @@
               <w:lang w:eastAsia="nl-NL"/>
             </w:rPr>
           </w:pPr>
-          <w:hyperlink w:anchor="_Toc127450366" w:history="1">
+          <w:hyperlink w:anchor="_Toc128748497" w:history="1">
             <w:r>
               <w:rPr>
                 <w:rStyle w:val="Hyperlink"/>
@@ -2108,7 +2135,7 @@
                 <w:noProof/>
                 <w:webHidden/>
               </w:rPr>
-              <w:instrText xml:space="preserve"> PAGEREF _Toc127450366 \h </w:instrText>
+              <w:instrText xml:space="preserve"> PAGEREF _Toc128748497 \h </w:instrText>
             </w:r>
             <w:r>
               <w:rPr>
@@ -2141,7 +2168,7 @@
         </w:p>
         <w:p>
           <w:pPr>
-            <w:pStyle w:val="Inhopg2"/>
+            <w:pStyle w:val="TOC2"/>
             <w:tabs>
               <w:tab w:val="left" w:pos="880"/>
             </w:tabs>
@@ -2153,7 +2180,7 @@
               <w:lang w:eastAsia="nl-NL"/>
             </w:rPr>
           </w:pPr>
-          <w:hyperlink w:anchor="_Toc127450367" w:history="1">
+          <w:hyperlink w:anchor="_Toc128748498" w:history="1">
             <w:r>
               <w:rPr>
                 <w:rStyle w:val="Hyperlink"/>
@@ -2205,7 +2232,7 @@
                 <w:noProof/>
                 <w:webHidden/>
               </w:rPr>
-              <w:instrText xml:space="preserve"> PAGEREF _Toc127450367 \h </w:instrText>
+              <w:instrText xml:space="preserve"> PAGEREF _Toc128748498 \h </w:instrText>
             </w:r>
             <w:r>
               <w:rPr>
@@ -2238,7 +2265,7 @@
         </w:p>
         <w:p>
           <w:pPr>
-            <w:pStyle w:val="Inhopg1"/>
+            <w:pStyle w:val="TOC1"/>
             <w:tabs>
               <w:tab w:val="left" w:pos="440"/>
             </w:tabs>
@@ -2249,7 +2276,7 @@
               <w:lang w:eastAsia="nl-NL"/>
             </w:rPr>
           </w:pPr>
-          <w:hyperlink w:anchor="_Toc127450368" w:history="1">
+          <w:hyperlink w:anchor="_Toc128748499" w:history="1">
             <w:r>
               <w:rPr>
                 <w:rStyle w:val="Hyperlink"/>
@@ -2294,7 +2321,7 @@
                 <w:noProof/>
                 <w:webHidden/>
               </w:rPr>
-              <w:instrText xml:space="preserve"> PAGEREF _Toc127450368 \h </w:instrText>
+              <w:instrText xml:space="preserve"> PAGEREF _Toc128748499 \h </w:instrText>
             </w:r>
             <w:r>
               <w:rPr>
@@ -2327,7 +2354,7 @@
         </w:p>
         <w:p>
           <w:pPr>
-            <w:pStyle w:val="Inhopg2"/>
+            <w:pStyle w:val="TOC2"/>
             <w:tabs>
               <w:tab w:val="left" w:pos="880"/>
             </w:tabs>
@@ -2339,7 +2366,7 @@
               <w:lang w:eastAsia="nl-NL"/>
             </w:rPr>
           </w:pPr>
-          <w:hyperlink w:anchor="_Toc127450369" w:history="1">
+          <w:hyperlink w:anchor="_Toc128748500" w:history="1">
             <w:r>
               <w:rPr>
                 <w:rStyle w:val="Hyperlink"/>
@@ -2391,7 +2418,7 @@
                 <w:noProof/>
                 <w:webHidden/>
               </w:rPr>
-              <w:instrText xml:space="preserve"> PAGEREF _Toc127450369 \h </w:instrText>
+              <w:instrText xml:space="preserve"> PAGEREF _Toc128748500 \h </w:instrText>
             </w:r>
             <w:r>
               <w:rPr>
@@ -2424,7 +2451,7 @@
         </w:p>
         <w:p>
           <w:pPr>
-            <w:pStyle w:val="Inhopg2"/>
+            <w:pStyle w:val="TOC2"/>
             <w:tabs>
               <w:tab w:val="left" w:pos="880"/>
             </w:tabs>
@@ -2436,7 +2463,7 @@
               <w:lang w:eastAsia="nl-NL"/>
             </w:rPr>
           </w:pPr>
-          <w:hyperlink w:anchor="_Toc127450370" w:history="1">
+          <w:hyperlink w:anchor="_Toc128748501" w:history="1">
             <w:r>
               <w:rPr>
                 <w:rStyle w:val="Hyperlink"/>
@@ -2488,7 +2515,7 @@
                 <w:noProof/>
                 <w:webHidden/>
               </w:rPr>
-              <w:instrText xml:space="preserve"> PAGEREF _Toc127450370 \h </w:instrText>
+              <w:instrText xml:space="preserve"> PAGEREF _Toc128748501 \h </w:instrText>
             </w:r>
             <w:r>
               <w:rPr>
@@ -2521,7 +2548,7 @@
         </w:p>
         <w:p>
           <w:pPr>
-            <w:pStyle w:val="Inhopg1"/>
+            <w:pStyle w:val="TOC1"/>
             <w:tabs>
               <w:tab w:val="left" w:pos="440"/>
             </w:tabs>
@@ -2532,7 +2559,7 @@
               <w:lang w:eastAsia="nl-NL"/>
             </w:rPr>
           </w:pPr>
-          <w:hyperlink w:anchor="_Toc127450371" w:history="1">
+          <w:hyperlink w:anchor="_Toc128748502" w:history="1">
             <w:r>
               <w:rPr>
                 <w:rStyle w:val="Hyperlink"/>
@@ -2577,7 +2604,7 @@
                 <w:noProof/>
                 <w:webHidden/>
               </w:rPr>
-              <w:instrText xml:space="preserve"> PAGEREF _Toc127450371 \h </w:instrText>
+              <w:instrText xml:space="preserve"> PAGEREF _Toc128748502 \h </w:instrText>
             </w:r>
             <w:r>
               <w:rPr>
@@ -2610,7 +2637,7 @@
         </w:p>
         <w:p>
           <w:pPr>
-            <w:pStyle w:val="Inhopg2"/>
+            <w:pStyle w:val="TOC2"/>
             <w:tabs>
               <w:tab w:val="left" w:pos="880"/>
             </w:tabs>
@@ -2622,7 +2649,7 @@
               <w:lang w:eastAsia="nl-NL"/>
             </w:rPr>
           </w:pPr>
-          <w:hyperlink w:anchor="_Toc127450372" w:history="1">
+          <w:hyperlink w:anchor="_Toc128748503" w:history="1">
             <w:r>
               <w:rPr>
                 <w:rStyle w:val="Hyperlink"/>
@@ -2674,7 +2701,7 @@
                 <w:noProof/>
                 <w:webHidden/>
               </w:rPr>
-              <w:instrText xml:space="preserve"> PAGEREF _Toc127450372 \h </w:instrText>
+              <w:instrText xml:space="preserve"> PAGEREF _Toc128748503 \h </w:instrText>
             </w:r>
             <w:r>
               <w:rPr>
@@ -2707,7 +2734,7 @@
         </w:p>
         <w:p>
           <w:pPr>
-            <w:pStyle w:val="Inhopg2"/>
+            <w:pStyle w:val="TOC2"/>
             <w:tabs>
               <w:tab w:val="left" w:pos="880"/>
             </w:tabs>
@@ -2719,7 +2746,7 @@
               <w:lang w:eastAsia="nl-NL"/>
             </w:rPr>
           </w:pPr>
-          <w:hyperlink w:anchor="_Toc127450373" w:history="1">
+          <w:hyperlink w:anchor="_Toc128748504" w:history="1">
             <w:r>
               <w:rPr>
                 <w:rStyle w:val="Hyperlink"/>
@@ -2771,7 +2798,7 @@
                 <w:noProof/>
                 <w:webHidden/>
               </w:rPr>
-              <w:instrText xml:space="preserve"> PAGEREF _Toc127450373 \h </w:instrText>
+              <w:instrText xml:space="preserve"> PAGEREF _Toc128748504 \h </w:instrText>
             </w:r>
             <w:r>
               <w:rPr>
@@ -2804,7 +2831,7 @@
         </w:p>
         <w:p>
           <w:pPr>
-            <w:pStyle w:val="Inhopg1"/>
+            <w:pStyle w:val="TOC1"/>
             <w:tabs>
               <w:tab w:val="left" w:pos="440"/>
             </w:tabs>
@@ -2815,7 +2842,7 @@
               <w:lang w:eastAsia="nl-NL"/>
             </w:rPr>
           </w:pPr>
-          <w:hyperlink w:anchor="_Toc127450374" w:history="1">
+          <w:hyperlink w:anchor="_Toc128748505" w:history="1">
             <w:r>
               <w:rPr>
                 <w:rStyle w:val="Hyperlink"/>
@@ -2860,7 +2887,7 @@
                 <w:noProof/>
                 <w:webHidden/>
               </w:rPr>
-              <w:instrText xml:space="preserve"> PAGEREF _Toc127450374 \h </w:instrText>
+              <w:instrText xml:space="preserve"> PAGEREF _Toc128748505 \h </w:instrText>
             </w:r>
             <w:r>
               <w:rPr>
@@ -2880,7 +2907,7 @@
                 <w:noProof/>
                 <w:webHidden/>
               </w:rPr>
-              <w:t>10</w:t>
+              <w:t>11</w:t>
             </w:r>
             <w:r>
               <w:rPr>
@@ -2893,7 +2920,7 @@
         </w:p>
         <w:p>
           <w:pPr>
-            <w:pStyle w:val="Inhopg2"/>
+            <w:pStyle w:val="TOC2"/>
             <w:tabs>
               <w:tab w:val="left" w:pos="880"/>
             </w:tabs>
@@ -2905,7 +2932,7 @@
               <w:lang w:eastAsia="nl-NL"/>
             </w:rPr>
           </w:pPr>
-          <w:hyperlink w:anchor="_Toc127450375" w:history="1">
+          <w:hyperlink w:anchor="_Toc128748506" w:history="1">
             <w:r>
               <w:rPr>
                 <w:rStyle w:val="Hyperlink"/>
@@ -2957,7 +2984,7 @@
                 <w:noProof/>
                 <w:webHidden/>
               </w:rPr>
-              <w:instrText xml:space="preserve"> PAGEREF _Toc127450375 \h </w:instrText>
+              <w:instrText xml:space="preserve"> PAGEREF _Toc128748506 \h </w:instrText>
             </w:r>
             <w:r>
               <w:rPr>
@@ -2977,7 +3004,7 @@
                 <w:noProof/>
                 <w:webHidden/>
               </w:rPr>
-              <w:t>10</w:t>
+              <w:t>11</w:t>
             </w:r>
             <w:r>
               <w:rPr>
@@ -2990,7 +3017,7 @@
         </w:p>
         <w:p>
           <w:pPr>
-            <w:pStyle w:val="Inhopg2"/>
+            <w:pStyle w:val="TOC2"/>
             <w:tabs>
               <w:tab w:val="left" w:pos="880"/>
             </w:tabs>
@@ -3002,7 +3029,7 @@
               <w:lang w:eastAsia="nl-NL"/>
             </w:rPr>
           </w:pPr>
-          <w:hyperlink w:anchor="_Toc127450376" w:history="1">
+          <w:hyperlink w:anchor="_Toc128748507" w:history="1">
             <w:r>
               <w:rPr>
                 <w:rStyle w:val="Hyperlink"/>
@@ -3054,7 +3081,7 @@
                 <w:noProof/>
                 <w:webHidden/>
               </w:rPr>
-              <w:instrText xml:space="preserve"> PAGEREF _Toc127450376 \h </w:instrText>
+              <w:instrText xml:space="preserve"> PAGEREF _Toc128748507 \h </w:instrText>
             </w:r>
             <w:r>
               <w:rPr>
@@ -3074,7 +3101,7 @@
                 <w:noProof/>
                 <w:webHidden/>
               </w:rPr>
-              <w:t>10</w:t>
+              <w:t>11</w:t>
             </w:r>
             <w:r>
               <w:rPr>
@@ -3087,7 +3114,7 @@
         </w:p>
         <w:p>
           <w:pPr>
-            <w:pStyle w:val="Inhopg2"/>
+            <w:pStyle w:val="TOC2"/>
             <w:tabs>
               <w:tab w:val="left" w:pos="880"/>
             </w:tabs>
@@ -3099,7 +3126,7 @@
               <w:lang w:eastAsia="nl-NL"/>
             </w:rPr>
           </w:pPr>
-          <w:hyperlink w:anchor="_Toc127450377" w:history="1">
+          <w:hyperlink w:anchor="_Toc128748508" w:history="1">
             <w:r>
               <w:rPr>
                 <w:rStyle w:val="Hyperlink"/>
@@ -3151,7 +3178,7 @@
                 <w:noProof/>
                 <w:webHidden/>
               </w:rPr>
-              <w:instrText xml:space="preserve"> PAGEREF _Toc127450377 \h </w:instrText>
+              <w:instrText xml:space="preserve"> PAGEREF _Toc128748508 \h </w:instrText>
             </w:r>
             <w:r>
               <w:rPr>
@@ -3171,7 +3198,7 @@
                 <w:noProof/>
                 <w:webHidden/>
               </w:rPr>
-              <w:t>10</w:t>
+              <w:t>11</w:t>
             </w:r>
             <w:r>
               <w:rPr>
@@ -3184,7 +3211,7 @@
         </w:p>
         <w:p>
           <w:pPr>
-            <w:pStyle w:val="Inhopg1"/>
+            <w:pStyle w:val="TOC1"/>
             <w:tabs>
               <w:tab w:val="left" w:pos="440"/>
             </w:tabs>
@@ -3195,7 +3222,7 @@
               <w:lang w:eastAsia="nl-NL"/>
             </w:rPr>
           </w:pPr>
-          <w:hyperlink w:anchor="_Toc127450378" w:history="1">
+          <w:hyperlink w:anchor="_Toc128748509" w:history="1">
             <w:r>
               <w:rPr>
                 <w:rStyle w:val="Hyperlink"/>
@@ -3240,7 +3267,7 @@
                 <w:noProof/>
                 <w:webHidden/>
               </w:rPr>
-              <w:instrText xml:space="preserve"> PAGEREF _Toc127450378 \h </w:instrText>
+              <w:instrText xml:space="preserve"> PAGEREF _Toc128748509 \h </w:instrText>
             </w:r>
             <w:r>
               <w:rPr>
@@ -3260,7 +3287,7 @@
                 <w:noProof/>
                 <w:webHidden/>
               </w:rPr>
-              <w:t>11</w:t>
+              <w:t>12</w:t>
             </w:r>
             <w:r>
               <w:rPr>
@@ -3297,7 +3324,7 @@
     </w:p>
     <w:p>
       <w:pPr>
-        <w:pStyle w:val="Kop1"/>
+        <w:pStyle w:val="Heading1"/>
         <w:rPr>
           <w:lang w:val="en-US"/>
         </w:rPr>
@@ -3307,7 +3334,7 @@
       <w:bookmarkStart w:id="3" w:name="_Toc327583373"/>
       <w:bookmarkStart w:id="4" w:name="_Toc339966112"/>
       <w:bookmarkStart w:id="5" w:name="_Toc507670772"/>
-      <w:bookmarkStart w:id="6" w:name="_Toc127450361"/>
+      <w:bookmarkStart w:id="6" w:name="_Toc128748492"/>
       <w:r>
         <w:rPr>
           <w:lang w:val="en-US"/>
@@ -3330,13 +3357,13 @@
     </w:p>
     <w:p>
       <w:pPr>
-        <w:pStyle w:val="Kop2"/>
+        <w:pStyle w:val="Heading2"/>
         <w:rPr>
           <w:lang w:val="en-US"/>
         </w:rPr>
       </w:pPr>
       <w:bookmarkStart w:id="7" w:name="_Toc507670773"/>
-      <w:bookmarkStart w:id="8" w:name="_Toc127450362"/>
+      <w:bookmarkStart w:id="8" w:name="_Toc128748493"/>
       <w:r>
         <w:rPr>
           <w:lang w:val="en-US"/>
@@ -3492,22 +3519,22 @@
     </w:p>
     <w:p>
       <w:pPr>
-        <w:pStyle w:val="Kop2"/>
-        <w:rPr>
-          <w:lang w:val="en-US"/>
-        </w:rPr>
-      </w:pPr>
-      <w:bookmarkStart w:id="9" w:name="_Toc127450363"/>
-      <w:bookmarkStart w:id="10" w:name="_Toc327581046"/>
-      <w:bookmarkStart w:id="11" w:name="_Toc327581596"/>
-      <w:bookmarkStart w:id="12" w:name="_Toc327583376"/>
+        <w:pStyle w:val="Heading2"/>
+        <w:rPr>
+          <w:lang w:val="en-US"/>
+        </w:rPr>
+      </w:pPr>
+      <w:bookmarkStart w:id="9" w:name="_Toc327581046"/>
+      <w:bookmarkStart w:id="10" w:name="_Toc327581596"/>
+      <w:bookmarkStart w:id="11" w:name="_Toc327583376"/>
+      <w:bookmarkStart w:id="12" w:name="_Toc128748494"/>
       <w:r>
         <w:rPr>
           <w:lang w:val="en-US"/>
         </w:rPr>
         <w:t>Goal of the project</w:t>
       </w:r>
-      <w:bookmarkEnd w:id="9"/>
+      <w:bookmarkEnd w:id="12"/>
     </w:p>
     <w:p>
       <w:pPr>
@@ -3593,15 +3620,15 @@
     </w:p>
     <w:p>
       <w:pPr>
-        <w:pStyle w:val="Kop2"/>
-        <w:rPr>
-          <w:lang w:val="en-US"/>
-        </w:rPr>
-      </w:pPr>
-      <w:bookmarkStart w:id="13" w:name="_Toc127450364"/>
+        <w:pStyle w:val="Heading2"/>
+        <w:rPr>
+          <w:lang w:val="en-US"/>
+        </w:rPr>
+      </w:pPr>
+      <w:bookmarkStart w:id="13" w:name="_Toc128748495"/>
+      <w:bookmarkEnd w:id="9"/>
       <w:bookmarkEnd w:id="10"/>
       <w:bookmarkEnd w:id="11"/>
-      <w:bookmarkEnd w:id="12"/>
       <w:r>
         <w:rPr>
           <w:lang w:val="en-US"/>
@@ -4095,15 +4122,15 @@
     </w:p>
     <w:p>
       <w:pPr>
-        <w:pStyle w:val="Kop2"/>
-        <w:rPr>
-          <w:lang w:val="en-US"/>
-        </w:rPr>
-      </w:pPr>
-      <w:bookmarkStart w:id="14" w:name="_Toc127450365"/>
-      <w:bookmarkStart w:id="15" w:name="_Toc327581048"/>
-      <w:bookmarkStart w:id="16" w:name="_Toc327581598"/>
-      <w:bookmarkStart w:id="17" w:name="_Toc327583378"/>
+        <w:pStyle w:val="Heading2"/>
+        <w:rPr>
+          <w:lang w:val="en-US"/>
+        </w:rPr>
+      </w:pPr>
+      <w:bookmarkStart w:id="14" w:name="_Toc327581048"/>
+      <w:bookmarkStart w:id="15" w:name="_Toc327581598"/>
+      <w:bookmarkStart w:id="16" w:name="_Toc327583378"/>
+      <w:bookmarkStart w:id="17" w:name="_Toc128748496"/>
       <w:r>
         <w:rPr>
           <w:lang w:val="en-US"/>
@@ -4111,7 +4138,7 @@
         <w:lastRenderedPageBreak/>
         <w:t>Strategy</w:t>
       </w:r>
-      <w:bookmarkEnd w:id="14"/>
+      <w:bookmarkEnd w:id="17"/>
     </w:p>
     <w:p>
       <w:pPr>
@@ -4280,7 +4307,7 @@
     </w:p>
     <w:p>
       <w:pPr>
-        <w:pStyle w:val="Kop2"/>
+        <w:pStyle w:val="Heading2"/>
         <w:tabs>
           <w:tab w:val="clear" w:pos="709"/>
         </w:tabs>
@@ -4289,10 +4316,10 @@
           <w:lang w:val="en-US"/>
         </w:rPr>
       </w:pPr>
-      <w:bookmarkStart w:id="18" w:name="_Toc127450366"/>
+      <w:bookmarkStart w:id="18" w:name="_Toc128748497"/>
+      <w:bookmarkEnd w:id="14"/>
       <w:bookmarkEnd w:id="15"/>
       <w:bookmarkEnd w:id="16"/>
-      <w:bookmarkEnd w:id="17"/>
       <w:r>
         <w:rPr>
           <w:lang w:val="en-US"/>
@@ -4338,15 +4365,32 @@
         </w:rPr>
         <w:t xml:space="preserve">For more information regarding this framework, please visit </w:t>
       </w:r>
-      <w:hyperlink r:id="rId13" w:history="1">
-        <w:r>
-          <w:rPr>
-            <w:rStyle w:val="Hyperlink"/>
-            <w:lang w:val="en-US"/>
-          </w:rPr>
-          <w:t>https://ictresearchmethods.nl/The_DOT_Framework</w:t>
-        </w:r>
-      </w:hyperlink>
+      <w:r>
+        <w:fldChar w:fldCharType="begin"/>
+      </w:r>
+      <w:r>
+        <w:rPr>
+          <w:lang w:val="en-US"/>
+        </w:rPr>
+        <w:instrText>HYPERLINK "https://ictresearchmethods.nl/The_DOT_Framework"</w:instrText>
+      </w:r>
+      <w:r>
+        <w:fldChar w:fldCharType="separate"/>
+      </w:r>
+      <w:r>
+        <w:rPr>
+          <w:rStyle w:val="Hyperlink"/>
+          <w:lang w:val="en-US"/>
+        </w:rPr>
+        <w:t>https://ictresearchmethods.nl/The_DOT_Framework</w:t>
+      </w:r>
+      <w:r>
+        <w:rPr>
+          <w:rStyle w:val="Hyperlink"/>
+          <w:lang w:val="en-US"/>
+        </w:rPr>
+        <w:fldChar w:fldCharType="end"/>
+      </w:r>
       <w:r>
         <w:rPr>
           <w:lang w:val="en-US"/>
@@ -4470,7 +4514,7 @@
     </w:p>
     <w:p>
       <w:pPr>
-        <w:pStyle w:val="Lijstalinea"/>
+        <w:pStyle w:val="ListParagraph"/>
         <w:numPr>
           <w:ilvl w:val="0"/>
           <w:numId w:val="21"/>
@@ -4478,6 +4522,7 @@
         <w:rPr>
           <w:b/>
           <w:bCs/>
+          <w:color w:val="244061" w:themeColor="accent1" w:themeShade="80"/>
           <w:lang w:val="en-US"/>
         </w:rPr>
       </w:pPr>
@@ -4485,6 +4530,7 @@
         <w:rPr>
           <w:b/>
           <w:bCs/>
+          <w:color w:val="244061" w:themeColor="accent1" w:themeShade="80"/>
           <w:lang w:val="en-US"/>
         </w:rPr>
         <w:t xml:space="preserve">“Which techniques are </w:t>
@@ -4493,6 +4539,7 @@
         <w:rPr>
           <w:b/>
           <w:bCs/>
+          <w:color w:val="244061" w:themeColor="accent1" w:themeShade="80"/>
           <w:lang w:val="en-US"/>
         </w:rPr>
         <w:t>used by the company regarding automation?”</w:t>
@@ -4532,7 +4579,35 @@
         <w:rPr>
           <w:lang w:val="en-US"/>
         </w:rPr>
-        <w:t>: Field and Library.</w:t>
+        <w:t xml:space="preserve">: </w:t>
+      </w:r>
+      <w:r>
+        <w:rPr>
+          <w:b/>
+          <w:bCs/>
+          <w:lang w:val="en-US"/>
+        </w:rPr>
+        <w:t>Field</w:t>
+      </w:r>
+      <w:r>
+        <w:rPr>
+          <w:lang w:val="en-US"/>
+        </w:rPr>
+        <w:t xml:space="preserve"> and </w:t>
+      </w:r>
+      <w:r>
+        <w:rPr>
+          <w:b/>
+          <w:bCs/>
+          <w:lang w:val="en-US"/>
+        </w:rPr>
+        <w:t>Library</w:t>
+      </w:r>
+      <w:r>
+        <w:rPr>
+          <w:lang w:val="en-US"/>
+        </w:rPr>
+        <w:t>.</w:t>
       </w:r>
     </w:p>
     <w:p>
@@ -4804,7 +4879,7 @@
     </w:p>
     <w:p>
       <w:pPr>
-        <w:pStyle w:val="Lijstalinea"/>
+        <w:pStyle w:val="ListParagraph"/>
         <w:numPr>
           <w:ilvl w:val="0"/>
           <w:numId w:val="21"/>
@@ -4812,6 +4887,7 @@
         <w:rPr>
           <w:b/>
           <w:bCs/>
+          <w:color w:val="244061" w:themeColor="accent1" w:themeShade="80"/>
           <w:lang w:val="en-US"/>
         </w:rPr>
       </w:pPr>
@@ -4819,6 +4895,7 @@
         <w:rPr>
           <w:b/>
           <w:bCs/>
+          <w:color w:val="244061" w:themeColor="accent1" w:themeShade="80"/>
           <w:lang w:val="en-US"/>
         </w:rPr>
         <w:lastRenderedPageBreak/>
@@ -4828,6 +4905,7 @@
         <w:rPr>
           <w:b/>
           <w:bCs/>
+          <w:color w:val="244061" w:themeColor="accent1" w:themeShade="80"/>
           <w:lang w:val="en-US"/>
         </w:rPr>
         <w:t xml:space="preserve">used </w:t>
@@ -4836,6 +4914,7 @@
         <w:rPr>
           <w:b/>
           <w:bCs/>
+          <w:color w:val="244061" w:themeColor="accent1" w:themeShade="80"/>
           <w:lang w:val="en-US"/>
         </w:rPr>
         <w:t>techniques?”</w:t>
@@ -4875,7 +4954,35 @@
         <w:rPr>
           <w:lang w:val="en-US"/>
         </w:rPr>
-        <w:t>, including Field and Library methods.</w:t>
+        <w:t xml:space="preserve">, including </w:t>
+      </w:r>
+      <w:r>
+        <w:rPr>
+          <w:b/>
+          <w:bCs/>
+          <w:lang w:val="en-US"/>
+        </w:rPr>
+        <w:t>Field</w:t>
+      </w:r>
+      <w:r>
+        <w:rPr>
+          <w:lang w:val="en-US"/>
+        </w:rPr>
+        <w:t xml:space="preserve"> and </w:t>
+      </w:r>
+      <w:r>
+        <w:rPr>
+          <w:b/>
+          <w:bCs/>
+          <w:lang w:val="en-US"/>
+        </w:rPr>
+        <w:t>Library</w:t>
+      </w:r>
+      <w:r>
+        <w:rPr>
+          <w:lang w:val="en-US"/>
+        </w:rPr>
+        <w:t xml:space="preserve"> methods.</w:t>
       </w:r>
     </w:p>
     <w:p>
@@ -5100,7 +5207,7 @@
     </w:p>
     <w:p>
       <w:pPr>
-        <w:pStyle w:val="Lijstalinea"/>
+        <w:pStyle w:val="ListParagraph"/>
         <w:numPr>
           <w:ilvl w:val="0"/>
           <w:numId w:val="21"/>
@@ -5108,6 +5215,7 @@
         <w:rPr>
           <w:b/>
           <w:bCs/>
+          <w:color w:val="244061" w:themeColor="accent1" w:themeShade="80"/>
           <w:lang w:val="en-US"/>
         </w:rPr>
       </w:pPr>
@@ -5115,25 +5223,46 @@
         <w:rPr>
           <w:b/>
           <w:bCs/>
-          <w:lang w:val="en-US"/>
-        </w:rPr>
-        <w:t>“To what extent can automation be</w:t>
+          <w:color w:val="244061" w:themeColor="accent1" w:themeShade="80"/>
+          <w:lang w:val="en-US"/>
+        </w:rPr>
+        <w:t xml:space="preserve">What are the key processes and activities that need to be decomposed and analyzed prior to implementing </w:t>
       </w:r>
       <w:r>
         <w:rPr>
           <w:b/>
           <w:bCs/>
-          <w:lang w:val="en-US"/>
-        </w:rPr>
-        <w:t xml:space="preserve"> optimized within the company</w:t>
+          <w:color w:val="244061" w:themeColor="accent1" w:themeShade="80"/>
+          <w:lang w:val="en-US"/>
+        </w:rPr>
+        <w:t xml:space="preserve">a new </w:t>
       </w:r>
       <w:r>
         <w:rPr>
           <w:b/>
           <w:bCs/>
-          <w:lang w:val="en-US"/>
-        </w:rPr>
-        <w:t>?”</w:t>
+          <w:color w:val="244061" w:themeColor="accent1" w:themeShade="80"/>
+          <w:lang w:val="en-US"/>
+        </w:rPr>
+        <w:t>RPA</w:t>
+      </w:r>
+      <w:r>
+        <w:rPr>
+          <w:b/>
+          <w:bCs/>
+          <w:color w:val="244061" w:themeColor="accent1" w:themeShade="80"/>
+          <w:lang w:val="en-US"/>
+        </w:rPr>
+        <w:t xml:space="preserve"> technique</w:t>
+      </w:r>
+      <w:r>
+        <w:rPr>
+          <w:b/>
+          <w:bCs/>
+          <w:color w:val="244061" w:themeColor="accent1" w:themeShade="80"/>
+          <w:lang w:val="en-US"/>
+        </w:rPr>
+        <w:t>?</w:t>
       </w:r>
     </w:p>
     <w:p>
@@ -5146,103 +5275,35 @@
         <w:rPr>
           <w:lang w:val="en-US"/>
         </w:rPr>
-        <w:t xml:space="preserve">The question of how much automation can be optimized within </w:t>
-      </w:r>
-      <w:r>
-        <w:rPr>
-          <w:lang w:val="en-US"/>
-        </w:rPr>
-        <w:t>the</w:t>
-      </w:r>
-      <w:r>
-        <w:rPr>
-          <w:lang w:val="en-US"/>
-        </w:rPr>
-        <w:t xml:space="preserve"> company is a complex one that requires a thorough analysis of the current state of automation and potential strategies for improvement. </w:t>
-      </w:r>
-      <w:r>
-        <w:rPr>
-          <w:lang w:val="en-US"/>
-        </w:rPr>
-        <w:t>This question</w:t>
-      </w:r>
-      <w:r>
-        <w:rPr>
-          <w:lang w:val="en-US"/>
-        </w:rPr>
-        <w:t xml:space="preserve"> can be approached with the answers </w:t>
-      </w:r>
-      <w:r>
-        <w:rPr>
-          <w:lang w:val="en-US"/>
-        </w:rPr>
-        <w:t>to</w:t>
-      </w:r>
-      <w:r>
-        <w:rPr>
-          <w:lang w:val="en-US"/>
-        </w:rPr>
-        <w:t xml:space="preserve"> the previous sub-question</w:t>
-      </w:r>
-      <w:r>
-        <w:rPr>
-          <w:lang w:val="en-US"/>
-        </w:rPr>
-        <w:t xml:space="preserve">, because of the disadvantages </w:t>
-      </w:r>
-      <w:r>
-        <w:rPr>
-          <w:lang w:val="en-US"/>
-        </w:rPr>
-        <w:t>of the current way of automation</w:t>
-      </w:r>
-      <w:r>
-        <w:rPr>
-          <w:lang w:val="en-US"/>
-        </w:rPr>
-        <w:t xml:space="preserve">. </w:t>
-      </w:r>
-      <w:r>
-        <w:rPr>
-          <w:lang w:val="en-US"/>
-        </w:rPr>
-        <w:t>These</w:t>
-      </w:r>
-      <w:r>
-        <w:rPr>
-          <w:lang w:val="en-US"/>
-        </w:rPr>
-        <w:t xml:space="preserve"> disadvantages can be examined, </w:t>
-      </w:r>
-      <w:r>
-        <w:rPr>
-          <w:lang w:val="en-US"/>
-        </w:rPr>
-        <w:t xml:space="preserve">and </w:t>
-      </w:r>
-      <w:r>
-        <w:rPr>
-          <w:lang w:val="en-US"/>
-        </w:rPr>
-        <w:t xml:space="preserve">help with </w:t>
-      </w:r>
-      <w:r>
-        <w:rPr>
-          <w:lang w:val="en-US"/>
-        </w:rPr>
-        <w:t>identify</w:t>
-      </w:r>
-      <w:r>
-        <w:rPr>
-          <w:lang w:val="en-US"/>
-        </w:rPr>
-        <w:t>ing</w:t>
-      </w:r>
-      <w:r>
-        <w:rPr>
-          <w:lang w:val="en-US"/>
-        </w:rPr>
-        <w:t xml:space="preserve"> areas where optimization is needed.</w:t>
+        <w:t xml:space="preserve">It is important to map out all the processes and activities that the RPA solution must perform. To achieve this, two main strategies are used: </w:t>
+      </w:r>
+      <w:r>
+        <w:rPr>
+          <w:b/>
+          <w:bCs/>
+          <w:lang w:val="en-US"/>
+        </w:rPr>
+        <w:t>Library</w:t>
+      </w:r>
+      <w:r>
+        <w:rPr>
+          <w:lang w:val="en-US"/>
+        </w:rPr>
+        <w:t xml:space="preserve"> and </w:t>
+      </w:r>
+      <w:r>
+        <w:rPr>
+          <w:b/>
+          <w:bCs/>
+          <w:lang w:val="en-US"/>
+        </w:rPr>
+        <w:t>Workshop</w:t>
+      </w:r>
+      <w:r>
+        <w:rPr>
+          <w:lang w:val="en-US"/>
+        </w:rPr>
+        <w:t>.</w:t>
       </w:r>
     </w:p>
     <w:p>
@@ -5262,20 +5323,33 @@
         <w:rPr>
           <w:lang w:val="en-US"/>
         </w:rPr>
-        <w:t xml:space="preserve">In this case, one approach would be to conduct another </w:t>
+        <w:t xml:space="preserve">Specifically, </w:t>
       </w:r>
       <w:r>
         <w:rPr>
           <w:u w:val="single"/>
           <w:lang w:val="en-US"/>
         </w:rPr>
-        <w:t>interview</w:t>
-      </w:r>
-      <w:r>
-        <w:rPr>
-          <w:lang w:val="en-US"/>
-        </w:rPr>
-        <w:t xml:space="preserve"> with the PO to gain a better understanding of the company's specific requirements for improving automation. This would allow for a more targeted approach to optimization that addresses the specific needs of the company.</w:t>
+        <w:t>document analysis</w:t>
+      </w:r>
+      <w:r>
+        <w:rPr>
+          <w:lang w:val="en-US"/>
+        </w:rPr>
+        <w:t xml:space="preserve"> is used to examine the documentation provided by the company to identify all the processes. Additionally, </w:t>
+      </w:r>
+      <w:r>
+        <w:rPr>
+          <w:u w:val="single"/>
+          <w:lang w:val="en-US"/>
+        </w:rPr>
+        <w:t>Decomposition</w:t>
+      </w:r>
+      <w:r>
+        <w:rPr>
+          <w:lang w:val="en-US"/>
+        </w:rPr>
+        <w:t xml:space="preserve"> is used to break down the complex system into smaller parts, ensuring its maintainability and robustness.</w:t>
       </w:r>
     </w:p>
     <w:p>
@@ -5295,20 +5369,20 @@
         <w:rPr>
           <w:lang w:val="en-US"/>
         </w:rPr>
-        <w:t xml:space="preserve">Additionally, </w:t>
+        <w:t xml:space="preserve">Lastly, it is important to conduct </w:t>
       </w:r>
       <w:r>
         <w:rPr>
           <w:u w:val="single"/>
           <w:lang w:val="en-US"/>
         </w:rPr>
-        <w:t>document analysis</w:t>
-      </w:r>
-      <w:r>
-        <w:rPr>
-          <w:lang w:val="en-US"/>
-        </w:rPr>
-        <w:t xml:space="preserve"> could be used to gather more information on how automation is currently being utilized and where there may be room for improvement. By examining existing processes and systems, it may be possible to identify areas where automation could be optimized to improve efficiency and productivity.</w:t>
+        <w:t>Requirements Prioritization</w:t>
+      </w:r>
+      <w:r>
+        <w:rPr>
+          <w:lang w:val="en-US"/>
+        </w:rPr>
+        <w:t xml:space="preserve"> to prioritize which requirements need to be implemented first, ensuring a smooth execution of the final research question.</w:t>
       </w:r>
     </w:p>
     <w:p>
@@ -5320,7 +5394,7 @@
     </w:p>
     <w:p>
       <w:pPr>
-        <w:pStyle w:val="Lijstalinea"/>
+        <w:pStyle w:val="ListParagraph"/>
         <w:numPr>
           <w:ilvl w:val="0"/>
           <w:numId w:val="21"/>
@@ -5328,6 +5402,7 @@
         <w:rPr>
           <w:b/>
           <w:bCs/>
+          <w:color w:val="244061" w:themeColor="accent1" w:themeShade="80"/>
           <w:lang w:val="en-US"/>
         </w:rPr>
       </w:pPr>
@@ -5335,9 +5410,113 @@
         <w:rPr>
           <w:b/>
           <w:bCs/>
-          <w:lang w:val="en-US"/>
-        </w:rPr>
-        <w:t>“</w:t>
+          <w:color w:val="244061" w:themeColor="accent1" w:themeShade="80"/>
+          <w:lang w:val="en-US"/>
+        </w:rPr>
+        <w:t>How can RPA be used to streamline the current process and improve efficiency?</w:t>
+      </w:r>
+    </w:p>
+    <w:p>
+      <w:pPr>
+        <w:rPr>
+          <w:lang w:val="en-US"/>
+        </w:rPr>
+      </w:pPr>
+      <w:r>
+        <w:rPr>
+          <w:lang w:val="en-US"/>
+        </w:rPr>
+        <w:t xml:space="preserve">The question of how automation can </w:t>
+      </w:r>
+      <w:r>
+        <w:rPr>
+          <w:lang w:val="en-US"/>
+        </w:rPr>
+        <w:t xml:space="preserve">improve efficiency </w:t>
+      </w:r>
+      <w:r>
+        <w:rPr>
+          <w:lang w:val="en-US"/>
+        </w:rPr>
+        <w:t xml:space="preserve">within </w:t>
+      </w:r>
+      <w:r>
+        <w:rPr>
+          <w:lang w:val="en-US"/>
+        </w:rPr>
+        <w:t>the</w:t>
+      </w:r>
+      <w:r>
+        <w:rPr>
+          <w:lang w:val="en-US"/>
+        </w:rPr>
+        <w:t xml:space="preserve"> company is a complex one that requires a thorough analysis of the current state of automation and potential strategies for improvement. </w:t>
+      </w:r>
+      <w:r>
+        <w:rPr>
+          <w:lang w:val="en-US"/>
+        </w:rPr>
+        <w:t xml:space="preserve">This question can be approached with the answers to the previous sub-question, because of the disadvantages </w:t>
+      </w:r>
+      <w:r>
+        <w:rPr>
+          <w:lang w:val="en-US"/>
+        </w:rPr>
+        <w:t>of the current way of automation</w:t>
+      </w:r>
+      <w:r>
+        <w:rPr>
+          <w:lang w:val="en-US"/>
+        </w:rPr>
+        <w:t xml:space="preserve">. These disadvantages can be examined, </w:t>
+      </w:r>
+      <w:r>
+        <w:rPr>
+          <w:lang w:val="en-US"/>
+        </w:rPr>
+        <w:t xml:space="preserve">and </w:t>
+      </w:r>
+      <w:r>
+        <w:rPr>
+          <w:lang w:val="en-US"/>
+        </w:rPr>
+        <w:t xml:space="preserve">help with </w:t>
+      </w:r>
+      <w:r>
+        <w:rPr>
+          <w:lang w:val="en-US"/>
+        </w:rPr>
+        <w:t>identify</w:t>
+      </w:r>
+      <w:r>
+        <w:rPr>
+          <w:lang w:val="en-US"/>
+        </w:rPr>
+        <w:t>ing</w:t>
+      </w:r>
+      <w:r>
+        <w:rPr>
+          <w:lang w:val="en-US"/>
+        </w:rPr>
+        <w:t xml:space="preserve"> areas where optimization is needed</w:t>
+      </w:r>
+      <w:r>
+        <w:rPr>
+          <w:lang w:val="en-US"/>
+        </w:rPr>
+        <w:t xml:space="preserve"> and the current process can be improved</w:t>
+      </w:r>
+      <w:r>
+        <w:rPr>
+          <w:lang w:val="en-US"/>
+        </w:rPr>
+        <w:t>.</w:t>
+      </w:r>
+      <w:r>
+        <w:rPr>
+          <w:lang w:val="en-US"/>
+        </w:rPr>
+        <w:t xml:space="preserve"> The strategies used for this question are </w:t>
       </w:r>
       <w:r>
         <w:rPr>
@@ -5345,7 +5524,13 @@
           <w:bCs/>
           <w:lang w:val="en-US"/>
         </w:rPr>
-        <w:t>W</w:t>
+        <w:t>Field</w:t>
+      </w:r>
+      <w:r>
+        <w:rPr>
+          <w:lang w:val="en-US"/>
+        </w:rPr>
+        <w:t xml:space="preserve"> and </w:t>
       </w:r>
       <w:r>
         <w:rPr>
@@ -5353,12 +5538,212 @@
           <w:bCs/>
           <w:lang w:val="en-US"/>
         </w:rPr>
-        <w:t>hat is the most efficient and sustainable way to use automation within the company</w:t>
-      </w:r>
-      <w:r>
+        <w:t>Lab</w:t>
+      </w:r>
+      <w:r>
+        <w:rPr>
+          <w:lang w:val="en-US"/>
+        </w:rPr>
+        <w:t>.</w:t>
+      </w:r>
+    </w:p>
+    <w:p>
+      <w:pPr>
+        <w:rPr>
+          <w:lang w:val="en-US"/>
+        </w:rPr>
+      </w:pPr>
+    </w:p>
+    <w:p>
+      <w:pPr>
+        <w:rPr>
+          <w:lang w:val="en-US"/>
+        </w:rPr>
+      </w:pPr>
+      <w:r>
+        <w:rPr>
+          <w:lang w:val="en-US"/>
+        </w:rPr>
+        <w:t xml:space="preserve">In this case, one approach would be to conduct another </w:t>
+      </w:r>
+      <w:r>
+        <w:rPr>
+          <w:u w:val="single"/>
+          <w:lang w:val="en-US"/>
+        </w:rPr>
+        <w:t>interview</w:t>
+      </w:r>
+      <w:r>
+        <w:rPr>
+          <w:lang w:val="en-US"/>
+        </w:rPr>
+        <w:t xml:space="preserve"> with the PO to gain a better understanding of the company's specific requirements for improving automation. This would allow for a more targeted approach to optimization that addresses the specific needs of the company.</w:t>
+      </w:r>
+    </w:p>
+    <w:p>
+      <w:pPr>
+        <w:rPr>
+          <w:lang w:val="en-US"/>
+        </w:rPr>
+      </w:pPr>
+    </w:p>
+    <w:p>
+      <w:pPr>
+        <w:rPr>
+          <w:lang w:val="en-US"/>
+        </w:rPr>
+      </w:pPr>
+      <w:r>
+        <w:rPr>
+          <w:lang w:val="en-US"/>
+        </w:rPr>
+        <w:t xml:space="preserve">Additionally, </w:t>
+      </w:r>
+      <w:r>
+        <w:rPr>
+          <w:u w:val="single"/>
+          <w:lang w:val="en-US"/>
+        </w:rPr>
+        <w:t>document analysis</w:t>
+      </w:r>
+      <w:r>
+        <w:rPr>
+          <w:lang w:val="en-US"/>
+        </w:rPr>
+        <w:t xml:space="preserve"> could be used to gather more information on how automation is currently being utilized and where there may be room for improvement. By examining </w:t>
+      </w:r>
+      <w:r>
+        <w:rPr>
+          <w:lang w:val="en-US"/>
+        </w:rPr>
+        <w:t xml:space="preserve">this, </w:t>
+      </w:r>
+      <w:r>
+        <w:rPr>
+          <w:lang w:val="en-US"/>
+        </w:rPr>
+        <w:t>it may be possible to identify areas where automation could be optimized to improve efficiency and productivity.</w:t>
+      </w:r>
+    </w:p>
+    <w:p>
+      <w:pPr>
+        <w:rPr>
+          <w:lang w:val="en-US"/>
+        </w:rPr>
+      </w:pPr>
+    </w:p>
+    <w:p>
+      <w:pPr>
+        <w:rPr>
+          <w:lang w:val="en-US"/>
+        </w:rPr>
+      </w:pPr>
+      <w:r>
+        <w:rPr>
+          <w:lang w:val="en-US"/>
+        </w:rPr>
+        <w:t xml:space="preserve">Finally, it is important to conduct a </w:t>
+      </w:r>
+      <w:r>
+        <w:rPr>
+          <w:u w:val="single"/>
+          <w:lang w:val="en-US"/>
+        </w:rPr>
+        <w:t>system test</w:t>
+      </w:r>
+      <w:r>
+        <w:rPr>
+          <w:lang w:val="en-US"/>
+        </w:rPr>
+        <w:t xml:space="preserve"> on the current system so that any errors in the process can be identified, and a clearer picture can be formed of how improvements can be made with a new technology. The test can identify any issues or bugs that</w:t>
+      </w:r>
+      <w:r>
+        <w:rPr>
+          <w:lang w:val="en-US"/>
+        </w:rPr>
+        <w:t xml:space="preserve"> the current technique has, which could</w:t>
+      </w:r>
+      <w:r>
+        <w:rPr>
+          <w:lang w:val="en-US"/>
+        </w:rPr>
+        <w:t xml:space="preserve"> provide valuable insights into the areas that require improvement</w:t>
+      </w:r>
+      <w:r>
+        <w:rPr>
+          <w:lang w:val="en-US"/>
+        </w:rPr>
+        <w:t>.</w:t>
+      </w:r>
+    </w:p>
+    <w:p>
+      <w:pPr>
+        <w:rPr>
+          <w:lang w:val="en-US"/>
+        </w:rPr>
+      </w:pPr>
+    </w:p>
+    <w:p>
+      <w:pPr>
+        <w:rPr>
+          <w:lang w:val="en-US"/>
+        </w:rPr>
+      </w:pPr>
+    </w:p>
+    <w:p>
+      <w:pPr>
+        <w:rPr>
+          <w:lang w:val="en-US"/>
+        </w:rPr>
+      </w:pPr>
+    </w:p>
+    <w:p>
+      <w:pPr>
+        <w:pStyle w:val="ListParagraph"/>
+        <w:numPr>
+          <w:ilvl w:val="0"/>
+          <w:numId w:val="21"/>
+        </w:numPr>
         <w:rPr>
           <w:b/>
           <w:bCs/>
+          <w:color w:val="244061" w:themeColor="accent1" w:themeShade="80"/>
+          <w:lang w:val="en-US"/>
+        </w:rPr>
+      </w:pPr>
+      <w:r>
+        <w:rPr>
+          <w:b/>
+          <w:bCs/>
+          <w:color w:val="244061" w:themeColor="accent1" w:themeShade="80"/>
+          <w:lang w:val="en-US"/>
+        </w:rPr>
+        <w:lastRenderedPageBreak/>
+        <w:t>“</w:t>
+      </w:r>
+      <w:r>
+        <w:rPr>
+          <w:b/>
+          <w:bCs/>
+          <w:color w:val="244061" w:themeColor="accent1" w:themeShade="80"/>
+          <w:lang w:val="en-US"/>
+        </w:rPr>
+        <w:t>W</w:t>
+      </w:r>
+      <w:r>
+        <w:rPr>
+          <w:b/>
+          <w:bCs/>
+          <w:color w:val="244061" w:themeColor="accent1" w:themeShade="80"/>
+          <w:lang w:val="en-US"/>
+        </w:rPr>
+        <w:t>hat is the most efficient and sustainable way to use automation within the company</w:t>
+      </w:r>
+      <w:r>
+        <w:rPr>
+          <w:b/>
+          <w:bCs/>
+          <w:color w:val="244061" w:themeColor="accent1" w:themeShade="80"/>
           <w:lang w:val="en-US"/>
         </w:rPr>
         <w:t>?”</w:t>
@@ -5576,24 +5961,23 @@
     </w:p>
     <w:p>
       <w:pPr>
-        <w:pStyle w:val="Kop2"/>
-        <w:rPr>
-          <w:lang w:val="en-US"/>
-        </w:rPr>
-      </w:pPr>
-      <w:bookmarkStart w:id="19" w:name="_Toc127450367"/>
-      <w:r>
-        <w:rPr>
-          <w:lang w:val="en-US"/>
-        </w:rPr>
-        <w:lastRenderedPageBreak/>
+        <w:pStyle w:val="Heading2"/>
+        <w:rPr>
+          <w:lang w:val="en-US"/>
+        </w:rPr>
+      </w:pPr>
+      <w:bookmarkStart w:id="19" w:name="_Toc128748498"/>
+      <w:r>
+        <w:rPr>
+          <w:lang w:val="en-US"/>
+        </w:rPr>
         <w:t>End products</w:t>
       </w:r>
       <w:bookmarkEnd w:id="19"/>
     </w:p>
     <w:p>
       <w:pPr>
-        <w:pStyle w:val="Plattetekst"/>
+        <w:pStyle w:val="BodyText"/>
         <w:rPr>
           <w:lang w:val="en-US"/>
         </w:rPr>
@@ -5619,7 +6003,7 @@
                     <pic:cNvPicPr/>
                   </pic:nvPicPr>
                   <pic:blipFill>
-                    <a:blip r:embed="rId14"/>
+                    <a:blip r:embed="rId13"/>
                     <a:stretch>
                       <a:fillRect/>
                     </a:stretch>
@@ -5642,149 +6026,7 @@
     </w:p>
     <w:p>
       <w:pPr>
-        <w:rPr>
-          <w:lang w:val="en-US"/>
-        </w:rPr>
-      </w:pPr>
-    </w:p>
-    <w:p>
-      <w:pPr>
-        <w:rPr>
-          <w:lang w:val="en-US"/>
-        </w:rPr>
-      </w:pPr>
-    </w:p>
-    <w:p>
-      <w:pPr>
-        <w:rPr>
-          <w:lang w:val="en-US"/>
-        </w:rPr>
-      </w:pPr>
-    </w:p>
-    <w:p>
-      <w:pPr>
-        <w:rPr>
-          <w:lang w:val="en-US"/>
-        </w:rPr>
-      </w:pPr>
-    </w:p>
-    <w:p>
-      <w:pPr>
-        <w:rPr>
-          <w:lang w:val="en-US"/>
-        </w:rPr>
-      </w:pPr>
-    </w:p>
-    <w:p>
-      <w:pPr>
-        <w:rPr>
-          <w:lang w:val="en-US"/>
-        </w:rPr>
-      </w:pPr>
-    </w:p>
-    <w:p>
-      <w:pPr>
-        <w:rPr>
-          <w:lang w:val="en-US"/>
-        </w:rPr>
-      </w:pPr>
-    </w:p>
-    <w:p>
-      <w:pPr>
-        <w:rPr>
-          <w:lang w:val="en-US"/>
-        </w:rPr>
-      </w:pPr>
-    </w:p>
-    <w:p>
-      <w:pPr>
-        <w:rPr>
-          <w:lang w:val="en-US"/>
-        </w:rPr>
-      </w:pPr>
-    </w:p>
-    <w:p>
-      <w:pPr>
-        <w:rPr>
-          <w:lang w:val="en-US"/>
-        </w:rPr>
-      </w:pPr>
-    </w:p>
-    <w:p>
-      <w:pPr>
-        <w:rPr>
-          <w:lang w:val="en-US"/>
-        </w:rPr>
-      </w:pPr>
-    </w:p>
-    <w:p>
-      <w:pPr>
-        <w:rPr>
-          <w:lang w:val="en-US"/>
-        </w:rPr>
-      </w:pPr>
-    </w:p>
-    <w:p>
-      <w:pPr>
-        <w:rPr>
-          <w:lang w:val="en-US"/>
-        </w:rPr>
-      </w:pPr>
-    </w:p>
-    <w:p>
-      <w:pPr>
-        <w:rPr>
-          <w:lang w:val="en-US"/>
-        </w:rPr>
-      </w:pPr>
-    </w:p>
-    <w:p>
-      <w:pPr>
-        <w:rPr>
-          <w:lang w:val="en-US"/>
-        </w:rPr>
-      </w:pPr>
-    </w:p>
-    <w:p>
-      <w:pPr>
-        <w:rPr>
-          <w:lang w:val="en-US"/>
-        </w:rPr>
-      </w:pPr>
-    </w:p>
-    <w:p>
-      <w:pPr>
-        <w:rPr>
-          <w:lang w:val="en-US"/>
-        </w:rPr>
-      </w:pPr>
-    </w:p>
-    <w:p>
-      <w:pPr>
-        <w:rPr>
-          <w:lang w:val="en-US"/>
-        </w:rPr>
-      </w:pPr>
-    </w:p>
-    <w:p>
-      <w:pPr>
-        <w:tabs>
-          <w:tab w:val="left" w:pos="6540"/>
-        </w:tabs>
-        <w:rPr>
-          <w:lang w:val="en-US"/>
-        </w:rPr>
-      </w:pPr>
-      <w:r>
-        <w:rPr>
-          <w:lang w:val="en-US"/>
-        </w:rPr>
-        <w:tab/>
-      </w:r>
-    </w:p>
-    <w:p>
-      <w:pPr>
-        <w:pStyle w:val="Kop1"/>
+        <w:pStyle w:val="Heading1"/>
         <w:rPr>
           <w:lang w:val="en-US"/>
         </w:rPr>
@@ -5794,7 +6036,7 @@
       <w:bookmarkStart w:id="22" w:name="_Toc327583380"/>
       <w:bookmarkStart w:id="23" w:name="_Toc339966119"/>
       <w:bookmarkStart w:id="24" w:name="_Toc507670779"/>
-      <w:bookmarkStart w:id="25" w:name="_Toc127450368"/>
+      <w:bookmarkStart w:id="25" w:name="_Toc128748499"/>
       <w:r>
         <w:rPr>
           <w:lang w:val="en-US"/>
@@ -5823,12 +6065,12 @@
     </w:p>
     <w:p>
       <w:pPr>
-        <w:pStyle w:val="Kop2"/>
-        <w:rPr>
-          <w:lang w:val="en-US"/>
-        </w:rPr>
-      </w:pPr>
-      <w:bookmarkStart w:id="26" w:name="_Toc127450369"/>
+        <w:pStyle w:val="Heading2"/>
+        <w:rPr>
+          <w:lang w:val="en-US"/>
+        </w:rPr>
+      </w:pPr>
+      <w:bookmarkStart w:id="26" w:name="_Toc128748500"/>
       <w:r>
         <w:rPr>
           <w:lang w:val="en-US"/>
@@ -6045,7 +6287,7 @@
                 <w:lang w:val="de-DE"/>
               </w:rPr>
             </w:pPr>
-            <w:hyperlink r:id="rId15" w:history="1">
+            <w:hyperlink r:id="rId14" w:history="1">
               <w:r>
                 <w:rPr>
                   <w:rStyle w:val="Hyperlink"/>
@@ -6077,18 +6319,38 @@
                 <w:lang w:val="de-DE"/>
               </w:rPr>
             </w:pPr>
-            <w:hyperlink r:id="rId16" w:history="1">
-              <w:r>
-                <w:rPr>
-                  <w:rStyle w:val="Hyperlink"/>
-                  <w:iCs/>
-                  <w:sz w:val="20"/>
-                  <w:szCs w:val="22"/>
-                  <w:lang w:val="de-DE"/>
-                </w:rPr>
-                <w:t>marc.den.hollander@tentive.nl</w:t>
-              </w:r>
-            </w:hyperlink>
+            <w:r>
+              <w:fldChar w:fldCharType="begin"/>
+            </w:r>
+            <w:r>
+              <w:rPr>
+                <w:lang w:val="de-DE"/>
+              </w:rPr>
+              <w:instrText>HYPERLINK "mailto:marc.den.hollander@tentive.nl"</w:instrText>
+            </w:r>
+            <w:r>
+              <w:fldChar w:fldCharType="separate"/>
+            </w:r>
+            <w:r>
+              <w:rPr>
+                <w:rStyle w:val="Hyperlink"/>
+                <w:iCs/>
+                <w:sz w:val="20"/>
+                <w:szCs w:val="22"/>
+                <w:lang w:val="de-DE"/>
+              </w:rPr>
+              <w:t>marc.den.hollander@tentive.nl</w:t>
+            </w:r>
+            <w:r>
+              <w:rPr>
+                <w:rStyle w:val="Hyperlink"/>
+                <w:iCs/>
+                <w:sz w:val="20"/>
+                <w:szCs w:val="22"/>
+                <w:lang w:val="de-DE"/>
+              </w:rPr>
+              <w:fldChar w:fldCharType="end"/>
+            </w:r>
             <w:r>
               <w:rPr>
                 <w:iCs/>
@@ -6143,18 +6405,36 @@
                 <w:iCs/>
                 <w:sz w:val="20"/>
                 <w:szCs w:val="22"/>
-                <w:lang w:val="en-US"/>
-              </w:rPr>
-            </w:pPr>
+              </w:rPr>
+            </w:pPr>
+            <w:proofErr w:type="spellStart"/>
             <w:r>
               <w:rPr>
                 <w:iCs/>
                 <w:sz w:val="20"/>
                 <w:szCs w:val="22"/>
-                <w:lang w:val="en-US"/>
-              </w:rPr>
-              <w:t>Erkan Kopuz</w:t>
-            </w:r>
+              </w:rPr>
+              <w:t>Erkan</w:t>
+            </w:r>
+            <w:proofErr w:type="spellEnd"/>
+            <w:r>
+              <w:rPr>
+                <w:iCs/>
+                <w:sz w:val="20"/>
+                <w:szCs w:val="22"/>
+              </w:rPr>
+              <w:t xml:space="preserve"> </w:t>
+            </w:r>
+            <w:proofErr w:type="spellStart"/>
+            <w:r>
+              <w:rPr>
+                <w:iCs/>
+                <w:sz w:val="20"/>
+                <w:szCs w:val="22"/>
+              </w:rPr>
+              <w:t>Kopuz</w:t>
+            </w:r>
+            <w:proofErr w:type="spellEnd"/>
           </w:p>
           <w:p>
             <w:pPr>
@@ -6163,7 +6443,6 @@
                 <w:iCs/>
                 <w:sz w:val="20"/>
                 <w:szCs w:val="22"/>
-                <w:lang w:val="en-US"/>
               </w:rPr>
             </w:pPr>
             <w:r>
@@ -6171,7 +6450,6 @@
                 <w:iCs/>
                 <w:sz w:val="20"/>
                 <w:szCs w:val="22"/>
-                <w:lang w:val="en-US"/>
               </w:rPr>
               <w:t>+31625341124</w:t>
             </w:r>
@@ -6183,17 +6461,15 @@
                 <w:iCs/>
                 <w:sz w:val="20"/>
                 <w:szCs w:val="22"/>
-                <w:lang w:val="en-US"/>
-              </w:rPr>
-            </w:pPr>
-            <w:hyperlink r:id="rId17" w:history="1">
+              </w:rPr>
+            </w:pPr>
+            <w:hyperlink r:id="rId15" w:history="1">
               <w:r>
                 <w:rPr>
                   <w:rStyle w:val="Hyperlink"/>
                   <w:iCs/>
                   <w:sz w:val="20"/>
                   <w:szCs w:val="22"/>
-                  <w:lang w:val="en-US"/>
                 </w:rPr>
                 <w:t>erkan.kopuz@tentive.nl</w:t>
               </w:r>
@@ -6203,7 +6479,6 @@
                 <w:iCs/>
                 <w:sz w:val="20"/>
                 <w:szCs w:val="22"/>
-                <w:lang w:val="en-US"/>
               </w:rPr>
               <w:t xml:space="preserve"> </w:t>
             </w:r>
@@ -6282,8 +6557,19 @@
                 <w:szCs w:val="22"/>
                 <w:lang w:val="en-US"/>
               </w:rPr>
-              <w:t>Johan Stolk</w:t>
-            </w:r>
+              <w:t xml:space="preserve">Johan </w:t>
+            </w:r>
+            <w:proofErr w:type="spellStart"/>
+            <w:r>
+              <w:rPr>
+                <w:iCs/>
+                <w:sz w:val="20"/>
+                <w:szCs w:val="22"/>
+                <w:lang w:val="en-US"/>
+              </w:rPr>
+              <w:t>Stolk</w:t>
+            </w:r>
+            <w:proofErr w:type="spellEnd"/>
           </w:p>
           <w:p>
             <w:pPr>
@@ -6315,7 +6601,7 @@
                 <w:lang w:val="en-US"/>
               </w:rPr>
             </w:pPr>
-            <w:hyperlink r:id="rId18" w:history="1">
+            <w:hyperlink r:id="rId16" w:history="1">
               <w:r>
                 <w:rPr>
                   <w:rStyle w:val="Hyperlink"/>
@@ -6439,7 +6725,7 @@
                 <w:szCs w:val="22"/>
               </w:rPr>
             </w:pPr>
-            <w:hyperlink r:id="rId19" w:history="1">
+            <w:hyperlink r:id="rId17" w:history="1">
               <w:r>
                 <w:rPr>
                   <w:rStyle w:val="Hyperlink"/>
@@ -6561,7 +6847,7 @@
                 <w:szCs w:val="22"/>
               </w:rPr>
             </w:pPr>
-            <w:hyperlink r:id="rId20" w:history="1">
+            <w:hyperlink r:id="rId18" w:history="1">
               <w:r>
                 <w:rPr>
                   <w:rStyle w:val="Hyperlink"/>
@@ -6724,12 +7010,12 @@
     </w:p>
     <w:p>
       <w:pPr>
-        <w:pStyle w:val="Kop2"/>
-        <w:rPr>
-          <w:lang w:val="en-US"/>
-        </w:rPr>
-      </w:pPr>
-      <w:bookmarkStart w:id="27" w:name="_Toc127450370"/>
+        <w:pStyle w:val="Heading2"/>
+        <w:rPr>
+          <w:lang w:val="en-US"/>
+        </w:rPr>
+      </w:pPr>
+      <w:bookmarkStart w:id="27" w:name="_Toc128748501"/>
       <w:r>
         <w:rPr>
           <w:lang w:val="en-US"/>
@@ -6775,7 +7061,7 @@
                     </pic:cNvPicPr>
                   </pic:nvPicPr>
                   <pic:blipFill rotWithShape="1">
-                    <a:blip r:embed="rId21" cstate="print">
+                    <a:blip r:embed="rId19" cstate="print">
                       <a:extLst>
                         <a:ext uri="{28A0092B-C50C-407E-A947-70E740481C1C}">
                           <a14:useLocalDpi xmlns:a14="http://schemas.microsoft.com/office/drawing/2010/main" val="0"/>
@@ -6847,7 +7133,7 @@
                     </pic:cNvPicPr>
                   </pic:nvPicPr>
                   <pic:blipFill rotWithShape="1">
-                    <a:blip r:embed="rId22" cstate="print">
+                    <a:blip r:embed="rId20" cstate="print">
                       <a:extLst>
                         <a:ext uri="{28A0092B-C50C-407E-A947-70E740481C1C}">
                           <a14:useLocalDpi xmlns:a14="http://schemas.microsoft.com/office/drawing/2010/main" val="0"/>
@@ -7060,7 +7346,7 @@
     </w:p>
     <w:p>
       <w:pPr>
-        <w:pStyle w:val="Kop1"/>
+        <w:pStyle w:val="Heading1"/>
         <w:rPr>
           <w:lang w:val="en-US"/>
         </w:rPr>
@@ -7070,7 +7356,7 @@
       <w:bookmarkStart w:id="30" w:name="_Toc327583383"/>
       <w:bookmarkStart w:id="31" w:name="_Toc339966122"/>
       <w:bookmarkStart w:id="32" w:name="_Toc507670782"/>
-      <w:bookmarkStart w:id="33" w:name="_Toc127450371"/>
+      <w:bookmarkStart w:id="33" w:name="_Toc128748502"/>
       <w:r>
         <w:rPr>
           <w:lang w:val="en-US"/>
@@ -7099,12 +7385,12 @@
     </w:p>
     <w:p>
       <w:pPr>
-        <w:pStyle w:val="Kop2"/>
-        <w:rPr>
-          <w:lang w:val="en-US"/>
-        </w:rPr>
-      </w:pPr>
-      <w:bookmarkStart w:id="34" w:name="_Toc127450372"/>
+        <w:pStyle w:val="Heading2"/>
+        <w:rPr>
+          <w:lang w:val="en-US"/>
+        </w:rPr>
+      </w:pPr>
+      <w:bookmarkStart w:id="34" w:name="_Toc128748503"/>
       <w:r>
         <w:rPr>
           <w:lang w:val="en-US"/>
@@ -7153,7 +7439,19 @@
         <w:rPr>
           <w:lang w:val="en-US"/>
         </w:rPr>
-        <w:t>1 and 9</w:t>
+        <w:t>1</w:t>
+      </w:r>
+      <w:r>
+        <w:rPr>
+          <w:lang w:val="en-US"/>
+        </w:rPr>
+        <w:t xml:space="preserve">. </w:t>
+      </w:r>
+      <w:r>
+        <w:rPr>
+          <w:lang w:val="en-US"/>
+        </w:rPr>
+        <w:t>Sprint 1 is a little bit longer because it was originally planned as 4 weeks for each sprint</w:t>
       </w:r>
       <w:r>
         <w:rPr>
@@ -7165,31 +7463,25 @@
         <w:rPr>
           <w:lang w:val="en-US"/>
         </w:rPr>
-        <w:t xml:space="preserve"> Sprint 1 is a little bit longer because it was originally planned as 4 weeks for each sprint</w:t>
+        <w:t xml:space="preserve"> After adjustments from feedback the next sprints were </w:t>
+      </w:r>
+      <w:r>
+        <w:rPr>
+          <w:lang w:val="en-US"/>
+        </w:rPr>
+        <w:t>2 weeks.</w:t>
+      </w:r>
+      <w:r>
+        <w:rPr>
+          <w:lang w:val="en-US"/>
+        </w:rPr>
+        <w:t xml:space="preserve"> Each sprint will contain a sprint review as well as a retrospective to reflect on my work during the sprint</w:t>
       </w:r>
       <w:r>
         <w:rPr>
           <w:lang w:val="en-US"/>
         </w:rPr>
         <w:t>.</w:t>
-      </w:r>
-      <w:r>
-        <w:rPr>
-          <w:lang w:val="en-US"/>
-        </w:rPr>
-        <w:t xml:space="preserve"> After adjustments from feedback the next sprints were </w:t>
-      </w:r>
-      <w:r>
-        <w:rPr>
-          <w:lang w:val="en-US"/>
-        </w:rPr>
-        <w:t>2 weeks.</w:t>
-      </w:r>
-      <w:r>
-        <w:rPr>
-          <w:lang w:val="en-US"/>
-        </w:rPr>
-        <w:t xml:space="preserve"> Each sprint will contain a sprint review as well as a retrospective to reflect on my work during the sprint. </w:t>
       </w:r>
     </w:p>
     <w:p>
@@ -7201,12 +7493,12 @@
     </w:p>
     <w:p>
       <w:pPr>
-        <w:pStyle w:val="Kop2"/>
-        <w:rPr>
-          <w:lang w:val="en-US"/>
-        </w:rPr>
-      </w:pPr>
-      <w:bookmarkStart w:id="35" w:name="_Toc127450373"/>
+        <w:pStyle w:val="Heading2"/>
+        <w:rPr>
+          <w:lang w:val="en-US"/>
+        </w:rPr>
+      </w:pPr>
+      <w:bookmarkStart w:id="35" w:name="_Toc128748504"/>
       <w:r>
         <w:rPr>
           <w:lang w:val="en-US"/>
@@ -7254,7 +7546,7 @@
     </w:p>
     <w:tbl>
       <w:tblPr>
-        <w:tblW w:w="9351" w:type="dxa"/>
+        <w:tblW w:w="9776" w:type="dxa"/>
         <w:tblBorders>
           <w:top w:val="single" w:sz="4" w:space="0" w:color="auto"/>
           <w:left w:val="single" w:sz="4" w:space="0" w:color="auto"/>
@@ -7266,9 +7558,9 @@
         <w:tblLook w:val="0000" w:firstRow="0" w:lastRow="0" w:firstColumn="0" w:lastColumn="0" w:noHBand="0" w:noVBand="0"/>
       </w:tblPr>
       <w:tblGrid>
-        <w:gridCol w:w="1961"/>
-        <w:gridCol w:w="2712"/>
-        <w:gridCol w:w="2835"/>
+        <w:gridCol w:w="1271"/>
+        <w:gridCol w:w="2693"/>
+        <w:gridCol w:w="3969"/>
         <w:gridCol w:w="1843"/>
       </w:tblGrid>
       <w:tr>
@@ -7278,7 +7570,7 @@
         </w:trPr>
         <w:tc>
           <w:tcPr>
-            <w:tcW w:w="1961" w:type="dxa"/>
+            <w:tcW w:w="1271" w:type="dxa"/>
             <w:shd w:val="clear" w:color="auto" w:fill="FFFFFF" w:themeFill="background1"/>
           </w:tcPr>
           <w:p>
@@ -7304,7 +7596,7 @@
         </w:tc>
         <w:tc>
           <w:tcPr>
-            <w:tcW w:w="2712" w:type="dxa"/>
+            <w:tcW w:w="2693" w:type="dxa"/>
             <w:shd w:val="clear" w:color="auto" w:fill="FFFFFF" w:themeFill="background1"/>
           </w:tcPr>
           <w:p>
@@ -7330,7 +7622,7 @@
         </w:tc>
         <w:tc>
           <w:tcPr>
-            <w:tcW w:w="2835" w:type="dxa"/>
+            <w:tcW w:w="3969" w:type="dxa"/>
             <w:shd w:val="clear" w:color="auto" w:fill="FFFFFF" w:themeFill="background1"/>
           </w:tcPr>
           <w:p>
@@ -7387,7 +7679,7 @@
         </w:trPr>
         <w:tc>
           <w:tcPr>
-            <w:tcW w:w="1961" w:type="dxa"/>
+            <w:tcW w:w="1271" w:type="dxa"/>
             <w:shd w:val="clear" w:color="auto" w:fill="D9D9D9" w:themeFill="background1" w:themeFillShade="D9"/>
             <w:vAlign w:val="center"/>
           </w:tcPr>
@@ -7420,7 +7712,7 @@
         </w:tc>
         <w:tc>
           <w:tcPr>
-            <w:tcW w:w="2712" w:type="dxa"/>
+            <w:tcW w:w="2693" w:type="dxa"/>
             <w:shd w:val="clear" w:color="auto" w:fill="D9D9D9" w:themeFill="background1" w:themeFillShade="D9"/>
             <w:vAlign w:val="center"/>
           </w:tcPr>
@@ -7467,7 +7759,7 @@
         </w:tc>
         <w:tc>
           <w:tcPr>
-            <w:tcW w:w="2835" w:type="dxa"/>
+            <w:tcW w:w="3969" w:type="dxa"/>
             <w:shd w:val="clear" w:color="auto" w:fill="D9D9D9" w:themeFill="background1" w:themeFillShade="D9"/>
             <w:vAlign w:val="center"/>
           </w:tcPr>
@@ -7527,7 +7819,7 @@
         </w:trPr>
         <w:tc>
           <w:tcPr>
-            <w:tcW w:w="1961" w:type="dxa"/>
+            <w:tcW w:w="1271" w:type="dxa"/>
             <w:vAlign w:val="center"/>
           </w:tcPr>
           <w:p>
@@ -7553,13 +7845,27 @@
                 <w:sz w:val="20"/>
                 <w:lang w:val="en-US"/>
               </w:rPr>
-              <w:t xml:space="preserve"> (4 weeks)</w:t>
+              <w:t xml:space="preserve"> (</w:t>
+            </w:r>
+            <w:r>
+              <w:rPr>
+                <w:sz w:val="20"/>
+                <w:lang w:val="en-US"/>
+              </w:rPr>
+              <w:t>3</w:t>
+            </w:r>
+            <w:r>
+              <w:rPr>
+                <w:sz w:val="20"/>
+                <w:lang w:val="en-US"/>
+              </w:rPr>
+              <w:t xml:space="preserve"> weeks)</w:t>
             </w:r>
           </w:p>
         </w:tc>
         <w:tc>
           <w:tcPr>
-            <w:tcW w:w="2712" w:type="dxa"/>
+            <w:tcW w:w="2693" w:type="dxa"/>
             <w:vAlign w:val="center"/>
           </w:tcPr>
           <w:p>
@@ -7591,7 +7897,14 @@
                 <w:sz w:val="20"/>
                 <w:lang w:val="en-US"/>
               </w:rPr>
-              <w:t>– March 10</w:t>
+              <w:t xml:space="preserve">– March </w:t>
+            </w:r>
+            <w:r>
+              <w:rPr>
+                <w:sz w:val="20"/>
+                <w:lang w:val="en-US"/>
+              </w:rPr>
+              <w:t>3</w:t>
             </w:r>
             <w:r>
               <w:rPr>
@@ -7599,13 +7912,13 @@
                 <w:vertAlign w:val="superscript"/>
                 <w:lang w:val="en-US"/>
               </w:rPr>
-              <w:t>th</w:t>
+              <w:t>rd</w:t>
             </w:r>
           </w:p>
         </w:tc>
         <w:tc>
           <w:tcPr>
-            <w:tcW w:w="2835" w:type="dxa"/>
+            <w:tcW w:w="3969" w:type="dxa"/>
             <w:vAlign w:val="center"/>
           </w:tcPr>
           <w:p>
@@ -7694,13 +8007,6 @@
                 <w:lang w:val="en-US"/>
               </w:rPr>
               <w:t>“Which techniques are used by the company regarding automation?”</w:t>
-            </w:r>
-            <w:r>
-              <w:rPr>
-                <w:sz w:val="20"/>
-                <w:lang w:val="en-US"/>
-              </w:rPr>
-              <w:t>.</w:t>
             </w:r>
           </w:p>
         </w:tc>
@@ -7741,7 +8047,7 @@
         </w:trPr>
         <w:tc>
           <w:tcPr>
-            <w:tcW w:w="1961" w:type="dxa"/>
+            <w:tcW w:w="1271" w:type="dxa"/>
             <w:shd w:val="clear" w:color="auto" w:fill="D9D9D9" w:themeFill="background1" w:themeFillShade="D9"/>
             <w:vAlign w:val="center"/>
           </w:tcPr>
@@ -7788,7 +8094,7 @@
         </w:tc>
         <w:tc>
           <w:tcPr>
-            <w:tcW w:w="2712" w:type="dxa"/>
+            <w:tcW w:w="2693" w:type="dxa"/>
             <w:shd w:val="clear" w:color="auto" w:fill="D9D9D9" w:themeFill="background1" w:themeFillShade="D9"/>
             <w:vAlign w:val="center"/>
           </w:tcPr>
@@ -7806,7 +8112,14 @@
                 <w:sz w:val="20"/>
                 <w:lang w:val="en-US"/>
               </w:rPr>
-              <w:t>March 13</w:t>
+              <w:t xml:space="preserve">March </w:t>
+            </w:r>
+            <w:r>
+              <w:rPr>
+                <w:sz w:val="20"/>
+                <w:lang w:val="en-US"/>
+              </w:rPr>
+              <w:t>6</w:t>
             </w:r>
             <w:r>
               <w:rPr>
@@ -7842,7 +8155,7 @@
                 <w:sz w:val="20"/>
                 <w:lang w:val="en-US"/>
               </w:rPr>
-              <w:t>24</w:t>
+              <w:t>17</w:t>
             </w:r>
             <w:r>
               <w:rPr>
@@ -7863,7 +8176,7 @@
         </w:tc>
         <w:tc>
           <w:tcPr>
-            <w:tcW w:w="2835" w:type="dxa"/>
+            <w:tcW w:w="3969" w:type="dxa"/>
             <w:shd w:val="clear" w:color="auto" w:fill="D9D9D9" w:themeFill="background1" w:themeFillShade="D9"/>
             <w:vAlign w:val="center"/>
           </w:tcPr>
@@ -7960,13 +8273,6 @@
                 <w:lang w:val="en-US"/>
               </w:rPr>
               <w:t>“What are the advantages and disadvantages of these used techniques?”</w:t>
-            </w:r>
-            <w:r>
-              <w:rPr>
-                <w:sz w:val="20"/>
-                <w:lang w:val="en-US"/>
-              </w:rPr>
-              <w:t>.</w:t>
             </w:r>
           </w:p>
         </w:tc>
@@ -8001,7 +8307,7 @@
         </w:trPr>
         <w:tc>
           <w:tcPr>
-            <w:tcW w:w="1961" w:type="dxa"/>
+            <w:tcW w:w="1271" w:type="dxa"/>
             <w:vAlign w:val="center"/>
           </w:tcPr>
           <w:p>
@@ -8049,7 +8355,7 @@
         </w:tc>
         <w:tc>
           <w:tcPr>
-            <w:tcW w:w="2712" w:type="dxa"/>
+            <w:tcW w:w="2693" w:type="dxa"/>
             <w:vAlign w:val="center"/>
           </w:tcPr>
           <w:p>
@@ -8079,7 +8385,14 @@
                 <w:sz w:val="20"/>
                 <w:lang w:val="en-US"/>
               </w:rPr>
-              <w:t>27</w:t>
+              <w:t>2</w:t>
+            </w:r>
+            <w:r>
+              <w:rPr>
+                <w:sz w:val="20"/>
+                <w:lang w:val="en-US"/>
+              </w:rPr>
+              <w:t>0</w:t>
             </w:r>
             <w:r>
               <w:rPr>
@@ -8101,7 +8414,7 @@
                 <w:sz w:val="20"/>
                 <w:lang w:val="en-US"/>
               </w:rPr>
-              <w:t>April</w:t>
+              <w:t>Marc</w:t>
             </w:r>
             <w:r>
               <w:rPr>
@@ -8115,7 +8428,7 @@
                 <w:sz w:val="20"/>
                 <w:lang w:val="en-US"/>
               </w:rPr>
-              <w:t>7</w:t>
+              <w:t>31</w:t>
             </w:r>
             <w:r>
               <w:rPr>
@@ -8129,7 +8442,7 @@
         </w:tc>
         <w:tc>
           <w:tcPr>
-            <w:tcW w:w="2835" w:type="dxa"/>
+            <w:tcW w:w="3969" w:type="dxa"/>
             <w:vAlign w:val="center"/>
           </w:tcPr>
           <w:p>
@@ -8184,14 +8497,21 @@
                 <w:sz w:val="20"/>
                 <w:lang w:val="en-US"/>
               </w:rPr>
-              <w:t>“To what extent can automation be optimized within the company?”</w:t>
-            </w:r>
-            <w:r>
-              <w:rPr>
-                <w:sz w:val="20"/>
-                <w:lang w:val="en-US"/>
-              </w:rPr>
-              <w:t>.</w:t>
+              <w:t>“</w:t>
+            </w:r>
+            <w:r>
+              <w:rPr>
+                <w:sz w:val="20"/>
+                <w:lang w:val="en-US"/>
+              </w:rPr>
+              <w:t>What are the key processes and activities that need to be decomposed and analyzed prior to implementing a new RPA technique?</w:t>
+            </w:r>
+            <w:r>
+              <w:rPr>
+                <w:sz w:val="20"/>
+                <w:lang w:val="en-US"/>
+              </w:rPr>
+              <w:t>”</w:t>
             </w:r>
           </w:p>
         </w:tc>
@@ -8225,7 +8545,7 @@
         </w:trPr>
         <w:tc>
           <w:tcPr>
-            <w:tcW w:w="1961" w:type="dxa"/>
+            <w:tcW w:w="1271" w:type="dxa"/>
             <w:shd w:val="clear" w:color="auto" w:fill="D9D9D9" w:themeFill="background1" w:themeFillShade="D9"/>
             <w:vAlign w:val="center"/>
           </w:tcPr>
@@ -8274,7 +8594,7 @@
         </w:tc>
         <w:tc>
           <w:tcPr>
-            <w:tcW w:w="2712" w:type="dxa"/>
+            <w:tcW w:w="2693" w:type="dxa"/>
             <w:shd w:val="clear" w:color="auto" w:fill="D9D9D9" w:themeFill="background1" w:themeFillShade="D9"/>
             <w:vAlign w:val="center"/>
           </w:tcPr>
@@ -8305,7 +8625,7 @@
                 <w:sz w:val="20"/>
                 <w:lang w:val="en-US"/>
               </w:rPr>
-              <w:t>10</w:t>
+              <w:t>3</w:t>
             </w:r>
             <w:r>
               <w:rPr>
@@ -8313,49 +8633,49 @@
                 <w:vertAlign w:val="superscript"/>
                 <w:lang w:val="en-US"/>
               </w:rPr>
+              <w:t>rd</w:t>
+            </w:r>
+            <w:r>
+              <w:rPr>
+                <w:sz w:val="20"/>
+                <w:lang w:val="en-US"/>
+              </w:rPr>
+              <w:t xml:space="preserve"> - </w:t>
+            </w:r>
+            <w:r>
+              <w:rPr>
+                <w:sz w:val="20"/>
+                <w:lang w:val="en-US"/>
+              </w:rPr>
+              <w:t>April</w:t>
+            </w:r>
+            <w:r>
+              <w:rPr>
+                <w:sz w:val="20"/>
+                <w:lang w:val="en-US"/>
+              </w:rPr>
+              <w:t xml:space="preserve"> </w:t>
+            </w:r>
+            <w:r>
+              <w:rPr>
+                <w:sz w:val="20"/>
+                <w:lang w:val="en-US"/>
+              </w:rPr>
+              <w:t>14</w:t>
+            </w:r>
+            <w:r>
+              <w:rPr>
+                <w:sz w:val="20"/>
+                <w:vertAlign w:val="superscript"/>
+                <w:lang w:val="en-US"/>
+              </w:rPr>
               <w:t>th</w:t>
-            </w:r>
-            <w:r>
-              <w:rPr>
-                <w:sz w:val="20"/>
-                <w:lang w:val="en-US"/>
-              </w:rPr>
-              <w:t xml:space="preserve"> - </w:t>
-            </w:r>
-            <w:r>
-              <w:rPr>
-                <w:sz w:val="20"/>
-                <w:lang w:val="en-US"/>
-              </w:rPr>
-              <w:t>April</w:t>
-            </w:r>
-            <w:r>
-              <w:rPr>
-                <w:sz w:val="20"/>
-                <w:lang w:val="en-US"/>
-              </w:rPr>
-              <w:t xml:space="preserve"> </w:t>
-            </w:r>
-            <w:r>
-              <w:rPr>
-                <w:sz w:val="20"/>
-                <w:lang w:val="en-US"/>
-              </w:rPr>
-              <w:t>21</w:t>
-            </w:r>
-            <w:r>
-              <w:rPr>
-                <w:sz w:val="20"/>
-                <w:vertAlign w:val="superscript"/>
-                <w:lang w:val="en-US"/>
-              </w:rPr>
-              <w:t>nd</w:t>
             </w:r>
           </w:p>
         </w:tc>
         <w:tc>
           <w:tcPr>
-            <w:tcW w:w="2835" w:type="dxa"/>
+            <w:tcW w:w="3969" w:type="dxa"/>
             <w:shd w:val="clear" w:color="auto" w:fill="D9D9D9" w:themeFill="background1" w:themeFillShade="D9"/>
             <w:vAlign w:val="center"/>
           </w:tcPr>
@@ -8394,21 +8714,45 @@
                 <w:sz w:val="20"/>
                 <w:lang w:val="en-US"/>
               </w:rPr>
-              <w:t xml:space="preserve">. The last research question will be answered in this sprint: </w:t>
-            </w:r>
-            <w:r>
-              <w:rPr>
-                <w:sz w:val="20"/>
-                <w:lang w:val="en-US"/>
-              </w:rPr>
-              <w:t>“What is the most efficient and sustainable way to use automation within the company?”</w:t>
-            </w:r>
-            <w:r>
-              <w:rPr>
-                <w:sz w:val="20"/>
-                <w:lang w:val="en-US"/>
-              </w:rPr>
-              <w:t>.</w:t>
+              <w:t xml:space="preserve">. </w:t>
+            </w:r>
+            <w:r>
+              <w:rPr>
+                <w:sz w:val="20"/>
+                <w:lang w:val="en-US"/>
+              </w:rPr>
+              <w:t>The question of this sprint will be:</w:t>
+            </w:r>
+          </w:p>
+          <w:p>
+            <w:pPr>
+              <w:pStyle w:val="Tabelbody"/>
+              <w:spacing w:before="0" w:after="0"/>
+              <w:rPr>
+                <w:sz w:val="20"/>
+                <w:lang w:val="en-US"/>
+              </w:rPr>
+            </w:pPr>
+            <w:r>
+              <w:rPr>
+                <w:sz w:val="20"/>
+                <w:lang w:val="en-US"/>
+              </w:rPr>
+              <w:t>“</w:t>
+            </w:r>
+            <w:r>
+              <w:rPr>
+                <w:sz w:val="20"/>
+                <w:lang w:val="en-US"/>
+              </w:rPr>
+              <w:t>How can RPA be used to streamline the current process and improve efficiency?</w:t>
+            </w:r>
+            <w:r>
+              <w:rPr>
+                <w:sz w:val="20"/>
+                <w:lang w:val="en-US"/>
+              </w:rPr>
+              <w:t>”</w:t>
             </w:r>
           </w:p>
         </w:tc>
@@ -8443,7 +8787,7 @@
         </w:trPr>
         <w:tc>
           <w:tcPr>
-            <w:tcW w:w="1961" w:type="dxa"/>
+            <w:tcW w:w="1271" w:type="dxa"/>
             <w:vAlign w:val="center"/>
           </w:tcPr>
           <w:p>
@@ -8491,7 +8835,7 @@
         </w:tc>
         <w:tc>
           <w:tcPr>
-            <w:tcW w:w="2712" w:type="dxa"/>
+            <w:tcW w:w="2693" w:type="dxa"/>
             <w:vAlign w:val="center"/>
           </w:tcPr>
           <w:p>
@@ -8521,7 +8865,7 @@
                 <w:sz w:val="20"/>
                 <w:lang w:val="en-US"/>
               </w:rPr>
-              <w:t>24</w:t>
+              <w:t>17</w:t>
             </w:r>
             <w:r>
               <w:rPr>
@@ -8543,7 +8887,7 @@
                 <w:sz w:val="20"/>
                 <w:lang w:val="en-US"/>
               </w:rPr>
-              <w:t>May</w:t>
+              <w:t>April</w:t>
             </w:r>
             <w:r>
               <w:rPr>
@@ -8557,7 +8901,7 @@
                 <w:sz w:val="20"/>
                 <w:lang w:val="en-US"/>
               </w:rPr>
-              <w:t>5</w:t>
+              <w:t>28</w:t>
             </w:r>
             <w:r>
               <w:rPr>
@@ -8571,7 +8915,7 @@
         </w:tc>
         <w:tc>
           <w:tcPr>
-            <w:tcW w:w="2835" w:type="dxa"/>
+            <w:tcW w:w="3969" w:type="dxa"/>
             <w:vAlign w:val="center"/>
           </w:tcPr>
           <w:p>
@@ -8610,6 +8954,13 @@
                 <w:lang w:val="en-US"/>
               </w:rPr>
               <w:t>.</w:t>
+            </w:r>
+            <w:r>
+              <w:rPr>
+                <w:sz w:val="20"/>
+                <w:lang w:val="en-US"/>
+              </w:rPr>
+              <w:t xml:space="preserve"> If the research question of the previous sprint is not finished, it will continue in this sprint. Otherwise research on the last question will begin.</w:t>
             </w:r>
           </w:p>
         </w:tc>
@@ -8627,6 +8978,13 @@
                 <w:lang w:val="en-US"/>
               </w:rPr>
             </w:pPr>
+            <w:r>
+              <w:rPr>
+                <w:sz w:val="20"/>
+                <w:lang w:val="en-US"/>
+              </w:rPr>
+              <w:t>Portfolio (V4)</w:t>
+            </w:r>
           </w:p>
         </w:tc>
       </w:tr>
@@ -8636,7 +8994,7 @@
         </w:trPr>
         <w:tc>
           <w:tcPr>
-            <w:tcW w:w="1961" w:type="dxa"/>
+            <w:tcW w:w="1271" w:type="dxa"/>
             <w:shd w:val="clear" w:color="auto" w:fill="D9D9D9" w:themeFill="background1" w:themeFillShade="D9"/>
             <w:vAlign w:val="center"/>
           </w:tcPr>
@@ -8685,7 +9043,7 @@
         </w:tc>
         <w:tc>
           <w:tcPr>
-            <w:tcW w:w="2712" w:type="dxa"/>
+            <w:tcW w:w="2693" w:type="dxa"/>
             <w:shd w:val="clear" w:color="auto" w:fill="D9D9D9" w:themeFill="background1" w:themeFillShade="D9"/>
             <w:vAlign w:val="center"/>
           </w:tcPr>
@@ -8716,7 +9074,7 @@
                 <w:sz w:val="20"/>
                 <w:lang w:val="en-US"/>
               </w:rPr>
-              <w:t>8</w:t>
+              <w:t>1</w:t>
             </w:r>
             <w:r>
               <w:rPr>
@@ -8724,7 +9082,7 @@
                 <w:vertAlign w:val="superscript"/>
                 <w:lang w:val="en-US"/>
               </w:rPr>
-              <w:t>th</w:t>
+              <w:t>st</w:t>
             </w:r>
             <w:r>
               <w:rPr>
@@ -8752,7 +9110,7 @@
                 <w:sz w:val="20"/>
                 <w:lang w:val="en-US"/>
               </w:rPr>
-              <w:t>19</w:t>
+              <w:t>12</w:t>
             </w:r>
             <w:r>
               <w:rPr>
@@ -8766,7 +9124,7 @@
         </w:tc>
         <w:tc>
           <w:tcPr>
-            <w:tcW w:w="2835" w:type="dxa"/>
+            <w:tcW w:w="3969" w:type="dxa"/>
             <w:shd w:val="clear" w:color="auto" w:fill="D9D9D9" w:themeFill="background1" w:themeFillShade="D9"/>
             <w:vAlign w:val="center"/>
           </w:tcPr>
@@ -8806,6 +9164,20 @@
                 <w:lang w:val="en-US"/>
               </w:rPr>
               <w:t>.</w:t>
+            </w:r>
+            <w:r>
+              <w:rPr>
+                <w:sz w:val="20"/>
+                <w:lang w:val="en-US"/>
+              </w:rPr>
+              <w:t xml:space="preserve"> The question of this sprint will be the last question: “</w:t>
+            </w:r>
+            <w:r>
+              <w:rPr>
+                <w:sz w:val="20"/>
+                <w:lang w:val="en-US"/>
+              </w:rPr>
+              <w:t>What is the most efficient and sustainable way to use automation within the company?”</w:t>
             </w:r>
           </w:p>
         </w:tc>
@@ -8824,6 +9196,13 @@
                 <w:lang w:val="en-US"/>
               </w:rPr>
             </w:pPr>
+            <w:r>
+              <w:rPr>
+                <w:sz w:val="20"/>
+                <w:lang w:val="en-US"/>
+              </w:rPr>
+              <w:t>Portfolio (V5)</w:t>
+            </w:r>
           </w:p>
         </w:tc>
       </w:tr>
@@ -8833,7 +9212,7 @@
         </w:trPr>
         <w:tc>
           <w:tcPr>
-            <w:tcW w:w="1961" w:type="dxa"/>
+            <w:tcW w:w="1271" w:type="dxa"/>
             <w:shd w:val="clear" w:color="auto" w:fill="FFFFFF" w:themeFill="background1"/>
           </w:tcPr>
           <w:p>
@@ -8860,7 +9239,7 @@
         </w:tc>
         <w:tc>
           <w:tcPr>
-            <w:tcW w:w="2712" w:type="dxa"/>
+            <w:tcW w:w="2693" w:type="dxa"/>
             <w:shd w:val="clear" w:color="auto" w:fill="FFFFFF" w:themeFill="background1"/>
           </w:tcPr>
           <w:p>
@@ -8884,7 +9263,7 @@
         </w:tc>
         <w:tc>
           <w:tcPr>
-            <w:tcW w:w="2835" w:type="dxa"/>
+            <w:tcW w:w="3969" w:type="dxa"/>
             <w:shd w:val="clear" w:color="auto" w:fill="FFFFFF" w:themeFill="background1"/>
           </w:tcPr>
           <w:p>
@@ -8937,7 +9316,7 @@
         </w:trPr>
         <w:tc>
           <w:tcPr>
-            <w:tcW w:w="1961" w:type="dxa"/>
+            <w:tcW w:w="1271" w:type="dxa"/>
             <w:shd w:val="clear" w:color="auto" w:fill="D9D9D9" w:themeFill="background1" w:themeFillShade="D9"/>
             <w:vAlign w:val="center"/>
           </w:tcPr>
@@ -8970,7 +9349,7 @@
         </w:tc>
         <w:tc>
           <w:tcPr>
-            <w:tcW w:w="2712" w:type="dxa"/>
+            <w:tcW w:w="2693" w:type="dxa"/>
             <w:shd w:val="clear" w:color="auto" w:fill="D9D9D9" w:themeFill="background1" w:themeFillShade="D9"/>
             <w:vAlign w:val="center"/>
           </w:tcPr>
@@ -9001,7 +9380,7 @@
                 <w:sz w:val="20"/>
                 <w:lang w:val="en-US"/>
               </w:rPr>
-              <w:t>22</w:t>
+              <w:t>15</w:t>
             </w:r>
             <w:r>
               <w:rPr>
@@ -9023,7 +9402,7 @@
                 <w:sz w:val="20"/>
                 <w:lang w:val="en-US"/>
               </w:rPr>
-              <w:t>June</w:t>
+              <w:t>May</w:t>
             </w:r>
             <w:r>
               <w:rPr>
@@ -9042,16 +9421,23 @@
             <w:r>
               <w:rPr>
                 <w:sz w:val="20"/>
+                <w:lang w:val="en-US"/>
+              </w:rPr>
+              <w:t>6</w:t>
+            </w:r>
+            <w:r>
+              <w:rPr>
+                <w:sz w:val="20"/>
                 <w:vertAlign w:val="superscript"/>
                 <w:lang w:val="en-US"/>
               </w:rPr>
-              <w:t>nd</w:t>
+              <w:t>th</w:t>
             </w:r>
           </w:p>
         </w:tc>
         <w:tc>
           <w:tcPr>
-            <w:tcW w:w="2835" w:type="dxa"/>
+            <w:tcW w:w="3969" w:type="dxa"/>
             <w:shd w:val="clear" w:color="auto" w:fill="D9D9D9" w:themeFill="background1" w:themeFillShade="D9"/>
             <w:vAlign w:val="center"/>
           </w:tcPr>
@@ -9084,6 +9470,13 @@
                 <w:lang w:val="en-US"/>
               </w:rPr>
               <w:t xml:space="preserve"> and research</w:t>
+            </w:r>
+            <w:r>
+              <w:rPr>
+                <w:sz w:val="20"/>
+                <w:lang w:val="en-US"/>
+              </w:rPr>
+              <w:t xml:space="preserve"> on the last question</w:t>
             </w:r>
             <w:r>
               <w:rPr>
@@ -9109,6 +9502,13 @@
                 <w:lang w:val="en-US"/>
               </w:rPr>
             </w:pPr>
+            <w:r>
+              <w:rPr>
+                <w:sz w:val="20"/>
+                <w:lang w:val="en-US"/>
+              </w:rPr>
+              <w:t>Presentation (V1)</w:t>
+            </w:r>
           </w:p>
         </w:tc>
       </w:tr>
@@ -9118,7 +9518,7 @@
         </w:trPr>
         <w:tc>
           <w:tcPr>
-            <w:tcW w:w="1961" w:type="dxa"/>
+            <w:tcW w:w="1271" w:type="dxa"/>
             <w:shd w:val="clear" w:color="auto" w:fill="FFFFFF" w:themeFill="background1"/>
             <w:vAlign w:val="center"/>
           </w:tcPr>
@@ -9151,7 +9551,7 @@
         </w:tc>
         <w:tc>
           <w:tcPr>
-            <w:tcW w:w="2712" w:type="dxa"/>
+            <w:tcW w:w="2693" w:type="dxa"/>
             <w:shd w:val="clear" w:color="auto" w:fill="FFFFFF" w:themeFill="background1"/>
             <w:vAlign w:val="center"/>
           </w:tcPr>
@@ -9168,6 +9568,42 @@
                 <w:sz w:val="20"/>
                 <w:lang w:val="en-US"/>
               </w:rPr>
+              <w:t>May</w:t>
+            </w:r>
+            <w:r>
+              <w:rPr>
+                <w:sz w:val="20"/>
+                <w:lang w:val="en-US"/>
+              </w:rPr>
+              <w:t xml:space="preserve"> </w:t>
+            </w:r>
+            <w:r>
+              <w:rPr>
+                <w:sz w:val="20"/>
+                <w:lang w:val="en-US"/>
+              </w:rPr>
+              <w:t>29</w:t>
+            </w:r>
+            <w:r>
+              <w:rPr>
+                <w:sz w:val="20"/>
+                <w:vertAlign w:val="superscript"/>
+                <w:lang w:val="en-US"/>
+              </w:rPr>
+              <w:t>th</w:t>
+            </w:r>
+            <w:r>
+              <w:rPr>
+                <w:sz w:val="20"/>
+                <w:lang w:val="en-US"/>
+              </w:rPr>
+              <w:t xml:space="preserve"> - </w:t>
+            </w:r>
+            <w:r>
+              <w:rPr>
+                <w:sz w:val="20"/>
+                <w:lang w:val="en-US"/>
+              </w:rPr>
               <w:t>June</w:t>
             </w:r>
             <w:r>
@@ -9182,43 +9618,7 @@
                 <w:sz w:val="20"/>
                 <w:lang w:val="en-US"/>
               </w:rPr>
-              <w:t>5</w:t>
-            </w:r>
-            <w:r>
-              <w:rPr>
-                <w:sz w:val="20"/>
-                <w:vertAlign w:val="superscript"/>
-                <w:lang w:val="en-US"/>
-              </w:rPr>
-              <w:t>th</w:t>
-            </w:r>
-            <w:r>
-              <w:rPr>
-                <w:sz w:val="20"/>
-                <w:lang w:val="en-US"/>
-              </w:rPr>
-              <w:t xml:space="preserve"> - </w:t>
-            </w:r>
-            <w:r>
-              <w:rPr>
-                <w:sz w:val="20"/>
-                <w:lang w:val="en-US"/>
-              </w:rPr>
-              <w:t>June</w:t>
-            </w:r>
-            <w:r>
-              <w:rPr>
-                <w:sz w:val="20"/>
-                <w:lang w:val="en-US"/>
-              </w:rPr>
-              <w:t xml:space="preserve"> </w:t>
-            </w:r>
-            <w:r>
-              <w:rPr>
-                <w:sz w:val="20"/>
-                <w:lang w:val="en-US"/>
-              </w:rPr>
-              <w:t>16</w:t>
+              <w:t>9</w:t>
             </w:r>
             <w:r>
               <w:rPr>
@@ -9232,7 +9632,7 @@
         </w:tc>
         <w:tc>
           <w:tcPr>
-            <w:tcW w:w="2835" w:type="dxa"/>
+            <w:tcW w:w="3969" w:type="dxa"/>
             <w:shd w:val="clear" w:color="auto" w:fill="FFFFFF" w:themeFill="background1"/>
             <w:vAlign w:val="center"/>
           </w:tcPr>
@@ -9260,6 +9660,23 @@
             <w:shd w:val="clear" w:color="auto" w:fill="FFFFFF" w:themeFill="background1"/>
             <w:vAlign w:val="center"/>
           </w:tcPr>
+          <w:p>
+            <w:pPr>
+              <w:pStyle w:val="Tabelbody"/>
+              <w:spacing w:before="0" w:after="0"/>
+              <w:rPr>
+                <w:sz w:val="20"/>
+                <w:lang w:val="en-US"/>
+              </w:rPr>
+            </w:pPr>
+            <w:r>
+              <w:rPr>
+                <w:sz w:val="20"/>
+                <w:lang w:val="en-US"/>
+              </w:rPr>
+              <w:t>Presentation (V2)</w:t>
+            </w:r>
+          </w:p>
           <w:p>
             <w:pPr>
               <w:pStyle w:val="Tabelbody"/>
@@ -9330,7 +9747,7 @@
         </w:trPr>
         <w:tc>
           <w:tcPr>
-            <w:tcW w:w="1961" w:type="dxa"/>
+            <w:tcW w:w="1271" w:type="dxa"/>
             <w:shd w:val="clear" w:color="auto" w:fill="D9D9D9" w:themeFill="background1" w:themeFillShade="D9"/>
             <w:vAlign w:val="center"/>
           </w:tcPr>
@@ -9364,7 +9781,7 @@
                 <w:sz w:val="20"/>
                 <w:lang w:val="en-US"/>
               </w:rPr>
-              <w:t>3</w:t>
+              <w:t>2</w:t>
             </w:r>
             <w:r>
               <w:rPr>
@@ -9377,7 +9794,7 @@
         </w:tc>
         <w:tc>
           <w:tcPr>
-            <w:tcW w:w="2712" w:type="dxa"/>
+            <w:tcW w:w="2693" w:type="dxa"/>
             <w:shd w:val="clear" w:color="auto" w:fill="D9D9D9" w:themeFill="background1" w:themeFillShade="D9"/>
             <w:vAlign w:val="center"/>
           </w:tcPr>
@@ -9408,7 +9825,14 @@
                 <w:sz w:val="20"/>
                 <w:lang w:val="en-US"/>
               </w:rPr>
-              <w:t>19</w:t>
+              <w:t>1</w:t>
+            </w:r>
+            <w:r>
+              <w:rPr>
+                <w:sz w:val="20"/>
+                <w:lang w:val="en-US"/>
+              </w:rPr>
+              <w:t>2</w:t>
             </w:r>
             <w:r>
               <w:rPr>
@@ -9430,7 +9854,14 @@
                 <w:sz w:val="20"/>
                 <w:lang w:val="en-US"/>
               </w:rPr>
-              <w:t>July</w:t>
+              <w:t>Ju</w:t>
+            </w:r>
+            <w:r>
+              <w:rPr>
+                <w:sz w:val="20"/>
+                <w:lang w:val="en-US"/>
+              </w:rPr>
+              <w:t>ne</w:t>
             </w:r>
             <w:r>
               <w:rPr>
@@ -9444,7 +9875,7 @@
                 <w:sz w:val="20"/>
                 <w:lang w:val="en-US"/>
               </w:rPr>
-              <w:t>7</w:t>
+              <w:t>23</w:t>
             </w:r>
             <w:r>
               <w:rPr>
@@ -9458,7 +9889,7 @@
         </w:tc>
         <w:tc>
           <w:tcPr>
-            <w:tcW w:w="2835" w:type="dxa"/>
+            <w:tcW w:w="3969" w:type="dxa"/>
             <w:shd w:val="clear" w:color="auto" w:fill="D9D9D9" w:themeFill="background1" w:themeFillShade="D9"/>
             <w:vAlign w:val="center"/>
           </w:tcPr>
@@ -9476,7 +9907,14 @@
                 <w:sz w:val="20"/>
                 <w:lang w:val="en-US"/>
               </w:rPr>
-              <w:t>Assessment period and completion internship</w:t>
+              <w:t>Preparation for the graduation sessions</w:t>
+            </w:r>
+            <w:r>
+              <w:rPr>
+                <w:sz w:val="20"/>
+                <w:lang w:val="en-US"/>
+              </w:rPr>
+              <w:t>.</w:t>
             </w:r>
           </w:p>
         </w:tc>
@@ -9500,6 +9938,154 @@
                 <w:sz w:val="20"/>
                 <w:lang w:val="en-US"/>
               </w:rPr>
+              <w:t>Presentation (V3)</w:t>
+            </w:r>
+          </w:p>
+        </w:tc>
+      </w:tr>
+      <w:tr>
+        <w:trPr>
+          <w:trHeight w:val="397"/>
+        </w:trPr>
+        <w:tc>
+          <w:tcPr>
+            <w:tcW w:w="1271" w:type="dxa"/>
+            <w:shd w:val="clear" w:color="auto" w:fill="auto"/>
+            <w:vAlign w:val="center"/>
+          </w:tcPr>
+          <w:p>
+            <w:pPr>
+              <w:pStyle w:val="Tabelbody"/>
+              <w:spacing w:before="0" w:after="0"/>
+              <w:rPr>
+                <w:b/>
+                <w:bCs/>
+                <w:sz w:val="20"/>
+                <w:lang w:val="en-US"/>
+              </w:rPr>
+            </w:pPr>
+            <w:r>
+              <w:rPr>
+                <w:b/>
+                <w:bCs/>
+                <w:sz w:val="20"/>
+                <w:lang w:val="en-US"/>
+              </w:rPr>
+              <w:t>10</w:t>
+            </w:r>
+            <w:r>
+              <w:rPr>
+                <w:sz w:val="20"/>
+                <w:lang w:val="en-US"/>
+              </w:rPr>
+              <w:t xml:space="preserve"> (2 weeks)</w:t>
+            </w:r>
+          </w:p>
+        </w:tc>
+        <w:tc>
+          <w:tcPr>
+            <w:tcW w:w="2693" w:type="dxa"/>
+            <w:shd w:val="clear" w:color="auto" w:fill="auto"/>
+            <w:vAlign w:val="center"/>
+          </w:tcPr>
+          <w:p>
+            <w:pPr>
+              <w:pStyle w:val="Tabelbody"/>
+              <w:rPr>
+                <w:sz w:val="20"/>
+                <w:lang w:val="en-US"/>
+              </w:rPr>
+            </w:pPr>
+            <w:r>
+              <w:rPr>
+                <w:sz w:val="20"/>
+                <w:lang w:val="en-US"/>
+              </w:rPr>
+              <w:t>June 26</w:t>
+            </w:r>
+            <w:r>
+              <w:rPr>
+                <w:sz w:val="20"/>
+                <w:vertAlign w:val="superscript"/>
+                <w:lang w:val="en-US"/>
+              </w:rPr>
+              <w:t>th</w:t>
+            </w:r>
+            <w:r>
+              <w:rPr>
+                <w:sz w:val="20"/>
+                <w:lang w:val="en-US"/>
+              </w:rPr>
+              <w:t xml:space="preserve"> </w:t>
+            </w:r>
+            <w:r>
+              <w:rPr>
+                <w:sz w:val="20"/>
+                <w:lang w:val="en-US"/>
+              </w:rPr>
+              <w:t xml:space="preserve">- </w:t>
+            </w:r>
+            <w:r>
+              <w:rPr>
+                <w:sz w:val="20"/>
+                <w:lang w:val="en-US"/>
+              </w:rPr>
+              <w:t>July 7</w:t>
+            </w:r>
+            <w:r>
+              <w:rPr>
+                <w:sz w:val="20"/>
+                <w:vertAlign w:val="superscript"/>
+                <w:lang w:val="en-US"/>
+              </w:rPr>
+              <w:t>th</w:t>
+            </w:r>
+          </w:p>
+        </w:tc>
+        <w:tc>
+          <w:tcPr>
+            <w:tcW w:w="3969" w:type="dxa"/>
+            <w:shd w:val="clear" w:color="auto" w:fill="auto"/>
+            <w:vAlign w:val="center"/>
+          </w:tcPr>
+          <w:p>
+            <w:pPr>
+              <w:pStyle w:val="Tabelbody"/>
+              <w:spacing w:before="0" w:after="0"/>
+              <w:rPr>
+                <w:sz w:val="20"/>
+                <w:lang w:val="en-US"/>
+              </w:rPr>
+            </w:pPr>
+            <w:r>
+              <w:rPr>
+                <w:sz w:val="20"/>
+                <w:lang w:val="en-US"/>
+              </w:rPr>
+              <w:t>Assessment period and completion internship</w:t>
+            </w:r>
+          </w:p>
+        </w:tc>
+        <w:tc>
+          <w:tcPr>
+            <w:tcW w:w="1843" w:type="dxa"/>
+            <w:shd w:val="clear" w:color="auto" w:fill="auto"/>
+            <w:vAlign w:val="center"/>
+          </w:tcPr>
+          <w:p>
+            <w:pPr>
+              <w:pStyle w:val="Tabelbody"/>
+              <w:spacing w:before="0" w:after="0"/>
+              <w:rPr>
+                <w:sz w:val="20"/>
+                <w:lang w:val="en-US"/>
+              </w:rPr>
+            </w:pPr>
+            <w:r>
+              <w:rPr>
+                <w:sz w:val="20"/>
+                <w:lang w:val="en-US"/>
+              </w:rPr>
               <w:t>Final presentation</w:t>
             </w:r>
           </w:p>
@@ -9508,7 +10094,7 @@
     </w:tbl>
     <w:p>
       <w:pPr>
-        <w:pStyle w:val="Kop1"/>
+        <w:pStyle w:val="Heading1"/>
         <w:rPr>
           <w:lang w:val="en-US"/>
         </w:rPr>
@@ -9518,7 +10104,7 @@
       <w:bookmarkStart w:id="38" w:name="_Toc327583391"/>
       <w:bookmarkStart w:id="39" w:name="_Toc339966130"/>
       <w:bookmarkStart w:id="40" w:name="_Toc507670785"/>
-      <w:bookmarkStart w:id="41" w:name="_Toc127450374"/>
+      <w:bookmarkStart w:id="41" w:name="_Toc128748505"/>
       <w:bookmarkEnd w:id="36"/>
       <w:bookmarkEnd w:id="37"/>
       <w:bookmarkEnd w:id="38"/>
@@ -9559,23 +10145,23 @@
     </w:p>
     <w:p>
       <w:pPr>
-        <w:pStyle w:val="Kop2"/>
-        <w:rPr>
-          <w:lang w:val="en-US"/>
-        </w:rPr>
-      </w:pPr>
-      <w:bookmarkStart w:id="42" w:name="_Toc127450375"/>
-      <w:bookmarkStart w:id="43" w:name="_Toc327581062"/>
-      <w:bookmarkStart w:id="44" w:name="_Toc327581612"/>
-      <w:bookmarkStart w:id="45" w:name="_Toc327583392"/>
-      <w:bookmarkStart w:id="46" w:name="_Toc339966131"/>
+        <w:pStyle w:val="Heading2"/>
+        <w:rPr>
+          <w:lang w:val="en-US"/>
+        </w:rPr>
+      </w:pPr>
+      <w:bookmarkStart w:id="42" w:name="_Toc327581062"/>
+      <w:bookmarkStart w:id="43" w:name="_Toc327581612"/>
+      <w:bookmarkStart w:id="44" w:name="_Toc327583392"/>
+      <w:bookmarkStart w:id="45" w:name="_Toc339966131"/>
+      <w:bookmarkStart w:id="46" w:name="_Toc128748506"/>
       <w:r>
         <w:rPr>
           <w:lang w:val="en-US"/>
         </w:rPr>
         <w:t>Testing strategy</w:t>
       </w:r>
-      <w:bookmarkEnd w:id="42"/>
+      <w:bookmarkEnd w:id="46"/>
     </w:p>
     <w:p>
       <w:pPr>
@@ -9672,22 +10258,22 @@
     </w:p>
     <w:p>
       <w:pPr>
-        <w:pStyle w:val="Kop2"/>
-        <w:rPr>
-          <w:lang w:val="en-US"/>
-        </w:rPr>
-      </w:pPr>
-      <w:bookmarkStart w:id="47" w:name="_Toc127450376"/>
+        <w:pStyle w:val="Heading2"/>
+        <w:rPr>
+          <w:lang w:val="en-US"/>
+        </w:rPr>
+      </w:pPr>
+      <w:bookmarkStart w:id="47" w:name="_Toc128748507"/>
       <w:r>
         <w:rPr>
           <w:lang w:val="en-US"/>
         </w:rPr>
         <w:t>Test environment and required resources</w:t>
       </w:r>
+      <w:bookmarkEnd w:id="42"/>
       <w:bookmarkEnd w:id="43"/>
       <w:bookmarkEnd w:id="44"/>
       <w:bookmarkEnd w:id="45"/>
-      <w:bookmarkEnd w:id="46"/>
       <w:bookmarkEnd w:id="47"/>
     </w:p>
     <w:p>
@@ -9808,12 +10394,12 @@
     </w:p>
     <w:p>
       <w:pPr>
-        <w:pStyle w:val="Kop2"/>
-        <w:rPr>
-          <w:lang w:val="en-US"/>
-        </w:rPr>
-      </w:pPr>
-      <w:bookmarkStart w:id="48" w:name="_Toc127450377"/>
+        <w:pStyle w:val="Heading2"/>
+        <w:rPr>
+          <w:lang w:val="en-US"/>
+        </w:rPr>
+      </w:pPr>
+      <w:bookmarkStart w:id="48" w:name="_Toc128748508"/>
       <w:r>
         <w:rPr>
           <w:lang w:val="en-US"/>
@@ -9990,12 +10576,12 @@
     </w:p>
     <w:p>
       <w:pPr>
-        <w:pStyle w:val="Kop1"/>
-        <w:rPr>
-          <w:lang w:val="en-US"/>
-        </w:rPr>
-      </w:pPr>
-      <w:bookmarkStart w:id="49" w:name="_Toc127450378"/>
+        <w:pStyle w:val="Heading1"/>
+        <w:rPr>
+          <w:lang w:val="en-US"/>
+        </w:rPr>
+      </w:pPr>
+      <w:bookmarkStart w:id="49" w:name="_Toc128748509"/>
       <w:r>
         <w:rPr>
           <w:lang w:val="en-US"/>
@@ -10007,7 +10593,7 @@
     </w:p>
     <w:tbl>
       <w:tblPr>
-        <w:tblStyle w:val="Tabelraster"/>
+        <w:tblStyle w:val="TableGrid"/>
         <w:tblW w:w="9351" w:type="dxa"/>
         <w:tblBorders>
           <w:insideV w:val="none" w:sz="0" w:space="0" w:color="auto"/>
@@ -10560,7 +11146,7 @@
       </w:pPr>
     </w:p>
     <w:sectPr>
-      <w:footerReference w:type="default" r:id="rId23"/>
+      <w:footerReference w:type="default" r:id="rId21"/>
       <w:pgSz w:w="11906" w:h="16838"/>
       <w:pgMar w:top="1948" w:right="1183" w:bottom="1702" w:left="1417" w:header="708" w:footer="708" w:gutter="0"/>
       <w:cols w:space="708"/>
@@ -10907,7 +11493,7 @@
     <w:lvl w:ilvl="0">
       <w:start w:val="1"/>
       <w:numFmt w:val="decimal"/>
-      <w:pStyle w:val="Lijstnummering"/>
+      <w:pStyle w:val="ListNumber"/>
       <w:lvlText w:val="%1"/>
       <w:lvlJc w:val="left"/>
       <w:pPr>
@@ -11723,7 +12309,7 @@
     <w:lvl w:ilvl="0">
       <w:start w:val="1"/>
       <w:numFmt w:val="decimal"/>
-      <w:pStyle w:val="Kop1"/>
+      <w:pStyle w:val="Heading1"/>
       <w:lvlText w:val="%1."/>
       <w:lvlJc w:val="left"/>
       <w:pPr>
@@ -11743,7 +12329,7 @@
     <w:lvl w:ilvl="1">
       <w:start w:val="1"/>
       <w:numFmt w:val="decimal"/>
-      <w:pStyle w:val="Kop2"/>
+      <w:pStyle w:val="Heading2"/>
       <w:lvlText w:val="%1.%2"/>
       <w:lvlJc w:val="left"/>
       <w:pPr>
@@ -11801,7 +12387,7 @@
     <w:lvl w:ilvl="2">
       <w:start w:val="1"/>
       <w:numFmt w:val="decimal"/>
-      <w:pStyle w:val="Kop3"/>
+      <w:pStyle w:val="Heading3"/>
       <w:lvlText w:val="%1.%2.%3"/>
       <w:lvlJc w:val="left"/>
       <w:pPr>
@@ -11915,7 +12501,7 @@
       <w:lvlText w:val="%1."/>
       <w:lvlJc w:val="left"/>
       <w:pPr>
-        <w:ind w:left="720" w:hanging="360"/>
+        <w:ind w:left="360" w:hanging="360"/>
       </w:pPr>
       <w:rPr>
         <w:rFonts w:hint="default"/>
@@ -11927,7 +12513,7 @@
       <w:lvlText w:val="%2."/>
       <w:lvlJc w:val="left"/>
       <w:pPr>
-        <w:ind w:left="1440" w:hanging="360"/>
+        <w:ind w:left="1080" w:hanging="360"/>
       </w:pPr>
     </w:lvl>
     <w:lvl w:ilvl="2" w:tplc="0413001B" w:tentative="1">
@@ -11936,7 +12522,7 @@
       <w:lvlText w:val="%3."/>
       <w:lvlJc w:val="right"/>
       <w:pPr>
-        <w:ind w:left="2160" w:hanging="180"/>
+        <w:ind w:left="1800" w:hanging="180"/>
       </w:pPr>
     </w:lvl>
     <w:lvl w:ilvl="3" w:tplc="0413000F" w:tentative="1">
@@ -11945,7 +12531,7 @@
       <w:lvlText w:val="%4."/>
       <w:lvlJc w:val="left"/>
       <w:pPr>
-        <w:ind w:left="2880" w:hanging="360"/>
+        <w:ind w:left="2520" w:hanging="360"/>
       </w:pPr>
     </w:lvl>
     <w:lvl w:ilvl="4" w:tplc="04130019" w:tentative="1">
@@ -11954,7 +12540,7 @@
       <w:lvlText w:val="%5."/>
       <w:lvlJc w:val="left"/>
       <w:pPr>
-        <w:ind w:left="3600" w:hanging="360"/>
+        <w:ind w:left="3240" w:hanging="360"/>
       </w:pPr>
     </w:lvl>
     <w:lvl w:ilvl="5" w:tplc="0413001B" w:tentative="1">
@@ -11963,7 +12549,7 @@
       <w:lvlText w:val="%6."/>
       <w:lvlJc w:val="right"/>
       <w:pPr>
-        <w:ind w:left="4320" w:hanging="180"/>
+        <w:ind w:left="3960" w:hanging="180"/>
       </w:pPr>
     </w:lvl>
     <w:lvl w:ilvl="6" w:tplc="0413000F" w:tentative="1">
@@ -11972,7 +12558,7 @@
       <w:lvlText w:val="%7."/>
       <w:lvlJc w:val="left"/>
       <w:pPr>
-        <w:ind w:left="5040" w:hanging="360"/>
+        <w:ind w:left="4680" w:hanging="360"/>
       </w:pPr>
     </w:lvl>
     <w:lvl w:ilvl="7" w:tplc="04130019" w:tentative="1">
@@ -11981,7 +12567,7 @@
       <w:lvlText w:val="%8."/>
       <w:lvlJc w:val="left"/>
       <w:pPr>
-        <w:ind w:left="5760" w:hanging="360"/>
+        <w:ind w:left="5400" w:hanging="360"/>
       </w:pPr>
     </w:lvl>
     <w:lvl w:ilvl="8" w:tplc="0413001B" w:tentative="1">
@@ -11990,7 +12576,7 @@
       <w:lvlText w:val="%9."/>
       <w:lvlJc w:val="right"/>
       <w:pPr>
-        <w:ind w:left="6480" w:hanging="180"/>
+        <w:ind w:left="6120" w:hanging="180"/>
       </w:pPr>
     </w:lvl>
   </w:abstractNum>
@@ -13226,7 +13812,7 @@
     <w:lsdException w:name="Unresolved Mention" w:semiHidden="1" w:unhideWhenUsed="1"/>
     <w:lsdException w:name="Smart Link" w:semiHidden="1" w:unhideWhenUsed="1"/>
   </w:latentStyles>
-  <w:style w:type="paragraph" w:default="1" w:styleId="Standaard">
+  <w:style w:type="paragraph" w:default="1" w:styleId="Normal">
     <w:name w:val="Normal"/>
     <w:qFormat/>
     <w:rsid w:val="00B01BF3"/>
@@ -13239,11 +13825,11 @@
       <w:szCs w:val="20"/>
     </w:rPr>
   </w:style>
-  <w:style w:type="paragraph" w:styleId="Kop1">
+  <w:style w:type="paragraph" w:styleId="Heading1">
     <w:name w:val="heading 1"/>
-    <w:basedOn w:val="Standaard"/>
-    <w:next w:val="Standaard"/>
-    <w:link w:val="Kop1Char"/>
+    <w:basedOn w:val="Normal"/>
+    <w:next w:val="Normal"/>
+    <w:link w:val="Heading1Char"/>
     <w:qFormat/>
     <w:rsid w:val="0012034B"/>
     <w:pPr>
@@ -13262,11 +13848,11 @@
       <w:szCs w:val="28"/>
     </w:rPr>
   </w:style>
-  <w:style w:type="paragraph" w:styleId="Kop2">
+  <w:style w:type="paragraph" w:styleId="Heading2">
     <w:name w:val="heading 2"/>
-    <w:basedOn w:val="Standaard"/>
-    <w:next w:val="Standaard"/>
-    <w:link w:val="Kop2Char"/>
+    <w:basedOn w:val="Normal"/>
+    <w:next w:val="Normal"/>
+    <w:link w:val="Heading2Char"/>
     <w:unhideWhenUsed/>
     <w:qFormat/>
     <w:rsid w:val="00B01BF3"/>
@@ -13291,11 +13877,11 @@
       <w:szCs w:val="26"/>
     </w:rPr>
   </w:style>
-  <w:style w:type="paragraph" w:styleId="Kop3">
+  <w:style w:type="paragraph" w:styleId="Heading3">
     <w:name w:val="heading 3"/>
-    <w:basedOn w:val="Standaard"/>
-    <w:next w:val="Standaard"/>
-    <w:link w:val="Kop3Char"/>
+    <w:basedOn w:val="Normal"/>
+    <w:next w:val="Normal"/>
+    <w:link w:val="Heading3Char"/>
     <w:unhideWhenUsed/>
     <w:qFormat/>
     <w:rsid w:val="00883804"/>
@@ -13318,11 +13904,11 @@
       <w:sz w:val="22"/>
     </w:rPr>
   </w:style>
-  <w:style w:type="paragraph" w:styleId="Kop4">
+  <w:style w:type="paragraph" w:styleId="Heading4">
     <w:name w:val="heading 4"/>
-    <w:basedOn w:val="Standaard"/>
-    <w:next w:val="Standaard"/>
-    <w:link w:val="Kop4Char"/>
+    <w:basedOn w:val="Normal"/>
+    <w:next w:val="Normal"/>
+    <w:link w:val="Heading4Char"/>
     <w:uiPriority w:val="9"/>
     <w:unhideWhenUsed/>
     <w:qFormat/>
@@ -13340,13 +13926,13 @@
       <w:iCs/>
     </w:rPr>
   </w:style>
-  <w:style w:type="character" w:default="1" w:styleId="Standaardalinea-lettertype">
+  <w:style w:type="character" w:default="1" w:styleId="DefaultParagraphFont">
     <w:name w:val="Default Paragraph Font"/>
     <w:uiPriority w:val="1"/>
     <w:semiHidden/>
     <w:unhideWhenUsed/>
   </w:style>
-  <w:style w:type="table" w:default="1" w:styleId="Standaardtabel">
+  <w:style w:type="table" w:default="1" w:styleId="TableNormal">
     <w:name w:val="Normal Table"/>
     <w:uiPriority w:val="99"/>
     <w:semiHidden/>
@@ -13361,16 +13947,16 @@
       </w:tblCellMar>
     </w:tblPr>
   </w:style>
-  <w:style w:type="numbering" w:default="1" w:styleId="Geenlijst">
+  <w:style w:type="numbering" w:default="1" w:styleId="NoList">
     <w:name w:val="No List"/>
     <w:uiPriority w:val="99"/>
     <w:semiHidden/>
     <w:unhideWhenUsed/>
   </w:style>
-  <w:style w:type="character" w:customStyle="1" w:styleId="Kop1Char">
-    <w:name w:val="Kop 1 Char"/>
-    <w:basedOn w:val="Standaardalinea-lettertype"/>
-    <w:link w:val="Kop1"/>
+  <w:style w:type="character" w:customStyle="1" w:styleId="Heading1Char">
+    <w:name w:val="Heading 1 Char"/>
+    <w:basedOn w:val="DefaultParagraphFont"/>
+    <w:link w:val="Heading1"/>
     <w:rsid w:val="0012034B"/>
     <w:rPr>
       <w:rFonts w:ascii="Arial" w:eastAsiaTheme="majorEastAsia" w:hAnsi="Arial" w:cstheme="majorBidi"/>
@@ -13380,10 +13966,10 @@
       <w:szCs w:val="28"/>
     </w:rPr>
   </w:style>
-  <w:style w:type="character" w:customStyle="1" w:styleId="Kop2Char">
-    <w:name w:val="Kop 2 Char"/>
-    <w:basedOn w:val="Standaardalinea-lettertype"/>
-    <w:link w:val="Kop2"/>
+  <w:style w:type="character" w:customStyle="1" w:styleId="Heading2Char">
+    <w:name w:val="Heading 2 Char"/>
+    <w:basedOn w:val="DefaultParagraphFont"/>
+    <w:link w:val="Heading2"/>
     <w:rsid w:val="00B01BF3"/>
     <w:rPr>
       <w:rFonts w:ascii="Arial" w:eastAsiaTheme="majorEastAsia" w:hAnsi="Arial" w:cstheme="majorBidi"/>
@@ -13393,10 +13979,10 @@
       <w:szCs w:val="26"/>
     </w:rPr>
   </w:style>
-  <w:style w:type="character" w:customStyle="1" w:styleId="Kop3Char">
-    <w:name w:val="Kop 3 Char"/>
-    <w:basedOn w:val="Standaardalinea-lettertype"/>
-    <w:link w:val="Kop3"/>
+  <w:style w:type="character" w:customStyle="1" w:styleId="Heading3Char">
+    <w:name w:val="Heading 3 Char"/>
+    <w:basedOn w:val="DefaultParagraphFont"/>
+    <w:link w:val="Heading3"/>
     <w:rsid w:val="00883804"/>
     <w:rPr>
       <w:rFonts w:ascii="Arial" w:eastAsiaTheme="majorEastAsia" w:hAnsi="Arial" w:cstheme="majorBidi"/>
@@ -13404,10 +13990,10 @@
       <w:szCs w:val="20"/>
     </w:rPr>
   </w:style>
-  <w:style w:type="character" w:customStyle="1" w:styleId="Kop4Char">
-    <w:name w:val="Kop 4 Char"/>
-    <w:basedOn w:val="Standaardalinea-lettertype"/>
-    <w:link w:val="Kop4"/>
+  <w:style w:type="character" w:customStyle="1" w:styleId="Heading4Char">
+    <w:name w:val="Heading 4 Char"/>
+    <w:basedOn w:val="DefaultParagraphFont"/>
+    <w:link w:val="Heading4"/>
     <w:uiPriority w:val="9"/>
     <w:rsid w:val="00B01BF3"/>
     <w:rPr>
@@ -13419,10 +14005,10 @@
       <w:szCs w:val="20"/>
     </w:rPr>
   </w:style>
-  <w:style w:type="paragraph" w:styleId="Koptekst">
+  <w:style w:type="paragraph" w:styleId="Header">
     <w:name w:val="header"/>
-    <w:basedOn w:val="Standaard"/>
-    <w:link w:val="KoptekstChar"/>
+    <w:basedOn w:val="Normal"/>
+    <w:link w:val="HeaderChar"/>
     <w:uiPriority w:val="99"/>
     <w:unhideWhenUsed/>
     <w:rsid w:val="00B01BF3"/>
@@ -13433,10 +14019,10 @@
       </w:tabs>
     </w:pPr>
   </w:style>
-  <w:style w:type="character" w:customStyle="1" w:styleId="KoptekstChar">
-    <w:name w:val="Koptekst Char"/>
-    <w:basedOn w:val="Standaardalinea-lettertype"/>
-    <w:link w:val="Koptekst"/>
+  <w:style w:type="character" w:customStyle="1" w:styleId="HeaderChar">
+    <w:name w:val="Header Char"/>
+    <w:basedOn w:val="DefaultParagraphFont"/>
+    <w:link w:val="Header"/>
     <w:uiPriority w:val="99"/>
     <w:rsid w:val="00B01BF3"/>
     <w:rPr>
@@ -13445,9 +14031,9 @@
       <w:szCs w:val="20"/>
     </w:rPr>
   </w:style>
-  <w:style w:type="table" w:styleId="Tabelraster">
+  <w:style w:type="table" w:styleId="TableGrid">
     <w:name w:val="Table Grid"/>
-    <w:basedOn w:val="Standaardtabel"/>
+    <w:basedOn w:val="TableNormal"/>
     <w:uiPriority w:val="59"/>
     <w:rsid w:val="00B01BF3"/>
     <w:pPr>
@@ -13466,7 +14052,7 @@
   </w:style>
   <w:style w:type="paragraph" w:customStyle="1" w:styleId="Tabelbody">
     <w:name w:val="Tabel body"/>
-    <w:basedOn w:val="Standaard"/>
+    <w:basedOn w:val="Normal"/>
     <w:locked/>
     <w:rsid w:val="00B01BF3"/>
     <w:pPr>
@@ -13478,7 +14064,7 @@
   </w:style>
   <w:style w:type="paragraph" w:customStyle="1" w:styleId="tabelheader">
     <w:name w:val="tabel header"/>
-    <w:basedOn w:val="Standaard"/>
+    <w:basedOn w:val="Normal"/>
     <w:locked/>
     <w:rsid w:val="00B01BF3"/>
     <w:pPr>
@@ -13488,9 +14074,9 @@
       <w:sz w:val="18"/>
     </w:rPr>
   </w:style>
-  <w:style w:type="paragraph" w:styleId="Geenafstand">
+  <w:style w:type="paragraph" w:styleId="NoSpacing">
     <w:name w:val="No Spacing"/>
-    <w:link w:val="GeenafstandChar"/>
+    <w:link w:val="NoSpacingChar"/>
     <w:uiPriority w:val="1"/>
     <w:qFormat/>
     <w:rsid w:val="00B01BF3"/>
@@ -13502,9 +14088,9 @@
       <w:sz w:val="20"/>
     </w:rPr>
   </w:style>
-  <w:style w:type="paragraph" w:styleId="Normaalweb">
+  <w:style w:type="paragraph" w:styleId="NormalWeb">
     <w:name w:val="Normal (Web)"/>
-    <w:basedOn w:val="Standaard"/>
+    <w:basedOn w:val="Normal"/>
     <w:uiPriority w:val="99"/>
     <w:semiHidden/>
     <w:unhideWhenUsed/>
@@ -13519,10 +14105,10 @@
       <w:lang w:eastAsia="nl-NL"/>
     </w:rPr>
   </w:style>
-  <w:style w:type="paragraph" w:styleId="Inhopg1">
+  <w:style w:type="paragraph" w:styleId="TOC1">
     <w:name w:val="toc 1"/>
-    <w:basedOn w:val="Standaard"/>
-    <w:next w:val="Standaard"/>
+    <w:basedOn w:val="Normal"/>
+    <w:next w:val="Normal"/>
     <w:uiPriority w:val="39"/>
     <w:rsid w:val="00B01BF3"/>
     <w:pPr>
@@ -13535,10 +14121,10 @@
       <w:sz w:val="22"/>
     </w:rPr>
   </w:style>
-  <w:style w:type="paragraph" w:styleId="Inhopg2">
+  <w:style w:type="paragraph" w:styleId="TOC2">
     <w:name w:val="toc 2"/>
-    <w:basedOn w:val="Standaard"/>
-    <w:next w:val="Standaard"/>
+    <w:basedOn w:val="Normal"/>
+    <w:next w:val="Normal"/>
     <w:uiPriority w:val="39"/>
     <w:rsid w:val="00B01BF3"/>
     <w:pPr>
@@ -13549,9 +14135,9 @@
       <w:ind w:left="284"/>
     </w:pPr>
   </w:style>
-  <w:style w:type="paragraph" w:styleId="Lijstnummering">
+  <w:style w:type="paragraph" w:styleId="ListNumber">
     <w:name w:val="List Number"/>
-    <w:basedOn w:val="Standaard"/>
+    <w:basedOn w:val="Normal"/>
     <w:rsid w:val="00B01BF3"/>
     <w:pPr>
       <w:numPr>
@@ -13562,7 +14148,7 @@
   </w:style>
   <w:style w:type="paragraph" w:customStyle="1" w:styleId="Opmaakprofiel11ptCursief">
     <w:name w:val="Opmaakprofiel 11 pt Cursief"/>
-    <w:basedOn w:val="Standaard"/>
+    <w:basedOn w:val="Normal"/>
     <w:rsid w:val="00B01BF3"/>
     <w:pPr>
       <w:spacing w:after="60"/>
@@ -13573,10 +14159,10 @@
       <w:sz w:val="22"/>
     </w:rPr>
   </w:style>
-  <w:style w:type="paragraph" w:styleId="Voettekst">
+  <w:style w:type="paragraph" w:styleId="Footer">
     <w:name w:val="footer"/>
-    <w:basedOn w:val="Standaard"/>
-    <w:link w:val="VoettekstChar"/>
+    <w:basedOn w:val="Normal"/>
+    <w:link w:val="FooterChar"/>
     <w:uiPriority w:val="99"/>
     <w:unhideWhenUsed/>
     <w:rsid w:val="0094479F"/>
@@ -13587,10 +14173,10 @@
       </w:tabs>
     </w:pPr>
   </w:style>
-  <w:style w:type="character" w:customStyle="1" w:styleId="VoettekstChar">
-    <w:name w:val="Voettekst Char"/>
-    <w:basedOn w:val="Standaardalinea-lettertype"/>
-    <w:link w:val="Voettekst"/>
+  <w:style w:type="character" w:customStyle="1" w:styleId="FooterChar">
+    <w:name w:val="Footer Char"/>
+    <w:basedOn w:val="DefaultParagraphFont"/>
+    <w:link w:val="Footer"/>
     <w:uiPriority w:val="99"/>
     <w:rsid w:val="0094479F"/>
     <w:rPr>
@@ -13599,10 +14185,10 @@
       <w:szCs w:val="20"/>
     </w:rPr>
   </w:style>
-  <w:style w:type="paragraph" w:styleId="Plattetekst">
+  <w:style w:type="paragraph" w:styleId="BodyText">
     <w:name w:val="Body Text"/>
-    <w:basedOn w:val="Standaard"/>
-    <w:link w:val="PlattetekstChar"/>
+    <w:basedOn w:val="Normal"/>
+    <w:link w:val="BodyTextChar"/>
     <w:unhideWhenUsed/>
     <w:rsid w:val="00E26955"/>
     <w:pPr>
@@ -13615,19 +14201,19 @@
       <w:lang w:val="en-GB"/>
     </w:rPr>
   </w:style>
-  <w:style w:type="character" w:customStyle="1" w:styleId="PlattetekstChar">
-    <w:name w:val="Platte tekst Char"/>
-    <w:basedOn w:val="Standaardalinea-lettertype"/>
-    <w:link w:val="Plattetekst"/>
+  <w:style w:type="character" w:customStyle="1" w:styleId="BodyTextChar">
+    <w:name w:val="Body Text Char"/>
+    <w:basedOn w:val="DefaultParagraphFont"/>
+    <w:link w:val="BodyText"/>
     <w:rsid w:val="00E26955"/>
     <w:rPr>
       <w:lang w:val="en-GB"/>
     </w:rPr>
   </w:style>
-  <w:style w:type="paragraph" w:styleId="Ballontekst">
+  <w:style w:type="paragraph" w:styleId="BalloonText">
     <w:name w:val="Balloon Text"/>
-    <w:basedOn w:val="Standaard"/>
-    <w:link w:val="BallontekstChar"/>
+    <w:basedOn w:val="Normal"/>
+    <w:link w:val="BalloonTextChar"/>
     <w:uiPriority w:val="99"/>
     <w:semiHidden/>
     <w:unhideWhenUsed/>
@@ -13638,10 +14224,10 @@
       <w:szCs w:val="18"/>
     </w:rPr>
   </w:style>
-  <w:style w:type="character" w:customStyle="1" w:styleId="BallontekstChar">
-    <w:name w:val="Ballontekst Char"/>
-    <w:basedOn w:val="Standaardalinea-lettertype"/>
-    <w:link w:val="Ballontekst"/>
+  <w:style w:type="character" w:customStyle="1" w:styleId="BalloonTextChar">
+    <w:name w:val="Balloon Text Char"/>
+    <w:basedOn w:val="DefaultParagraphFont"/>
+    <w:link w:val="BalloonText"/>
     <w:uiPriority w:val="99"/>
     <w:semiHidden/>
     <w:rsid w:val="00883804"/>
@@ -13651,10 +14237,10 @@
       <w:szCs w:val="18"/>
     </w:rPr>
   </w:style>
-  <w:style w:type="paragraph" w:styleId="Bijschrift">
+  <w:style w:type="paragraph" w:styleId="Caption">
     <w:name w:val="caption"/>
-    <w:basedOn w:val="Standaard"/>
-    <w:next w:val="Standaard"/>
+    <w:basedOn w:val="Normal"/>
+    <w:next w:val="Normal"/>
     <w:uiPriority w:val="35"/>
     <w:unhideWhenUsed/>
     <w:qFormat/>
@@ -13670,11 +14256,11 @@
       <w:szCs w:val="18"/>
     </w:rPr>
   </w:style>
-  <w:style w:type="paragraph" w:styleId="Tekstopmerking">
+  <w:style w:type="paragraph" w:styleId="CommentText">
     <w:name w:val="annotation text"/>
-    <w:basedOn w:val="Plattetekst"/>
-    <w:next w:val="Plattetekst"/>
-    <w:link w:val="TekstopmerkingChar"/>
+    <w:basedOn w:val="BodyText"/>
+    <w:next w:val="BodyText"/>
+    <w:link w:val="CommentTextChar"/>
     <w:uiPriority w:val="99"/>
     <w:semiHidden/>
     <w:rsid w:val="00301CEE"/>
@@ -13689,10 +14275,10 @@
       <w:lang w:eastAsia="nl-NL"/>
     </w:rPr>
   </w:style>
-  <w:style w:type="character" w:customStyle="1" w:styleId="TekstopmerkingChar">
-    <w:name w:val="Tekst opmerking Char"/>
-    <w:basedOn w:val="Standaardalinea-lettertype"/>
-    <w:link w:val="Tekstopmerking"/>
+  <w:style w:type="character" w:customStyle="1" w:styleId="CommentTextChar">
+    <w:name w:val="Comment Text Char"/>
+    <w:basedOn w:val="DefaultParagraphFont"/>
+    <w:link w:val="CommentText"/>
     <w:uiPriority w:val="99"/>
     <w:semiHidden/>
     <w:rsid w:val="00301CEE"/>
@@ -13704,10 +14290,10 @@
       <w:lang w:val="en-GB" w:eastAsia="nl-NL"/>
     </w:rPr>
   </w:style>
-  <w:style w:type="character" w:customStyle="1" w:styleId="GeenafstandChar">
-    <w:name w:val="Geen afstand Char"/>
-    <w:basedOn w:val="Standaardalinea-lettertype"/>
-    <w:link w:val="Geenafstand"/>
+  <w:style w:type="character" w:customStyle="1" w:styleId="NoSpacingChar">
+    <w:name w:val="No Spacing Char"/>
+    <w:basedOn w:val="DefaultParagraphFont"/>
+    <w:link w:val="NoSpacing"/>
     <w:uiPriority w:val="1"/>
     <w:rsid w:val="00713C5C"/>
     <w:rPr>
@@ -13717,7 +14303,7 @@
   </w:style>
   <w:style w:type="character" w:styleId="Hyperlink">
     <w:name w:val="Hyperlink"/>
-    <w:basedOn w:val="Standaardalinea-lettertype"/>
+    <w:basedOn w:val="DefaultParagraphFont"/>
     <w:uiPriority w:val="99"/>
     <w:unhideWhenUsed/>
     <w:rsid w:val="00C56E7D"/>
@@ -13726,9 +14312,9 @@
       <w:u w:val="single"/>
     </w:rPr>
   </w:style>
-  <w:style w:type="character" w:styleId="Onopgelostemelding">
+  <w:style w:type="character" w:styleId="UnresolvedMention">
     <w:name w:val="Unresolved Mention"/>
-    <w:basedOn w:val="Standaardalinea-lettertype"/>
+    <w:basedOn w:val="DefaultParagraphFont"/>
     <w:uiPriority w:val="99"/>
     <w:semiHidden/>
     <w:unhideWhenUsed/>
@@ -13738,9 +14324,9 @@
       <w:shd w:val="clear" w:color="auto" w:fill="E1DFDD"/>
     </w:rPr>
   </w:style>
-  <w:style w:type="paragraph" w:styleId="Lijstalinea">
+  <w:style w:type="paragraph" w:styleId="ListParagraph">
     <w:name w:val="List Paragraph"/>
-    <w:basedOn w:val="Standaard"/>
+    <w:basedOn w:val="Normal"/>
     <w:uiPriority w:val="34"/>
     <w:qFormat/>
     <w:rsid w:val="00575D4E"/>
@@ -13749,10 +14335,10 @@
       <w:contextualSpacing/>
     </w:pPr>
   </w:style>
-  <w:style w:type="paragraph" w:styleId="Kopvaninhoudsopgave">
+  <w:style w:type="paragraph" w:styleId="TOCHeading">
     <w:name w:val="TOC Heading"/>
-    <w:basedOn w:val="Kop1"/>
-    <w:next w:val="Standaard"/>
+    <w:basedOn w:val="Heading1"/>
+    <w:next w:val="Normal"/>
     <w:uiPriority w:val="39"/>
     <w:unhideWhenUsed/>
     <w:qFormat/>
@@ -13776,9 +14362,9 @@
       <w:lang w:eastAsia="nl-NL"/>
     </w:rPr>
   </w:style>
-  <w:style w:type="character" w:styleId="GevolgdeHyperlink">
+  <w:style w:type="character" w:styleId="FollowedHyperlink">
     <w:name w:val="FollowedHyperlink"/>
-    <w:basedOn w:val="Standaardalinea-lettertype"/>
+    <w:basedOn w:val="DefaultParagraphFont"/>
     <w:uiPriority w:val="99"/>
     <w:semiHidden/>
     <w:unhideWhenUsed/>
@@ -14077,10 +14663,25 @@
 </file>
 
 <file path=customXml/item1.xml><?xml version="1.0" encoding="utf-8"?>
+<p:properties xmlns:p="http://schemas.microsoft.com/office/2006/metadata/properties" xmlns:xsi="http://www.w3.org/2001/XMLSchema-instance" xmlns:pc="http://schemas.microsoft.com/office/infopath/2007/PartnerControls">
+  <documentManagement/>
+</p:properties>
+</file>
+
+<file path=customXml/item2.xml><?xml version="1.0" encoding="utf-8"?>
+<?mso-contentType ?>
+<FormTemplates xmlns="http://schemas.microsoft.com/sharepoint/v3/contenttype/forms">
+  <Display>DocumentLibraryForm</Display>
+  <Edit>DocumentLibraryForm</Edit>
+  <New>DocumentLibraryForm</New>
+</FormTemplates>
+</file>
+
+<file path=customXml/item3.xml><?xml version="1.0" encoding="utf-8"?>
 <b:Sources xmlns:b="http://schemas.openxmlformats.org/officeDocument/2006/bibliography" xmlns="http://schemas.openxmlformats.org/officeDocument/2006/bibliography" SelectedStyle="\APASixthEditionOfficeOnline.xsl" StyleName="APA" Version="6"/>
 </file>
 
-<file path=customXml/item2.xml><?xml version="1.0" encoding="utf-8"?>
+<file path=customXml/item4.xml><?xml version="1.0" encoding="utf-8"?>
 <ct:contentTypeSchema xmlns:ct="http://schemas.microsoft.com/office/2006/metadata/contentType" xmlns:ma="http://schemas.microsoft.com/office/2006/metadata/properties/metaAttributes" ct:_="" ma:_="" ma:contentTypeName="Document" ma:contentTypeID="0x010100A3AAF687023E4F41B47C9B1E29DA4344" ma:contentTypeVersion="0" ma:contentTypeDescription="Create a new document." ma:contentTypeScope="" ma:versionID="38f6150d90ccc560b031e4083cec1c8a">
   <xsd:schema xmlns:xsd="http://www.w3.org/2001/XMLSchema" xmlns:xs="http://www.w3.org/2001/XMLSchema" xmlns:p="http://schemas.microsoft.com/office/2006/metadata/properties" targetNamespace="http://schemas.microsoft.com/office/2006/metadata/properties" ma:root="true" ma:fieldsID="067e30616eeadeb776f014c5fbcfd813">
     <xsd:element name="properties">
@@ -14194,22 +14795,24 @@
 </ct:contentTypeSchema>
 </file>
 
-<file path=customXml/item3.xml><?xml version="1.0" encoding="utf-8"?>
-<p:properties xmlns:p="http://schemas.microsoft.com/office/2006/metadata/properties" xmlns:xsi="http://www.w3.org/2001/XMLSchema-instance" xmlns:pc="http://schemas.microsoft.com/office/infopath/2007/PartnerControls">
-  <documentManagement/>
-</p:properties>
+<file path=customXml/itemProps1.xml><?xml version="1.0" encoding="utf-8"?>
+<ds:datastoreItem xmlns:ds="http://schemas.openxmlformats.org/officeDocument/2006/customXml" ds:itemID="{AC94A26D-82EB-45B7-AEA3-129FBDD1FCEB}">
+  <ds:schemaRefs>
+    <ds:schemaRef ds:uri="http://schemas.microsoft.com/office/2006/metadata/properties"/>
+    <ds:schemaRef ds:uri="http://schemas.microsoft.com/office/infopath/2007/PartnerControls"/>
+  </ds:schemaRefs>
+</ds:datastoreItem>
 </file>
 
-<file path=customXml/item4.xml><?xml version="1.0" encoding="utf-8"?>
-<?mso-contentType ?>
-<FormTemplates xmlns="http://schemas.microsoft.com/sharepoint/v3/contenttype/forms">
-  <Display>DocumentLibraryForm</Display>
-  <Edit>DocumentLibraryForm</Edit>
-  <New>DocumentLibraryForm</New>
-</FormTemplates>
+<file path=customXml/itemProps2.xml><?xml version="1.0" encoding="utf-8"?>
+<ds:datastoreItem xmlns:ds="http://schemas.openxmlformats.org/officeDocument/2006/customXml" ds:itemID="{8D559B33-4825-405B-ACEB-6F229225D325}">
+  <ds:schemaRefs>
+    <ds:schemaRef ds:uri="http://schemas.microsoft.com/sharepoint/v3/contenttype/forms"/>
+  </ds:schemaRefs>
+</ds:datastoreItem>
 </file>
 
-<file path=customXml/itemProps1.xml><?xml version="1.0" encoding="utf-8"?>
+<file path=customXml/itemProps3.xml><?xml version="1.0" encoding="utf-8"?>
 <ds:datastoreItem xmlns:ds="http://schemas.openxmlformats.org/officeDocument/2006/customXml" ds:itemID="{8BA221B4-F4FF-43DD-84B2-D00EF1F8E14C}">
   <ds:schemaRefs>
     <ds:schemaRef ds:uri="http://schemas.openxmlformats.org/officeDocument/2006/bibliography"/>
@@ -14217,7 +14820,7 @@
 </ds:datastoreItem>
 </file>
 
-<file path=customXml/itemProps2.xml><?xml version="1.0" encoding="utf-8"?>
+<file path=customXml/itemProps4.xml><?xml version="1.0" encoding="utf-8"?>
 <ds:datastoreItem xmlns:ds="http://schemas.openxmlformats.org/officeDocument/2006/customXml" ds:itemID="{07E20467-43C2-4A4B-88D6-D86E3AAB72CD}">
   <ds:schemaRefs>
     <ds:schemaRef ds:uri="http://schemas.microsoft.com/office/2006/metadata/contentType"/>
@@ -14231,21 +14834,4 @@
     <ds:schemaRef ds:uri="http://schemas.microsoft.com/office/infopath/2007/PartnerControls"/>
   </ds:schemaRefs>
 </ds:datastoreItem>
-</file>
-
-<file path=customXml/itemProps3.xml><?xml version="1.0" encoding="utf-8"?>
-<ds:datastoreItem xmlns:ds="http://schemas.openxmlformats.org/officeDocument/2006/customXml" ds:itemID="{AC94A26D-82EB-45B7-AEA3-129FBDD1FCEB}">
-  <ds:schemaRefs>
-    <ds:schemaRef ds:uri="http://schemas.microsoft.com/office/2006/metadata/properties"/>
-    <ds:schemaRef ds:uri="http://schemas.microsoft.com/office/infopath/2007/PartnerControls"/>
-  </ds:schemaRefs>
-</ds:datastoreItem>
-</file>
-
-<file path=customXml/itemProps4.xml><?xml version="1.0" encoding="utf-8"?>
-<ds:datastoreItem xmlns:ds="http://schemas.openxmlformats.org/officeDocument/2006/customXml" ds:itemID="{8D559B33-4825-405B-ACEB-6F229225D325}">
-  <ds:schemaRefs>
-    <ds:schemaRef ds:uri="http://schemas.microsoft.com/sharepoint/v3/contenttype/forms"/>
-  </ds:schemaRefs>
-</ds:datastoreItem>
 </file>
</xml_diff>

<commit_message>
Changes on the project plan
</commit_message>
<xml_diff>
--- a/1. Analysis/Projectplan RPA Marc den Hollander.docx
+++ b/1. Analysis/Projectplan RPA Marc den Hollander.docx
@@ -91,21 +91,7 @@
                               <w:rPr>
                                 <w:lang w:val="de-DE"/>
                               </w:rPr>
-                              <w:t xml:space="preserve">Student </w:t>
-                            </w:r>
-                            <w:proofErr w:type="spellStart"/>
-                            <w:r>
-                              <w:rPr>
-                                <w:lang w:val="de-DE"/>
-                              </w:rPr>
-                              <w:t>number</w:t>
-                            </w:r>
-                            <w:proofErr w:type="spellEnd"/>
-                            <w:r>
-                              <w:rPr>
-                                <w:lang w:val="de-DE"/>
-                              </w:rPr>
-                              <w:t>: 3803554</w:t>
+                              <w:t>Student number: 3803554</w:t>
                             </w:r>
                           </w:p>
                           <w:p>
@@ -138,7 +124,7 @@
                               <w:t>1.</w:t>
                             </w:r>
                             <w:r>
-                              <w:t>2</w:t>
+                              <w:t>3</w:t>
                             </w:r>
                           </w:p>
                         </w:txbxContent>
@@ -207,21 +193,7 @@
                         <w:rPr>
                           <w:lang w:val="de-DE"/>
                         </w:rPr>
-                        <w:t xml:space="preserve">Student </w:t>
-                      </w:r>
-                      <w:proofErr w:type="spellStart"/>
-                      <w:r>
-                        <w:rPr>
-                          <w:lang w:val="de-DE"/>
-                        </w:rPr>
-                        <w:t>number</w:t>
-                      </w:r>
-                      <w:proofErr w:type="spellEnd"/>
-                      <w:r>
-                        <w:rPr>
-                          <w:lang w:val="de-DE"/>
-                        </w:rPr>
-                        <w:t>: 3803554</w:t>
+                        <w:t>Student number: 3803554</w:t>
                       </w:r>
                     </w:p>
                     <w:p>
@@ -254,7 +226,7 @@
                         <w:t>1.</w:t>
                       </w:r>
                       <w:r>
-                        <w:t>2</w:t>
+                        <w:t>3</w:t>
                       </w:r>
                     </w:p>
                   </w:txbxContent>
@@ -551,7 +523,7 @@
     </w:p>
     <w:p>
       <w:pPr>
-        <w:pStyle w:val="Heading4"/>
+        <w:pStyle w:val="Kop4"/>
         <w:rPr>
           <w:lang w:val="en-US"/>
         </w:rPr>
@@ -1115,6 +1087,130 @@
                 <w:lang w:val="en-US"/>
               </w:rPr>
             </w:pPr>
+            <w:r>
+              <w:rPr>
+                <w:lang w:val="en-US"/>
+              </w:rPr>
+              <w:t>1.3</w:t>
+            </w:r>
+          </w:p>
+        </w:tc>
+        <w:tc>
+          <w:tcPr>
+            <w:tcW w:w="1173" w:type="dxa"/>
+          </w:tcPr>
+          <w:p>
+            <w:pPr>
+              <w:pStyle w:val="Tabelbody"/>
+              <w:rPr>
+                <w:lang w:val="en-US"/>
+              </w:rPr>
+            </w:pPr>
+            <w:r>
+              <w:rPr>
+                <w:lang w:val="en-US"/>
+              </w:rPr>
+              <w:t>08-03-2023</w:t>
+            </w:r>
+          </w:p>
+        </w:tc>
+        <w:tc>
+          <w:tcPr>
+            <w:tcW w:w="1780" w:type="dxa"/>
+          </w:tcPr>
+          <w:p>
+            <w:pPr>
+              <w:pStyle w:val="Tabelbody"/>
+              <w:rPr>
+                <w:lang w:val="en-US"/>
+              </w:rPr>
+            </w:pPr>
+            <w:r>
+              <w:rPr>
+                <w:lang w:val="en-US"/>
+              </w:rPr>
+              <w:t>M.G. den Hollander</w:t>
+            </w:r>
+          </w:p>
+        </w:tc>
+        <w:tc>
+          <w:tcPr>
+            <w:tcW w:w="3177" w:type="dxa"/>
+          </w:tcPr>
+          <w:p>
+            <w:pPr>
+              <w:pStyle w:val="Tabelbody"/>
+              <w:rPr>
+                <w:lang w:val="en-US"/>
+              </w:rPr>
+            </w:pPr>
+            <w:r>
+              <w:rPr>
+                <w:lang w:val="en-US"/>
+              </w:rPr>
+              <w:t>Fixed some grammar</w:t>
+            </w:r>
+            <w:r>
+              <w:rPr>
+                <w:lang w:val="en-US"/>
+              </w:rPr>
+              <w:t xml:space="preserve">, renamed question 4, </w:t>
+            </w:r>
+            <w:r>
+              <w:rPr>
+                <w:lang w:val="en-US"/>
+              </w:rPr>
+              <w:t>elaborated on the research questions</w:t>
+            </w:r>
+            <w:r>
+              <w:rPr>
+                <w:lang w:val="en-US"/>
+              </w:rPr>
+              <w:t>, and added a horizontal time plan</w:t>
+            </w:r>
+            <w:r>
+              <w:rPr>
+                <w:lang w:val="en-US"/>
+              </w:rPr>
+              <w:t>.</w:t>
+            </w:r>
+          </w:p>
+        </w:tc>
+        <w:tc>
+          <w:tcPr>
+            <w:tcW w:w="2206" w:type="dxa"/>
+          </w:tcPr>
+          <w:p>
+            <w:pPr>
+              <w:pStyle w:val="Tabelbody"/>
+              <w:rPr>
+                <w:lang w:val="en-US"/>
+              </w:rPr>
+            </w:pPr>
+            <w:r>
+              <w:rPr>
+                <w:lang w:val="en-US"/>
+              </w:rPr>
+              <w:t>Concept</w:t>
+            </w:r>
+          </w:p>
+        </w:tc>
+      </w:tr>
+      <w:tr>
+        <w:trPr>
+          <w:trHeight w:val="310"/>
+        </w:trPr>
+        <w:tc>
+          <w:tcPr>
+            <w:tcW w:w="1006" w:type="dxa"/>
+          </w:tcPr>
+          <w:p>
+            <w:pPr>
+              <w:pStyle w:val="Tabelbody"/>
+              <w:rPr>
+                <w:lang w:val="en-US"/>
+              </w:rPr>
+            </w:pPr>
           </w:p>
         </w:tc>
         <w:tc>
@@ -1512,6 +1608,56 @@
           </w:p>
         </w:tc>
       </w:tr>
+      <w:tr>
+        <w:trPr>
+          <w:trHeight w:val="340"/>
+        </w:trPr>
+        <w:tc>
+          <w:tcPr>
+            <w:tcW w:w="1134" w:type="dxa"/>
+          </w:tcPr>
+          <w:p>
+            <w:pPr>
+              <w:pStyle w:val="Tabelbody"/>
+            </w:pPr>
+            <w:r>
+              <w:t>1.3</w:t>
+            </w:r>
+          </w:p>
+        </w:tc>
+        <w:tc>
+          <w:tcPr>
+            <w:tcW w:w="1276" w:type="dxa"/>
+          </w:tcPr>
+          <w:p>
+            <w:pPr>
+              <w:pStyle w:val="Tabelbody"/>
+            </w:pPr>
+            <w:r>
+              <w:t>08-03-2023</w:t>
+            </w:r>
+          </w:p>
+        </w:tc>
+        <w:tc>
+          <w:tcPr>
+            <w:tcW w:w="6946" w:type="dxa"/>
+          </w:tcPr>
+          <w:p>
+            <w:pPr>
+              <w:pStyle w:val="Tabelbody"/>
+              <w:rPr>
+                <w:szCs w:val="18"/>
+              </w:rPr>
+            </w:pPr>
+            <w:r>
+              <w:rPr>
+                <w:szCs w:val="18"/>
+              </w:rPr>
+              <w:t>Geert Jan van Ouwendorp</w:t>
+            </w:r>
+          </w:p>
+        </w:tc>
+      </w:tr>
     </w:tbl>
     <w:p/>
     <w:p>
@@ -1562,7 +1708,7 @@
       <w:sdtContent>
         <w:p>
           <w:pPr>
-            <w:pStyle w:val="TOCHeading"/>
+            <w:pStyle w:val="Kopvaninhoudsopgave"/>
             <w:rPr>
               <w:lang w:val="en-US"/>
             </w:rPr>
@@ -1576,7 +1722,7 @@
         </w:p>
         <w:p>
           <w:pPr>
-            <w:pStyle w:val="TOC1"/>
+            <w:pStyle w:val="Inhopg1"/>
             <w:tabs>
               <w:tab w:val="left" w:pos="440"/>
             </w:tabs>
@@ -1605,7 +1751,7 @@
             </w:rPr>
             <w:fldChar w:fldCharType="separate"/>
           </w:r>
-          <w:hyperlink w:anchor="_Toc128748492" w:history="1">
+          <w:hyperlink w:anchor="_Toc129174293" w:history="1">
             <w:r>
               <w:rPr>
                 <w:rStyle w:val="Hyperlink"/>
@@ -1650,7 +1796,7 @@
                 <w:noProof/>
                 <w:webHidden/>
               </w:rPr>
-              <w:instrText xml:space="preserve"> PAGEREF _Toc128748492 \h </w:instrText>
+              <w:instrText xml:space="preserve"> PAGEREF _Toc129174293 \h </w:instrText>
             </w:r>
             <w:r>
               <w:rPr>
@@ -1683,7 +1829,7 @@
         </w:p>
         <w:p>
           <w:pPr>
-            <w:pStyle w:val="TOC2"/>
+            <w:pStyle w:val="Inhopg2"/>
             <w:tabs>
               <w:tab w:val="left" w:pos="880"/>
             </w:tabs>
@@ -1695,7 +1841,7 @@
               <w:lang w:eastAsia="nl-NL"/>
             </w:rPr>
           </w:pPr>
-          <w:hyperlink w:anchor="_Toc128748493" w:history="1">
+          <w:hyperlink w:anchor="_Toc129174294" w:history="1">
             <w:r>
               <w:rPr>
                 <w:rStyle w:val="Hyperlink"/>
@@ -1747,7 +1893,7 @@
                 <w:noProof/>
                 <w:webHidden/>
               </w:rPr>
-              <w:instrText xml:space="preserve"> PAGEREF _Toc128748493 \h </w:instrText>
+              <w:instrText xml:space="preserve"> PAGEREF _Toc129174294 \h </w:instrText>
             </w:r>
             <w:r>
               <w:rPr>
@@ -1780,7 +1926,7 @@
         </w:p>
         <w:p>
           <w:pPr>
-            <w:pStyle w:val="TOC2"/>
+            <w:pStyle w:val="Inhopg2"/>
             <w:tabs>
               <w:tab w:val="left" w:pos="880"/>
             </w:tabs>
@@ -1792,7 +1938,7 @@
               <w:lang w:eastAsia="nl-NL"/>
             </w:rPr>
           </w:pPr>
-          <w:hyperlink w:anchor="_Toc128748494" w:history="1">
+          <w:hyperlink w:anchor="_Toc129174295" w:history="1">
             <w:r>
               <w:rPr>
                 <w:rStyle w:val="Hyperlink"/>
@@ -1844,7 +1990,7 @@
                 <w:noProof/>
                 <w:webHidden/>
               </w:rPr>
-              <w:instrText xml:space="preserve"> PAGEREF _Toc128748494 \h </w:instrText>
+              <w:instrText xml:space="preserve"> PAGEREF _Toc129174295 \h </w:instrText>
             </w:r>
             <w:r>
               <w:rPr>
@@ -1877,7 +2023,7 @@
         </w:p>
         <w:p>
           <w:pPr>
-            <w:pStyle w:val="TOC2"/>
+            <w:pStyle w:val="Inhopg2"/>
             <w:tabs>
               <w:tab w:val="left" w:pos="880"/>
             </w:tabs>
@@ -1889,7 +2035,7 @@
               <w:lang w:eastAsia="nl-NL"/>
             </w:rPr>
           </w:pPr>
-          <w:hyperlink w:anchor="_Toc128748495" w:history="1">
+          <w:hyperlink w:anchor="_Toc129174296" w:history="1">
             <w:r>
               <w:rPr>
                 <w:rStyle w:val="Hyperlink"/>
@@ -1941,7 +2087,7 @@
                 <w:noProof/>
                 <w:webHidden/>
               </w:rPr>
-              <w:instrText xml:space="preserve"> PAGEREF _Toc128748495 \h </w:instrText>
+              <w:instrText xml:space="preserve"> PAGEREF _Toc129174296 \h </w:instrText>
             </w:r>
             <w:r>
               <w:rPr>
@@ -1974,7 +2120,7 @@
         </w:p>
         <w:p>
           <w:pPr>
-            <w:pStyle w:val="TOC2"/>
+            <w:pStyle w:val="Inhopg2"/>
             <w:tabs>
               <w:tab w:val="left" w:pos="880"/>
             </w:tabs>
@@ -1986,7 +2132,7 @@
               <w:lang w:eastAsia="nl-NL"/>
             </w:rPr>
           </w:pPr>
-          <w:hyperlink w:anchor="_Toc128748496" w:history="1">
+          <w:hyperlink w:anchor="_Toc129174297" w:history="1">
             <w:r>
               <w:rPr>
                 <w:rStyle w:val="Hyperlink"/>
@@ -2038,7 +2184,7 @@
                 <w:noProof/>
                 <w:webHidden/>
               </w:rPr>
-              <w:instrText xml:space="preserve"> PAGEREF _Toc128748496 \h </w:instrText>
+              <w:instrText xml:space="preserve"> PAGEREF _Toc129174297 \h </w:instrText>
             </w:r>
             <w:r>
               <w:rPr>
@@ -2071,7 +2217,7 @@
         </w:p>
         <w:p>
           <w:pPr>
-            <w:pStyle w:val="TOC2"/>
+            <w:pStyle w:val="Inhopg2"/>
             <w:tabs>
               <w:tab w:val="left" w:pos="880"/>
             </w:tabs>
@@ -2083,7 +2229,7 @@
               <w:lang w:eastAsia="nl-NL"/>
             </w:rPr>
           </w:pPr>
-          <w:hyperlink w:anchor="_Toc128748497" w:history="1">
+          <w:hyperlink w:anchor="_Toc129174298" w:history="1">
             <w:r>
               <w:rPr>
                 <w:rStyle w:val="Hyperlink"/>
@@ -2135,7 +2281,7 @@
                 <w:noProof/>
                 <w:webHidden/>
               </w:rPr>
-              <w:instrText xml:space="preserve"> PAGEREF _Toc128748497 \h </w:instrText>
+              <w:instrText xml:space="preserve"> PAGEREF _Toc129174298 \h </w:instrText>
             </w:r>
             <w:r>
               <w:rPr>
@@ -2168,7 +2314,7 @@
         </w:p>
         <w:p>
           <w:pPr>
-            <w:pStyle w:val="TOC2"/>
+            <w:pStyle w:val="Inhopg2"/>
             <w:tabs>
               <w:tab w:val="left" w:pos="880"/>
             </w:tabs>
@@ -2180,7 +2326,7 @@
               <w:lang w:eastAsia="nl-NL"/>
             </w:rPr>
           </w:pPr>
-          <w:hyperlink w:anchor="_Toc128748498" w:history="1">
+          <w:hyperlink w:anchor="_Toc129174299" w:history="1">
             <w:r>
               <w:rPr>
                 <w:rStyle w:val="Hyperlink"/>
@@ -2232,7 +2378,7 @@
                 <w:noProof/>
                 <w:webHidden/>
               </w:rPr>
-              <w:instrText xml:space="preserve"> PAGEREF _Toc128748498 \h </w:instrText>
+              <w:instrText xml:space="preserve"> PAGEREF _Toc129174299 \h </w:instrText>
             </w:r>
             <w:r>
               <w:rPr>
@@ -2265,7 +2411,7 @@
         </w:p>
         <w:p>
           <w:pPr>
-            <w:pStyle w:val="TOC1"/>
+            <w:pStyle w:val="Inhopg1"/>
             <w:tabs>
               <w:tab w:val="left" w:pos="440"/>
             </w:tabs>
@@ -2276,7 +2422,7 @@
               <w:lang w:eastAsia="nl-NL"/>
             </w:rPr>
           </w:pPr>
-          <w:hyperlink w:anchor="_Toc128748499" w:history="1">
+          <w:hyperlink w:anchor="_Toc129174300" w:history="1">
             <w:r>
               <w:rPr>
                 <w:rStyle w:val="Hyperlink"/>
@@ -2321,7 +2467,7 @@
                 <w:noProof/>
                 <w:webHidden/>
               </w:rPr>
-              <w:instrText xml:space="preserve"> PAGEREF _Toc128748499 \h </w:instrText>
+              <w:instrText xml:space="preserve"> PAGEREF _Toc129174300 \h </w:instrText>
             </w:r>
             <w:r>
               <w:rPr>
@@ -2354,7 +2500,7 @@
         </w:p>
         <w:p>
           <w:pPr>
-            <w:pStyle w:val="TOC2"/>
+            <w:pStyle w:val="Inhopg2"/>
             <w:tabs>
               <w:tab w:val="left" w:pos="880"/>
             </w:tabs>
@@ -2366,7 +2512,7 @@
               <w:lang w:eastAsia="nl-NL"/>
             </w:rPr>
           </w:pPr>
-          <w:hyperlink w:anchor="_Toc128748500" w:history="1">
+          <w:hyperlink w:anchor="_Toc129174301" w:history="1">
             <w:r>
               <w:rPr>
                 <w:rStyle w:val="Hyperlink"/>
@@ -2418,7 +2564,7 @@
                 <w:noProof/>
                 <w:webHidden/>
               </w:rPr>
-              <w:instrText xml:space="preserve"> PAGEREF _Toc128748500 \h </w:instrText>
+              <w:instrText xml:space="preserve"> PAGEREF _Toc129174301 \h </w:instrText>
             </w:r>
             <w:r>
               <w:rPr>
@@ -2451,7 +2597,7 @@
         </w:p>
         <w:p>
           <w:pPr>
-            <w:pStyle w:val="TOC2"/>
+            <w:pStyle w:val="Inhopg2"/>
             <w:tabs>
               <w:tab w:val="left" w:pos="880"/>
             </w:tabs>
@@ -2463,7 +2609,7 @@
               <w:lang w:eastAsia="nl-NL"/>
             </w:rPr>
           </w:pPr>
-          <w:hyperlink w:anchor="_Toc128748501" w:history="1">
+          <w:hyperlink w:anchor="_Toc129174302" w:history="1">
             <w:r>
               <w:rPr>
                 <w:rStyle w:val="Hyperlink"/>
@@ -2515,7 +2661,7 @@
                 <w:noProof/>
                 <w:webHidden/>
               </w:rPr>
-              <w:instrText xml:space="preserve"> PAGEREF _Toc128748501 \h </w:instrText>
+              <w:instrText xml:space="preserve"> PAGEREF _Toc129174302 \h </w:instrText>
             </w:r>
             <w:r>
               <w:rPr>
@@ -2548,7 +2694,7 @@
         </w:p>
         <w:p>
           <w:pPr>
-            <w:pStyle w:val="TOC1"/>
+            <w:pStyle w:val="Inhopg1"/>
             <w:tabs>
               <w:tab w:val="left" w:pos="440"/>
             </w:tabs>
@@ -2559,7 +2705,7 @@
               <w:lang w:eastAsia="nl-NL"/>
             </w:rPr>
           </w:pPr>
-          <w:hyperlink w:anchor="_Toc128748502" w:history="1">
+          <w:hyperlink w:anchor="_Toc129174303" w:history="1">
             <w:r>
               <w:rPr>
                 <w:rStyle w:val="Hyperlink"/>
@@ -2604,7 +2750,7 @@
                 <w:noProof/>
                 <w:webHidden/>
               </w:rPr>
-              <w:instrText xml:space="preserve"> PAGEREF _Toc128748502 \h </w:instrText>
+              <w:instrText xml:space="preserve"> PAGEREF _Toc129174303 \h </w:instrText>
             </w:r>
             <w:r>
               <w:rPr>
@@ -2637,7 +2783,7 @@
         </w:p>
         <w:p>
           <w:pPr>
-            <w:pStyle w:val="TOC2"/>
+            <w:pStyle w:val="Inhopg2"/>
             <w:tabs>
               <w:tab w:val="left" w:pos="880"/>
             </w:tabs>
@@ -2649,7 +2795,7 @@
               <w:lang w:eastAsia="nl-NL"/>
             </w:rPr>
           </w:pPr>
-          <w:hyperlink w:anchor="_Toc128748503" w:history="1">
+          <w:hyperlink w:anchor="_Toc129174304" w:history="1">
             <w:r>
               <w:rPr>
                 <w:rStyle w:val="Hyperlink"/>
@@ -2701,7 +2847,7 @@
                 <w:noProof/>
                 <w:webHidden/>
               </w:rPr>
-              <w:instrText xml:space="preserve"> PAGEREF _Toc128748503 \h </w:instrText>
+              <w:instrText xml:space="preserve"> PAGEREF _Toc129174304 \h </w:instrText>
             </w:r>
             <w:r>
               <w:rPr>
@@ -2734,7 +2880,7 @@
         </w:p>
         <w:p>
           <w:pPr>
-            <w:pStyle w:val="TOC2"/>
+            <w:pStyle w:val="Inhopg2"/>
             <w:tabs>
               <w:tab w:val="left" w:pos="880"/>
             </w:tabs>
@@ -2746,7 +2892,7 @@
               <w:lang w:eastAsia="nl-NL"/>
             </w:rPr>
           </w:pPr>
-          <w:hyperlink w:anchor="_Toc128748504" w:history="1">
+          <w:hyperlink w:anchor="_Toc129174305" w:history="1">
             <w:r>
               <w:rPr>
                 <w:rStyle w:val="Hyperlink"/>
@@ -2798,7 +2944,7 @@
                 <w:noProof/>
                 <w:webHidden/>
               </w:rPr>
-              <w:instrText xml:space="preserve"> PAGEREF _Toc128748504 \h </w:instrText>
+              <w:instrText xml:space="preserve"> PAGEREF _Toc129174305 \h </w:instrText>
             </w:r>
             <w:r>
               <w:rPr>
@@ -2831,7 +2977,7 @@
         </w:p>
         <w:p>
           <w:pPr>
-            <w:pStyle w:val="TOC1"/>
+            <w:pStyle w:val="Inhopg1"/>
             <w:tabs>
               <w:tab w:val="left" w:pos="440"/>
             </w:tabs>
@@ -2842,7 +2988,7 @@
               <w:lang w:eastAsia="nl-NL"/>
             </w:rPr>
           </w:pPr>
-          <w:hyperlink w:anchor="_Toc128748505" w:history="1">
+          <w:hyperlink w:anchor="_Toc129174306" w:history="1">
             <w:r>
               <w:rPr>
                 <w:rStyle w:val="Hyperlink"/>
@@ -2887,7 +3033,7 @@
                 <w:noProof/>
                 <w:webHidden/>
               </w:rPr>
-              <w:instrText xml:space="preserve"> PAGEREF _Toc128748505 \h </w:instrText>
+              <w:instrText xml:space="preserve"> PAGEREF _Toc129174306 \h </w:instrText>
             </w:r>
             <w:r>
               <w:rPr>
@@ -2920,7 +3066,7 @@
         </w:p>
         <w:p>
           <w:pPr>
-            <w:pStyle w:val="TOC2"/>
+            <w:pStyle w:val="Inhopg2"/>
             <w:tabs>
               <w:tab w:val="left" w:pos="880"/>
             </w:tabs>
@@ -2932,7 +3078,7 @@
               <w:lang w:eastAsia="nl-NL"/>
             </w:rPr>
           </w:pPr>
-          <w:hyperlink w:anchor="_Toc128748506" w:history="1">
+          <w:hyperlink w:anchor="_Toc129174307" w:history="1">
             <w:r>
               <w:rPr>
                 <w:rStyle w:val="Hyperlink"/>
@@ -2984,7 +3130,7 @@
                 <w:noProof/>
                 <w:webHidden/>
               </w:rPr>
-              <w:instrText xml:space="preserve"> PAGEREF _Toc128748506 \h </w:instrText>
+              <w:instrText xml:space="preserve"> PAGEREF _Toc129174307 \h </w:instrText>
             </w:r>
             <w:r>
               <w:rPr>
@@ -3017,7 +3163,7 @@
         </w:p>
         <w:p>
           <w:pPr>
-            <w:pStyle w:val="TOC2"/>
+            <w:pStyle w:val="Inhopg2"/>
             <w:tabs>
               <w:tab w:val="left" w:pos="880"/>
             </w:tabs>
@@ -3029,7 +3175,7 @@
               <w:lang w:eastAsia="nl-NL"/>
             </w:rPr>
           </w:pPr>
-          <w:hyperlink w:anchor="_Toc128748507" w:history="1">
+          <w:hyperlink w:anchor="_Toc129174308" w:history="1">
             <w:r>
               <w:rPr>
                 <w:rStyle w:val="Hyperlink"/>
@@ -3081,7 +3227,7 @@
                 <w:noProof/>
                 <w:webHidden/>
               </w:rPr>
-              <w:instrText xml:space="preserve"> PAGEREF _Toc128748507 \h </w:instrText>
+              <w:instrText xml:space="preserve"> PAGEREF _Toc129174308 \h </w:instrText>
             </w:r>
             <w:r>
               <w:rPr>
@@ -3114,7 +3260,7 @@
         </w:p>
         <w:p>
           <w:pPr>
-            <w:pStyle w:val="TOC2"/>
+            <w:pStyle w:val="Inhopg2"/>
             <w:tabs>
               <w:tab w:val="left" w:pos="880"/>
             </w:tabs>
@@ -3126,7 +3272,7 @@
               <w:lang w:eastAsia="nl-NL"/>
             </w:rPr>
           </w:pPr>
-          <w:hyperlink w:anchor="_Toc128748508" w:history="1">
+          <w:hyperlink w:anchor="_Toc129174309" w:history="1">
             <w:r>
               <w:rPr>
                 <w:rStyle w:val="Hyperlink"/>
@@ -3178,7 +3324,7 @@
                 <w:noProof/>
                 <w:webHidden/>
               </w:rPr>
-              <w:instrText xml:space="preserve"> PAGEREF _Toc128748508 \h </w:instrText>
+              <w:instrText xml:space="preserve"> PAGEREF _Toc129174309 \h </w:instrText>
             </w:r>
             <w:r>
               <w:rPr>
@@ -3211,7 +3357,7 @@
         </w:p>
         <w:p>
           <w:pPr>
-            <w:pStyle w:val="TOC1"/>
+            <w:pStyle w:val="Inhopg1"/>
             <w:tabs>
               <w:tab w:val="left" w:pos="440"/>
             </w:tabs>
@@ -3222,7 +3368,7 @@
               <w:lang w:eastAsia="nl-NL"/>
             </w:rPr>
           </w:pPr>
-          <w:hyperlink w:anchor="_Toc128748509" w:history="1">
+          <w:hyperlink w:anchor="_Toc129174310" w:history="1">
             <w:r>
               <w:rPr>
                 <w:rStyle w:val="Hyperlink"/>
@@ -3267,7 +3413,7 @@
                 <w:noProof/>
                 <w:webHidden/>
               </w:rPr>
-              <w:instrText xml:space="preserve"> PAGEREF _Toc128748509 \h </w:instrText>
+              <w:instrText xml:space="preserve"> PAGEREF _Toc129174310 \h </w:instrText>
             </w:r>
             <w:r>
               <w:rPr>
@@ -3324,7 +3470,7 @@
     </w:p>
     <w:p>
       <w:pPr>
-        <w:pStyle w:val="Heading1"/>
+        <w:pStyle w:val="Kop1"/>
         <w:rPr>
           <w:lang w:val="en-US"/>
         </w:rPr>
@@ -3334,7 +3480,7 @@
       <w:bookmarkStart w:id="3" w:name="_Toc327583373"/>
       <w:bookmarkStart w:id="4" w:name="_Toc339966112"/>
       <w:bookmarkStart w:id="5" w:name="_Toc507670772"/>
-      <w:bookmarkStart w:id="6" w:name="_Toc128748492"/>
+      <w:bookmarkStart w:id="6" w:name="_Toc129174293"/>
       <w:r>
         <w:rPr>
           <w:lang w:val="en-US"/>
@@ -3357,13 +3503,13 @@
     </w:p>
     <w:p>
       <w:pPr>
-        <w:pStyle w:val="Heading2"/>
+        <w:pStyle w:val="Kop2"/>
         <w:rPr>
           <w:lang w:val="en-US"/>
         </w:rPr>
       </w:pPr>
       <w:bookmarkStart w:id="7" w:name="_Toc507670773"/>
-      <w:bookmarkStart w:id="8" w:name="_Toc128748493"/>
+      <w:bookmarkStart w:id="8" w:name="_Toc129174294"/>
       <w:r>
         <w:rPr>
           <w:lang w:val="en-US"/>
@@ -3519,7 +3665,7 @@
     </w:p>
     <w:p>
       <w:pPr>
-        <w:pStyle w:val="Heading2"/>
+        <w:pStyle w:val="Kop2"/>
         <w:rPr>
           <w:lang w:val="en-US"/>
         </w:rPr>
@@ -3527,7 +3673,7 @@
       <w:bookmarkStart w:id="9" w:name="_Toc327581046"/>
       <w:bookmarkStart w:id="10" w:name="_Toc327581596"/>
       <w:bookmarkStart w:id="11" w:name="_Toc327583376"/>
-      <w:bookmarkStart w:id="12" w:name="_Toc128748494"/>
+      <w:bookmarkStart w:id="12" w:name="_Toc129174295"/>
       <w:r>
         <w:rPr>
           <w:lang w:val="en-US"/>
@@ -3608,7 +3754,31 @@
         <w:rPr>
           <w:lang w:val="en-US"/>
         </w:rPr>
-        <w:t xml:space="preserve"> security must be taken into account. Think of setting up a secure connection between the various systems, and dealing with the “Algemene Verordening Gegevensbescherming” (AVG) legislation. </w:t>
+        <w:t xml:space="preserve"> security must be taken into account. Think of setting up a secure connection between the various systems, and dealing with the “</w:t>
+      </w:r>
+      <w:r>
+        <w:rPr>
+          <w:lang w:val="en-US"/>
+        </w:rPr>
+        <w:t>General Data Protection Regulation</w:t>
+      </w:r>
+      <w:r>
+        <w:rPr>
+          <w:lang w:val="en-US"/>
+        </w:rPr>
+        <w:t>”</w:t>
+      </w:r>
+      <w:r>
+        <w:rPr>
+          <w:lang w:val="en-US"/>
+        </w:rPr>
+        <w:t xml:space="preserve"> (GDPR)</w:t>
+      </w:r>
+      <w:r>
+        <w:rPr>
+          <w:lang w:val="en-US"/>
+        </w:rPr>
+        <w:t xml:space="preserve"> legislation. </w:t>
       </w:r>
     </w:p>
     <w:p>
@@ -3620,12 +3790,12 @@
     </w:p>
     <w:p>
       <w:pPr>
-        <w:pStyle w:val="Heading2"/>
-        <w:rPr>
-          <w:lang w:val="en-US"/>
-        </w:rPr>
-      </w:pPr>
-      <w:bookmarkStart w:id="13" w:name="_Toc128748495"/>
+        <w:pStyle w:val="Kop2"/>
+        <w:rPr>
+          <w:lang w:val="en-US"/>
+        </w:rPr>
+      </w:pPr>
+      <w:bookmarkStart w:id="13" w:name="_Toc129174296"/>
       <w:bookmarkEnd w:id="9"/>
       <w:bookmarkEnd w:id="10"/>
       <w:bookmarkEnd w:id="11"/>
@@ -4122,7 +4292,7 @@
     </w:p>
     <w:p>
       <w:pPr>
-        <w:pStyle w:val="Heading2"/>
+        <w:pStyle w:val="Kop2"/>
         <w:rPr>
           <w:lang w:val="en-US"/>
         </w:rPr>
@@ -4130,7 +4300,7 @@
       <w:bookmarkStart w:id="14" w:name="_Toc327581048"/>
       <w:bookmarkStart w:id="15" w:name="_Toc327581598"/>
       <w:bookmarkStart w:id="16" w:name="_Toc327583378"/>
-      <w:bookmarkStart w:id="17" w:name="_Toc128748496"/>
+      <w:bookmarkStart w:id="17" w:name="_Toc129174297"/>
       <w:r>
         <w:rPr>
           <w:lang w:val="en-US"/>
@@ -4307,7 +4477,7 @@
     </w:p>
     <w:p>
       <w:pPr>
-        <w:pStyle w:val="Heading2"/>
+        <w:pStyle w:val="Kop2"/>
         <w:tabs>
           <w:tab w:val="clear" w:pos="709"/>
         </w:tabs>
@@ -4316,7 +4486,7 @@
           <w:lang w:val="en-US"/>
         </w:rPr>
       </w:pPr>
-      <w:bookmarkStart w:id="18" w:name="_Toc128748497"/>
+      <w:bookmarkStart w:id="18" w:name="_Toc129174298"/>
       <w:bookmarkEnd w:id="14"/>
       <w:bookmarkEnd w:id="15"/>
       <w:bookmarkEnd w:id="16"/>
@@ -4365,32 +4535,15 @@
         </w:rPr>
         <w:t xml:space="preserve">For more information regarding this framework, please visit </w:t>
       </w:r>
-      <w:r>
-        <w:fldChar w:fldCharType="begin"/>
-      </w:r>
-      <w:r>
-        <w:rPr>
-          <w:lang w:val="en-US"/>
-        </w:rPr>
-        <w:instrText>HYPERLINK "https://ictresearchmethods.nl/The_DOT_Framework"</w:instrText>
-      </w:r>
-      <w:r>
-        <w:fldChar w:fldCharType="separate"/>
-      </w:r>
-      <w:r>
-        <w:rPr>
-          <w:rStyle w:val="Hyperlink"/>
-          <w:lang w:val="en-US"/>
-        </w:rPr>
-        <w:t>https://ictresearchmethods.nl/The_DOT_Framework</w:t>
-      </w:r>
-      <w:r>
-        <w:rPr>
-          <w:rStyle w:val="Hyperlink"/>
-          <w:lang w:val="en-US"/>
-        </w:rPr>
-        <w:fldChar w:fldCharType="end"/>
-      </w:r>
+      <w:hyperlink r:id="rId13" w:history="1">
+        <w:r>
+          <w:rPr>
+            <w:rStyle w:val="Hyperlink"/>
+            <w:lang w:val="en-US"/>
+          </w:rPr>
+          <w:t>https://ictresearchmethods.nl/The_DOT_Framework</w:t>
+        </w:r>
+      </w:hyperlink>
       <w:r>
         <w:rPr>
           <w:lang w:val="en-US"/>
@@ -4514,7 +4667,7 @@
     </w:p>
     <w:p>
       <w:pPr>
-        <w:pStyle w:val="ListParagraph"/>
+        <w:pStyle w:val="Lijstalinea"/>
         <w:numPr>
           <w:ilvl w:val="0"/>
           <w:numId w:val="21"/>
@@ -4646,7 +4799,19 @@
         <w:rPr>
           <w:lang w:val="en-US"/>
         </w:rPr>
-        <w:t xml:space="preserve"> method to gain a better understanding of the specific techniques being </w:t>
+        <w:t xml:space="preserve"> method to </w:t>
+      </w:r>
+      <w:r>
+        <w:rPr>
+          <w:lang w:val="en-US"/>
+        </w:rPr>
+        <w:t>better understand the specific techniques</w:t>
+      </w:r>
+      <w:r>
+        <w:rPr>
+          <w:lang w:val="en-US"/>
+        </w:rPr>
+        <w:t xml:space="preserve"> </w:t>
       </w:r>
       <w:r>
         <w:rPr>
@@ -4796,7 +4961,7 @@
         <w:rPr>
           <w:lang w:val="en-US"/>
         </w:rPr>
-        <w:t>about the tasks that the RPA solution will need to perform</w:t>
+        <w:t>about the tasks the RPA solution will need to perform</w:t>
       </w:r>
       <w:r>
         <w:rPr>
@@ -4879,7 +5044,7 @@
     </w:p>
     <w:p>
       <w:pPr>
-        <w:pStyle w:val="ListParagraph"/>
+        <w:pStyle w:val="Lijstalinea"/>
         <w:numPr>
           <w:ilvl w:val="0"/>
           <w:numId w:val="21"/>
@@ -5207,7 +5372,7 @@
     </w:p>
     <w:p>
       <w:pPr>
-        <w:pStyle w:val="ListParagraph"/>
+        <w:pStyle w:val="Lijstalinea"/>
         <w:numPr>
           <w:ilvl w:val="0"/>
           <w:numId w:val="21"/>
@@ -5382,7 +5547,7 @@
         <w:rPr>
           <w:lang w:val="en-US"/>
         </w:rPr>
-        <w:t xml:space="preserve"> to prioritize which requirements need to be implemented first, ensuring a smooth execution of the final research question.</w:t>
+        <w:t xml:space="preserve"> to prioritize which requirements need to be implemented first, ensuring smooth execution of the final research question.</w:t>
       </w:r>
     </w:p>
     <w:p>
@@ -5394,7 +5559,7 @@
     </w:p>
     <w:p>
       <w:pPr>
-        <w:pStyle w:val="ListParagraph"/>
+        <w:pStyle w:val="Lijstalinea"/>
         <w:numPr>
           <w:ilvl w:val="0"/>
           <w:numId w:val="21"/>
@@ -5413,7 +5578,7 @@
           <w:color w:val="244061" w:themeColor="accent1" w:themeShade="80"/>
           <w:lang w:val="en-US"/>
         </w:rPr>
-        <w:t>How can RPA be used to streamline the current process and improve efficiency?</w:t>
+        <w:t>What steps can be taken to increase the effectiveness of RPA in optimizing the current process and improving efficiency?</w:t>
       </w:r>
     </w:p>
     <w:p>
@@ -5450,7 +5615,19 @@
         <w:rPr>
           <w:lang w:val="en-US"/>
         </w:rPr>
-        <w:t xml:space="preserve"> company is a complex one that requires a thorough analysis of the current state of automation and potential strategies for improvement. </w:t>
+        <w:t xml:space="preserve"> company is a complex one that requires a thorough analysis of the current state of automation and potential </w:t>
+      </w:r>
+      <w:r>
+        <w:rPr>
+          <w:lang w:val="en-US"/>
+        </w:rPr>
+        <w:t>steps/</w:t>
+      </w:r>
+      <w:r>
+        <w:rPr>
+          <w:lang w:val="en-US"/>
+        </w:rPr>
+        <w:t xml:space="preserve">strategies for improvement. </w:t>
       </w:r>
       <w:r>
         <w:rPr>
@@ -5480,7 +5657,7 @@
         <w:rPr>
           <w:lang w:val="en-US"/>
         </w:rPr>
-        <w:t xml:space="preserve">help with </w:t>
+        <w:t xml:space="preserve">help </w:t>
       </w:r>
       <w:r>
         <w:rPr>
@@ -5492,12 +5669,6 @@
         <w:rPr>
           <w:lang w:val="en-US"/>
         </w:rPr>
-        <w:t>ing</w:t>
-      </w:r>
-      <w:r>
-        <w:rPr>
-          <w:lang w:val="en-US"/>
-        </w:rPr>
         <w:t xml:space="preserve"> areas where optimization is needed</w:t>
       </w:r>
       <w:r>
@@ -5510,13 +5681,31 @@
         <w:rPr>
           <w:lang w:val="en-US"/>
         </w:rPr>
+        <w:t xml:space="preserve"> which helps as a preparation for the final </w:t>
+      </w:r>
+      <w:r>
+        <w:rPr>
+          <w:lang w:val="en-US"/>
+        </w:rPr>
+        <w:t>research question</w:t>
+      </w:r>
+      <w:r>
+        <w:rPr>
+          <w:lang w:val="en-US"/>
+        </w:rPr>
         <w:t>.</w:t>
       </w:r>
       <w:r>
         <w:rPr>
           <w:lang w:val="en-US"/>
         </w:rPr>
-        <w:t xml:space="preserve"> The strategies used for this question are </w:t>
+        <w:t xml:space="preserve"> </w:t>
+      </w:r>
+      <w:r>
+        <w:rPr>
+          <w:lang w:val="en-US"/>
+        </w:rPr>
+        <w:t xml:space="preserve">The strategies used for this question are </w:t>
       </w:r>
       <w:r>
         <w:rPr>
@@ -5692,14 +5881,7 @@
     </w:p>
     <w:p>
       <w:pPr>
-        <w:rPr>
-          <w:lang w:val="en-US"/>
-        </w:rPr>
-      </w:pPr>
-    </w:p>
-    <w:p>
-      <w:pPr>
-        <w:pStyle w:val="ListParagraph"/>
+        <w:pStyle w:val="Lijstalinea"/>
         <w:numPr>
           <w:ilvl w:val="0"/>
           <w:numId w:val="21"/>
@@ -5759,7 +5941,19 @@
         <w:rPr>
           <w:lang w:val="en-US"/>
         </w:rPr>
-        <w:t>This sub-question will</w:t>
+        <w:t xml:space="preserve">This </w:t>
+      </w:r>
+      <w:r>
+        <w:rPr>
+          <w:lang w:val="en-US"/>
+        </w:rPr>
+        <w:t xml:space="preserve">last </w:t>
+      </w:r>
+      <w:r>
+        <w:rPr>
+          <w:lang w:val="en-US"/>
+        </w:rPr>
+        <w:t>sub-question will</w:t>
       </w:r>
       <w:r>
         <w:rPr>
@@ -5771,7 +5965,19 @@
         <w:rPr>
           <w:lang w:val="en-US"/>
         </w:rPr>
-        <w:t>the most efficient and sustainable way to use automation within a company</w:t>
+        <w:t xml:space="preserve">the most efficient and sustainable way to use automation within </w:t>
+      </w:r>
+      <w:r>
+        <w:rPr>
+          <w:lang w:val="en-US"/>
+        </w:rPr>
+        <w:t>the</w:t>
+      </w:r>
+      <w:r>
+        <w:rPr>
+          <w:lang w:val="en-US"/>
+        </w:rPr>
+        <w:t xml:space="preserve"> company</w:t>
       </w:r>
       <w:r>
         <w:rPr>
@@ -5783,7 +5989,37 @@
         <w:rPr>
           <w:lang w:val="en-US"/>
         </w:rPr>
-        <w:t xml:space="preserve"> questions. Next to that, </w:t>
+        <w:t xml:space="preserve"> questions</w:t>
+      </w:r>
+      <w:r>
+        <w:rPr>
+          <w:lang w:val="en-US"/>
+        </w:rPr>
+        <w:t xml:space="preserve"> into an implementation of </w:t>
+      </w:r>
+      <w:r>
+        <w:rPr>
+          <w:lang w:val="en-US"/>
+        </w:rPr>
+        <w:t xml:space="preserve">RPA </w:t>
+      </w:r>
+      <w:r>
+        <w:rPr>
+          <w:lang w:val="en-US"/>
+        </w:rPr>
+        <w:t>in</w:t>
+      </w:r>
+      <w:r>
+        <w:rPr>
+          <w:lang w:val="en-US"/>
+        </w:rPr>
+        <w:t xml:space="preserve"> the process</w:t>
+      </w:r>
+      <w:r>
+        <w:rPr>
+          <w:lang w:val="en-US"/>
+        </w:rPr>
+        <w:t xml:space="preserve">. Next to that, </w:t>
       </w:r>
       <w:r>
         <w:rPr>
@@ -5961,12 +6197,12 @@
     </w:p>
     <w:p>
       <w:pPr>
-        <w:pStyle w:val="Heading2"/>
-        <w:rPr>
-          <w:lang w:val="en-US"/>
-        </w:rPr>
-      </w:pPr>
-      <w:bookmarkStart w:id="19" w:name="_Toc128748498"/>
+        <w:pStyle w:val="Kop2"/>
+        <w:rPr>
+          <w:lang w:val="en-US"/>
+        </w:rPr>
+      </w:pPr>
+      <w:bookmarkStart w:id="19" w:name="_Toc129174299"/>
       <w:r>
         <w:rPr>
           <w:lang w:val="en-US"/>
@@ -5977,7 +6213,7 @@
     </w:p>
     <w:p>
       <w:pPr>
-        <w:pStyle w:val="BodyText"/>
+        <w:pStyle w:val="Plattetekst"/>
         <w:rPr>
           <w:lang w:val="en-US"/>
         </w:rPr>
@@ -6003,7 +6239,7 @@
                     <pic:cNvPicPr/>
                   </pic:nvPicPr>
                   <pic:blipFill>
-                    <a:blip r:embed="rId13"/>
+                    <a:blip r:embed="rId14"/>
                     <a:stretch>
                       <a:fillRect/>
                     </a:stretch>
@@ -6026,7 +6262,7 @@
     </w:p>
     <w:p>
       <w:pPr>
-        <w:pStyle w:val="Heading1"/>
+        <w:pStyle w:val="Kop1"/>
         <w:rPr>
           <w:lang w:val="en-US"/>
         </w:rPr>
@@ -6036,7 +6272,7 @@
       <w:bookmarkStart w:id="22" w:name="_Toc327583380"/>
       <w:bookmarkStart w:id="23" w:name="_Toc339966119"/>
       <w:bookmarkStart w:id="24" w:name="_Toc507670779"/>
-      <w:bookmarkStart w:id="25" w:name="_Toc128748499"/>
+      <w:bookmarkStart w:id="25" w:name="_Toc129174300"/>
       <w:r>
         <w:rPr>
           <w:lang w:val="en-US"/>
@@ -6065,12 +6301,12 @@
     </w:p>
     <w:p>
       <w:pPr>
-        <w:pStyle w:val="Heading2"/>
-        <w:rPr>
-          <w:lang w:val="en-US"/>
-        </w:rPr>
-      </w:pPr>
-      <w:bookmarkStart w:id="26" w:name="_Toc128748500"/>
+        <w:pStyle w:val="Kop2"/>
+        <w:rPr>
+          <w:lang w:val="en-US"/>
+        </w:rPr>
+      </w:pPr>
+      <w:bookmarkStart w:id="26" w:name="_Toc129174301"/>
       <w:r>
         <w:rPr>
           <w:lang w:val="en-US"/>
@@ -6176,27 +6412,7 @@
                 <w:sz w:val="20"/>
                 <w:lang w:val="en-US"/>
               </w:rPr>
-              <w:t xml:space="preserve"> + </w:t>
-            </w:r>
-            <w:proofErr w:type="spellStart"/>
-            <w:r>
-              <w:rPr>
-                <w:b/>
-                <w:color w:val="1F497D" w:themeColor="text2"/>
-                <w:sz w:val="20"/>
-                <w:lang w:val="en-US"/>
-              </w:rPr>
-              <w:t>tel</w:t>
-            </w:r>
-            <w:proofErr w:type="spellEnd"/>
-            <w:r>
-              <w:rPr>
-                <w:b/>
-                <w:color w:val="1F497D" w:themeColor="text2"/>
-                <w:sz w:val="20"/>
-                <w:lang w:val="en-US"/>
-              </w:rPr>
-              <w:t xml:space="preserve"> + e-mail</w:t>
+              <w:t xml:space="preserve"> + tel + e-mail</w:t>
             </w:r>
           </w:p>
         </w:tc>
@@ -6287,7 +6503,7 @@
                 <w:lang w:val="de-DE"/>
               </w:rPr>
             </w:pPr>
-            <w:hyperlink r:id="rId14" w:history="1">
+            <w:hyperlink r:id="rId15" w:history="1">
               <w:r>
                 <w:rPr>
                   <w:rStyle w:val="Hyperlink"/>
@@ -6319,38 +6535,18 @@
                 <w:lang w:val="de-DE"/>
               </w:rPr>
             </w:pPr>
-            <w:r>
-              <w:fldChar w:fldCharType="begin"/>
-            </w:r>
-            <w:r>
-              <w:rPr>
-                <w:lang w:val="de-DE"/>
-              </w:rPr>
-              <w:instrText>HYPERLINK "mailto:marc.den.hollander@tentive.nl"</w:instrText>
-            </w:r>
-            <w:r>
-              <w:fldChar w:fldCharType="separate"/>
-            </w:r>
-            <w:r>
-              <w:rPr>
-                <w:rStyle w:val="Hyperlink"/>
-                <w:iCs/>
-                <w:sz w:val="20"/>
-                <w:szCs w:val="22"/>
-                <w:lang w:val="de-DE"/>
-              </w:rPr>
-              <w:t>marc.den.hollander@tentive.nl</w:t>
-            </w:r>
-            <w:r>
-              <w:rPr>
-                <w:rStyle w:val="Hyperlink"/>
-                <w:iCs/>
-                <w:sz w:val="20"/>
-                <w:szCs w:val="22"/>
-                <w:lang w:val="de-DE"/>
-              </w:rPr>
-              <w:fldChar w:fldCharType="end"/>
-            </w:r>
+            <w:hyperlink r:id="rId16" w:history="1">
+              <w:r>
+                <w:rPr>
+                  <w:rStyle w:val="Hyperlink"/>
+                  <w:iCs/>
+                  <w:sz w:val="20"/>
+                  <w:szCs w:val="22"/>
+                  <w:lang w:val="de-DE"/>
+                </w:rPr>
+                <w:t>marc.den.hollander@tentive.nl</w:t>
+              </w:r>
+            </w:hyperlink>
             <w:r>
               <w:rPr>
                 <w:iCs/>
@@ -6407,34 +6603,32 @@
                 <w:szCs w:val="22"/>
               </w:rPr>
             </w:pPr>
-            <w:proofErr w:type="spellStart"/>
             <w:r>
               <w:rPr>
                 <w:iCs/>
                 <w:sz w:val="20"/>
                 <w:szCs w:val="22"/>
               </w:rPr>
-              <w:t>Erkan</w:t>
-            </w:r>
-            <w:proofErr w:type="spellEnd"/>
-            <w:r>
+              <w:t>Erkan Kopuz</w:t>
+            </w:r>
+          </w:p>
+          <w:p>
+            <w:pPr>
+              <w:pStyle w:val="Tabelbody"/>
               <w:rPr>
                 <w:iCs/>
                 <w:sz w:val="20"/>
                 <w:szCs w:val="22"/>
               </w:rPr>
-              <w:t xml:space="preserve"> </w:t>
-            </w:r>
-            <w:proofErr w:type="spellStart"/>
+            </w:pPr>
             <w:r>
               <w:rPr>
                 <w:iCs/>
                 <w:sz w:val="20"/>
                 <w:szCs w:val="22"/>
               </w:rPr>
-              <w:t>Kopuz</w:t>
-            </w:r>
-            <w:proofErr w:type="spellEnd"/>
+              <w:t>+31625341124</w:t>
+            </w:r>
           </w:p>
           <w:p>
             <w:pPr>
@@ -6445,25 +6639,7 @@
                 <w:szCs w:val="22"/>
               </w:rPr>
             </w:pPr>
-            <w:r>
-              <w:rPr>
-                <w:iCs/>
-                <w:sz w:val="20"/>
-                <w:szCs w:val="22"/>
-              </w:rPr>
-              <w:t>+31625341124</w:t>
-            </w:r>
-          </w:p>
-          <w:p>
-            <w:pPr>
-              <w:pStyle w:val="Tabelbody"/>
-              <w:rPr>
-                <w:iCs/>
-                <w:sz w:val="20"/>
-                <w:szCs w:val="22"/>
-              </w:rPr>
-            </w:pPr>
-            <w:hyperlink r:id="rId15" w:history="1">
+            <w:hyperlink r:id="rId17" w:history="1">
               <w:r>
                 <w:rPr>
                   <w:rStyle w:val="Hyperlink"/>
@@ -6557,19 +6733,28 @@
                 <w:szCs w:val="22"/>
                 <w:lang w:val="en-US"/>
               </w:rPr>
-              <w:t xml:space="preserve">Johan </w:t>
-            </w:r>
-            <w:proofErr w:type="spellStart"/>
-            <w:r>
+              <w:t>Johan Stolk</w:t>
+            </w:r>
+          </w:p>
+          <w:p>
+            <w:pPr>
+              <w:pStyle w:val="Tabelbody"/>
               <w:rPr>
                 <w:iCs/>
                 <w:sz w:val="20"/>
                 <w:szCs w:val="22"/>
                 <w:lang w:val="en-US"/>
               </w:rPr>
-              <w:t>Stolk</w:t>
-            </w:r>
-            <w:proofErr w:type="spellEnd"/>
+            </w:pPr>
+            <w:r>
+              <w:rPr>
+                <w:iCs/>
+                <w:sz w:val="20"/>
+                <w:szCs w:val="22"/>
+                <w:lang w:val="en-US"/>
+              </w:rPr>
+              <w:t>+31622221065</w:t>
+            </w:r>
           </w:p>
           <w:p>
             <w:pPr>
@@ -6581,27 +6766,7 @@
                 <w:lang w:val="en-US"/>
               </w:rPr>
             </w:pPr>
-            <w:r>
-              <w:rPr>
-                <w:iCs/>
-                <w:sz w:val="20"/>
-                <w:szCs w:val="22"/>
-                <w:lang w:val="en-US"/>
-              </w:rPr>
-              <w:t>+31622221065</w:t>
-            </w:r>
-          </w:p>
-          <w:p>
-            <w:pPr>
-              <w:pStyle w:val="Tabelbody"/>
-              <w:rPr>
-                <w:iCs/>
-                <w:sz w:val="20"/>
-                <w:szCs w:val="22"/>
-                <w:lang w:val="en-US"/>
-              </w:rPr>
-            </w:pPr>
-            <w:hyperlink r:id="rId16" w:history="1">
+            <w:hyperlink r:id="rId18" w:history="1">
               <w:r>
                 <w:rPr>
                   <w:rStyle w:val="Hyperlink"/>
@@ -6725,7 +6890,7 @@
                 <w:szCs w:val="22"/>
               </w:rPr>
             </w:pPr>
-            <w:hyperlink r:id="rId17" w:history="1">
+            <w:hyperlink r:id="rId19" w:history="1">
               <w:r>
                 <w:rPr>
                   <w:rStyle w:val="Hyperlink"/>
@@ -6847,7 +7012,7 @@
                 <w:szCs w:val="22"/>
               </w:rPr>
             </w:pPr>
-            <w:hyperlink r:id="rId18" w:history="1">
+            <w:hyperlink r:id="rId20" w:history="1">
               <w:r>
                 <w:rPr>
                   <w:rStyle w:val="Hyperlink"/>
@@ -7010,12 +7175,12 @@
     </w:p>
     <w:p>
       <w:pPr>
-        <w:pStyle w:val="Heading2"/>
-        <w:rPr>
-          <w:lang w:val="en-US"/>
-        </w:rPr>
-      </w:pPr>
-      <w:bookmarkStart w:id="27" w:name="_Toc128748501"/>
+        <w:pStyle w:val="Kop2"/>
+        <w:rPr>
+          <w:lang w:val="en-US"/>
+        </w:rPr>
+      </w:pPr>
+      <w:bookmarkStart w:id="27" w:name="_Toc129174302"/>
       <w:r>
         <w:rPr>
           <w:lang w:val="en-US"/>
@@ -7061,7 +7226,7 @@
                     </pic:cNvPicPr>
                   </pic:nvPicPr>
                   <pic:blipFill rotWithShape="1">
-                    <a:blip r:embed="rId19" cstate="print">
+                    <a:blip r:embed="rId21" cstate="print">
                       <a:extLst>
                         <a:ext uri="{28A0092B-C50C-407E-A947-70E740481C1C}">
                           <a14:useLocalDpi xmlns:a14="http://schemas.microsoft.com/office/drawing/2010/main" val="0"/>
@@ -7133,7 +7298,7 @@
                     </pic:cNvPicPr>
                   </pic:nvPicPr>
                   <pic:blipFill rotWithShape="1">
-                    <a:blip r:embed="rId20" cstate="print">
+                    <a:blip r:embed="rId22" cstate="print">
                       <a:extLst>
                         <a:ext uri="{28A0092B-C50C-407E-A947-70E740481C1C}">
                           <a14:useLocalDpi xmlns:a14="http://schemas.microsoft.com/office/drawing/2010/main" val="0"/>
@@ -7346,7 +7511,7 @@
     </w:p>
     <w:p>
       <w:pPr>
-        <w:pStyle w:val="Heading1"/>
+        <w:pStyle w:val="Kop1"/>
         <w:rPr>
           <w:lang w:val="en-US"/>
         </w:rPr>
@@ -7356,7 +7521,7 @@
       <w:bookmarkStart w:id="30" w:name="_Toc327583383"/>
       <w:bookmarkStart w:id="31" w:name="_Toc339966122"/>
       <w:bookmarkStart w:id="32" w:name="_Toc507670782"/>
-      <w:bookmarkStart w:id="33" w:name="_Toc128748502"/>
+      <w:bookmarkStart w:id="33" w:name="_Toc129174303"/>
       <w:r>
         <w:rPr>
           <w:lang w:val="en-US"/>
@@ -7385,12 +7550,12 @@
     </w:p>
     <w:p>
       <w:pPr>
-        <w:pStyle w:val="Heading2"/>
-        <w:rPr>
-          <w:lang w:val="en-US"/>
-        </w:rPr>
-      </w:pPr>
-      <w:bookmarkStart w:id="34" w:name="_Toc128748503"/>
+        <w:pStyle w:val="Kop2"/>
+        <w:rPr>
+          <w:lang w:val="en-US"/>
+        </w:rPr>
+      </w:pPr>
+      <w:bookmarkStart w:id="34" w:name="_Toc129174304"/>
       <w:r>
         <w:rPr>
           <w:lang w:val="en-US"/>
@@ -7463,7 +7628,19 @@
         <w:rPr>
           <w:lang w:val="en-US"/>
         </w:rPr>
-        <w:t xml:space="preserve"> After adjustments from feedback the next sprints were </w:t>
+        <w:t xml:space="preserve"> After adjustments from feedback</w:t>
+      </w:r>
+      <w:r>
+        <w:rPr>
+          <w:lang w:val="en-US"/>
+        </w:rPr>
+        <w:t>,</w:t>
+      </w:r>
+      <w:r>
+        <w:rPr>
+          <w:lang w:val="en-US"/>
+        </w:rPr>
+        <w:t xml:space="preserve"> the next sprints were </w:t>
       </w:r>
       <w:r>
         <w:rPr>
@@ -7486,19 +7663,12 @@
     </w:p>
     <w:p>
       <w:pPr>
-        <w:rPr>
-          <w:lang w:val="en-US"/>
-        </w:rPr>
-      </w:pPr>
-    </w:p>
-    <w:p>
-      <w:pPr>
-        <w:pStyle w:val="Heading2"/>
-        <w:rPr>
-          <w:lang w:val="en-US"/>
-        </w:rPr>
-      </w:pPr>
-      <w:bookmarkStart w:id="35" w:name="_Toc128748504"/>
+        <w:pStyle w:val="Kop2"/>
+        <w:rPr>
+          <w:lang w:val="en-US"/>
+        </w:rPr>
+      </w:pPr>
+      <w:bookmarkStart w:id="35" w:name="_Toc129174305"/>
       <w:r>
         <w:rPr>
           <w:lang w:val="en-US"/>
@@ -7542,6 +7712,33 @@
           <w:lang w:val="en-US"/>
         </w:rPr>
         <w:t xml:space="preserve"> and deliverables of each sprint can be found. </w:t>
+      </w:r>
+      <w:r>
+        <w:rPr>
+          <w:lang w:val="en-US"/>
+        </w:rPr>
+        <w:t xml:space="preserve">Next to that, a horizontal </w:t>
+      </w:r>
+      <w:r>
+        <w:rPr>
+          <w:lang w:val="en-US"/>
+        </w:rPr>
+        <w:t xml:space="preserve">time plan can be found on </w:t>
+      </w:r>
+      <w:hyperlink r:id="rId23" w:history="1">
+        <w:r>
+          <w:rPr>
+            <w:rStyle w:val="Hyperlink"/>
+            <w:lang w:val="en-US"/>
+          </w:rPr>
+          <w:t>https://trello.com/invite/b/qBKjsoLo/ATTI8bb8eb12a36031034fc7de35294df15bD2C54493/global-planning</w:t>
+        </w:r>
+      </w:hyperlink>
+      <w:r>
+        <w:rPr>
+          <w:lang w:val="en-US"/>
+        </w:rPr>
+        <w:t xml:space="preserve"> </w:t>
       </w:r>
     </w:p>
     <w:tbl>
@@ -7560,13 +7757,13 @@
       <w:tblGrid>
         <w:gridCol w:w="1271"/>
         <w:gridCol w:w="2693"/>
-        <w:gridCol w:w="3969"/>
-        <w:gridCol w:w="1843"/>
+        <w:gridCol w:w="4111"/>
+        <w:gridCol w:w="1701"/>
       </w:tblGrid>
       <w:tr>
         <w:trPr>
           <w:cantSplit/>
-          <w:trHeight w:val="454"/>
+          <w:trHeight w:val="559"/>
         </w:trPr>
         <w:tc>
           <w:tcPr>
@@ -7622,7 +7819,7 @@
         </w:tc>
         <w:tc>
           <w:tcPr>
-            <w:tcW w:w="3969" w:type="dxa"/>
+            <w:tcW w:w="4111" w:type="dxa"/>
             <w:shd w:val="clear" w:color="auto" w:fill="FFFFFF" w:themeFill="background1"/>
           </w:tcPr>
           <w:p>
@@ -7648,7 +7845,7 @@
         </w:tc>
         <w:tc>
           <w:tcPr>
-            <w:tcW w:w="1843" w:type="dxa"/>
+            <w:tcW w:w="1701" w:type="dxa"/>
             <w:shd w:val="clear" w:color="auto" w:fill="FFFFFF" w:themeFill="background1"/>
           </w:tcPr>
           <w:p>
@@ -7759,7 +7956,7 @@
         </w:tc>
         <w:tc>
           <w:tcPr>
-            <w:tcW w:w="3969" w:type="dxa"/>
+            <w:tcW w:w="4111" w:type="dxa"/>
             <w:shd w:val="clear" w:color="auto" w:fill="D9D9D9" w:themeFill="background1" w:themeFillShade="D9"/>
             <w:vAlign w:val="center"/>
           </w:tcPr>
@@ -7783,7 +7980,7 @@
         </w:tc>
         <w:tc>
           <w:tcPr>
-            <w:tcW w:w="1843" w:type="dxa"/>
+            <w:tcW w:w="1701" w:type="dxa"/>
             <w:shd w:val="clear" w:color="auto" w:fill="D9D9D9" w:themeFill="background1" w:themeFillShade="D9"/>
             <w:vAlign w:val="center"/>
           </w:tcPr>
@@ -7918,7 +8115,7 @@
         </w:tc>
         <w:tc>
           <w:tcPr>
-            <w:tcW w:w="3969" w:type="dxa"/>
+            <w:tcW w:w="4111" w:type="dxa"/>
             <w:vAlign w:val="center"/>
           </w:tcPr>
           <w:p>
@@ -8012,7 +8209,7 @@
         </w:tc>
         <w:tc>
           <w:tcPr>
-            <w:tcW w:w="1843" w:type="dxa"/>
+            <w:tcW w:w="1701" w:type="dxa"/>
             <w:vAlign w:val="center"/>
           </w:tcPr>
           <w:p>
@@ -8037,6 +8234,20 @@
                 <w:lang w:val="en-US"/>
               </w:rPr>
               <w:t xml:space="preserve"> version of the project plan</w:t>
+            </w:r>
+            <w:r>
+              <w:rPr>
+                <w:sz w:val="20"/>
+                <w:lang w:val="en-US"/>
+              </w:rPr>
+              <w:t xml:space="preserve"> (delayed</w:t>
+            </w:r>
+            <w:r>
+              <w:rPr>
+                <w:sz w:val="20"/>
+                <w:lang w:val="en-US"/>
+              </w:rPr>
+              <w:t xml:space="preserve"> to sprint 2)</w:t>
             </w:r>
           </w:p>
         </w:tc>
@@ -8176,7 +8387,7 @@
         </w:tc>
         <w:tc>
           <w:tcPr>
-            <w:tcW w:w="3969" w:type="dxa"/>
+            <w:tcW w:w="4111" w:type="dxa"/>
             <w:shd w:val="clear" w:color="auto" w:fill="D9D9D9" w:themeFill="background1" w:themeFillShade="D9"/>
             <w:vAlign w:val="center"/>
           </w:tcPr>
@@ -8278,7 +8489,7 @@
         </w:tc>
         <w:tc>
           <w:tcPr>
-            <w:tcW w:w="1843" w:type="dxa"/>
+            <w:tcW w:w="1701" w:type="dxa"/>
             <w:shd w:val="clear" w:color="auto" w:fill="D9D9D9" w:themeFill="background1" w:themeFillShade="D9"/>
             <w:vAlign w:val="center"/>
           </w:tcPr>
@@ -8297,6 +8508,30 @@
                 <w:lang w:val="en-US"/>
               </w:rPr>
               <w:t>Portfolio (V1)</w:t>
+            </w:r>
+          </w:p>
+          <w:p>
+            <w:pPr>
+              <w:pStyle w:val="Tabelbody"/>
+              <w:spacing w:before="0" w:after="0"/>
+              <w:rPr>
+                <w:sz w:val="20"/>
+                <w:lang w:val="en-US"/>
+              </w:rPr>
+            </w:pPr>
+            <w:r>
+              <w:rPr>
+                <w:sz w:val="20"/>
+                <w:lang w:val="en-US"/>
+              </w:rPr>
+              <w:t>The final</w:t>
+            </w:r>
+            <w:r>
+              <w:rPr>
+                <w:sz w:val="20"/>
+                <w:lang w:val="en-US"/>
+              </w:rPr>
+              <w:t xml:space="preserve"> version of the project plan</w:t>
             </w:r>
           </w:p>
         </w:tc>
@@ -8421,6 +8656,13 @@
                 <w:sz w:val="20"/>
                 <w:lang w:val="en-US"/>
               </w:rPr>
+              <w:t>h</w:t>
+            </w:r>
+            <w:r>
+              <w:rPr>
+                <w:sz w:val="20"/>
+                <w:lang w:val="en-US"/>
+              </w:rPr>
               <w:t xml:space="preserve"> </w:t>
             </w:r>
             <w:r>
@@ -8442,7 +8684,7 @@
         </w:tc>
         <w:tc>
           <w:tcPr>
-            <w:tcW w:w="3969" w:type="dxa"/>
+            <w:tcW w:w="4111" w:type="dxa"/>
             <w:vAlign w:val="center"/>
           </w:tcPr>
           <w:p>
@@ -8517,7 +8759,7 @@
         </w:tc>
         <w:tc>
           <w:tcPr>
-            <w:tcW w:w="1843" w:type="dxa"/>
+            <w:tcW w:w="1701" w:type="dxa"/>
             <w:vAlign w:val="center"/>
           </w:tcPr>
           <w:p>
@@ -8675,7 +8917,7 @@
         </w:tc>
         <w:tc>
           <w:tcPr>
-            <w:tcW w:w="3969" w:type="dxa"/>
+            <w:tcW w:w="4111" w:type="dxa"/>
             <w:shd w:val="clear" w:color="auto" w:fill="D9D9D9" w:themeFill="background1" w:themeFillShade="D9"/>
             <w:vAlign w:val="center"/>
           </w:tcPr>
@@ -8745,7 +8987,7 @@
                 <w:sz w:val="20"/>
                 <w:lang w:val="en-US"/>
               </w:rPr>
-              <w:t>How can RPA be used to streamline the current process and improve efficiency?</w:t>
+              <w:t>What steps can be taken to increase the effectiveness of RPA in optimizing the current process and improving efficiency?</w:t>
             </w:r>
             <w:r>
               <w:rPr>
@@ -8758,7 +9000,7 @@
         </w:tc>
         <w:tc>
           <w:tcPr>
-            <w:tcW w:w="1843" w:type="dxa"/>
+            <w:tcW w:w="1701" w:type="dxa"/>
             <w:shd w:val="clear" w:color="auto" w:fill="D9D9D9" w:themeFill="background1" w:themeFillShade="D9"/>
             <w:vAlign w:val="center"/>
           </w:tcPr>
@@ -8915,7 +9157,7 @@
         </w:tc>
         <w:tc>
           <w:tcPr>
-            <w:tcW w:w="3969" w:type="dxa"/>
+            <w:tcW w:w="4111" w:type="dxa"/>
             <w:vAlign w:val="center"/>
           </w:tcPr>
           <w:p>
@@ -8960,13 +9202,27 @@
                 <w:sz w:val="20"/>
                 <w:lang w:val="en-US"/>
               </w:rPr>
-              <w:t xml:space="preserve"> If the research question of the previous sprint is not finished, it will continue in this sprint. Otherwise research on the last question will begin.</w:t>
+              <w:t xml:space="preserve"> If the research question of the previous sprint is not finished, it will continue in this sprint. Otherwise</w:t>
+            </w:r>
+            <w:r>
+              <w:rPr>
+                <w:sz w:val="20"/>
+                <w:lang w:val="en-US"/>
+              </w:rPr>
+              <w:t>,</w:t>
+            </w:r>
+            <w:r>
+              <w:rPr>
+                <w:sz w:val="20"/>
+                <w:lang w:val="en-US"/>
+              </w:rPr>
+              <w:t xml:space="preserve"> research on the last question will begin.</w:t>
             </w:r>
           </w:p>
         </w:tc>
         <w:tc>
           <w:tcPr>
-            <w:tcW w:w="1843" w:type="dxa"/>
+            <w:tcW w:w="1701" w:type="dxa"/>
             <w:vAlign w:val="center"/>
           </w:tcPr>
           <w:p>
@@ -9124,7 +9380,7 @@
         </w:tc>
         <w:tc>
           <w:tcPr>
-            <w:tcW w:w="3969" w:type="dxa"/>
+            <w:tcW w:w="4111" w:type="dxa"/>
             <w:shd w:val="clear" w:color="auto" w:fill="D9D9D9" w:themeFill="background1" w:themeFillShade="D9"/>
             <w:vAlign w:val="center"/>
           </w:tcPr>
@@ -9183,7 +9439,7 @@
         </w:tc>
         <w:tc>
           <w:tcPr>
-            <w:tcW w:w="1843" w:type="dxa"/>
+            <w:tcW w:w="1701" w:type="dxa"/>
             <w:shd w:val="clear" w:color="auto" w:fill="D9D9D9" w:themeFill="background1" w:themeFillShade="D9"/>
             <w:vAlign w:val="center"/>
           </w:tcPr>
@@ -9263,7 +9519,7 @@
         </w:tc>
         <w:tc>
           <w:tcPr>
-            <w:tcW w:w="3969" w:type="dxa"/>
+            <w:tcW w:w="4111" w:type="dxa"/>
             <w:shd w:val="clear" w:color="auto" w:fill="FFFFFF" w:themeFill="background1"/>
           </w:tcPr>
           <w:p>
@@ -9287,7 +9543,7 @@
         </w:tc>
         <w:tc>
           <w:tcPr>
-            <w:tcW w:w="1843" w:type="dxa"/>
+            <w:tcW w:w="1701" w:type="dxa"/>
             <w:shd w:val="clear" w:color="auto" w:fill="FFFFFF" w:themeFill="background1"/>
           </w:tcPr>
           <w:p>
@@ -9437,7 +9693,7 @@
         </w:tc>
         <w:tc>
           <w:tcPr>
-            <w:tcW w:w="3969" w:type="dxa"/>
+            <w:tcW w:w="4111" w:type="dxa"/>
             <w:shd w:val="clear" w:color="auto" w:fill="D9D9D9" w:themeFill="background1" w:themeFillShade="D9"/>
             <w:vAlign w:val="center"/>
           </w:tcPr>
@@ -9455,7 +9711,21 @@
                 <w:sz w:val="20"/>
                 <w:lang w:val="en-US"/>
               </w:rPr>
-              <w:t>Continue working on portfolio, implementation</w:t>
+              <w:t xml:space="preserve">Continue working on </w:t>
+            </w:r>
+            <w:r>
+              <w:rPr>
+                <w:sz w:val="20"/>
+                <w:lang w:val="en-US"/>
+              </w:rPr>
+              <w:t xml:space="preserve">the </w:t>
+            </w:r>
+            <w:r>
+              <w:rPr>
+                <w:sz w:val="20"/>
+                <w:lang w:val="en-US"/>
+              </w:rPr>
+              <w:t>portfolio, implementation</w:t>
             </w:r>
             <w:r>
               <w:rPr>
@@ -9489,7 +9759,7 @@
         </w:tc>
         <w:tc>
           <w:tcPr>
-            <w:tcW w:w="1843" w:type="dxa"/>
+            <w:tcW w:w="1701" w:type="dxa"/>
             <w:shd w:val="clear" w:color="auto" w:fill="D9D9D9" w:themeFill="background1" w:themeFillShade="D9"/>
             <w:vAlign w:val="center"/>
           </w:tcPr>
@@ -9632,7 +9902,7 @@
         </w:tc>
         <w:tc>
           <w:tcPr>
-            <w:tcW w:w="3969" w:type="dxa"/>
+            <w:tcW w:w="4111" w:type="dxa"/>
             <w:shd w:val="clear" w:color="auto" w:fill="FFFFFF" w:themeFill="background1"/>
             <w:vAlign w:val="center"/>
           </w:tcPr>
@@ -9652,11 +9922,18 @@
               </w:rPr>
               <w:t>Finishing up the portfolio</w:t>
             </w:r>
+            <w:r>
+              <w:rPr>
+                <w:sz w:val="20"/>
+                <w:lang w:val="en-US"/>
+              </w:rPr>
+              <w:t>.</w:t>
+            </w:r>
           </w:p>
         </w:tc>
         <w:tc>
           <w:tcPr>
-            <w:tcW w:w="1843" w:type="dxa"/>
+            <w:tcW w:w="1701" w:type="dxa"/>
             <w:shd w:val="clear" w:color="auto" w:fill="FFFFFF" w:themeFill="background1"/>
             <w:vAlign w:val="center"/>
           </w:tcPr>
@@ -9889,7 +10166,7 @@
         </w:tc>
         <w:tc>
           <w:tcPr>
-            <w:tcW w:w="3969" w:type="dxa"/>
+            <w:tcW w:w="4111" w:type="dxa"/>
             <w:shd w:val="clear" w:color="auto" w:fill="D9D9D9" w:themeFill="background1" w:themeFillShade="D9"/>
             <w:vAlign w:val="center"/>
           </w:tcPr>
@@ -9920,7 +10197,7 @@
         </w:tc>
         <w:tc>
           <w:tcPr>
-            <w:tcW w:w="1843" w:type="dxa"/>
+            <w:tcW w:w="1701" w:type="dxa"/>
             <w:shd w:val="clear" w:color="auto" w:fill="D9D9D9" w:themeFill="background1" w:themeFillShade="D9"/>
             <w:vAlign w:val="center"/>
           </w:tcPr>
@@ -10044,7 +10321,7 @@
         </w:tc>
         <w:tc>
           <w:tcPr>
-            <w:tcW w:w="3969" w:type="dxa"/>
+            <w:tcW w:w="4111" w:type="dxa"/>
             <w:shd w:val="clear" w:color="auto" w:fill="auto"/>
             <w:vAlign w:val="center"/>
           </w:tcPr>
@@ -10064,11 +10341,18 @@
               </w:rPr>
               <w:t>Assessment period and completion internship</w:t>
             </w:r>
+            <w:r>
+              <w:rPr>
+                <w:sz w:val="20"/>
+                <w:lang w:val="en-US"/>
+              </w:rPr>
+              <w:t>.</w:t>
+            </w:r>
           </w:p>
         </w:tc>
         <w:tc>
           <w:tcPr>
-            <w:tcW w:w="1843" w:type="dxa"/>
+            <w:tcW w:w="1701" w:type="dxa"/>
             <w:shd w:val="clear" w:color="auto" w:fill="auto"/>
             <w:vAlign w:val="center"/>
           </w:tcPr>
@@ -10094,7 +10378,7 @@
     </w:tbl>
     <w:p>
       <w:pPr>
-        <w:pStyle w:val="Heading1"/>
+        <w:pStyle w:val="Kop1"/>
         <w:rPr>
           <w:lang w:val="en-US"/>
         </w:rPr>
@@ -10104,7 +10388,7 @@
       <w:bookmarkStart w:id="38" w:name="_Toc327583391"/>
       <w:bookmarkStart w:id="39" w:name="_Toc339966130"/>
       <w:bookmarkStart w:id="40" w:name="_Toc507670785"/>
-      <w:bookmarkStart w:id="41" w:name="_Toc128748505"/>
+      <w:bookmarkStart w:id="41" w:name="_Toc129174306"/>
       <w:bookmarkEnd w:id="36"/>
       <w:bookmarkEnd w:id="37"/>
       <w:bookmarkEnd w:id="38"/>
@@ -10145,7 +10429,7 @@
     </w:p>
     <w:p>
       <w:pPr>
-        <w:pStyle w:val="Heading2"/>
+        <w:pStyle w:val="Kop2"/>
         <w:rPr>
           <w:lang w:val="en-US"/>
         </w:rPr>
@@ -10154,7 +10438,7 @@
       <w:bookmarkStart w:id="43" w:name="_Toc327581612"/>
       <w:bookmarkStart w:id="44" w:name="_Toc327583392"/>
       <w:bookmarkStart w:id="45" w:name="_Toc339966131"/>
-      <w:bookmarkStart w:id="46" w:name="_Toc128748506"/>
+      <w:bookmarkStart w:id="46" w:name="_Toc129174307"/>
       <w:r>
         <w:rPr>
           <w:lang w:val="en-US"/>
@@ -10258,12 +10542,12 @@
     </w:p>
     <w:p>
       <w:pPr>
-        <w:pStyle w:val="Heading2"/>
-        <w:rPr>
-          <w:lang w:val="en-US"/>
-        </w:rPr>
-      </w:pPr>
-      <w:bookmarkStart w:id="47" w:name="_Toc128748507"/>
+        <w:pStyle w:val="Kop2"/>
+        <w:rPr>
+          <w:lang w:val="en-US"/>
+        </w:rPr>
+      </w:pPr>
+      <w:bookmarkStart w:id="47" w:name="_Toc129174308"/>
       <w:r>
         <w:rPr>
           <w:lang w:val="en-US"/>
@@ -10394,12 +10678,12 @@
     </w:p>
     <w:p>
       <w:pPr>
-        <w:pStyle w:val="Heading2"/>
-        <w:rPr>
-          <w:lang w:val="en-US"/>
-        </w:rPr>
-      </w:pPr>
-      <w:bookmarkStart w:id="48" w:name="_Toc128748508"/>
+        <w:pStyle w:val="Kop2"/>
+        <w:rPr>
+          <w:lang w:val="en-US"/>
+        </w:rPr>
+      </w:pPr>
+      <w:bookmarkStart w:id="48" w:name="_Toc129174309"/>
       <w:r>
         <w:rPr>
           <w:lang w:val="en-US"/>
@@ -10576,12 +10860,12 @@
     </w:p>
     <w:p>
       <w:pPr>
-        <w:pStyle w:val="Heading1"/>
-        <w:rPr>
-          <w:lang w:val="en-US"/>
-        </w:rPr>
-      </w:pPr>
-      <w:bookmarkStart w:id="49" w:name="_Toc128748509"/>
+        <w:pStyle w:val="Kop1"/>
+        <w:rPr>
+          <w:lang w:val="en-US"/>
+        </w:rPr>
+      </w:pPr>
+      <w:bookmarkStart w:id="49" w:name="_Toc129174310"/>
       <w:r>
         <w:rPr>
           <w:lang w:val="en-US"/>
@@ -10593,7 +10877,7 @@
     </w:p>
     <w:tbl>
       <w:tblPr>
-        <w:tblStyle w:val="TableGrid"/>
+        <w:tblStyle w:val="Tabelraster"/>
         <w:tblW w:w="9351" w:type="dxa"/>
         <w:tblBorders>
           <w:insideV w:val="none" w:sz="0" w:space="0" w:color="auto"/>
@@ -11146,7 +11430,7 @@
       </w:pPr>
     </w:p>
     <w:sectPr>
-      <w:footerReference w:type="default" r:id="rId21"/>
+      <w:footerReference w:type="default" r:id="rId24"/>
       <w:pgSz w:w="11906" w:h="16838"/>
       <w:pgMar w:top="1948" w:right="1183" w:bottom="1702" w:left="1417" w:header="708" w:footer="708" w:gutter="0"/>
       <w:cols w:space="708"/>
@@ -11493,7 +11777,7 @@
     <w:lvl w:ilvl="0">
       <w:start w:val="1"/>
       <w:numFmt w:val="decimal"/>
-      <w:pStyle w:val="ListNumber"/>
+      <w:pStyle w:val="Lijstnummering"/>
       <w:lvlText w:val="%1"/>
       <w:lvlJc w:val="left"/>
       <w:pPr>
@@ -12309,7 +12593,7 @@
     <w:lvl w:ilvl="0">
       <w:start w:val="1"/>
       <w:numFmt w:val="decimal"/>
-      <w:pStyle w:val="Heading1"/>
+      <w:pStyle w:val="Kop1"/>
       <w:lvlText w:val="%1."/>
       <w:lvlJc w:val="left"/>
       <w:pPr>
@@ -12329,7 +12613,7 @@
     <w:lvl w:ilvl="1">
       <w:start w:val="1"/>
       <w:numFmt w:val="decimal"/>
-      <w:pStyle w:val="Heading2"/>
+      <w:pStyle w:val="Kop2"/>
       <w:lvlText w:val="%1.%2"/>
       <w:lvlJc w:val="left"/>
       <w:pPr>
@@ -12387,7 +12671,7 @@
     <w:lvl w:ilvl="2">
       <w:start w:val="1"/>
       <w:numFmt w:val="decimal"/>
-      <w:pStyle w:val="Heading3"/>
+      <w:pStyle w:val="Kop3"/>
       <w:lvlText w:val="%1.%2.%3"/>
       <w:lvlJc w:val="left"/>
       <w:pPr>
@@ -13812,7 +14096,7 @@
     <w:lsdException w:name="Unresolved Mention" w:semiHidden="1" w:unhideWhenUsed="1"/>
     <w:lsdException w:name="Smart Link" w:semiHidden="1" w:unhideWhenUsed="1"/>
   </w:latentStyles>
-  <w:style w:type="paragraph" w:default="1" w:styleId="Normal">
+  <w:style w:type="paragraph" w:default="1" w:styleId="Standaard">
     <w:name w:val="Normal"/>
     <w:qFormat/>
     <w:rsid w:val="00B01BF3"/>
@@ -13825,11 +14109,11 @@
       <w:szCs w:val="20"/>
     </w:rPr>
   </w:style>
-  <w:style w:type="paragraph" w:styleId="Heading1">
+  <w:style w:type="paragraph" w:styleId="Kop1">
     <w:name w:val="heading 1"/>
-    <w:basedOn w:val="Normal"/>
-    <w:next w:val="Normal"/>
-    <w:link w:val="Heading1Char"/>
+    <w:basedOn w:val="Standaard"/>
+    <w:next w:val="Standaard"/>
+    <w:link w:val="Kop1Char"/>
     <w:qFormat/>
     <w:rsid w:val="0012034B"/>
     <w:pPr>
@@ -13848,11 +14132,11 @@
       <w:szCs w:val="28"/>
     </w:rPr>
   </w:style>
-  <w:style w:type="paragraph" w:styleId="Heading2">
+  <w:style w:type="paragraph" w:styleId="Kop2">
     <w:name w:val="heading 2"/>
-    <w:basedOn w:val="Normal"/>
-    <w:next w:val="Normal"/>
-    <w:link w:val="Heading2Char"/>
+    <w:basedOn w:val="Standaard"/>
+    <w:next w:val="Standaard"/>
+    <w:link w:val="Kop2Char"/>
     <w:unhideWhenUsed/>
     <w:qFormat/>
     <w:rsid w:val="00B01BF3"/>
@@ -13877,11 +14161,11 @@
       <w:szCs w:val="26"/>
     </w:rPr>
   </w:style>
-  <w:style w:type="paragraph" w:styleId="Heading3">
+  <w:style w:type="paragraph" w:styleId="Kop3">
     <w:name w:val="heading 3"/>
-    <w:basedOn w:val="Normal"/>
-    <w:next w:val="Normal"/>
-    <w:link w:val="Heading3Char"/>
+    <w:basedOn w:val="Standaard"/>
+    <w:next w:val="Standaard"/>
+    <w:link w:val="Kop3Char"/>
     <w:unhideWhenUsed/>
     <w:qFormat/>
     <w:rsid w:val="00883804"/>
@@ -13904,11 +14188,11 @@
       <w:sz w:val="22"/>
     </w:rPr>
   </w:style>
-  <w:style w:type="paragraph" w:styleId="Heading4">
+  <w:style w:type="paragraph" w:styleId="Kop4">
     <w:name w:val="heading 4"/>
-    <w:basedOn w:val="Normal"/>
-    <w:next w:val="Normal"/>
-    <w:link w:val="Heading4Char"/>
+    <w:basedOn w:val="Standaard"/>
+    <w:next w:val="Standaard"/>
+    <w:link w:val="Kop4Char"/>
     <w:uiPriority w:val="9"/>
     <w:unhideWhenUsed/>
     <w:qFormat/>
@@ -13926,13 +14210,13 @@
       <w:iCs/>
     </w:rPr>
   </w:style>
-  <w:style w:type="character" w:default="1" w:styleId="DefaultParagraphFont">
+  <w:style w:type="character" w:default="1" w:styleId="Standaardalinea-lettertype">
     <w:name w:val="Default Paragraph Font"/>
     <w:uiPriority w:val="1"/>
     <w:semiHidden/>
     <w:unhideWhenUsed/>
   </w:style>
-  <w:style w:type="table" w:default="1" w:styleId="TableNormal">
+  <w:style w:type="table" w:default="1" w:styleId="Standaardtabel">
     <w:name w:val="Normal Table"/>
     <w:uiPriority w:val="99"/>
     <w:semiHidden/>
@@ -13947,16 +14231,16 @@
       </w:tblCellMar>
     </w:tblPr>
   </w:style>
-  <w:style w:type="numbering" w:default="1" w:styleId="NoList">
+  <w:style w:type="numbering" w:default="1" w:styleId="Geenlijst">
     <w:name w:val="No List"/>
     <w:uiPriority w:val="99"/>
     <w:semiHidden/>
     <w:unhideWhenUsed/>
   </w:style>
-  <w:style w:type="character" w:customStyle="1" w:styleId="Heading1Char">
-    <w:name w:val="Heading 1 Char"/>
-    <w:basedOn w:val="DefaultParagraphFont"/>
-    <w:link w:val="Heading1"/>
+  <w:style w:type="character" w:customStyle="1" w:styleId="Kop1Char">
+    <w:name w:val="Kop 1 Char"/>
+    <w:basedOn w:val="Standaardalinea-lettertype"/>
+    <w:link w:val="Kop1"/>
     <w:rsid w:val="0012034B"/>
     <w:rPr>
       <w:rFonts w:ascii="Arial" w:eastAsiaTheme="majorEastAsia" w:hAnsi="Arial" w:cstheme="majorBidi"/>
@@ -13966,10 +14250,10 @@
       <w:szCs w:val="28"/>
     </w:rPr>
   </w:style>
-  <w:style w:type="character" w:customStyle="1" w:styleId="Heading2Char">
-    <w:name w:val="Heading 2 Char"/>
-    <w:basedOn w:val="DefaultParagraphFont"/>
-    <w:link w:val="Heading2"/>
+  <w:style w:type="character" w:customStyle="1" w:styleId="Kop2Char">
+    <w:name w:val="Kop 2 Char"/>
+    <w:basedOn w:val="Standaardalinea-lettertype"/>
+    <w:link w:val="Kop2"/>
     <w:rsid w:val="00B01BF3"/>
     <w:rPr>
       <w:rFonts w:ascii="Arial" w:eastAsiaTheme="majorEastAsia" w:hAnsi="Arial" w:cstheme="majorBidi"/>
@@ -13979,10 +14263,10 @@
       <w:szCs w:val="26"/>
     </w:rPr>
   </w:style>
-  <w:style w:type="character" w:customStyle="1" w:styleId="Heading3Char">
-    <w:name w:val="Heading 3 Char"/>
-    <w:basedOn w:val="DefaultParagraphFont"/>
-    <w:link w:val="Heading3"/>
+  <w:style w:type="character" w:customStyle="1" w:styleId="Kop3Char">
+    <w:name w:val="Kop 3 Char"/>
+    <w:basedOn w:val="Standaardalinea-lettertype"/>
+    <w:link w:val="Kop3"/>
     <w:rsid w:val="00883804"/>
     <w:rPr>
       <w:rFonts w:ascii="Arial" w:eastAsiaTheme="majorEastAsia" w:hAnsi="Arial" w:cstheme="majorBidi"/>
@@ -13990,10 +14274,10 @@
       <w:szCs w:val="20"/>
     </w:rPr>
   </w:style>
-  <w:style w:type="character" w:customStyle="1" w:styleId="Heading4Char">
-    <w:name w:val="Heading 4 Char"/>
-    <w:basedOn w:val="DefaultParagraphFont"/>
-    <w:link w:val="Heading4"/>
+  <w:style w:type="character" w:customStyle="1" w:styleId="Kop4Char">
+    <w:name w:val="Kop 4 Char"/>
+    <w:basedOn w:val="Standaardalinea-lettertype"/>
+    <w:link w:val="Kop4"/>
     <w:uiPriority w:val="9"/>
     <w:rsid w:val="00B01BF3"/>
     <w:rPr>
@@ -14005,10 +14289,10 @@
       <w:szCs w:val="20"/>
     </w:rPr>
   </w:style>
-  <w:style w:type="paragraph" w:styleId="Header">
+  <w:style w:type="paragraph" w:styleId="Koptekst">
     <w:name w:val="header"/>
-    <w:basedOn w:val="Normal"/>
-    <w:link w:val="HeaderChar"/>
+    <w:basedOn w:val="Standaard"/>
+    <w:link w:val="KoptekstChar"/>
     <w:uiPriority w:val="99"/>
     <w:unhideWhenUsed/>
     <w:rsid w:val="00B01BF3"/>
@@ -14019,10 +14303,10 @@
       </w:tabs>
     </w:pPr>
   </w:style>
-  <w:style w:type="character" w:customStyle="1" w:styleId="HeaderChar">
-    <w:name w:val="Header Char"/>
-    <w:basedOn w:val="DefaultParagraphFont"/>
-    <w:link w:val="Header"/>
+  <w:style w:type="character" w:customStyle="1" w:styleId="KoptekstChar">
+    <w:name w:val="Koptekst Char"/>
+    <w:basedOn w:val="Standaardalinea-lettertype"/>
+    <w:link w:val="Koptekst"/>
     <w:uiPriority w:val="99"/>
     <w:rsid w:val="00B01BF3"/>
     <w:rPr>
@@ -14031,9 +14315,9 @@
       <w:szCs w:val="20"/>
     </w:rPr>
   </w:style>
-  <w:style w:type="table" w:styleId="TableGrid">
+  <w:style w:type="table" w:styleId="Tabelraster">
     <w:name w:val="Table Grid"/>
-    <w:basedOn w:val="TableNormal"/>
+    <w:basedOn w:val="Standaardtabel"/>
     <w:uiPriority w:val="59"/>
     <w:rsid w:val="00B01BF3"/>
     <w:pPr>
@@ -14052,7 +14336,7 @@
   </w:style>
   <w:style w:type="paragraph" w:customStyle="1" w:styleId="Tabelbody">
     <w:name w:val="Tabel body"/>
-    <w:basedOn w:val="Normal"/>
+    <w:basedOn w:val="Standaard"/>
     <w:locked/>
     <w:rsid w:val="00B01BF3"/>
     <w:pPr>
@@ -14064,7 +14348,7 @@
   </w:style>
   <w:style w:type="paragraph" w:customStyle="1" w:styleId="tabelheader">
     <w:name w:val="tabel header"/>
-    <w:basedOn w:val="Normal"/>
+    <w:basedOn w:val="Standaard"/>
     <w:locked/>
     <w:rsid w:val="00B01BF3"/>
     <w:pPr>
@@ -14074,9 +14358,9 @@
       <w:sz w:val="18"/>
     </w:rPr>
   </w:style>
-  <w:style w:type="paragraph" w:styleId="NoSpacing">
+  <w:style w:type="paragraph" w:styleId="Geenafstand">
     <w:name w:val="No Spacing"/>
-    <w:link w:val="NoSpacingChar"/>
+    <w:link w:val="GeenafstandChar"/>
     <w:uiPriority w:val="1"/>
     <w:qFormat/>
     <w:rsid w:val="00B01BF3"/>
@@ -14088,9 +14372,9 @@
       <w:sz w:val="20"/>
     </w:rPr>
   </w:style>
-  <w:style w:type="paragraph" w:styleId="NormalWeb">
+  <w:style w:type="paragraph" w:styleId="Normaalweb">
     <w:name w:val="Normal (Web)"/>
-    <w:basedOn w:val="Normal"/>
+    <w:basedOn w:val="Standaard"/>
     <w:uiPriority w:val="99"/>
     <w:semiHidden/>
     <w:unhideWhenUsed/>
@@ -14105,10 +14389,10 @@
       <w:lang w:eastAsia="nl-NL"/>
     </w:rPr>
   </w:style>
-  <w:style w:type="paragraph" w:styleId="TOC1">
+  <w:style w:type="paragraph" w:styleId="Inhopg1">
     <w:name w:val="toc 1"/>
-    <w:basedOn w:val="Normal"/>
-    <w:next w:val="Normal"/>
+    <w:basedOn w:val="Standaard"/>
+    <w:next w:val="Standaard"/>
     <w:uiPriority w:val="39"/>
     <w:rsid w:val="00B01BF3"/>
     <w:pPr>
@@ -14121,10 +14405,10 @@
       <w:sz w:val="22"/>
     </w:rPr>
   </w:style>
-  <w:style w:type="paragraph" w:styleId="TOC2">
+  <w:style w:type="paragraph" w:styleId="Inhopg2">
     <w:name w:val="toc 2"/>
-    <w:basedOn w:val="Normal"/>
-    <w:next w:val="Normal"/>
+    <w:basedOn w:val="Standaard"/>
+    <w:next w:val="Standaard"/>
     <w:uiPriority w:val="39"/>
     <w:rsid w:val="00B01BF3"/>
     <w:pPr>
@@ -14135,9 +14419,9 @@
       <w:ind w:left="284"/>
     </w:pPr>
   </w:style>
-  <w:style w:type="paragraph" w:styleId="ListNumber">
+  <w:style w:type="paragraph" w:styleId="Lijstnummering">
     <w:name w:val="List Number"/>
-    <w:basedOn w:val="Normal"/>
+    <w:basedOn w:val="Standaard"/>
     <w:rsid w:val="00B01BF3"/>
     <w:pPr>
       <w:numPr>
@@ -14148,7 +14432,7 @@
   </w:style>
   <w:style w:type="paragraph" w:customStyle="1" w:styleId="Opmaakprofiel11ptCursief">
     <w:name w:val="Opmaakprofiel 11 pt Cursief"/>
-    <w:basedOn w:val="Normal"/>
+    <w:basedOn w:val="Standaard"/>
     <w:rsid w:val="00B01BF3"/>
     <w:pPr>
       <w:spacing w:after="60"/>
@@ -14159,10 +14443,10 @@
       <w:sz w:val="22"/>
     </w:rPr>
   </w:style>
-  <w:style w:type="paragraph" w:styleId="Footer">
+  <w:style w:type="paragraph" w:styleId="Voettekst">
     <w:name w:val="footer"/>
-    <w:basedOn w:val="Normal"/>
-    <w:link w:val="FooterChar"/>
+    <w:basedOn w:val="Standaard"/>
+    <w:link w:val="VoettekstChar"/>
     <w:uiPriority w:val="99"/>
     <w:unhideWhenUsed/>
     <w:rsid w:val="0094479F"/>
@@ -14173,10 +14457,10 @@
       </w:tabs>
     </w:pPr>
   </w:style>
-  <w:style w:type="character" w:customStyle="1" w:styleId="FooterChar">
-    <w:name w:val="Footer Char"/>
-    <w:basedOn w:val="DefaultParagraphFont"/>
-    <w:link w:val="Footer"/>
+  <w:style w:type="character" w:customStyle="1" w:styleId="VoettekstChar">
+    <w:name w:val="Voettekst Char"/>
+    <w:basedOn w:val="Standaardalinea-lettertype"/>
+    <w:link w:val="Voettekst"/>
     <w:uiPriority w:val="99"/>
     <w:rsid w:val="0094479F"/>
     <w:rPr>
@@ -14185,10 +14469,10 @@
       <w:szCs w:val="20"/>
     </w:rPr>
   </w:style>
-  <w:style w:type="paragraph" w:styleId="BodyText">
+  <w:style w:type="paragraph" w:styleId="Plattetekst">
     <w:name w:val="Body Text"/>
-    <w:basedOn w:val="Normal"/>
-    <w:link w:val="BodyTextChar"/>
+    <w:basedOn w:val="Standaard"/>
+    <w:link w:val="PlattetekstChar"/>
     <w:unhideWhenUsed/>
     <w:rsid w:val="00E26955"/>
     <w:pPr>
@@ -14201,19 +14485,19 @@
       <w:lang w:val="en-GB"/>
     </w:rPr>
   </w:style>
-  <w:style w:type="character" w:customStyle="1" w:styleId="BodyTextChar">
-    <w:name w:val="Body Text Char"/>
-    <w:basedOn w:val="DefaultParagraphFont"/>
-    <w:link w:val="BodyText"/>
+  <w:style w:type="character" w:customStyle="1" w:styleId="PlattetekstChar">
+    <w:name w:val="Platte tekst Char"/>
+    <w:basedOn w:val="Standaardalinea-lettertype"/>
+    <w:link w:val="Plattetekst"/>
     <w:rsid w:val="00E26955"/>
     <w:rPr>
       <w:lang w:val="en-GB"/>
     </w:rPr>
   </w:style>
-  <w:style w:type="paragraph" w:styleId="BalloonText">
+  <w:style w:type="paragraph" w:styleId="Ballontekst">
     <w:name w:val="Balloon Text"/>
-    <w:basedOn w:val="Normal"/>
-    <w:link w:val="BalloonTextChar"/>
+    <w:basedOn w:val="Standaard"/>
+    <w:link w:val="BallontekstChar"/>
     <w:uiPriority w:val="99"/>
     <w:semiHidden/>
     <w:unhideWhenUsed/>
@@ -14224,10 +14508,10 @@
       <w:szCs w:val="18"/>
     </w:rPr>
   </w:style>
-  <w:style w:type="character" w:customStyle="1" w:styleId="BalloonTextChar">
-    <w:name w:val="Balloon Text Char"/>
-    <w:basedOn w:val="DefaultParagraphFont"/>
-    <w:link w:val="BalloonText"/>
+  <w:style w:type="character" w:customStyle="1" w:styleId="BallontekstChar">
+    <w:name w:val="Ballontekst Char"/>
+    <w:basedOn w:val="Standaardalinea-lettertype"/>
+    <w:link w:val="Ballontekst"/>
     <w:uiPriority w:val="99"/>
     <w:semiHidden/>
     <w:rsid w:val="00883804"/>
@@ -14237,10 +14521,10 @@
       <w:szCs w:val="18"/>
     </w:rPr>
   </w:style>
-  <w:style w:type="paragraph" w:styleId="Caption">
+  <w:style w:type="paragraph" w:styleId="Bijschrift">
     <w:name w:val="caption"/>
-    <w:basedOn w:val="Normal"/>
-    <w:next w:val="Normal"/>
+    <w:basedOn w:val="Standaard"/>
+    <w:next w:val="Standaard"/>
     <w:uiPriority w:val="35"/>
     <w:unhideWhenUsed/>
     <w:qFormat/>
@@ -14256,11 +14540,11 @@
       <w:szCs w:val="18"/>
     </w:rPr>
   </w:style>
-  <w:style w:type="paragraph" w:styleId="CommentText">
+  <w:style w:type="paragraph" w:styleId="Tekstopmerking">
     <w:name w:val="annotation text"/>
-    <w:basedOn w:val="BodyText"/>
-    <w:next w:val="BodyText"/>
-    <w:link w:val="CommentTextChar"/>
+    <w:basedOn w:val="Plattetekst"/>
+    <w:next w:val="Plattetekst"/>
+    <w:link w:val="TekstopmerkingChar"/>
     <w:uiPriority w:val="99"/>
     <w:semiHidden/>
     <w:rsid w:val="00301CEE"/>
@@ -14275,10 +14559,10 @@
       <w:lang w:eastAsia="nl-NL"/>
     </w:rPr>
   </w:style>
-  <w:style w:type="character" w:customStyle="1" w:styleId="CommentTextChar">
-    <w:name w:val="Comment Text Char"/>
-    <w:basedOn w:val="DefaultParagraphFont"/>
-    <w:link w:val="CommentText"/>
+  <w:style w:type="character" w:customStyle="1" w:styleId="TekstopmerkingChar">
+    <w:name w:val="Tekst opmerking Char"/>
+    <w:basedOn w:val="Standaardalinea-lettertype"/>
+    <w:link w:val="Tekstopmerking"/>
     <w:uiPriority w:val="99"/>
     <w:semiHidden/>
     <w:rsid w:val="00301CEE"/>
@@ -14290,10 +14574,10 @@
       <w:lang w:val="en-GB" w:eastAsia="nl-NL"/>
     </w:rPr>
   </w:style>
-  <w:style w:type="character" w:customStyle="1" w:styleId="NoSpacingChar">
-    <w:name w:val="No Spacing Char"/>
-    <w:basedOn w:val="DefaultParagraphFont"/>
-    <w:link w:val="NoSpacing"/>
+  <w:style w:type="character" w:customStyle="1" w:styleId="GeenafstandChar">
+    <w:name w:val="Geen afstand Char"/>
+    <w:basedOn w:val="Standaardalinea-lettertype"/>
+    <w:link w:val="Geenafstand"/>
     <w:uiPriority w:val="1"/>
     <w:rsid w:val="00713C5C"/>
     <w:rPr>
@@ -14303,7 +14587,7 @@
   </w:style>
   <w:style w:type="character" w:styleId="Hyperlink">
     <w:name w:val="Hyperlink"/>
-    <w:basedOn w:val="DefaultParagraphFont"/>
+    <w:basedOn w:val="Standaardalinea-lettertype"/>
     <w:uiPriority w:val="99"/>
     <w:unhideWhenUsed/>
     <w:rsid w:val="00C56E7D"/>
@@ -14312,9 +14596,9 @@
       <w:u w:val="single"/>
     </w:rPr>
   </w:style>
-  <w:style w:type="character" w:styleId="UnresolvedMention">
+  <w:style w:type="character" w:styleId="Onopgelostemelding">
     <w:name w:val="Unresolved Mention"/>
-    <w:basedOn w:val="DefaultParagraphFont"/>
+    <w:basedOn w:val="Standaardalinea-lettertype"/>
     <w:uiPriority w:val="99"/>
     <w:semiHidden/>
     <w:unhideWhenUsed/>
@@ -14324,9 +14608,9 @@
       <w:shd w:val="clear" w:color="auto" w:fill="E1DFDD"/>
     </w:rPr>
   </w:style>
-  <w:style w:type="paragraph" w:styleId="ListParagraph">
+  <w:style w:type="paragraph" w:styleId="Lijstalinea">
     <w:name w:val="List Paragraph"/>
-    <w:basedOn w:val="Normal"/>
+    <w:basedOn w:val="Standaard"/>
     <w:uiPriority w:val="34"/>
     <w:qFormat/>
     <w:rsid w:val="00575D4E"/>
@@ -14335,10 +14619,10 @@
       <w:contextualSpacing/>
     </w:pPr>
   </w:style>
-  <w:style w:type="paragraph" w:styleId="TOCHeading">
+  <w:style w:type="paragraph" w:styleId="Kopvaninhoudsopgave">
     <w:name w:val="TOC Heading"/>
-    <w:basedOn w:val="Heading1"/>
-    <w:next w:val="Normal"/>
+    <w:basedOn w:val="Kop1"/>
+    <w:next w:val="Standaard"/>
     <w:uiPriority w:val="39"/>
     <w:unhideWhenUsed/>
     <w:qFormat/>
@@ -14362,9 +14646,9 @@
       <w:lang w:eastAsia="nl-NL"/>
     </w:rPr>
   </w:style>
-  <w:style w:type="character" w:styleId="FollowedHyperlink">
+  <w:style w:type="character" w:styleId="GevolgdeHyperlink">
     <w:name w:val="FollowedHyperlink"/>
-    <w:basedOn w:val="DefaultParagraphFont"/>
+    <w:basedOn w:val="Standaardalinea-lettertype"/>
     <w:uiPriority w:val="99"/>
     <w:semiHidden/>
     <w:unhideWhenUsed/>
@@ -14663,12 +14947,6 @@
 </file>
 
 <file path=customXml/item1.xml><?xml version="1.0" encoding="utf-8"?>
-<p:properties xmlns:p="http://schemas.microsoft.com/office/2006/metadata/properties" xmlns:xsi="http://www.w3.org/2001/XMLSchema-instance" xmlns:pc="http://schemas.microsoft.com/office/infopath/2007/PartnerControls">
-  <documentManagement/>
-</p:properties>
-</file>
-
-<file path=customXml/item2.xml><?xml version="1.0" encoding="utf-8"?>
 <?mso-contentType ?>
 <FormTemplates xmlns="http://schemas.microsoft.com/sharepoint/v3/contenttype/forms">
   <Display>DocumentLibraryForm</Display>
@@ -14677,11 +14955,13 @@
 </FormTemplates>
 </file>
 
-<file path=customXml/item3.xml><?xml version="1.0" encoding="utf-8"?>
-<b:Sources xmlns:b="http://schemas.openxmlformats.org/officeDocument/2006/bibliography" xmlns="http://schemas.openxmlformats.org/officeDocument/2006/bibliography" SelectedStyle="\APASixthEditionOfficeOnline.xsl" StyleName="APA" Version="6"/>
+<file path=customXml/item2.xml><?xml version="1.0" encoding="utf-8"?>
+<p:properties xmlns:p="http://schemas.microsoft.com/office/2006/metadata/properties" xmlns:xsi="http://www.w3.org/2001/XMLSchema-instance" xmlns:pc="http://schemas.microsoft.com/office/infopath/2007/PartnerControls">
+  <documentManagement/>
+</p:properties>
 </file>
 
-<file path=customXml/item4.xml><?xml version="1.0" encoding="utf-8"?>
+<file path=customXml/item3.xml><?xml version="1.0" encoding="utf-8"?>
 <ct:contentTypeSchema xmlns:ct="http://schemas.microsoft.com/office/2006/metadata/contentType" xmlns:ma="http://schemas.microsoft.com/office/2006/metadata/properties/metaAttributes" ct:_="" ma:_="" ma:contentTypeName="Document" ma:contentTypeID="0x010100A3AAF687023E4F41B47C9B1E29DA4344" ma:contentTypeVersion="0" ma:contentTypeDescription="Create a new document." ma:contentTypeScope="" ma:versionID="38f6150d90ccc560b031e4083cec1c8a">
   <xsd:schema xmlns:xsd="http://www.w3.org/2001/XMLSchema" xmlns:xs="http://www.w3.org/2001/XMLSchema" xmlns:p="http://schemas.microsoft.com/office/2006/metadata/properties" targetNamespace="http://schemas.microsoft.com/office/2006/metadata/properties" ma:root="true" ma:fieldsID="067e30616eeadeb776f014c5fbcfd813">
     <xsd:element name="properties">
@@ -14795,7 +15075,19 @@
 </ct:contentTypeSchema>
 </file>
 
+<file path=customXml/item4.xml><?xml version="1.0" encoding="utf-8"?>
+<b:Sources xmlns:b="http://schemas.openxmlformats.org/officeDocument/2006/bibliography" xmlns="http://schemas.openxmlformats.org/officeDocument/2006/bibliography" SelectedStyle="\APASixthEditionOfficeOnline.xsl" StyleName="APA" Version="6"/>
+</file>
+
 <file path=customXml/itemProps1.xml><?xml version="1.0" encoding="utf-8"?>
+<ds:datastoreItem xmlns:ds="http://schemas.openxmlformats.org/officeDocument/2006/customXml" ds:itemID="{8D559B33-4825-405B-ACEB-6F229225D325}">
+  <ds:schemaRefs>
+    <ds:schemaRef ds:uri="http://schemas.microsoft.com/sharepoint/v3/contenttype/forms"/>
+  </ds:schemaRefs>
+</ds:datastoreItem>
+</file>
+
+<file path=customXml/itemProps2.xml><?xml version="1.0" encoding="utf-8"?>
 <ds:datastoreItem xmlns:ds="http://schemas.openxmlformats.org/officeDocument/2006/customXml" ds:itemID="{AC94A26D-82EB-45B7-AEA3-129FBDD1FCEB}">
   <ds:schemaRefs>
     <ds:schemaRef ds:uri="http://schemas.microsoft.com/office/2006/metadata/properties"/>
@@ -14804,23 +15096,7 @@
 </ds:datastoreItem>
 </file>
 
-<file path=customXml/itemProps2.xml><?xml version="1.0" encoding="utf-8"?>
-<ds:datastoreItem xmlns:ds="http://schemas.openxmlformats.org/officeDocument/2006/customXml" ds:itemID="{8D559B33-4825-405B-ACEB-6F229225D325}">
-  <ds:schemaRefs>
-    <ds:schemaRef ds:uri="http://schemas.microsoft.com/sharepoint/v3/contenttype/forms"/>
-  </ds:schemaRefs>
-</ds:datastoreItem>
-</file>
-
 <file path=customXml/itemProps3.xml><?xml version="1.0" encoding="utf-8"?>
-<ds:datastoreItem xmlns:ds="http://schemas.openxmlformats.org/officeDocument/2006/customXml" ds:itemID="{8BA221B4-F4FF-43DD-84B2-D00EF1F8E14C}">
-  <ds:schemaRefs>
-    <ds:schemaRef ds:uri="http://schemas.openxmlformats.org/officeDocument/2006/bibliography"/>
-  </ds:schemaRefs>
-</ds:datastoreItem>
-</file>
-
-<file path=customXml/itemProps4.xml><?xml version="1.0" encoding="utf-8"?>
 <ds:datastoreItem xmlns:ds="http://schemas.openxmlformats.org/officeDocument/2006/customXml" ds:itemID="{07E20467-43C2-4A4B-88D6-D86E3AAB72CD}">
   <ds:schemaRefs>
     <ds:schemaRef ds:uri="http://schemas.microsoft.com/office/2006/metadata/contentType"/>
@@ -14834,4 +15110,12 @@
     <ds:schemaRef ds:uri="http://schemas.microsoft.com/office/infopath/2007/PartnerControls"/>
   </ds:schemaRefs>
 </ds:datastoreItem>
+</file>
+
+<file path=customXml/itemProps4.xml><?xml version="1.0" encoding="utf-8"?>
+<ds:datastoreItem xmlns:ds="http://schemas.openxmlformats.org/officeDocument/2006/customXml" ds:itemID="{8BA221B4-F4FF-43DD-84B2-D00EF1F8E14C}">
+  <ds:schemaRefs>
+    <ds:schemaRef ds:uri="http://schemas.openxmlformats.org/officeDocument/2006/bibliography"/>
+  </ds:schemaRefs>
+</ds:datastoreItem>
 </file>
</xml_diff>

<commit_message>
Added changes to project plan and research doc
</commit_message>
<xml_diff>
--- a/1. Analysis/Projectplan RPA Marc den Hollander.docx
+++ b/1. Analysis/Projectplan RPA Marc den Hollander.docx
@@ -77,8 +77,16 @@
                               <w:rPr>
                                 <w:lang w:val="de-DE"/>
                               </w:rPr>
-                              <w:t xml:space="preserve"> den Hollander</w:t>
+                              <w:t xml:space="preserve"> den </w:t>
                             </w:r>
+                            <w:proofErr w:type="spellStart"/>
+                            <w:r>
+                              <w:rPr>
+                                <w:lang w:val="de-DE"/>
+                              </w:rPr>
+                              <w:t>Hollander</w:t>
+                            </w:r>
+                            <w:proofErr w:type="spellEnd"/>
                           </w:p>
                           <w:p>
                             <w:pPr>
@@ -91,15 +99,34 @@
                               <w:rPr>
                                 <w:lang w:val="de-DE"/>
                               </w:rPr>
-                              <w:t>Student number: 3803554</w:t>
+                              <w:t xml:space="preserve">Student </w:t>
+                            </w:r>
+                            <w:proofErr w:type="spellStart"/>
+                            <w:r>
+                              <w:rPr>
+                                <w:lang w:val="de-DE"/>
+                              </w:rPr>
+                              <w:t>number</w:t>
+                            </w:r>
+                            <w:proofErr w:type="spellEnd"/>
+                            <w:r>
+                              <w:rPr>
+                                <w:lang w:val="de-DE"/>
+                              </w:rPr>
+                              <w:t>: 3803554</w:t>
                             </w:r>
                           </w:p>
                           <w:p>
                             <w:pPr>
                               <w:jc w:val="right"/>
                             </w:pPr>
+                            <w:proofErr w:type="spellStart"/>
                             <w:r>
-                              <w:t xml:space="preserve">Fontys </w:t>
+                              <w:t>Fontys</w:t>
+                            </w:r>
+                            <w:proofErr w:type="spellEnd"/>
+                            <w:r>
+                              <w:t xml:space="preserve"> </w:t>
                             </w:r>
                             <w:r>
                               <w:t>Hogescholen</w:t>
@@ -124,7 +151,7 @@
                               <w:t>1.</w:t>
                             </w:r>
                             <w:r>
-                              <w:t>3</w:t>
+                              <w:t>4</w:t>
                             </w:r>
                           </w:p>
                         </w:txbxContent>
@@ -179,8 +206,16 @@
                         <w:rPr>
                           <w:lang w:val="de-DE"/>
                         </w:rPr>
-                        <w:t xml:space="preserve"> den Hollander</w:t>
+                        <w:t xml:space="preserve"> den </w:t>
                       </w:r>
+                      <w:proofErr w:type="spellStart"/>
+                      <w:r>
+                        <w:rPr>
+                          <w:lang w:val="de-DE"/>
+                        </w:rPr>
+                        <w:t>Hollander</w:t>
+                      </w:r>
+                      <w:proofErr w:type="spellEnd"/>
                     </w:p>
                     <w:p>
                       <w:pPr>
@@ -193,15 +228,34 @@
                         <w:rPr>
                           <w:lang w:val="de-DE"/>
                         </w:rPr>
-                        <w:t>Student number: 3803554</w:t>
+                        <w:t xml:space="preserve">Student </w:t>
+                      </w:r>
+                      <w:proofErr w:type="spellStart"/>
+                      <w:r>
+                        <w:rPr>
+                          <w:lang w:val="de-DE"/>
+                        </w:rPr>
+                        <w:t>number</w:t>
+                      </w:r>
+                      <w:proofErr w:type="spellEnd"/>
+                      <w:r>
+                        <w:rPr>
+                          <w:lang w:val="de-DE"/>
+                        </w:rPr>
+                        <w:t>: 3803554</w:t>
                       </w:r>
                     </w:p>
                     <w:p>
                       <w:pPr>
                         <w:jc w:val="right"/>
                       </w:pPr>
+                      <w:proofErr w:type="spellStart"/>
                       <w:r>
-                        <w:t xml:space="preserve">Fontys </w:t>
+                        <w:t>Fontys</w:t>
+                      </w:r>
+                      <w:proofErr w:type="spellEnd"/>
+                      <w:r>
+                        <w:t xml:space="preserve"> </w:t>
                       </w:r>
                       <w:r>
                         <w:t>Hogescholen</w:t>
@@ -226,7 +280,7 @@
                         <w:t>1.</w:t>
                       </w:r>
                       <w:r>
-                        <w:t>3</w:t>
+                        <w:t>4</w:t>
                       </w:r>
                     </w:p>
                   </w:txbxContent>
@@ -523,7 +577,7 @@
     </w:p>
     <w:p>
       <w:pPr>
-        <w:pStyle w:val="Kop4"/>
+        <w:pStyle w:val="Heading4"/>
         <w:rPr>
           <w:lang w:val="en-US"/>
         </w:rPr>
@@ -1211,6 +1265,106 @@
                 <w:lang w:val="en-US"/>
               </w:rPr>
             </w:pPr>
+            <w:r>
+              <w:rPr>
+                <w:lang w:val="en-US"/>
+              </w:rPr>
+              <w:t>1.4</w:t>
+            </w:r>
+          </w:p>
+        </w:tc>
+        <w:tc>
+          <w:tcPr>
+            <w:tcW w:w="1173" w:type="dxa"/>
+          </w:tcPr>
+          <w:p>
+            <w:pPr>
+              <w:pStyle w:val="Tabelbody"/>
+              <w:rPr>
+                <w:lang w:val="en-US"/>
+              </w:rPr>
+            </w:pPr>
+            <w:r>
+              <w:rPr>
+                <w:lang w:val="en-US"/>
+              </w:rPr>
+              <w:t>09-03-2023</w:t>
+            </w:r>
+          </w:p>
+        </w:tc>
+        <w:tc>
+          <w:tcPr>
+            <w:tcW w:w="1780" w:type="dxa"/>
+          </w:tcPr>
+          <w:p>
+            <w:pPr>
+              <w:pStyle w:val="Tabelbody"/>
+              <w:rPr>
+                <w:lang w:val="en-US"/>
+              </w:rPr>
+            </w:pPr>
+            <w:r>
+              <w:rPr>
+                <w:lang w:val="en-US"/>
+              </w:rPr>
+              <w:t>M.G. den Hollander</w:t>
+            </w:r>
+          </w:p>
+        </w:tc>
+        <w:tc>
+          <w:tcPr>
+            <w:tcW w:w="3177" w:type="dxa"/>
+          </w:tcPr>
+          <w:p>
+            <w:pPr>
+              <w:pStyle w:val="Tabelbody"/>
+              <w:rPr>
+                <w:lang w:val="en-US"/>
+              </w:rPr>
+            </w:pPr>
+            <w:r>
+              <w:rPr>
+                <w:lang w:val="en-US"/>
+              </w:rPr>
+              <w:t xml:space="preserve">Added second assessor </w:t>
+            </w:r>
+          </w:p>
+        </w:tc>
+        <w:tc>
+          <w:tcPr>
+            <w:tcW w:w="2206" w:type="dxa"/>
+          </w:tcPr>
+          <w:p>
+            <w:pPr>
+              <w:pStyle w:val="Tabelbody"/>
+              <w:rPr>
+                <w:lang w:val="en-US"/>
+              </w:rPr>
+            </w:pPr>
+            <w:r>
+              <w:rPr>
+                <w:lang w:val="en-US"/>
+              </w:rPr>
+              <w:t>Concept</w:t>
+            </w:r>
+          </w:p>
+        </w:tc>
+      </w:tr>
+      <w:tr>
+        <w:trPr>
+          <w:trHeight w:val="310"/>
+        </w:trPr>
+        <w:tc>
+          <w:tcPr>
+            <w:tcW w:w="1006" w:type="dxa"/>
+          </w:tcPr>
+          <w:p>
+            <w:pPr>
+              <w:pStyle w:val="Tabelbody"/>
+              <w:rPr>
+                <w:lang w:val="en-US"/>
+              </w:rPr>
+            </w:pPr>
           </w:p>
         </w:tc>
         <w:tc>
@@ -1494,13 +1648,31 @@
               </w:rPr>
               <w:t xml:space="preserve">, </w:t>
             </w:r>
+            <w:proofErr w:type="spellStart"/>
             <w:r>
               <w:rPr>
                 <w:iCs/>
                 <w:szCs w:val="18"/>
               </w:rPr>
-              <w:t>Erkan Kopuz</w:t>
-            </w:r>
+              <w:t>Erkan</w:t>
+            </w:r>
+            <w:proofErr w:type="spellEnd"/>
+            <w:r>
+              <w:rPr>
+                <w:iCs/>
+                <w:szCs w:val="18"/>
+              </w:rPr>
+              <w:t xml:space="preserve"> </w:t>
+            </w:r>
+            <w:proofErr w:type="spellStart"/>
+            <w:r>
+              <w:rPr>
+                <w:iCs/>
+                <w:szCs w:val="18"/>
+              </w:rPr>
+              <w:t>Kopuz</w:t>
+            </w:r>
+            <w:proofErr w:type="spellEnd"/>
             <w:r>
               <w:rPr>
                 <w:iCs/>
@@ -1658,6 +1830,102 @@
           </w:p>
         </w:tc>
       </w:tr>
+      <w:tr>
+        <w:trPr>
+          <w:trHeight w:val="340"/>
+        </w:trPr>
+        <w:tc>
+          <w:tcPr>
+            <w:tcW w:w="1134" w:type="dxa"/>
+          </w:tcPr>
+          <w:p>
+            <w:pPr>
+              <w:pStyle w:val="Tabelbody"/>
+            </w:pPr>
+            <w:r>
+              <w:t>1.4</w:t>
+            </w:r>
+          </w:p>
+        </w:tc>
+        <w:tc>
+          <w:tcPr>
+            <w:tcW w:w="1276" w:type="dxa"/>
+          </w:tcPr>
+          <w:p>
+            <w:pPr>
+              <w:pStyle w:val="Tabelbody"/>
+            </w:pPr>
+            <w:r>
+              <w:t>09-03-2023</w:t>
+            </w:r>
+          </w:p>
+        </w:tc>
+        <w:tc>
+          <w:tcPr>
+            <w:tcW w:w="6946" w:type="dxa"/>
+          </w:tcPr>
+          <w:p>
+            <w:pPr>
+              <w:pStyle w:val="Tabelbody"/>
+              <w:rPr>
+                <w:szCs w:val="18"/>
+              </w:rPr>
+            </w:pPr>
+            <w:r>
+              <w:rPr>
+                <w:szCs w:val="18"/>
+              </w:rPr>
+              <w:t xml:space="preserve">Geert Jan van Ouwendorp, </w:t>
+            </w:r>
+            <w:r>
+              <w:rPr>
+                <w:iCs/>
+                <w:szCs w:val="18"/>
+              </w:rPr>
+              <w:t>Dennis van Eijsden</w:t>
+            </w:r>
+            <w:r>
+              <w:rPr>
+                <w:iCs/>
+                <w:szCs w:val="18"/>
+              </w:rPr>
+              <w:t xml:space="preserve">, </w:t>
+            </w:r>
+            <w:proofErr w:type="spellStart"/>
+            <w:r>
+              <w:rPr>
+                <w:iCs/>
+                <w:szCs w:val="18"/>
+              </w:rPr>
+              <w:t>Erkan</w:t>
+            </w:r>
+            <w:proofErr w:type="spellEnd"/>
+            <w:r>
+              <w:rPr>
+                <w:iCs/>
+                <w:szCs w:val="18"/>
+              </w:rPr>
+              <w:t xml:space="preserve"> </w:t>
+            </w:r>
+            <w:proofErr w:type="spellStart"/>
+            <w:r>
+              <w:rPr>
+                <w:iCs/>
+                <w:szCs w:val="18"/>
+              </w:rPr>
+              <w:t>Kopuz</w:t>
+            </w:r>
+            <w:proofErr w:type="spellEnd"/>
+            <w:r>
+              <w:rPr>
+                <w:iCs/>
+                <w:szCs w:val="18"/>
+              </w:rPr>
+              <w:t>, Johan Stolk</w:t>
+            </w:r>
+          </w:p>
+        </w:tc>
+      </w:tr>
     </w:tbl>
     <w:p/>
     <w:p>
@@ -1708,7 +1976,7 @@
       <w:sdtContent>
         <w:p>
           <w:pPr>
-            <w:pStyle w:val="Kopvaninhoudsopgave"/>
+            <w:pStyle w:val="TOCHeading"/>
             <w:rPr>
               <w:lang w:val="en-US"/>
             </w:rPr>
@@ -1722,7 +1990,7 @@
         </w:p>
         <w:p>
           <w:pPr>
-            <w:pStyle w:val="Inhopg1"/>
+            <w:pStyle w:val="TOC1"/>
             <w:tabs>
               <w:tab w:val="left" w:pos="440"/>
             </w:tabs>
@@ -1730,7 +1998,7 @@
               <w:rFonts w:asciiTheme="minorHAnsi" w:eastAsiaTheme="minorEastAsia" w:hAnsiTheme="minorHAnsi" w:cstheme="minorBidi"/>
               <w:noProof/>
               <w:szCs w:val="22"/>
-              <w:lang w:eastAsia="nl-NL"/>
+              <w:lang w:val="en-NL" w:eastAsia="en-NL"/>
             </w:rPr>
           </w:pPr>
           <w:r>
@@ -1751,7 +2019,7 @@
             </w:rPr>
             <w:fldChar w:fldCharType="separate"/>
           </w:r>
-          <w:hyperlink w:anchor="_Toc129174293" w:history="1">
+          <w:hyperlink w:anchor="_Toc129260732" w:history="1">
             <w:r>
               <w:rPr>
                 <w:rStyle w:val="Hyperlink"/>
@@ -1765,7 +2033,7 @@
                 <w:rFonts w:asciiTheme="minorHAnsi" w:eastAsiaTheme="minorEastAsia" w:hAnsiTheme="minorHAnsi" w:cstheme="minorBidi"/>
                 <w:noProof/>
                 <w:szCs w:val="22"/>
-                <w:lang w:eastAsia="nl-NL"/>
+                <w:lang w:val="en-NL" w:eastAsia="en-NL"/>
               </w:rPr>
               <w:tab/>
             </w:r>
@@ -1796,7 +2064,7 @@
                 <w:noProof/>
                 <w:webHidden/>
               </w:rPr>
-              <w:instrText xml:space="preserve"> PAGEREF _Toc129174293 \h </w:instrText>
+              <w:instrText xml:space="preserve"> PAGEREF _Toc129260732 \h </w:instrText>
             </w:r>
             <w:r>
               <w:rPr>
@@ -1829,7 +2097,7 @@
         </w:p>
         <w:p>
           <w:pPr>
-            <w:pStyle w:val="Inhopg2"/>
+            <w:pStyle w:val="TOC2"/>
             <w:tabs>
               <w:tab w:val="left" w:pos="880"/>
             </w:tabs>
@@ -1838,10 +2106,10 @@
               <w:noProof/>
               <w:sz w:val="22"/>
               <w:szCs w:val="22"/>
-              <w:lang w:eastAsia="nl-NL"/>
+              <w:lang w:val="en-NL" w:eastAsia="en-NL"/>
             </w:rPr>
           </w:pPr>
-          <w:hyperlink w:anchor="_Toc129174294" w:history="1">
+          <w:hyperlink w:anchor="_Toc129260733" w:history="1">
             <w:r>
               <w:rPr>
                 <w:rStyle w:val="Hyperlink"/>
@@ -1862,7 +2130,7 @@
                 <w:noProof/>
                 <w:sz w:val="22"/>
                 <w:szCs w:val="22"/>
-                <w:lang w:eastAsia="nl-NL"/>
+                <w:lang w:val="en-NL" w:eastAsia="en-NL"/>
               </w:rPr>
               <w:tab/>
             </w:r>
@@ -1893,7 +2161,7 @@
                 <w:noProof/>
                 <w:webHidden/>
               </w:rPr>
-              <w:instrText xml:space="preserve"> PAGEREF _Toc129174294 \h </w:instrText>
+              <w:instrText xml:space="preserve"> PAGEREF _Toc129260733 \h </w:instrText>
             </w:r>
             <w:r>
               <w:rPr>
@@ -1926,7 +2194,7 @@
         </w:p>
         <w:p>
           <w:pPr>
-            <w:pStyle w:val="Inhopg2"/>
+            <w:pStyle w:val="TOC2"/>
             <w:tabs>
               <w:tab w:val="left" w:pos="880"/>
             </w:tabs>
@@ -1935,10 +2203,10 @@
               <w:noProof/>
               <w:sz w:val="22"/>
               <w:szCs w:val="22"/>
-              <w:lang w:eastAsia="nl-NL"/>
+              <w:lang w:val="en-NL" w:eastAsia="en-NL"/>
             </w:rPr>
           </w:pPr>
-          <w:hyperlink w:anchor="_Toc129174295" w:history="1">
+          <w:hyperlink w:anchor="_Toc129260734" w:history="1">
             <w:r>
               <w:rPr>
                 <w:rStyle w:val="Hyperlink"/>
@@ -1959,7 +2227,7 @@
                 <w:noProof/>
                 <w:sz w:val="22"/>
                 <w:szCs w:val="22"/>
-                <w:lang w:eastAsia="nl-NL"/>
+                <w:lang w:val="en-NL" w:eastAsia="en-NL"/>
               </w:rPr>
               <w:tab/>
             </w:r>
@@ -1990,7 +2258,7 @@
                 <w:noProof/>
                 <w:webHidden/>
               </w:rPr>
-              <w:instrText xml:space="preserve"> PAGEREF _Toc129174295 \h </w:instrText>
+              <w:instrText xml:space="preserve"> PAGEREF _Toc129260734 \h </w:instrText>
             </w:r>
             <w:r>
               <w:rPr>
@@ -2023,7 +2291,7 @@
         </w:p>
         <w:p>
           <w:pPr>
-            <w:pStyle w:val="Inhopg2"/>
+            <w:pStyle w:val="TOC2"/>
             <w:tabs>
               <w:tab w:val="left" w:pos="880"/>
             </w:tabs>
@@ -2032,10 +2300,10 @@
               <w:noProof/>
               <w:sz w:val="22"/>
               <w:szCs w:val="22"/>
-              <w:lang w:eastAsia="nl-NL"/>
+              <w:lang w:val="en-NL" w:eastAsia="en-NL"/>
             </w:rPr>
           </w:pPr>
-          <w:hyperlink w:anchor="_Toc129174296" w:history="1">
+          <w:hyperlink w:anchor="_Toc129260735" w:history="1">
             <w:r>
               <w:rPr>
                 <w:rStyle w:val="Hyperlink"/>
@@ -2056,7 +2324,7 @@
                 <w:noProof/>
                 <w:sz w:val="22"/>
                 <w:szCs w:val="22"/>
-                <w:lang w:eastAsia="nl-NL"/>
+                <w:lang w:val="en-NL" w:eastAsia="en-NL"/>
               </w:rPr>
               <w:tab/>
             </w:r>
@@ -2087,7 +2355,7 @@
                 <w:noProof/>
                 <w:webHidden/>
               </w:rPr>
-              <w:instrText xml:space="preserve"> PAGEREF _Toc129174296 \h </w:instrText>
+              <w:instrText xml:space="preserve"> PAGEREF _Toc129260735 \h </w:instrText>
             </w:r>
             <w:r>
               <w:rPr>
@@ -2120,7 +2388,7 @@
         </w:p>
         <w:p>
           <w:pPr>
-            <w:pStyle w:val="Inhopg2"/>
+            <w:pStyle w:val="TOC2"/>
             <w:tabs>
               <w:tab w:val="left" w:pos="880"/>
             </w:tabs>
@@ -2129,10 +2397,10 @@
               <w:noProof/>
               <w:sz w:val="22"/>
               <w:szCs w:val="22"/>
-              <w:lang w:eastAsia="nl-NL"/>
+              <w:lang w:val="en-NL" w:eastAsia="en-NL"/>
             </w:rPr>
           </w:pPr>
-          <w:hyperlink w:anchor="_Toc129174297" w:history="1">
+          <w:hyperlink w:anchor="_Toc129260736" w:history="1">
             <w:r>
               <w:rPr>
                 <w:rStyle w:val="Hyperlink"/>
@@ -2153,7 +2421,7 @@
                 <w:noProof/>
                 <w:sz w:val="22"/>
                 <w:szCs w:val="22"/>
-                <w:lang w:eastAsia="nl-NL"/>
+                <w:lang w:val="en-NL" w:eastAsia="en-NL"/>
               </w:rPr>
               <w:tab/>
             </w:r>
@@ -2184,7 +2452,7 @@
                 <w:noProof/>
                 <w:webHidden/>
               </w:rPr>
-              <w:instrText xml:space="preserve"> PAGEREF _Toc129174297 \h </w:instrText>
+              <w:instrText xml:space="preserve"> PAGEREF _Toc129260736 \h </w:instrText>
             </w:r>
             <w:r>
               <w:rPr>
@@ -2217,7 +2485,7 @@
         </w:p>
         <w:p>
           <w:pPr>
-            <w:pStyle w:val="Inhopg2"/>
+            <w:pStyle w:val="TOC2"/>
             <w:tabs>
               <w:tab w:val="left" w:pos="880"/>
             </w:tabs>
@@ -2226,10 +2494,10 @@
               <w:noProof/>
               <w:sz w:val="22"/>
               <w:szCs w:val="22"/>
-              <w:lang w:eastAsia="nl-NL"/>
+              <w:lang w:val="en-NL" w:eastAsia="en-NL"/>
             </w:rPr>
           </w:pPr>
-          <w:hyperlink w:anchor="_Toc129174298" w:history="1">
+          <w:hyperlink w:anchor="_Toc129260737" w:history="1">
             <w:r>
               <w:rPr>
                 <w:rStyle w:val="Hyperlink"/>
@@ -2250,7 +2518,7 @@
                 <w:noProof/>
                 <w:sz w:val="22"/>
                 <w:szCs w:val="22"/>
-                <w:lang w:eastAsia="nl-NL"/>
+                <w:lang w:val="en-NL" w:eastAsia="en-NL"/>
               </w:rPr>
               <w:tab/>
             </w:r>
@@ -2281,7 +2549,7 @@
                 <w:noProof/>
                 <w:webHidden/>
               </w:rPr>
-              <w:instrText xml:space="preserve"> PAGEREF _Toc129174298 \h </w:instrText>
+              <w:instrText xml:space="preserve"> PAGEREF _Toc129260737 \h </w:instrText>
             </w:r>
             <w:r>
               <w:rPr>
@@ -2314,7 +2582,7 @@
         </w:p>
         <w:p>
           <w:pPr>
-            <w:pStyle w:val="Inhopg2"/>
+            <w:pStyle w:val="TOC2"/>
             <w:tabs>
               <w:tab w:val="left" w:pos="880"/>
             </w:tabs>
@@ -2323,10 +2591,10 @@
               <w:noProof/>
               <w:sz w:val="22"/>
               <w:szCs w:val="22"/>
-              <w:lang w:eastAsia="nl-NL"/>
+              <w:lang w:val="en-NL" w:eastAsia="en-NL"/>
             </w:rPr>
           </w:pPr>
-          <w:hyperlink w:anchor="_Toc129174299" w:history="1">
+          <w:hyperlink w:anchor="_Toc129260738" w:history="1">
             <w:r>
               <w:rPr>
                 <w:rStyle w:val="Hyperlink"/>
@@ -2347,7 +2615,7 @@
                 <w:noProof/>
                 <w:sz w:val="22"/>
                 <w:szCs w:val="22"/>
-                <w:lang w:eastAsia="nl-NL"/>
+                <w:lang w:val="en-NL" w:eastAsia="en-NL"/>
               </w:rPr>
               <w:tab/>
             </w:r>
@@ -2378,7 +2646,7 @@
                 <w:noProof/>
                 <w:webHidden/>
               </w:rPr>
-              <w:instrText xml:space="preserve"> PAGEREF _Toc129174299 \h </w:instrText>
+              <w:instrText xml:space="preserve"> PAGEREF _Toc129260738 \h </w:instrText>
             </w:r>
             <w:r>
               <w:rPr>
@@ -2411,7 +2679,7 @@
         </w:p>
         <w:p>
           <w:pPr>
-            <w:pStyle w:val="Inhopg1"/>
+            <w:pStyle w:val="TOC1"/>
             <w:tabs>
               <w:tab w:val="left" w:pos="440"/>
             </w:tabs>
@@ -2419,10 +2687,10 @@
               <w:rFonts w:asciiTheme="minorHAnsi" w:eastAsiaTheme="minorEastAsia" w:hAnsiTheme="minorHAnsi" w:cstheme="minorBidi"/>
               <w:noProof/>
               <w:szCs w:val="22"/>
-              <w:lang w:eastAsia="nl-NL"/>
+              <w:lang w:val="en-NL" w:eastAsia="en-NL"/>
             </w:rPr>
           </w:pPr>
-          <w:hyperlink w:anchor="_Toc129174300" w:history="1">
+          <w:hyperlink w:anchor="_Toc129260739" w:history="1">
             <w:r>
               <w:rPr>
                 <w:rStyle w:val="Hyperlink"/>
@@ -2436,7 +2704,7 @@
                 <w:rFonts w:asciiTheme="minorHAnsi" w:eastAsiaTheme="minorEastAsia" w:hAnsiTheme="minorHAnsi" w:cstheme="minorBidi"/>
                 <w:noProof/>
                 <w:szCs w:val="22"/>
-                <w:lang w:eastAsia="nl-NL"/>
+                <w:lang w:val="en-NL" w:eastAsia="en-NL"/>
               </w:rPr>
               <w:tab/>
             </w:r>
@@ -2467,7 +2735,7 @@
                 <w:noProof/>
                 <w:webHidden/>
               </w:rPr>
-              <w:instrText xml:space="preserve"> PAGEREF _Toc129174300 \h </w:instrText>
+              <w:instrText xml:space="preserve"> PAGEREF _Toc129260739 \h </w:instrText>
             </w:r>
             <w:r>
               <w:rPr>
@@ -2500,7 +2768,7 @@
         </w:p>
         <w:p>
           <w:pPr>
-            <w:pStyle w:val="Inhopg2"/>
+            <w:pStyle w:val="TOC2"/>
             <w:tabs>
               <w:tab w:val="left" w:pos="880"/>
             </w:tabs>
@@ -2509,10 +2777,10 @@
               <w:noProof/>
               <w:sz w:val="22"/>
               <w:szCs w:val="22"/>
-              <w:lang w:eastAsia="nl-NL"/>
+              <w:lang w:val="en-NL" w:eastAsia="en-NL"/>
             </w:rPr>
           </w:pPr>
-          <w:hyperlink w:anchor="_Toc129174301" w:history="1">
+          <w:hyperlink w:anchor="_Toc129260740" w:history="1">
             <w:r>
               <w:rPr>
                 <w:rStyle w:val="Hyperlink"/>
@@ -2533,7 +2801,7 @@
                 <w:noProof/>
                 <w:sz w:val="22"/>
                 <w:szCs w:val="22"/>
-                <w:lang w:eastAsia="nl-NL"/>
+                <w:lang w:val="en-NL" w:eastAsia="en-NL"/>
               </w:rPr>
               <w:tab/>
             </w:r>
@@ -2564,7 +2832,7 @@
                 <w:noProof/>
                 <w:webHidden/>
               </w:rPr>
-              <w:instrText xml:space="preserve"> PAGEREF _Toc129174301 \h </w:instrText>
+              <w:instrText xml:space="preserve"> PAGEREF _Toc129260740 \h </w:instrText>
             </w:r>
             <w:r>
               <w:rPr>
@@ -2597,7 +2865,7 @@
         </w:p>
         <w:p>
           <w:pPr>
-            <w:pStyle w:val="Inhopg2"/>
+            <w:pStyle w:val="TOC2"/>
             <w:tabs>
               <w:tab w:val="left" w:pos="880"/>
             </w:tabs>
@@ -2606,10 +2874,10 @@
               <w:noProof/>
               <w:sz w:val="22"/>
               <w:szCs w:val="22"/>
-              <w:lang w:eastAsia="nl-NL"/>
+              <w:lang w:val="en-NL" w:eastAsia="en-NL"/>
             </w:rPr>
           </w:pPr>
-          <w:hyperlink w:anchor="_Toc129174302" w:history="1">
+          <w:hyperlink w:anchor="_Toc129260741" w:history="1">
             <w:r>
               <w:rPr>
                 <w:rStyle w:val="Hyperlink"/>
@@ -2630,7 +2898,7 @@
                 <w:noProof/>
                 <w:sz w:val="22"/>
                 <w:szCs w:val="22"/>
-                <w:lang w:eastAsia="nl-NL"/>
+                <w:lang w:val="en-NL" w:eastAsia="en-NL"/>
               </w:rPr>
               <w:tab/>
             </w:r>
@@ -2661,7 +2929,7 @@
                 <w:noProof/>
                 <w:webHidden/>
               </w:rPr>
-              <w:instrText xml:space="preserve"> PAGEREF _Toc129174302 \h </w:instrText>
+              <w:instrText xml:space="preserve"> PAGEREF _Toc129260741 \h </w:instrText>
             </w:r>
             <w:r>
               <w:rPr>
@@ -2694,7 +2962,7 @@
         </w:p>
         <w:p>
           <w:pPr>
-            <w:pStyle w:val="Inhopg1"/>
+            <w:pStyle w:val="TOC1"/>
             <w:tabs>
               <w:tab w:val="left" w:pos="440"/>
             </w:tabs>
@@ -2702,10 +2970,10 @@
               <w:rFonts w:asciiTheme="minorHAnsi" w:eastAsiaTheme="minorEastAsia" w:hAnsiTheme="minorHAnsi" w:cstheme="minorBidi"/>
               <w:noProof/>
               <w:szCs w:val="22"/>
-              <w:lang w:eastAsia="nl-NL"/>
+              <w:lang w:val="en-NL" w:eastAsia="en-NL"/>
             </w:rPr>
           </w:pPr>
-          <w:hyperlink w:anchor="_Toc129174303" w:history="1">
+          <w:hyperlink w:anchor="_Toc129260742" w:history="1">
             <w:r>
               <w:rPr>
                 <w:rStyle w:val="Hyperlink"/>
@@ -2719,7 +2987,7 @@
                 <w:rFonts w:asciiTheme="minorHAnsi" w:eastAsiaTheme="minorEastAsia" w:hAnsiTheme="minorHAnsi" w:cstheme="minorBidi"/>
                 <w:noProof/>
                 <w:szCs w:val="22"/>
-                <w:lang w:eastAsia="nl-NL"/>
+                <w:lang w:val="en-NL" w:eastAsia="en-NL"/>
               </w:rPr>
               <w:tab/>
             </w:r>
@@ -2750,7 +3018,7 @@
                 <w:noProof/>
                 <w:webHidden/>
               </w:rPr>
-              <w:instrText xml:space="preserve"> PAGEREF _Toc129174303 \h </w:instrText>
+              <w:instrText xml:space="preserve"> PAGEREF _Toc129260742 \h </w:instrText>
             </w:r>
             <w:r>
               <w:rPr>
@@ -2783,7 +3051,7 @@
         </w:p>
         <w:p>
           <w:pPr>
-            <w:pStyle w:val="Inhopg2"/>
+            <w:pStyle w:val="TOC2"/>
             <w:tabs>
               <w:tab w:val="left" w:pos="880"/>
             </w:tabs>
@@ -2792,10 +3060,10 @@
               <w:noProof/>
               <w:sz w:val="22"/>
               <w:szCs w:val="22"/>
-              <w:lang w:eastAsia="nl-NL"/>
+              <w:lang w:val="en-NL" w:eastAsia="en-NL"/>
             </w:rPr>
           </w:pPr>
-          <w:hyperlink w:anchor="_Toc129174304" w:history="1">
+          <w:hyperlink w:anchor="_Toc129260743" w:history="1">
             <w:r>
               <w:rPr>
                 <w:rStyle w:val="Hyperlink"/>
@@ -2816,7 +3084,7 @@
                 <w:noProof/>
                 <w:sz w:val="22"/>
                 <w:szCs w:val="22"/>
-                <w:lang w:eastAsia="nl-NL"/>
+                <w:lang w:val="en-NL" w:eastAsia="en-NL"/>
               </w:rPr>
               <w:tab/>
             </w:r>
@@ -2847,7 +3115,7 @@
                 <w:noProof/>
                 <w:webHidden/>
               </w:rPr>
-              <w:instrText xml:space="preserve"> PAGEREF _Toc129174304 \h </w:instrText>
+              <w:instrText xml:space="preserve"> PAGEREF _Toc129260743 \h </w:instrText>
             </w:r>
             <w:r>
               <w:rPr>
@@ -2880,7 +3148,7 @@
         </w:p>
         <w:p>
           <w:pPr>
-            <w:pStyle w:val="Inhopg2"/>
+            <w:pStyle w:val="TOC2"/>
             <w:tabs>
               <w:tab w:val="left" w:pos="880"/>
             </w:tabs>
@@ -2889,10 +3157,10 @@
               <w:noProof/>
               <w:sz w:val="22"/>
               <w:szCs w:val="22"/>
-              <w:lang w:eastAsia="nl-NL"/>
+              <w:lang w:val="en-NL" w:eastAsia="en-NL"/>
             </w:rPr>
           </w:pPr>
-          <w:hyperlink w:anchor="_Toc129174305" w:history="1">
+          <w:hyperlink w:anchor="_Toc129260744" w:history="1">
             <w:r>
               <w:rPr>
                 <w:rStyle w:val="Hyperlink"/>
@@ -2913,7 +3181,7 @@
                 <w:noProof/>
                 <w:sz w:val="22"/>
                 <w:szCs w:val="22"/>
-                <w:lang w:eastAsia="nl-NL"/>
+                <w:lang w:val="en-NL" w:eastAsia="en-NL"/>
               </w:rPr>
               <w:tab/>
             </w:r>
@@ -2944,7 +3212,7 @@
                 <w:noProof/>
                 <w:webHidden/>
               </w:rPr>
-              <w:instrText xml:space="preserve"> PAGEREF _Toc129174305 \h </w:instrText>
+              <w:instrText xml:space="preserve"> PAGEREF _Toc129260744 \h </w:instrText>
             </w:r>
             <w:r>
               <w:rPr>
@@ -2977,7 +3245,7 @@
         </w:p>
         <w:p>
           <w:pPr>
-            <w:pStyle w:val="Inhopg1"/>
+            <w:pStyle w:val="TOC1"/>
             <w:tabs>
               <w:tab w:val="left" w:pos="440"/>
             </w:tabs>
@@ -2985,10 +3253,10 @@
               <w:rFonts w:asciiTheme="minorHAnsi" w:eastAsiaTheme="minorEastAsia" w:hAnsiTheme="minorHAnsi" w:cstheme="minorBidi"/>
               <w:noProof/>
               <w:szCs w:val="22"/>
-              <w:lang w:eastAsia="nl-NL"/>
+              <w:lang w:val="en-NL" w:eastAsia="en-NL"/>
             </w:rPr>
           </w:pPr>
-          <w:hyperlink w:anchor="_Toc129174306" w:history="1">
+          <w:hyperlink w:anchor="_Toc129260745" w:history="1">
             <w:r>
               <w:rPr>
                 <w:rStyle w:val="Hyperlink"/>
@@ -3002,7 +3270,7 @@
                 <w:rFonts w:asciiTheme="minorHAnsi" w:eastAsiaTheme="minorEastAsia" w:hAnsiTheme="minorHAnsi" w:cstheme="minorBidi"/>
                 <w:noProof/>
                 <w:szCs w:val="22"/>
-                <w:lang w:eastAsia="nl-NL"/>
+                <w:lang w:val="en-NL" w:eastAsia="en-NL"/>
               </w:rPr>
               <w:tab/>
             </w:r>
@@ -3033,7 +3301,7 @@
                 <w:noProof/>
                 <w:webHidden/>
               </w:rPr>
-              <w:instrText xml:space="preserve"> PAGEREF _Toc129174306 \h </w:instrText>
+              <w:instrText xml:space="preserve"> PAGEREF _Toc129260745 \h </w:instrText>
             </w:r>
             <w:r>
               <w:rPr>
@@ -3066,7 +3334,7 @@
         </w:p>
         <w:p>
           <w:pPr>
-            <w:pStyle w:val="Inhopg2"/>
+            <w:pStyle w:val="TOC2"/>
             <w:tabs>
               <w:tab w:val="left" w:pos="880"/>
             </w:tabs>
@@ -3075,10 +3343,10 @@
               <w:noProof/>
               <w:sz w:val="22"/>
               <w:szCs w:val="22"/>
-              <w:lang w:eastAsia="nl-NL"/>
+              <w:lang w:val="en-NL" w:eastAsia="en-NL"/>
             </w:rPr>
           </w:pPr>
-          <w:hyperlink w:anchor="_Toc129174307" w:history="1">
+          <w:hyperlink w:anchor="_Toc129260746" w:history="1">
             <w:r>
               <w:rPr>
                 <w:rStyle w:val="Hyperlink"/>
@@ -3099,7 +3367,7 @@
                 <w:noProof/>
                 <w:sz w:val="22"/>
                 <w:szCs w:val="22"/>
-                <w:lang w:eastAsia="nl-NL"/>
+                <w:lang w:val="en-NL" w:eastAsia="en-NL"/>
               </w:rPr>
               <w:tab/>
             </w:r>
@@ -3130,7 +3398,7 @@
                 <w:noProof/>
                 <w:webHidden/>
               </w:rPr>
-              <w:instrText xml:space="preserve"> PAGEREF _Toc129174307 \h </w:instrText>
+              <w:instrText xml:space="preserve"> PAGEREF _Toc129260746 \h </w:instrText>
             </w:r>
             <w:r>
               <w:rPr>
@@ -3163,7 +3431,7 @@
         </w:p>
         <w:p>
           <w:pPr>
-            <w:pStyle w:val="Inhopg2"/>
+            <w:pStyle w:val="TOC2"/>
             <w:tabs>
               <w:tab w:val="left" w:pos="880"/>
             </w:tabs>
@@ -3172,10 +3440,10 @@
               <w:noProof/>
               <w:sz w:val="22"/>
               <w:szCs w:val="22"/>
-              <w:lang w:eastAsia="nl-NL"/>
+              <w:lang w:val="en-NL" w:eastAsia="en-NL"/>
             </w:rPr>
           </w:pPr>
-          <w:hyperlink w:anchor="_Toc129174308" w:history="1">
+          <w:hyperlink w:anchor="_Toc129260747" w:history="1">
             <w:r>
               <w:rPr>
                 <w:rStyle w:val="Hyperlink"/>
@@ -3196,7 +3464,7 @@
                 <w:noProof/>
                 <w:sz w:val="22"/>
                 <w:szCs w:val="22"/>
-                <w:lang w:eastAsia="nl-NL"/>
+                <w:lang w:val="en-NL" w:eastAsia="en-NL"/>
               </w:rPr>
               <w:tab/>
             </w:r>
@@ -3227,7 +3495,7 @@
                 <w:noProof/>
                 <w:webHidden/>
               </w:rPr>
-              <w:instrText xml:space="preserve"> PAGEREF _Toc129174308 \h </w:instrText>
+              <w:instrText xml:space="preserve"> PAGEREF _Toc129260747 \h </w:instrText>
             </w:r>
             <w:r>
               <w:rPr>
@@ -3260,7 +3528,7 @@
         </w:p>
         <w:p>
           <w:pPr>
-            <w:pStyle w:val="Inhopg2"/>
+            <w:pStyle w:val="TOC2"/>
             <w:tabs>
               <w:tab w:val="left" w:pos="880"/>
             </w:tabs>
@@ -3269,10 +3537,10 @@
               <w:noProof/>
               <w:sz w:val="22"/>
               <w:szCs w:val="22"/>
-              <w:lang w:eastAsia="nl-NL"/>
+              <w:lang w:val="en-NL" w:eastAsia="en-NL"/>
             </w:rPr>
           </w:pPr>
-          <w:hyperlink w:anchor="_Toc129174309" w:history="1">
+          <w:hyperlink w:anchor="_Toc129260748" w:history="1">
             <w:r>
               <w:rPr>
                 <w:rStyle w:val="Hyperlink"/>
@@ -3293,7 +3561,7 @@
                 <w:noProof/>
                 <w:sz w:val="22"/>
                 <w:szCs w:val="22"/>
-                <w:lang w:eastAsia="nl-NL"/>
+                <w:lang w:val="en-NL" w:eastAsia="en-NL"/>
               </w:rPr>
               <w:tab/>
             </w:r>
@@ -3324,7 +3592,7 @@
                 <w:noProof/>
                 <w:webHidden/>
               </w:rPr>
-              <w:instrText xml:space="preserve"> PAGEREF _Toc129174309 \h </w:instrText>
+              <w:instrText xml:space="preserve"> PAGEREF _Toc129260748 \h </w:instrText>
             </w:r>
             <w:r>
               <w:rPr>
@@ -3357,7 +3625,7 @@
         </w:p>
         <w:p>
           <w:pPr>
-            <w:pStyle w:val="Inhopg1"/>
+            <w:pStyle w:val="TOC1"/>
             <w:tabs>
               <w:tab w:val="left" w:pos="440"/>
             </w:tabs>
@@ -3365,10 +3633,10 @@
               <w:rFonts w:asciiTheme="minorHAnsi" w:eastAsiaTheme="minorEastAsia" w:hAnsiTheme="minorHAnsi" w:cstheme="minorBidi"/>
               <w:noProof/>
               <w:szCs w:val="22"/>
-              <w:lang w:eastAsia="nl-NL"/>
+              <w:lang w:val="en-NL" w:eastAsia="en-NL"/>
             </w:rPr>
           </w:pPr>
-          <w:hyperlink w:anchor="_Toc129174310" w:history="1">
+          <w:hyperlink w:anchor="_Toc129260749" w:history="1">
             <w:r>
               <w:rPr>
                 <w:rStyle w:val="Hyperlink"/>
@@ -3382,7 +3650,7 @@
                 <w:rFonts w:asciiTheme="minorHAnsi" w:eastAsiaTheme="minorEastAsia" w:hAnsiTheme="minorHAnsi" w:cstheme="minorBidi"/>
                 <w:noProof/>
                 <w:szCs w:val="22"/>
-                <w:lang w:eastAsia="nl-NL"/>
+                <w:lang w:val="en-NL" w:eastAsia="en-NL"/>
               </w:rPr>
               <w:tab/>
             </w:r>
@@ -3413,7 +3681,7 @@
                 <w:noProof/>
                 <w:webHidden/>
               </w:rPr>
-              <w:instrText xml:space="preserve"> PAGEREF _Toc129174310 \h </w:instrText>
+              <w:instrText xml:space="preserve"> PAGEREF _Toc129260749 \h </w:instrText>
             </w:r>
             <w:r>
               <w:rPr>
@@ -3470,7 +3738,7 @@
     </w:p>
     <w:p>
       <w:pPr>
-        <w:pStyle w:val="Kop1"/>
+        <w:pStyle w:val="Heading1"/>
         <w:rPr>
           <w:lang w:val="en-US"/>
         </w:rPr>
@@ -3480,7 +3748,7 @@
       <w:bookmarkStart w:id="3" w:name="_Toc327583373"/>
       <w:bookmarkStart w:id="4" w:name="_Toc339966112"/>
       <w:bookmarkStart w:id="5" w:name="_Toc507670772"/>
-      <w:bookmarkStart w:id="6" w:name="_Toc129174293"/>
+      <w:bookmarkStart w:id="6" w:name="_Toc129260732"/>
       <w:r>
         <w:rPr>
           <w:lang w:val="en-US"/>
@@ -3503,13 +3771,13 @@
     </w:p>
     <w:p>
       <w:pPr>
-        <w:pStyle w:val="Kop2"/>
+        <w:pStyle w:val="Heading2"/>
         <w:rPr>
           <w:lang w:val="en-US"/>
         </w:rPr>
       </w:pPr>
       <w:bookmarkStart w:id="7" w:name="_Toc507670773"/>
-      <w:bookmarkStart w:id="8" w:name="_Toc129174294"/>
+      <w:bookmarkStart w:id="8" w:name="_Toc129260733"/>
       <w:r>
         <w:rPr>
           <w:lang w:val="en-US"/>
@@ -3525,11 +3793,19 @@
           <w:lang w:val="en-US"/>
         </w:rPr>
       </w:pPr>
-      <w:r>
-        <w:rPr>
-          <w:lang w:val="en-US"/>
-        </w:rPr>
-        <w:t>Tentive is a consultancy company that focuses on data governance, data management, data quality</w:t>
+      <w:proofErr w:type="spellStart"/>
+      <w:r>
+        <w:rPr>
+          <w:lang w:val="en-US"/>
+        </w:rPr>
+        <w:t>Tentive</w:t>
+      </w:r>
+      <w:proofErr w:type="spellEnd"/>
+      <w:r>
+        <w:rPr>
+          <w:lang w:val="en-US"/>
+        </w:rPr>
+        <w:t xml:space="preserve"> is a consultancy company that focuses on data governance, data management, data quality</w:t>
       </w:r>
       <w:r>
         <w:rPr>
@@ -3553,7 +3829,49 @@
         <w:rPr>
           <w:lang w:val="en-US"/>
         </w:rPr>
-        <w:t>a customer of Tentive. Sligro Food Group is a Dutch company that includes wholesalers, but also production companies such as Culivers and SmitVis.</w:t>
+        <w:t xml:space="preserve">a customer of </w:t>
+      </w:r>
+      <w:proofErr w:type="spellStart"/>
+      <w:r>
+        <w:rPr>
+          <w:lang w:val="en-US"/>
+        </w:rPr>
+        <w:t>Tentive</w:t>
+      </w:r>
+      <w:proofErr w:type="spellEnd"/>
+      <w:r>
+        <w:rPr>
+          <w:lang w:val="en-US"/>
+        </w:rPr>
+        <w:t xml:space="preserve">. Sligro Food Group is a Dutch company that includes wholesalers, but also production companies such as </w:t>
+      </w:r>
+      <w:proofErr w:type="spellStart"/>
+      <w:r>
+        <w:rPr>
+          <w:lang w:val="en-US"/>
+        </w:rPr>
+        <w:t>Culivers</w:t>
+      </w:r>
+      <w:proofErr w:type="spellEnd"/>
+      <w:r>
+        <w:rPr>
+          <w:lang w:val="en-US"/>
+        </w:rPr>
+        <w:t xml:space="preserve"> and </w:t>
+      </w:r>
+      <w:proofErr w:type="spellStart"/>
+      <w:r>
+        <w:rPr>
+          <w:lang w:val="en-US"/>
+        </w:rPr>
+        <w:t>SmitVis</w:t>
+      </w:r>
+      <w:proofErr w:type="spellEnd"/>
+      <w:r>
+        <w:rPr>
+          <w:lang w:val="en-US"/>
+        </w:rPr>
+        <w:t>.</w:t>
       </w:r>
     </w:p>
     <w:p>
@@ -3629,7 +3947,21 @@
         <w:rPr>
           <w:lang w:val="en-US"/>
         </w:rPr>
-        <w:t xml:space="preserve"> we will specifically target the “dagaansluiting” robot. This is a robot that is responsible for checking financial transactions, sending error messages</w:t>
+        <w:t xml:space="preserve"> we will specifically target the “</w:t>
+      </w:r>
+      <w:proofErr w:type="spellStart"/>
+      <w:r>
+        <w:rPr>
+          <w:lang w:val="en-US"/>
+        </w:rPr>
+        <w:t>dagaansluiting</w:t>
+      </w:r>
+      <w:proofErr w:type="spellEnd"/>
+      <w:r>
+        <w:rPr>
+          <w:lang w:val="en-US"/>
+        </w:rPr>
+        <w:t>” robot. This is a robot that is responsible for checking financial transactions, sending error messages</w:t>
       </w:r>
       <w:r>
         <w:rPr>
@@ -3665,22 +3997,22 @@
     </w:p>
     <w:p>
       <w:pPr>
-        <w:pStyle w:val="Kop2"/>
-        <w:rPr>
-          <w:lang w:val="en-US"/>
-        </w:rPr>
-      </w:pPr>
-      <w:bookmarkStart w:id="9" w:name="_Toc327581046"/>
-      <w:bookmarkStart w:id="10" w:name="_Toc327581596"/>
-      <w:bookmarkStart w:id="11" w:name="_Toc327583376"/>
-      <w:bookmarkStart w:id="12" w:name="_Toc129174295"/>
+        <w:pStyle w:val="Heading2"/>
+        <w:rPr>
+          <w:lang w:val="en-US"/>
+        </w:rPr>
+      </w:pPr>
+      <w:bookmarkStart w:id="9" w:name="_Toc129260734"/>
+      <w:bookmarkStart w:id="10" w:name="_Toc327581046"/>
+      <w:bookmarkStart w:id="11" w:name="_Toc327581596"/>
+      <w:bookmarkStart w:id="12" w:name="_Toc327583376"/>
       <w:r>
         <w:rPr>
           <w:lang w:val="en-US"/>
         </w:rPr>
         <w:t>Goal of the project</w:t>
       </w:r>
-      <w:bookmarkEnd w:id="12"/>
+      <w:bookmarkEnd w:id="9"/>
     </w:p>
     <w:p>
       <w:pPr>
@@ -3692,7 +4024,21 @@
         <w:rPr>
           <w:lang w:val="en-US"/>
         </w:rPr>
-        <w:t>The aim of this project is to investigate whether the “dagaansluiting” robot can be optimized, or maybe even replaced for a better option. It is the first robot that Sligro created at the time, it has never received any further attention in terms of opportunities for improvement, and occasionally has to deal with malfunctions.</w:t>
+        <w:t>The aim of this project is to investigate whether the “</w:t>
+      </w:r>
+      <w:proofErr w:type="spellStart"/>
+      <w:r>
+        <w:rPr>
+          <w:lang w:val="en-US"/>
+        </w:rPr>
+        <w:t>dagaansluiting</w:t>
+      </w:r>
+      <w:proofErr w:type="spellEnd"/>
+      <w:r>
+        <w:rPr>
+          <w:lang w:val="en-US"/>
+        </w:rPr>
+        <w:t>” robot can be optimized, or maybe even replaced for a better option. It is the first robot that Sligro created at the time, it has never received any further attention in terms of opportunities for improvement, and occasionally has to deal with malfunctions.</w:t>
       </w:r>
     </w:p>
     <w:p>
@@ -3790,15 +4136,15 @@
     </w:p>
     <w:p>
       <w:pPr>
-        <w:pStyle w:val="Kop2"/>
-        <w:rPr>
-          <w:lang w:val="en-US"/>
-        </w:rPr>
-      </w:pPr>
-      <w:bookmarkStart w:id="13" w:name="_Toc129174296"/>
-      <w:bookmarkEnd w:id="9"/>
+        <w:pStyle w:val="Heading2"/>
+        <w:rPr>
+          <w:lang w:val="en-US"/>
+        </w:rPr>
+      </w:pPr>
+      <w:bookmarkStart w:id="13" w:name="_Toc129260735"/>
       <w:bookmarkEnd w:id="10"/>
       <w:bookmarkEnd w:id="11"/>
+      <w:bookmarkEnd w:id="12"/>
       <w:r>
         <w:rPr>
           <w:lang w:val="en-US"/>
@@ -4292,15 +4638,15 @@
     </w:p>
     <w:p>
       <w:pPr>
-        <w:pStyle w:val="Kop2"/>
-        <w:rPr>
-          <w:lang w:val="en-US"/>
-        </w:rPr>
-      </w:pPr>
-      <w:bookmarkStart w:id="14" w:name="_Toc327581048"/>
-      <w:bookmarkStart w:id="15" w:name="_Toc327581598"/>
-      <w:bookmarkStart w:id="16" w:name="_Toc327583378"/>
-      <w:bookmarkStart w:id="17" w:name="_Toc129174297"/>
+        <w:pStyle w:val="Heading2"/>
+        <w:rPr>
+          <w:lang w:val="en-US"/>
+        </w:rPr>
+      </w:pPr>
+      <w:bookmarkStart w:id="14" w:name="_Toc129260736"/>
+      <w:bookmarkStart w:id="15" w:name="_Toc327581048"/>
+      <w:bookmarkStart w:id="16" w:name="_Toc327581598"/>
+      <w:bookmarkStart w:id="17" w:name="_Toc327583378"/>
       <w:r>
         <w:rPr>
           <w:lang w:val="en-US"/>
@@ -4308,7 +4654,7 @@
         <w:lastRenderedPageBreak/>
         <w:t>Strategy</w:t>
       </w:r>
-      <w:bookmarkEnd w:id="17"/>
+      <w:bookmarkEnd w:id="14"/>
     </w:p>
     <w:p>
       <w:pPr>
@@ -4477,7 +4823,7 @@
     </w:p>
     <w:p>
       <w:pPr>
-        <w:pStyle w:val="Kop2"/>
+        <w:pStyle w:val="Heading2"/>
         <w:tabs>
           <w:tab w:val="clear" w:pos="709"/>
         </w:tabs>
@@ -4486,10 +4832,10 @@
           <w:lang w:val="en-US"/>
         </w:rPr>
       </w:pPr>
-      <w:bookmarkStart w:id="18" w:name="_Toc129174298"/>
-      <w:bookmarkEnd w:id="14"/>
+      <w:bookmarkStart w:id="18" w:name="_Toc129260737"/>
       <w:bookmarkEnd w:id="15"/>
       <w:bookmarkEnd w:id="16"/>
+      <w:bookmarkEnd w:id="17"/>
       <w:r>
         <w:rPr>
           <w:lang w:val="en-US"/>
@@ -4667,7 +5013,7 @@
     </w:p>
     <w:p>
       <w:pPr>
-        <w:pStyle w:val="Lijstalinea"/>
+        <w:pStyle w:val="ListParagraph"/>
         <w:numPr>
           <w:ilvl w:val="0"/>
           <w:numId w:val="21"/>
@@ -5044,7 +5390,7 @@
     </w:p>
     <w:p>
       <w:pPr>
-        <w:pStyle w:val="Lijstalinea"/>
+        <w:pStyle w:val="ListParagraph"/>
         <w:numPr>
           <w:ilvl w:val="0"/>
           <w:numId w:val="21"/>
@@ -5372,7 +5718,7 @@
     </w:p>
     <w:p>
       <w:pPr>
-        <w:pStyle w:val="Lijstalinea"/>
+        <w:pStyle w:val="ListParagraph"/>
         <w:numPr>
           <w:ilvl w:val="0"/>
           <w:numId w:val="21"/>
@@ -5559,7 +5905,7 @@
     </w:p>
     <w:p>
       <w:pPr>
-        <w:pStyle w:val="Lijstalinea"/>
+        <w:pStyle w:val="ListParagraph"/>
         <w:numPr>
           <w:ilvl w:val="0"/>
           <w:numId w:val="21"/>
@@ -5881,7 +6227,7 @@
     </w:p>
     <w:p>
       <w:pPr>
-        <w:pStyle w:val="Lijstalinea"/>
+        <w:pStyle w:val="ListParagraph"/>
         <w:numPr>
           <w:ilvl w:val="0"/>
           <w:numId w:val="21"/>
@@ -6197,12 +6543,12 @@
     </w:p>
     <w:p>
       <w:pPr>
-        <w:pStyle w:val="Kop2"/>
-        <w:rPr>
-          <w:lang w:val="en-US"/>
-        </w:rPr>
-      </w:pPr>
-      <w:bookmarkStart w:id="19" w:name="_Toc129174299"/>
+        <w:pStyle w:val="Heading2"/>
+        <w:rPr>
+          <w:lang w:val="en-US"/>
+        </w:rPr>
+      </w:pPr>
+      <w:bookmarkStart w:id="19" w:name="_Toc129260738"/>
       <w:r>
         <w:rPr>
           <w:lang w:val="en-US"/>
@@ -6213,7 +6559,7 @@
     </w:p>
     <w:p>
       <w:pPr>
-        <w:pStyle w:val="Plattetekst"/>
+        <w:pStyle w:val="BodyText"/>
         <w:rPr>
           <w:lang w:val="en-US"/>
         </w:rPr>
@@ -6262,7 +6608,7 @@
     </w:p>
     <w:p>
       <w:pPr>
-        <w:pStyle w:val="Kop1"/>
+        <w:pStyle w:val="Heading1"/>
         <w:rPr>
           <w:lang w:val="en-US"/>
         </w:rPr>
@@ -6272,7 +6618,7 @@
       <w:bookmarkStart w:id="22" w:name="_Toc327583380"/>
       <w:bookmarkStart w:id="23" w:name="_Toc339966119"/>
       <w:bookmarkStart w:id="24" w:name="_Toc507670779"/>
-      <w:bookmarkStart w:id="25" w:name="_Toc129174300"/>
+      <w:bookmarkStart w:id="25" w:name="_Toc129260739"/>
       <w:r>
         <w:rPr>
           <w:lang w:val="en-US"/>
@@ -6301,12 +6647,12 @@
     </w:p>
     <w:p>
       <w:pPr>
-        <w:pStyle w:val="Kop2"/>
-        <w:rPr>
-          <w:lang w:val="en-US"/>
-        </w:rPr>
-      </w:pPr>
-      <w:bookmarkStart w:id="26" w:name="_Toc129174301"/>
+        <w:pStyle w:val="Heading2"/>
+        <w:rPr>
+          <w:lang w:val="en-US"/>
+        </w:rPr>
+      </w:pPr>
+      <w:bookmarkStart w:id="26" w:name="_Toc129260740"/>
       <w:r>
         <w:rPr>
           <w:lang w:val="en-US"/>
@@ -6412,7 +6758,27 @@
                 <w:sz w:val="20"/>
                 <w:lang w:val="en-US"/>
               </w:rPr>
-              <w:t xml:space="preserve"> + tel + e-mail</w:t>
+              <w:t xml:space="preserve"> + </w:t>
+            </w:r>
+            <w:proofErr w:type="spellStart"/>
+            <w:r>
+              <w:rPr>
+                <w:b/>
+                <w:color w:val="1F497D" w:themeColor="text2"/>
+                <w:sz w:val="20"/>
+                <w:lang w:val="en-US"/>
+              </w:rPr>
+              <w:t>tel</w:t>
+            </w:r>
+            <w:proofErr w:type="spellEnd"/>
+            <w:r>
+              <w:rPr>
+                <w:b/>
+                <w:color w:val="1F497D" w:themeColor="text2"/>
+                <w:sz w:val="20"/>
+                <w:lang w:val="en-US"/>
+              </w:rPr>
+              <w:t xml:space="preserve"> + e-mail</w:t>
             </w:r>
           </w:p>
         </w:tc>
@@ -6470,8 +6836,19 @@
                 <w:szCs w:val="22"/>
                 <w:lang w:val="de-DE"/>
               </w:rPr>
-              <w:t>Marc den Hollander</w:t>
-            </w:r>
+              <w:t xml:space="preserve">Marc den </w:t>
+            </w:r>
+            <w:proofErr w:type="spellStart"/>
+            <w:r>
+              <w:rPr>
+                <w:iCs/>
+                <w:sz w:val="20"/>
+                <w:szCs w:val="22"/>
+                <w:lang w:val="de-DE"/>
+              </w:rPr>
+              <w:t>Hollander</w:t>
+            </w:r>
+            <w:proofErr w:type="spellEnd"/>
           </w:p>
           <w:p>
             <w:pPr>
@@ -6603,14 +6980,34 @@
                 <w:szCs w:val="22"/>
               </w:rPr>
             </w:pPr>
+            <w:proofErr w:type="spellStart"/>
             <w:r>
               <w:rPr>
                 <w:iCs/>
                 <w:sz w:val="20"/>
                 <w:szCs w:val="22"/>
               </w:rPr>
-              <w:t>Erkan Kopuz</w:t>
-            </w:r>
+              <w:t>Erkan</w:t>
+            </w:r>
+            <w:proofErr w:type="spellEnd"/>
+            <w:r>
+              <w:rPr>
+                <w:iCs/>
+                <w:sz w:val="20"/>
+                <w:szCs w:val="22"/>
+              </w:rPr>
+              <w:t xml:space="preserve"> </w:t>
+            </w:r>
+            <w:proofErr w:type="spellStart"/>
+            <w:r>
+              <w:rPr>
+                <w:iCs/>
+                <w:sz w:val="20"/>
+                <w:szCs w:val="22"/>
+              </w:rPr>
+              <w:t>Kopuz</w:t>
+            </w:r>
+            <w:proofErr w:type="spellEnd"/>
           </w:p>
           <w:p>
             <w:pPr>
@@ -6701,8 +7098,19 @@
                 <w:szCs w:val="22"/>
                 <w:lang w:val="en-US"/>
               </w:rPr>
-              <w:t>RPA specialist at Tentive</w:t>
-            </w:r>
+              <w:t xml:space="preserve">RPA specialist at </w:t>
+            </w:r>
+            <w:proofErr w:type="spellStart"/>
+            <w:r>
+              <w:rPr>
+                <w:iCs/>
+                <w:sz w:val="20"/>
+                <w:szCs w:val="22"/>
+                <w:lang w:val="en-US"/>
+              </w:rPr>
+              <w:t>Tentive</w:t>
+            </w:r>
+            <w:proofErr w:type="spellEnd"/>
           </w:p>
         </w:tc>
       </w:tr>
@@ -6733,8 +7141,19 @@
                 <w:szCs w:val="22"/>
                 <w:lang w:val="en-US"/>
               </w:rPr>
-              <w:t>Johan Stolk</w:t>
-            </w:r>
+              <w:t xml:space="preserve">Johan </w:t>
+            </w:r>
+            <w:proofErr w:type="spellStart"/>
+            <w:r>
+              <w:rPr>
+                <w:iCs/>
+                <w:sz w:val="20"/>
+                <w:szCs w:val="22"/>
+                <w:lang w:val="en-US"/>
+              </w:rPr>
+              <w:t>Stolk</w:t>
+            </w:r>
+            <w:proofErr w:type="spellEnd"/>
           </w:p>
           <w:p>
             <w:pPr>
@@ -6831,8 +7250,19 @@
                 <w:szCs w:val="22"/>
                 <w:lang w:val="en-US"/>
               </w:rPr>
-              <w:t>CEO and director at Tentive</w:t>
-            </w:r>
+              <w:t xml:space="preserve">CEO and director at </w:t>
+            </w:r>
+            <w:proofErr w:type="spellStart"/>
+            <w:r>
+              <w:rPr>
+                <w:iCs/>
+                <w:sz w:val="20"/>
+                <w:szCs w:val="22"/>
+                <w:lang w:val="en-US"/>
+              </w:rPr>
+              <w:t>Tentive</w:t>
+            </w:r>
+            <w:proofErr w:type="spellEnd"/>
           </w:p>
         </w:tc>
       </w:tr>
@@ -7106,7 +7536,7 @@
                 <w:szCs w:val="22"/>
                 <w:lang w:val="en-US"/>
               </w:rPr>
-              <w:t xml:space="preserve">Currently </w:t>
+              <w:t>Leon</w:t>
             </w:r>
             <w:r>
               <w:rPr>
@@ -7115,7 +7545,70 @@
                 <w:szCs w:val="22"/>
                 <w:lang w:val="en-US"/>
               </w:rPr>
-              <w:t>unknown</w:t>
+              <w:t xml:space="preserve"> </w:t>
+            </w:r>
+            <w:proofErr w:type="spellStart"/>
+            <w:r>
+              <w:rPr>
+                <w:iCs/>
+                <w:sz w:val="20"/>
+                <w:szCs w:val="22"/>
+                <w:lang w:val="en-US"/>
+              </w:rPr>
+              <w:t>Bronckers</w:t>
+            </w:r>
+            <w:proofErr w:type="spellEnd"/>
+          </w:p>
+          <w:p>
+            <w:pPr>
+              <w:pStyle w:val="Tabelbody"/>
+              <w:rPr>
+                <w:iCs/>
+                <w:sz w:val="20"/>
+                <w:szCs w:val="22"/>
+                <w:lang w:val="en-US"/>
+              </w:rPr>
+            </w:pPr>
+            <w:r>
+              <w:rPr>
+                <w:iCs/>
+                <w:sz w:val="20"/>
+                <w:szCs w:val="22"/>
+                <w:lang w:val="en-US"/>
+              </w:rPr>
+              <w:t>0885084875</w:t>
+            </w:r>
+          </w:p>
+          <w:p>
+            <w:pPr>
+              <w:pStyle w:val="Tabelbody"/>
+              <w:rPr>
+                <w:iCs/>
+                <w:sz w:val="20"/>
+                <w:szCs w:val="22"/>
+                <w:lang w:val="en-US"/>
+              </w:rPr>
+            </w:pPr>
+            <w:hyperlink r:id="rId21" w:history="1">
+              <w:r>
+                <w:rPr>
+                  <w:rStyle w:val="Hyperlink"/>
+                  <w:iCs/>
+                  <w:sz w:val="20"/>
+                  <w:szCs w:val="22"/>
+                  <w:lang w:val="en-US"/>
+                </w:rPr>
+                <w:t>leon.bronckers@fontys.nl</w:t>
+              </w:r>
+            </w:hyperlink>
+            <w:r>
+              <w:rPr>
+                <w:iCs/>
+                <w:sz w:val="20"/>
+                <w:szCs w:val="22"/>
+                <w:lang w:val="en-US"/>
+              </w:rPr>
+              <w:t xml:space="preserve"> </w:t>
             </w:r>
           </w:p>
         </w:tc>
@@ -7175,12 +7668,12 @@
     </w:p>
     <w:p>
       <w:pPr>
-        <w:pStyle w:val="Kop2"/>
-        <w:rPr>
-          <w:lang w:val="en-US"/>
-        </w:rPr>
-      </w:pPr>
-      <w:bookmarkStart w:id="27" w:name="_Toc129174302"/>
+        <w:pStyle w:val="Heading2"/>
+        <w:rPr>
+          <w:lang w:val="en-US"/>
+        </w:rPr>
+      </w:pPr>
+      <w:bookmarkStart w:id="27" w:name="_Toc129260741"/>
       <w:r>
         <w:rPr>
           <w:lang w:val="en-US"/>
@@ -7226,7 +7719,7 @@
                     </pic:cNvPicPr>
                   </pic:nvPicPr>
                   <pic:blipFill rotWithShape="1">
-                    <a:blip r:embed="rId21" cstate="print">
+                    <a:blip r:embed="rId22" cstate="print">
                       <a:extLst>
                         <a:ext uri="{28A0092B-C50C-407E-A947-70E740481C1C}">
                           <a14:useLocalDpi xmlns:a14="http://schemas.microsoft.com/office/drawing/2010/main" val="0"/>
@@ -7298,7 +7791,7 @@
                     </pic:cNvPicPr>
                   </pic:nvPicPr>
                   <pic:blipFill rotWithShape="1">
-                    <a:blip r:embed="rId22" cstate="print">
+                    <a:blip r:embed="rId23" cstate="print">
                       <a:extLst>
                         <a:ext uri="{28A0092B-C50C-407E-A947-70E740481C1C}">
                           <a14:useLocalDpi xmlns:a14="http://schemas.microsoft.com/office/drawing/2010/main" val="0"/>
@@ -7511,7 +8004,7 @@
     </w:p>
     <w:p>
       <w:pPr>
-        <w:pStyle w:val="Kop1"/>
+        <w:pStyle w:val="Heading1"/>
         <w:rPr>
           <w:lang w:val="en-US"/>
         </w:rPr>
@@ -7521,7 +8014,7 @@
       <w:bookmarkStart w:id="30" w:name="_Toc327583383"/>
       <w:bookmarkStart w:id="31" w:name="_Toc339966122"/>
       <w:bookmarkStart w:id="32" w:name="_Toc507670782"/>
-      <w:bookmarkStart w:id="33" w:name="_Toc129174303"/>
+      <w:bookmarkStart w:id="33" w:name="_Toc129260742"/>
       <w:r>
         <w:rPr>
           <w:lang w:val="en-US"/>
@@ -7550,12 +8043,12 @@
     </w:p>
     <w:p>
       <w:pPr>
-        <w:pStyle w:val="Kop2"/>
-        <w:rPr>
-          <w:lang w:val="en-US"/>
-        </w:rPr>
-      </w:pPr>
-      <w:bookmarkStart w:id="34" w:name="_Toc129174304"/>
+        <w:pStyle w:val="Heading2"/>
+        <w:rPr>
+          <w:lang w:val="en-US"/>
+        </w:rPr>
+      </w:pPr>
+      <w:bookmarkStart w:id="34" w:name="_Toc129260743"/>
       <w:r>
         <w:rPr>
           <w:lang w:val="en-US"/>
@@ -7663,12 +8156,12 @@
     </w:p>
     <w:p>
       <w:pPr>
-        <w:pStyle w:val="Kop2"/>
-        <w:rPr>
-          <w:lang w:val="en-US"/>
-        </w:rPr>
-      </w:pPr>
-      <w:bookmarkStart w:id="35" w:name="_Toc129174305"/>
+        <w:pStyle w:val="Heading2"/>
+        <w:rPr>
+          <w:lang w:val="en-US"/>
+        </w:rPr>
+      </w:pPr>
+      <w:bookmarkStart w:id="35" w:name="_Toc129260744"/>
       <w:r>
         <w:rPr>
           <w:lang w:val="en-US"/>
@@ -7725,7 +8218,7 @@
         </w:rPr>
         <w:t xml:space="preserve">time plan can be found on </w:t>
       </w:r>
-      <w:hyperlink r:id="rId23" w:history="1">
+      <w:hyperlink r:id="rId24" w:history="1">
         <w:r>
           <w:rPr>
             <w:rStyle w:val="Hyperlink"/>
@@ -10378,7 +10871,7 @@
     </w:tbl>
     <w:p>
       <w:pPr>
-        <w:pStyle w:val="Kop1"/>
+        <w:pStyle w:val="Heading1"/>
         <w:rPr>
           <w:lang w:val="en-US"/>
         </w:rPr>
@@ -10388,7 +10881,7 @@
       <w:bookmarkStart w:id="38" w:name="_Toc327583391"/>
       <w:bookmarkStart w:id="39" w:name="_Toc339966130"/>
       <w:bookmarkStart w:id="40" w:name="_Toc507670785"/>
-      <w:bookmarkStart w:id="41" w:name="_Toc129174306"/>
+      <w:bookmarkStart w:id="41" w:name="_Toc129260745"/>
       <w:bookmarkEnd w:id="36"/>
       <w:bookmarkEnd w:id="37"/>
       <w:bookmarkEnd w:id="38"/>
@@ -10429,23 +10922,23 @@
     </w:p>
     <w:p>
       <w:pPr>
-        <w:pStyle w:val="Kop2"/>
-        <w:rPr>
-          <w:lang w:val="en-US"/>
-        </w:rPr>
-      </w:pPr>
-      <w:bookmarkStart w:id="42" w:name="_Toc327581062"/>
-      <w:bookmarkStart w:id="43" w:name="_Toc327581612"/>
-      <w:bookmarkStart w:id="44" w:name="_Toc327583392"/>
-      <w:bookmarkStart w:id="45" w:name="_Toc339966131"/>
-      <w:bookmarkStart w:id="46" w:name="_Toc129174307"/>
+        <w:pStyle w:val="Heading2"/>
+        <w:rPr>
+          <w:lang w:val="en-US"/>
+        </w:rPr>
+      </w:pPr>
+      <w:bookmarkStart w:id="42" w:name="_Toc129260746"/>
+      <w:bookmarkStart w:id="43" w:name="_Toc327581062"/>
+      <w:bookmarkStart w:id="44" w:name="_Toc327581612"/>
+      <w:bookmarkStart w:id="45" w:name="_Toc327583392"/>
+      <w:bookmarkStart w:id="46" w:name="_Toc339966131"/>
       <w:r>
         <w:rPr>
           <w:lang w:val="en-US"/>
         </w:rPr>
         <w:t>Testing strategy</w:t>
       </w:r>
-      <w:bookmarkEnd w:id="46"/>
+      <w:bookmarkEnd w:id="42"/>
     </w:p>
     <w:p>
       <w:pPr>
@@ -10542,22 +11035,22 @@
     </w:p>
     <w:p>
       <w:pPr>
-        <w:pStyle w:val="Kop2"/>
-        <w:rPr>
-          <w:lang w:val="en-US"/>
-        </w:rPr>
-      </w:pPr>
-      <w:bookmarkStart w:id="47" w:name="_Toc129174308"/>
+        <w:pStyle w:val="Heading2"/>
+        <w:rPr>
+          <w:lang w:val="en-US"/>
+        </w:rPr>
+      </w:pPr>
+      <w:bookmarkStart w:id="47" w:name="_Toc129260747"/>
       <w:r>
         <w:rPr>
           <w:lang w:val="en-US"/>
         </w:rPr>
         <w:t>Test environment and required resources</w:t>
       </w:r>
-      <w:bookmarkEnd w:id="42"/>
       <w:bookmarkEnd w:id="43"/>
       <w:bookmarkEnd w:id="44"/>
       <w:bookmarkEnd w:id="45"/>
+      <w:bookmarkEnd w:id="46"/>
       <w:bookmarkEnd w:id="47"/>
     </w:p>
     <w:p>
@@ -10678,12 +11171,12 @@
     </w:p>
     <w:p>
       <w:pPr>
-        <w:pStyle w:val="Kop2"/>
-        <w:rPr>
-          <w:lang w:val="en-US"/>
-        </w:rPr>
-      </w:pPr>
-      <w:bookmarkStart w:id="48" w:name="_Toc129174309"/>
+        <w:pStyle w:val="Heading2"/>
+        <w:rPr>
+          <w:lang w:val="en-US"/>
+        </w:rPr>
+      </w:pPr>
+      <w:bookmarkStart w:id="48" w:name="_Toc129260748"/>
       <w:r>
         <w:rPr>
           <w:lang w:val="en-US"/>
@@ -10769,7 +11262,21 @@
         <w:rPr>
           <w:lang w:val="en-US"/>
         </w:rPr>
-        <w:t xml:space="preserve"> is Sligro's development environment on which the developers work</w:t>
+        <w:t xml:space="preserve"> is </w:t>
+      </w:r>
+      <w:proofErr w:type="spellStart"/>
+      <w:r>
+        <w:rPr>
+          <w:lang w:val="en-US"/>
+        </w:rPr>
+        <w:t>Sligro's</w:t>
+      </w:r>
+      <w:proofErr w:type="spellEnd"/>
+      <w:r>
+        <w:rPr>
+          <w:lang w:val="en-US"/>
+        </w:rPr>
+        <w:t xml:space="preserve"> development environment on which the developers work</w:t>
       </w:r>
     </w:p>
     <w:p>
@@ -10812,7 +11319,21 @@
         <w:rPr>
           <w:lang w:val="en-US"/>
         </w:rPr>
-        <w:t xml:space="preserve"> is Sligro's test environment on which System Integration Tests (SITs) are performed.</w:t>
+        <w:t xml:space="preserve"> is </w:t>
+      </w:r>
+      <w:proofErr w:type="spellStart"/>
+      <w:r>
+        <w:rPr>
+          <w:lang w:val="en-US"/>
+        </w:rPr>
+        <w:t>Sligro's</w:t>
+      </w:r>
+      <w:proofErr w:type="spellEnd"/>
+      <w:r>
+        <w:rPr>
+          <w:lang w:val="en-US"/>
+        </w:rPr>
+        <w:t xml:space="preserve"> test environment on which System Integration Tests (SITs) are performed.</w:t>
       </w:r>
     </w:p>
     <w:p>
@@ -10855,17 +11376,31 @@
         <w:rPr>
           <w:lang w:val="en-US"/>
         </w:rPr>
-        <w:t xml:space="preserve"> is sligro's acceptance environment, in which the User Acceptance Tests (UATs) are performed. This is what the MVP will be dealing with the most to handle the test scenarios.</w:t>
+        <w:t xml:space="preserve"> is </w:t>
+      </w:r>
+      <w:proofErr w:type="spellStart"/>
+      <w:r>
+        <w:rPr>
+          <w:lang w:val="en-US"/>
+        </w:rPr>
+        <w:t>sligro's</w:t>
+      </w:r>
+      <w:proofErr w:type="spellEnd"/>
+      <w:r>
+        <w:rPr>
+          <w:lang w:val="en-US"/>
+        </w:rPr>
+        <w:t xml:space="preserve"> acceptance environment, in which the User Acceptance Tests (UATs) are performed. This is what the MVP will be dealing with the most to handle the test scenarios.</w:t>
       </w:r>
     </w:p>
     <w:p>
       <w:pPr>
-        <w:pStyle w:val="Kop1"/>
-        <w:rPr>
-          <w:lang w:val="en-US"/>
-        </w:rPr>
-      </w:pPr>
-      <w:bookmarkStart w:id="49" w:name="_Toc129174310"/>
+        <w:pStyle w:val="Heading1"/>
+        <w:rPr>
+          <w:lang w:val="en-US"/>
+        </w:rPr>
+      </w:pPr>
+      <w:bookmarkStart w:id="49" w:name="_Toc129260749"/>
       <w:r>
         <w:rPr>
           <w:lang w:val="en-US"/>
@@ -10877,7 +11412,7 @@
     </w:p>
     <w:tbl>
       <w:tblPr>
-        <w:tblStyle w:val="Tabelraster"/>
+        <w:tblStyle w:val="TableGrid"/>
         <w:tblW w:w="9351" w:type="dxa"/>
         <w:tblBorders>
           <w:insideV w:val="none" w:sz="0" w:space="0" w:color="auto"/>
@@ -11430,7 +11965,7 @@
       </w:pPr>
     </w:p>
     <w:sectPr>
-      <w:footerReference w:type="default" r:id="rId24"/>
+      <w:footerReference w:type="default" r:id="rId25"/>
       <w:pgSz w:w="11906" w:h="16838"/>
       <w:pgMar w:top="1948" w:right="1183" w:bottom="1702" w:left="1417" w:header="708" w:footer="708" w:gutter="0"/>
       <w:cols w:space="708"/>
@@ -11777,7 +12312,7 @@
     <w:lvl w:ilvl="0">
       <w:start w:val="1"/>
       <w:numFmt w:val="decimal"/>
-      <w:pStyle w:val="Lijstnummering"/>
+      <w:pStyle w:val="ListNumber"/>
       <w:lvlText w:val="%1"/>
       <w:lvlJc w:val="left"/>
       <w:pPr>
@@ -12593,7 +13128,7 @@
     <w:lvl w:ilvl="0">
       <w:start w:val="1"/>
       <w:numFmt w:val="decimal"/>
-      <w:pStyle w:val="Kop1"/>
+      <w:pStyle w:val="Heading1"/>
       <w:lvlText w:val="%1."/>
       <w:lvlJc w:val="left"/>
       <w:pPr>
@@ -12613,7 +13148,7 @@
     <w:lvl w:ilvl="1">
       <w:start w:val="1"/>
       <w:numFmt w:val="decimal"/>
-      <w:pStyle w:val="Kop2"/>
+      <w:pStyle w:val="Heading2"/>
       <w:lvlText w:val="%1.%2"/>
       <w:lvlJc w:val="left"/>
       <w:pPr>
@@ -12671,7 +13206,7 @@
     <w:lvl w:ilvl="2">
       <w:start w:val="1"/>
       <w:numFmt w:val="decimal"/>
-      <w:pStyle w:val="Kop3"/>
+      <w:pStyle w:val="Heading3"/>
       <w:lvlText w:val="%1.%2.%3"/>
       <w:lvlJc w:val="left"/>
       <w:pPr>
@@ -14096,7 +14631,7 @@
     <w:lsdException w:name="Unresolved Mention" w:semiHidden="1" w:unhideWhenUsed="1"/>
     <w:lsdException w:name="Smart Link" w:semiHidden="1" w:unhideWhenUsed="1"/>
   </w:latentStyles>
-  <w:style w:type="paragraph" w:default="1" w:styleId="Standaard">
+  <w:style w:type="paragraph" w:default="1" w:styleId="Normal">
     <w:name w:val="Normal"/>
     <w:qFormat/>
     <w:rsid w:val="00B01BF3"/>
@@ -14109,11 +14644,11 @@
       <w:szCs w:val="20"/>
     </w:rPr>
   </w:style>
-  <w:style w:type="paragraph" w:styleId="Kop1">
+  <w:style w:type="paragraph" w:styleId="Heading1">
     <w:name w:val="heading 1"/>
-    <w:basedOn w:val="Standaard"/>
-    <w:next w:val="Standaard"/>
-    <w:link w:val="Kop1Char"/>
+    <w:basedOn w:val="Normal"/>
+    <w:next w:val="Normal"/>
+    <w:link w:val="Heading1Char"/>
     <w:qFormat/>
     <w:rsid w:val="0012034B"/>
     <w:pPr>
@@ -14132,11 +14667,11 @@
       <w:szCs w:val="28"/>
     </w:rPr>
   </w:style>
-  <w:style w:type="paragraph" w:styleId="Kop2">
+  <w:style w:type="paragraph" w:styleId="Heading2">
     <w:name w:val="heading 2"/>
-    <w:basedOn w:val="Standaard"/>
-    <w:next w:val="Standaard"/>
-    <w:link w:val="Kop2Char"/>
+    <w:basedOn w:val="Normal"/>
+    <w:next w:val="Normal"/>
+    <w:link w:val="Heading2Char"/>
     <w:unhideWhenUsed/>
     <w:qFormat/>
     <w:rsid w:val="00B01BF3"/>
@@ -14161,11 +14696,11 @@
       <w:szCs w:val="26"/>
     </w:rPr>
   </w:style>
-  <w:style w:type="paragraph" w:styleId="Kop3">
+  <w:style w:type="paragraph" w:styleId="Heading3">
     <w:name w:val="heading 3"/>
-    <w:basedOn w:val="Standaard"/>
-    <w:next w:val="Standaard"/>
-    <w:link w:val="Kop3Char"/>
+    <w:basedOn w:val="Normal"/>
+    <w:next w:val="Normal"/>
+    <w:link w:val="Heading3Char"/>
     <w:unhideWhenUsed/>
     <w:qFormat/>
     <w:rsid w:val="00883804"/>
@@ -14188,11 +14723,11 @@
       <w:sz w:val="22"/>
     </w:rPr>
   </w:style>
-  <w:style w:type="paragraph" w:styleId="Kop4">
+  <w:style w:type="paragraph" w:styleId="Heading4">
     <w:name w:val="heading 4"/>
-    <w:basedOn w:val="Standaard"/>
-    <w:next w:val="Standaard"/>
-    <w:link w:val="Kop4Char"/>
+    <w:basedOn w:val="Normal"/>
+    <w:next w:val="Normal"/>
+    <w:link w:val="Heading4Char"/>
     <w:uiPriority w:val="9"/>
     <w:unhideWhenUsed/>
     <w:qFormat/>
@@ -14210,13 +14745,13 @@
       <w:iCs/>
     </w:rPr>
   </w:style>
-  <w:style w:type="character" w:default="1" w:styleId="Standaardalinea-lettertype">
+  <w:style w:type="character" w:default="1" w:styleId="DefaultParagraphFont">
     <w:name w:val="Default Paragraph Font"/>
     <w:uiPriority w:val="1"/>
     <w:semiHidden/>
     <w:unhideWhenUsed/>
   </w:style>
-  <w:style w:type="table" w:default="1" w:styleId="Standaardtabel">
+  <w:style w:type="table" w:default="1" w:styleId="TableNormal">
     <w:name w:val="Normal Table"/>
     <w:uiPriority w:val="99"/>
     <w:semiHidden/>
@@ -14231,16 +14766,16 @@
       </w:tblCellMar>
     </w:tblPr>
   </w:style>
-  <w:style w:type="numbering" w:default="1" w:styleId="Geenlijst">
+  <w:style w:type="numbering" w:default="1" w:styleId="NoList">
     <w:name w:val="No List"/>
     <w:uiPriority w:val="99"/>
     <w:semiHidden/>
     <w:unhideWhenUsed/>
   </w:style>
-  <w:style w:type="character" w:customStyle="1" w:styleId="Kop1Char">
-    <w:name w:val="Kop 1 Char"/>
-    <w:basedOn w:val="Standaardalinea-lettertype"/>
-    <w:link w:val="Kop1"/>
+  <w:style w:type="character" w:customStyle="1" w:styleId="Heading1Char">
+    <w:name w:val="Heading 1 Char"/>
+    <w:basedOn w:val="DefaultParagraphFont"/>
+    <w:link w:val="Heading1"/>
     <w:rsid w:val="0012034B"/>
     <w:rPr>
       <w:rFonts w:ascii="Arial" w:eastAsiaTheme="majorEastAsia" w:hAnsi="Arial" w:cstheme="majorBidi"/>
@@ -14250,10 +14785,10 @@
       <w:szCs w:val="28"/>
     </w:rPr>
   </w:style>
-  <w:style w:type="character" w:customStyle="1" w:styleId="Kop2Char">
-    <w:name w:val="Kop 2 Char"/>
-    <w:basedOn w:val="Standaardalinea-lettertype"/>
-    <w:link w:val="Kop2"/>
+  <w:style w:type="character" w:customStyle="1" w:styleId="Heading2Char">
+    <w:name w:val="Heading 2 Char"/>
+    <w:basedOn w:val="DefaultParagraphFont"/>
+    <w:link w:val="Heading2"/>
     <w:rsid w:val="00B01BF3"/>
     <w:rPr>
       <w:rFonts w:ascii="Arial" w:eastAsiaTheme="majorEastAsia" w:hAnsi="Arial" w:cstheme="majorBidi"/>
@@ -14263,10 +14798,10 @@
       <w:szCs w:val="26"/>
     </w:rPr>
   </w:style>
-  <w:style w:type="character" w:customStyle="1" w:styleId="Kop3Char">
-    <w:name w:val="Kop 3 Char"/>
-    <w:basedOn w:val="Standaardalinea-lettertype"/>
-    <w:link w:val="Kop3"/>
+  <w:style w:type="character" w:customStyle="1" w:styleId="Heading3Char">
+    <w:name w:val="Heading 3 Char"/>
+    <w:basedOn w:val="DefaultParagraphFont"/>
+    <w:link w:val="Heading3"/>
     <w:rsid w:val="00883804"/>
     <w:rPr>
       <w:rFonts w:ascii="Arial" w:eastAsiaTheme="majorEastAsia" w:hAnsi="Arial" w:cstheme="majorBidi"/>
@@ -14274,10 +14809,10 @@
       <w:szCs w:val="20"/>
     </w:rPr>
   </w:style>
-  <w:style w:type="character" w:customStyle="1" w:styleId="Kop4Char">
-    <w:name w:val="Kop 4 Char"/>
-    <w:basedOn w:val="Standaardalinea-lettertype"/>
-    <w:link w:val="Kop4"/>
+  <w:style w:type="character" w:customStyle="1" w:styleId="Heading4Char">
+    <w:name w:val="Heading 4 Char"/>
+    <w:basedOn w:val="DefaultParagraphFont"/>
+    <w:link w:val="Heading4"/>
     <w:uiPriority w:val="9"/>
     <w:rsid w:val="00B01BF3"/>
     <w:rPr>
@@ -14289,10 +14824,10 @@
       <w:szCs w:val="20"/>
     </w:rPr>
   </w:style>
-  <w:style w:type="paragraph" w:styleId="Koptekst">
+  <w:style w:type="paragraph" w:styleId="Header">
     <w:name w:val="header"/>
-    <w:basedOn w:val="Standaard"/>
-    <w:link w:val="KoptekstChar"/>
+    <w:basedOn w:val="Normal"/>
+    <w:link w:val="HeaderChar"/>
     <w:uiPriority w:val="99"/>
     <w:unhideWhenUsed/>
     <w:rsid w:val="00B01BF3"/>
@@ -14303,10 +14838,10 @@
       </w:tabs>
     </w:pPr>
   </w:style>
-  <w:style w:type="character" w:customStyle="1" w:styleId="KoptekstChar">
-    <w:name w:val="Koptekst Char"/>
-    <w:basedOn w:val="Standaardalinea-lettertype"/>
-    <w:link w:val="Koptekst"/>
+  <w:style w:type="character" w:customStyle="1" w:styleId="HeaderChar">
+    <w:name w:val="Header Char"/>
+    <w:basedOn w:val="DefaultParagraphFont"/>
+    <w:link w:val="Header"/>
     <w:uiPriority w:val="99"/>
     <w:rsid w:val="00B01BF3"/>
     <w:rPr>
@@ -14315,9 +14850,9 @@
       <w:szCs w:val="20"/>
     </w:rPr>
   </w:style>
-  <w:style w:type="table" w:styleId="Tabelraster">
+  <w:style w:type="table" w:styleId="TableGrid">
     <w:name w:val="Table Grid"/>
-    <w:basedOn w:val="Standaardtabel"/>
+    <w:basedOn w:val="TableNormal"/>
     <w:uiPriority w:val="59"/>
     <w:rsid w:val="00B01BF3"/>
     <w:pPr>
@@ -14336,7 +14871,7 @@
   </w:style>
   <w:style w:type="paragraph" w:customStyle="1" w:styleId="Tabelbody">
     <w:name w:val="Tabel body"/>
-    <w:basedOn w:val="Standaard"/>
+    <w:basedOn w:val="Normal"/>
     <w:locked/>
     <w:rsid w:val="00B01BF3"/>
     <w:pPr>
@@ -14348,7 +14883,7 @@
   </w:style>
   <w:style w:type="paragraph" w:customStyle="1" w:styleId="tabelheader">
     <w:name w:val="tabel header"/>
-    <w:basedOn w:val="Standaard"/>
+    <w:basedOn w:val="Normal"/>
     <w:locked/>
     <w:rsid w:val="00B01BF3"/>
     <w:pPr>
@@ -14358,9 +14893,9 @@
       <w:sz w:val="18"/>
     </w:rPr>
   </w:style>
-  <w:style w:type="paragraph" w:styleId="Geenafstand">
+  <w:style w:type="paragraph" w:styleId="NoSpacing">
     <w:name w:val="No Spacing"/>
-    <w:link w:val="GeenafstandChar"/>
+    <w:link w:val="NoSpacingChar"/>
     <w:uiPriority w:val="1"/>
     <w:qFormat/>
     <w:rsid w:val="00B01BF3"/>
@@ -14372,9 +14907,9 @@
       <w:sz w:val="20"/>
     </w:rPr>
   </w:style>
-  <w:style w:type="paragraph" w:styleId="Normaalweb">
+  <w:style w:type="paragraph" w:styleId="NormalWeb">
     <w:name w:val="Normal (Web)"/>
-    <w:basedOn w:val="Standaard"/>
+    <w:basedOn w:val="Normal"/>
     <w:uiPriority w:val="99"/>
     <w:semiHidden/>
     <w:unhideWhenUsed/>
@@ -14389,10 +14924,10 @@
       <w:lang w:eastAsia="nl-NL"/>
     </w:rPr>
   </w:style>
-  <w:style w:type="paragraph" w:styleId="Inhopg1">
+  <w:style w:type="paragraph" w:styleId="TOC1">
     <w:name w:val="toc 1"/>
-    <w:basedOn w:val="Standaard"/>
-    <w:next w:val="Standaard"/>
+    <w:basedOn w:val="Normal"/>
+    <w:next w:val="Normal"/>
     <w:uiPriority w:val="39"/>
     <w:rsid w:val="00B01BF3"/>
     <w:pPr>
@@ -14405,10 +14940,10 @@
       <w:sz w:val="22"/>
     </w:rPr>
   </w:style>
-  <w:style w:type="paragraph" w:styleId="Inhopg2">
+  <w:style w:type="paragraph" w:styleId="TOC2">
     <w:name w:val="toc 2"/>
-    <w:basedOn w:val="Standaard"/>
-    <w:next w:val="Standaard"/>
+    <w:basedOn w:val="Normal"/>
+    <w:next w:val="Normal"/>
     <w:uiPriority w:val="39"/>
     <w:rsid w:val="00B01BF3"/>
     <w:pPr>
@@ -14419,9 +14954,9 @@
       <w:ind w:left="284"/>
     </w:pPr>
   </w:style>
-  <w:style w:type="paragraph" w:styleId="Lijstnummering">
+  <w:style w:type="paragraph" w:styleId="ListNumber">
     <w:name w:val="List Number"/>
-    <w:basedOn w:val="Standaard"/>
+    <w:basedOn w:val="Normal"/>
     <w:rsid w:val="00B01BF3"/>
     <w:pPr>
       <w:numPr>
@@ -14432,7 +14967,7 @@
   </w:style>
   <w:style w:type="paragraph" w:customStyle="1" w:styleId="Opmaakprofiel11ptCursief">
     <w:name w:val="Opmaakprofiel 11 pt Cursief"/>
-    <w:basedOn w:val="Standaard"/>
+    <w:basedOn w:val="Normal"/>
     <w:rsid w:val="00B01BF3"/>
     <w:pPr>
       <w:spacing w:after="60"/>
@@ -14443,10 +14978,10 @@
       <w:sz w:val="22"/>
     </w:rPr>
   </w:style>
-  <w:style w:type="paragraph" w:styleId="Voettekst">
+  <w:style w:type="paragraph" w:styleId="Footer">
     <w:name w:val="footer"/>
-    <w:basedOn w:val="Standaard"/>
-    <w:link w:val="VoettekstChar"/>
+    <w:basedOn w:val="Normal"/>
+    <w:link w:val="FooterChar"/>
     <w:uiPriority w:val="99"/>
     <w:unhideWhenUsed/>
     <w:rsid w:val="0094479F"/>
@@ -14457,10 +14992,10 @@
       </w:tabs>
     </w:pPr>
   </w:style>
-  <w:style w:type="character" w:customStyle="1" w:styleId="VoettekstChar">
-    <w:name w:val="Voettekst Char"/>
-    <w:basedOn w:val="Standaardalinea-lettertype"/>
-    <w:link w:val="Voettekst"/>
+  <w:style w:type="character" w:customStyle="1" w:styleId="FooterChar">
+    <w:name w:val="Footer Char"/>
+    <w:basedOn w:val="DefaultParagraphFont"/>
+    <w:link w:val="Footer"/>
     <w:uiPriority w:val="99"/>
     <w:rsid w:val="0094479F"/>
     <w:rPr>
@@ -14469,10 +15004,10 @@
       <w:szCs w:val="20"/>
     </w:rPr>
   </w:style>
-  <w:style w:type="paragraph" w:styleId="Plattetekst">
+  <w:style w:type="paragraph" w:styleId="BodyText">
     <w:name w:val="Body Text"/>
-    <w:basedOn w:val="Standaard"/>
-    <w:link w:val="PlattetekstChar"/>
+    <w:basedOn w:val="Normal"/>
+    <w:link w:val="BodyTextChar"/>
     <w:unhideWhenUsed/>
     <w:rsid w:val="00E26955"/>
     <w:pPr>
@@ -14485,19 +15020,19 @@
       <w:lang w:val="en-GB"/>
     </w:rPr>
   </w:style>
-  <w:style w:type="character" w:customStyle="1" w:styleId="PlattetekstChar">
-    <w:name w:val="Platte tekst Char"/>
-    <w:basedOn w:val="Standaardalinea-lettertype"/>
-    <w:link w:val="Plattetekst"/>
+  <w:style w:type="character" w:customStyle="1" w:styleId="BodyTextChar">
+    <w:name w:val="Body Text Char"/>
+    <w:basedOn w:val="DefaultParagraphFont"/>
+    <w:link w:val="BodyText"/>
     <w:rsid w:val="00E26955"/>
     <w:rPr>
       <w:lang w:val="en-GB"/>
     </w:rPr>
   </w:style>
-  <w:style w:type="paragraph" w:styleId="Ballontekst">
+  <w:style w:type="paragraph" w:styleId="BalloonText">
     <w:name w:val="Balloon Text"/>
-    <w:basedOn w:val="Standaard"/>
-    <w:link w:val="BallontekstChar"/>
+    <w:basedOn w:val="Normal"/>
+    <w:link w:val="BalloonTextChar"/>
     <w:uiPriority w:val="99"/>
     <w:semiHidden/>
     <w:unhideWhenUsed/>
@@ -14508,10 +15043,10 @@
       <w:szCs w:val="18"/>
     </w:rPr>
   </w:style>
-  <w:style w:type="character" w:customStyle="1" w:styleId="BallontekstChar">
-    <w:name w:val="Ballontekst Char"/>
-    <w:basedOn w:val="Standaardalinea-lettertype"/>
-    <w:link w:val="Ballontekst"/>
+  <w:style w:type="character" w:customStyle="1" w:styleId="BalloonTextChar">
+    <w:name w:val="Balloon Text Char"/>
+    <w:basedOn w:val="DefaultParagraphFont"/>
+    <w:link w:val="BalloonText"/>
     <w:uiPriority w:val="99"/>
     <w:semiHidden/>
     <w:rsid w:val="00883804"/>
@@ -14521,10 +15056,10 @@
       <w:szCs w:val="18"/>
     </w:rPr>
   </w:style>
-  <w:style w:type="paragraph" w:styleId="Bijschrift">
+  <w:style w:type="paragraph" w:styleId="Caption">
     <w:name w:val="caption"/>
-    <w:basedOn w:val="Standaard"/>
-    <w:next w:val="Standaard"/>
+    <w:basedOn w:val="Normal"/>
+    <w:next w:val="Normal"/>
     <w:uiPriority w:val="35"/>
     <w:unhideWhenUsed/>
     <w:qFormat/>
@@ -14540,11 +15075,11 @@
       <w:szCs w:val="18"/>
     </w:rPr>
   </w:style>
-  <w:style w:type="paragraph" w:styleId="Tekstopmerking">
+  <w:style w:type="paragraph" w:styleId="CommentText">
     <w:name w:val="annotation text"/>
-    <w:basedOn w:val="Plattetekst"/>
-    <w:next w:val="Plattetekst"/>
-    <w:link w:val="TekstopmerkingChar"/>
+    <w:basedOn w:val="BodyText"/>
+    <w:next w:val="BodyText"/>
+    <w:link w:val="CommentTextChar"/>
     <w:uiPriority w:val="99"/>
     <w:semiHidden/>
     <w:rsid w:val="00301CEE"/>
@@ -14559,10 +15094,10 @@
       <w:lang w:eastAsia="nl-NL"/>
     </w:rPr>
   </w:style>
-  <w:style w:type="character" w:customStyle="1" w:styleId="TekstopmerkingChar">
-    <w:name w:val="Tekst opmerking Char"/>
-    <w:basedOn w:val="Standaardalinea-lettertype"/>
-    <w:link w:val="Tekstopmerking"/>
+  <w:style w:type="character" w:customStyle="1" w:styleId="CommentTextChar">
+    <w:name w:val="Comment Text Char"/>
+    <w:basedOn w:val="DefaultParagraphFont"/>
+    <w:link w:val="CommentText"/>
     <w:uiPriority w:val="99"/>
     <w:semiHidden/>
     <w:rsid w:val="00301CEE"/>
@@ -14574,10 +15109,10 @@
       <w:lang w:val="en-GB" w:eastAsia="nl-NL"/>
     </w:rPr>
   </w:style>
-  <w:style w:type="character" w:customStyle="1" w:styleId="GeenafstandChar">
-    <w:name w:val="Geen afstand Char"/>
-    <w:basedOn w:val="Standaardalinea-lettertype"/>
-    <w:link w:val="Geenafstand"/>
+  <w:style w:type="character" w:customStyle="1" w:styleId="NoSpacingChar">
+    <w:name w:val="No Spacing Char"/>
+    <w:basedOn w:val="DefaultParagraphFont"/>
+    <w:link w:val="NoSpacing"/>
     <w:uiPriority w:val="1"/>
     <w:rsid w:val="00713C5C"/>
     <w:rPr>
@@ -14587,7 +15122,7 @@
   </w:style>
   <w:style w:type="character" w:styleId="Hyperlink">
     <w:name w:val="Hyperlink"/>
-    <w:basedOn w:val="Standaardalinea-lettertype"/>
+    <w:basedOn w:val="DefaultParagraphFont"/>
     <w:uiPriority w:val="99"/>
     <w:unhideWhenUsed/>
     <w:rsid w:val="00C56E7D"/>
@@ -14596,9 +15131,9 @@
       <w:u w:val="single"/>
     </w:rPr>
   </w:style>
-  <w:style w:type="character" w:styleId="Onopgelostemelding">
+  <w:style w:type="character" w:styleId="UnresolvedMention">
     <w:name w:val="Unresolved Mention"/>
-    <w:basedOn w:val="Standaardalinea-lettertype"/>
+    <w:basedOn w:val="DefaultParagraphFont"/>
     <w:uiPriority w:val="99"/>
     <w:semiHidden/>
     <w:unhideWhenUsed/>
@@ -14608,9 +15143,9 @@
       <w:shd w:val="clear" w:color="auto" w:fill="E1DFDD"/>
     </w:rPr>
   </w:style>
-  <w:style w:type="paragraph" w:styleId="Lijstalinea">
+  <w:style w:type="paragraph" w:styleId="ListParagraph">
     <w:name w:val="List Paragraph"/>
-    <w:basedOn w:val="Standaard"/>
+    <w:basedOn w:val="Normal"/>
     <w:uiPriority w:val="34"/>
     <w:qFormat/>
     <w:rsid w:val="00575D4E"/>
@@ -14619,10 +15154,10 @@
       <w:contextualSpacing/>
     </w:pPr>
   </w:style>
-  <w:style w:type="paragraph" w:styleId="Kopvaninhoudsopgave">
+  <w:style w:type="paragraph" w:styleId="TOCHeading">
     <w:name w:val="TOC Heading"/>
-    <w:basedOn w:val="Kop1"/>
-    <w:next w:val="Standaard"/>
+    <w:basedOn w:val="Heading1"/>
+    <w:next w:val="Normal"/>
     <w:uiPriority w:val="39"/>
     <w:unhideWhenUsed/>
     <w:qFormat/>
@@ -14646,9 +15181,9 @@
       <w:lang w:eastAsia="nl-NL"/>
     </w:rPr>
   </w:style>
-  <w:style w:type="character" w:styleId="GevolgdeHyperlink">
+  <w:style w:type="character" w:styleId="FollowedHyperlink">
     <w:name w:val="FollowedHyperlink"/>
-    <w:basedOn w:val="Standaardalinea-lettertype"/>
+    <w:basedOn w:val="DefaultParagraphFont"/>
     <w:uiPriority w:val="99"/>
     <w:semiHidden/>
     <w:unhideWhenUsed/>

</xml_diff>

<commit_message>
Added research for third question etc.
</commit_message>
<xml_diff>
--- a/1. Analysis/Projectplan RPA Marc den Hollander.docx
+++ b/1. Analysis/Projectplan RPA Marc den Hollander.docx
@@ -151,7 +151,7 @@
                               <w:t>1.</w:t>
                             </w:r>
                             <w:r>
-                              <w:t>4</w:t>
+                              <w:t>5</w:t>
                             </w:r>
                           </w:p>
                         </w:txbxContent>
@@ -280,7 +280,7 @@
                         <w:t>1.</w:t>
                       </w:r>
                       <w:r>
-                        <w:t>4</w:t>
+                        <w:t>5</w:t>
                       </w:r>
                     </w:p>
                   </w:txbxContent>
@@ -1326,7 +1326,13 @@
               <w:rPr>
                 <w:lang w:val="en-US"/>
               </w:rPr>
-              <w:t xml:space="preserve">Added second assessor </w:t>
+              <w:t>Added second assessor</w:t>
+            </w:r>
+            <w:r>
+              <w:rPr>
+                <w:lang w:val="en-US"/>
+              </w:rPr>
+              <w:t>.</w:t>
             </w:r>
           </w:p>
         </w:tc>
@@ -1365,6 +1371,12 @@
                 <w:lang w:val="en-US"/>
               </w:rPr>
             </w:pPr>
+            <w:r>
+              <w:rPr>
+                <w:lang w:val="en-US"/>
+              </w:rPr>
+              <w:t>1.5</w:t>
+            </w:r>
           </w:p>
         </w:tc>
         <w:tc>
@@ -1378,6 +1390,12 @@
                 <w:lang w:val="en-US"/>
               </w:rPr>
             </w:pPr>
+            <w:r>
+              <w:rPr>
+                <w:lang w:val="en-US"/>
+              </w:rPr>
+              <w:t>17-03-2023</w:t>
+            </w:r>
           </w:p>
         </w:tc>
         <w:tc>
@@ -1391,6 +1409,12 @@
                 <w:lang w:val="en-US"/>
               </w:rPr>
             </w:pPr>
+            <w:r>
+              <w:rPr>
+                <w:lang w:val="en-US"/>
+              </w:rPr>
+              <w:t>M.G. den Hollander</w:t>
+            </w:r>
           </w:p>
         </w:tc>
         <w:tc>
@@ -1404,6 +1428,32 @@
                 <w:lang w:val="en-US"/>
               </w:rPr>
             </w:pPr>
+            <w:proofErr w:type="spellStart"/>
+            <w:r>
+              <w:rPr>
+                <w:lang w:val="en-US"/>
+              </w:rPr>
+              <w:t>Projectplan</w:t>
+            </w:r>
+            <w:proofErr w:type="spellEnd"/>
+            <w:r>
+              <w:rPr>
+                <w:lang w:val="en-US"/>
+              </w:rPr>
+              <w:t xml:space="preserve"> </w:t>
+            </w:r>
+            <w:r>
+              <w:rPr>
+                <w:lang w:val="en-US"/>
+              </w:rPr>
+              <w:t>graded</w:t>
+            </w:r>
+            <w:r>
+              <w:rPr>
+                <w:lang w:val="en-US"/>
+              </w:rPr>
+              <w:t xml:space="preserve"> as final.</w:t>
+            </w:r>
           </w:p>
         </w:tc>
         <w:tc>
@@ -1923,6 +1973,64 @@
               </w:rPr>
               <w:t>, Johan Stolk</w:t>
             </w:r>
+          </w:p>
+        </w:tc>
+      </w:tr>
+      <w:tr>
+        <w:trPr>
+          <w:trHeight w:val="340"/>
+        </w:trPr>
+        <w:tc>
+          <w:tcPr>
+            <w:tcW w:w="1134" w:type="dxa"/>
+          </w:tcPr>
+          <w:p>
+            <w:pPr>
+              <w:pStyle w:val="Tabelbody"/>
+            </w:pPr>
+            <w:r>
+              <w:t>1.5</w:t>
+            </w:r>
+          </w:p>
+        </w:tc>
+        <w:tc>
+          <w:tcPr>
+            <w:tcW w:w="1276" w:type="dxa"/>
+          </w:tcPr>
+          <w:p>
+            <w:pPr>
+              <w:pStyle w:val="Tabelbody"/>
+            </w:pPr>
+            <w:r>
+              <w:t>22-03-2023</w:t>
+            </w:r>
+          </w:p>
+        </w:tc>
+        <w:tc>
+          <w:tcPr>
+            <w:tcW w:w="6946" w:type="dxa"/>
+          </w:tcPr>
+          <w:p>
+            <w:pPr>
+              <w:pStyle w:val="Tabelbody"/>
+              <w:rPr>
+                <w:szCs w:val="18"/>
+              </w:rPr>
+            </w:pPr>
+            <w:r>
+              <w:rPr>
+                <w:szCs w:val="18"/>
+              </w:rPr>
+              <w:t xml:space="preserve">Jacco </w:t>
+            </w:r>
+            <w:proofErr w:type="spellStart"/>
+            <w:r>
+              <w:rPr>
+                <w:szCs w:val="18"/>
+              </w:rPr>
+              <w:t>Oudeman</w:t>
+            </w:r>
+            <w:proofErr w:type="spellEnd"/>
           </w:p>
         </w:tc>
       </w:tr>
@@ -2019,7 +2127,7 @@
             </w:rPr>
             <w:fldChar w:fldCharType="separate"/>
           </w:r>
-          <w:hyperlink w:anchor="_Toc129260732" w:history="1">
+          <w:hyperlink w:anchor="_Toc130368698" w:history="1">
             <w:r>
               <w:rPr>
                 <w:rStyle w:val="Hyperlink"/>
@@ -2064,7 +2172,7 @@
                 <w:noProof/>
                 <w:webHidden/>
               </w:rPr>
-              <w:instrText xml:space="preserve"> PAGEREF _Toc129260732 \h </w:instrText>
+              <w:instrText xml:space="preserve"> PAGEREF _Toc130368698 \h </w:instrText>
             </w:r>
             <w:r>
               <w:rPr>
@@ -2109,7 +2217,7 @@
               <w:lang w:val="en-NL" w:eastAsia="en-NL"/>
             </w:rPr>
           </w:pPr>
-          <w:hyperlink w:anchor="_Toc129260733" w:history="1">
+          <w:hyperlink w:anchor="_Toc130368699" w:history="1">
             <w:r>
               <w:rPr>
                 <w:rStyle w:val="Hyperlink"/>
@@ -2161,7 +2269,7 @@
                 <w:noProof/>
                 <w:webHidden/>
               </w:rPr>
-              <w:instrText xml:space="preserve"> PAGEREF _Toc129260733 \h </w:instrText>
+              <w:instrText xml:space="preserve"> PAGEREF _Toc130368699 \h </w:instrText>
             </w:r>
             <w:r>
               <w:rPr>
@@ -2206,7 +2314,7 @@
               <w:lang w:val="en-NL" w:eastAsia="en-NL"/>
             </w:rPr>
           </w:pPr>
-          <w:hyperlink w:anchor="_Toc129260734" w:history="1">
+          <w:hyperlink w:anchor="_Toc130368700" w:history="1">
             <w:r>
               <w:rPr>
                 <w:rStyle w:val="Hyperlink"/>
@@ -2258,7 +2366,7 @@
                 <w:noProof/>
                 <w:webHidden/>
               </w:rPr>
-              <w:instrText xml:space="preserve"> PAGEREF _Toc129260734 \h </w:instrText>
+              <w:instrText xml:space="preserve"> PAGEREF _Toc130368700 \h </w:instrText>
             </w:r>
             <w:r>
               <w:rPr>
@@ -2303,7 +2411,7 @@
               <w:lang w:val="en-NL" w:eastAsia="en-NL"/>
             </w:rPr>
           </w:pPr>
-          <w:hyperlink w:anchor="_Toc129260735" w:history="1">
+          <w:hyperlink w:anchor="_Toc130368701" w:history="1">
             <w:r>
               <w:rPr>
                 <w:rStyle w:val="Hyperlink"/>
@@ -2355,7 +2463,7 @@
                 <w:noProof/>
                 <w:webHidden/>
               </w:rPr>
-              <w:instrText xml:space="preserve"> PAGEREF _Toc129260735 \h </w:instrText>
+              <w:instrText xml:space="preserve"> PAGEREF _Toc130368701 \h </w:instrText>
             </w:r>
             <w:r>
               <w:rPr>
@@ -2400,7 +2508,7 @@
               <w:lang w:val="en-NL" w:eastAsia="en-NL"/>
             </w:rPr>
           </w:pPr>
-          <w:hyperlink w:anchor="_Toc129260736" w:history="1">
+          <w:hyperlink w:anchor="_Toc130368702" w:history="1">
             <w:r>
               <w:rPr>
                 <w:rStyle w:val="Hyperlink"/>
@@ -2452,7 +2560,7 @@
                 <w:noProof/>
                 <w:webHidden/>
               </w:rPr>
-              <w:instrText xml:space="preserve"> PAGEREF _Toc129260736 \h </w:instrText>
+              <w:instrText xml:space="preserve"> PAGEREF _Toc130368702 \h </w:instrText>
             </w:r>
             <w:r>
               <w:rPr>
@@ -2497,7 +2605,7 @@
               <w:lang w:val="en-NL" w:eastAsia="en-NL"/>
             </w:rPr>
           </w:pPr>
-          <w:hyperlink w:anchor="_Toc129260737" w:history="1">
+          <w:hyperlink w:anchor="_Toc130368703" w:history="1">
             <w:r>
               <w:rPr>
                 <w:rStyle w:val="Hyperlink"/>
@@ -2549,7 +2657,7 @@
                 <w:noProof/>
                 <w:webHidden/>
               </w:rPr>
-              <w:instrText xml:space="preserve"> PAGEREF _Toc129260737 \h </w:instrText>
+              <w:instrText xml:space="preserve"> PAGEREF _Toc130368703 \h </w:instrText>
             </w:r>
             <w:r>
               <w:rPr>
@@ -2594,7 +2702,7 @@
               <w:lang w:val="en-NL" w:eastAsia="en-NL"/>
             </w:rPr>
           </w:pPr>
-          <w:hyperlink w:anchor="_Toc129260738" w:history="1">
+          <w:hyperlink w:anchor="_Toc130368704" w:history="1">
             <w:r>
               <w:rPr>
                 <w:rStyle w:val="Hyperlink"/>
@@ -2646,7 +2754,7 @@
                 <w:noProof/>
                 <w:webHidden/>
               </w:rPr>
-              <w:instrText xml:space="preserve"> PAGEREF _Toc129260738 \h </w:instrText>
+              <w:instrText xml:space="preserve"> PAGEREF _Toc130368704 \h </w:instrText>
             </w:r>
             <w:r>
               <w:rPr>
@@ -2690,7 +2798,7 @@
               <w:lang w:val="en-NL" w:eastAsia="en-NL"/>
             </w:rPr>
           </w:pPr>
-          <w:hyperlink w:anchor="_Toc129260739" w:history="1">
+          <w:hyperlink w:anchor="_Toc130368705" w:history="1">
             <w:r>
               <w:rPr>
                 <w:rStyle w:val="Hyperlink"/>
@@ -2735,7 +2843,7 @@
                 <w:noProof/>
                 <w:webHidden/>
               </w:rPr>
-              <w:instrText xml:space="preserve"> PAGEREF _Toc129260739 \h </w:instrText>
+              <w:instrText xml:space="preserve"> PAGEREF _Toc130368705 \h </w:instrText>
             </w:r>
             <w:r>
               <w:rPr>
@@ -2780,7 +2888,7 @@
               <w:lang w:val="en-NL" w:eastAsia="en-NL"/>
             </w:rPr>
           </w:pPr>
-          <w:hyperlink w:anchor="_Toc129260740" w:history="1">
+          <w:hyperlink w:anchor="_Toc130368706" w:history="1">
             <w:r>
               <w:rPr>
                 <w:rStyle w:val="Hyperlink"/>
@@ -2832,7 +2940,7 @@
                 <w:noProof/>
                 <w:webHidden/>
               </w:rPr>
-              <w:instrText xml:space="preserve"> PAGEREF _Toc129260740 \h </w:instrText>
+              <w:instrText xml:space="preserve"> PAGEREF _Toc130368706 \h </w:instrText>
             </w:r>
             <w:r>
               <w:rPr>
@@ -2877,7 +2985,7 @@
               <w:lang w:val="en-NL" w:eastAsia="en-NL"/>
             </w:rPr>
           </w:pPr>
-          <w:hyperlink w:anchor="_Toc129260741" w:history="1">
+          <w:hyperlink w:anchor="_Toc130368707" w:history="1">
             <w:r>
               <w:rPr>
                 <w:rStyle w:val="Hyperlink"/>
@@ -2929,7 +3037,7 @@
                 <w:noProof/>
                 <w:webHidden/>
               </w:rPr>
-              <w:instrText xml:space="preserve"> PAGEREF _Toc129260741 \h </w:instrText>
+              <w:instrText xml:space="preserve"> PAGEREF _Toc130368707 \h </w:instrText>
             </w:r>
             <w:r>
               <w:rPr>
@@ -2973,7 +3081,7 @@
               <w:lang w:val="en-NL" w:eastAsia="en-NL"/>
             </w:rPr>
           </w:pPr>
-          <w:hyperlink w:anchor="_Toc129260742" w:history="1">
+          <w:hyperlink w:anchor="_Toc130368708" w:history="1">
             <w:r>
               <w:rPr>
                 <w:rStyle w:val="Hyperlink"/>
@@ -3018,7 +3126,7 @@
                 <w:noProof/>
                 <w:webHidden/>
               </w:rPr>
-              <w:instrText xml:space="preserve"> PAGEREF _Toc129260742 \h </w:instrText>
+              <w:instrText xml:space="preserve"> PAGEREF _Toc130368708 \h </w:instrText>
             </w:r>
             <w:r>
               <w:rPr>
@@ -3063,7 +3171,7 @@
               <w:lang w:val="en-NL" w:eastAsia="en-NL"/>
             </w:rPr>
           </w:pPr>
-          <w:hyperlink w:anchor="_Toc129260743" w:history="1">
+          <w:hyperlink w:anchor="_Toc130368709" w:history="1">
             <w:r>
               <w:rPr>
                 <w:rStyle w:val="Hyperlink"/>
@@ -3115,7 +3223,7 @@
                 <w:noProof/>
                 <w:webHidden/>
               </w:rPr>
-              <w:instrText xml:space="preserve"> PAGEREF _Toc129260743 \h </w:instrText>
+              <w:instrText xml:space="preserve"> PAGEREF _Toc130368709 \h </w:instrText>
             </w:r>
             <w:r>
               <w:rPr>
@@ -3160,7 +3268,7 @@
               <w:lang w:val="en-NL" w:eastAsia="en-NL"/>
             </w:rPr>
           </w:pPr>
-          <w:hyperlink w:anchor="_Toc129260744" w:history="1">
+          <w:hyperlink w:anchor="_Toc130368710" w:history="1">
             <w:r>
               <w:rPr>
                 <w:rStyle w:val="Hyperlink"/>
@@ -3212,7 +3320,7 @@
                 <w:noProof/>
                 <w:webHidden/>
               </w:rPr>
-              <w:instrText xml:space="preserve"> PAGEREF _Toc129260744 \h </w:instrText>
+              <w:instrText xml:space="preserve"> PAGEREF _Toc130368710 \h </w:instrText>
             </w:r>
             <w:r>
               <w:rPr>
@@ -3256,7 +3364,7 @@
               <w:lang w:val="en-NL" w:eastAsia="en-NL"/>
             </w:rPr>
           </w:pPr>
-          <w:hyperlink w:anchor="_Toc129260745" w:history="1">
+          <w:hyperlink w:anchor="_Toc130368711" w:history="1">
             <w:r>
               <w:rPr>
                 <w:rStyle w:val="Hyperlink"/>
@@ -3301,7 +3409,7 @@
                 <w:noProof/>
                 <w:webHidden/>
               </w:rPr>
-              <w:instrText xml:space="preserve"> PAGEREF _Toc129260745 \h </w:instrText>
+              <w:instrText xml:space="preserve"> PAGEREF _Toc130368711 \h </w:instrText>
             </w:r>
             <w:r>
               <w:rPr>
@@ -3346,7 +3454,7 @@
               <w:lang w:val="en-NL" w:eastAsia="en-NL"/>
             </w:rPr>
           </w:pPr>
-          <w:hyperlink w:anchor="_Toc129260746" w:history="1">
+          <w:hyperlink w:anchor="_Toc130368712" w:history="1">
             <w:r>
               <w:rPr>
                 <w:rStyle w:val="Hyperlink"/>
@@ -3398,7 +3506,7 @@
                 <w:noProof/>
                 <w:webHidden/>
               </w:rPr>
-              <w:instrText xml:space="preserve"> PAGEREF _Toc129260746 \h </w:instrText>
+              <w:instrText xml:space="preserve"> PAGEREF _Toc130368712 \h </w:instrText>
             </w:r>
             <w:r>
               <w:rPr>
@@ -3443,7 +3551,7 @@
               <w:lang w:val="en-NL" w:eastAsia="en-NL"/>
             </w:rPr>
           </w:pPr>
-          <w:hyperlink w:anchor="_Toc129260747" w:history="1">
+          <w:hyperlink w:anchor="_Toc130368713" w:history="1">
             <w:r>
               <w:rPr>
                 <w:rStyle w:val="Hyperlink"/>
@@ -3495,7 +3603,7 @@
                 <w:noProof/>
                 <w:webHidden/>
               </w:rPr>
-              <w:instrText xml:space="preserve"> PAGEREF _Toc129260747 \h </w:instrText>
+              <w:instrText xml:space="preserve"> PAGEREF _Toc130368713 \h </w:instrText>
             </w:r>
             <w:r>
               <w:rPr>
@@ -3540,7 +3648,7 @@
               <w:lang w:val="en-NL" w:eastAsia="en-NL"/>
             </w:rPr>
           </w:pPr>
-          <w:hyperlink w:anchor="_Toc129260748" w:history="1">
+          <w:hyperlink w:anchor="_Toc130368714" w:history="1">
             <w:r>
               <w:rPr>
                 <w:rStyle w:val="Hyperlink"/>
@@ -3592,7 +3700,7 @@
                 <w:noProof/>
                 <w:webHidden/>
               </w:rPr>
-              <w:instrText xml:space="preserve"> PAGEREF _Toc129260748 \h </w:instrText>
+              <w:instrText xml:space="preserve"> PAGEREF _Toc130368714 \h </w:instrText>
             </w:r>
             <w:r>
               <w:rPr>
@@ -3636,7 +3744,7 @@
               <w:lang w:val="en-NL" w:eastAsia="en-NL"/>
             </w:rPr>
           </w:pPr>
-          <w:hyperlink w:anchor="_Toc129260749" w:history="1">
+          <w:hyperlink w:anchor="_Toc130368715" w:history="1">
             <w:r>
               <w:rPr>
                 <w:rStyle w:val="Hyperlink"/>
@@ -3681,7 +3789,7 @@
                 <w:noProof/>
                 <w:webHidden/>
               </w:rPr>
-              <w:instrText xml:space="preserve"> PAGEREF _Toc129260749 \h </w:instrText>
+              <w:instrText xml:space="preserve"> PAGEREF _Toc130368715 \h </w:instrText>
             </w:r>
             <w:r>
               <w:rPr>
@@ -3748,7 +3856,7 @@
       <w:bookmarkStart w:id="3" w:name="_Toc327583373"/>
       <w:bookmarkStart w:id="4" w:name="_Toc339966112"/>
       <w:bookmarkStart w:id="5" w:name="_Toc507670772"/>
-      <w:bookmarkStart w:id="6" w:name="_Toc129260732"/>
+      <w:bookmarkStart w:id="6" w:name="_Toc130368698"/>
       <w:r>
         <w:rPr>
           <w:lang w:val="en-US"/>
@@ -3777,7 +3885,7 @@
         </w:rPr>
       </w:pPr>
       <w:bookmarkStart w:id="7" w:name="_Toc507670773"/>
-      <w:bookmarkStart w:id="8" w:name="_Toc129260733"/>
+      <w:bookmarkStart w:id="8" w:name="_Toc130368699"/>
       <w:r>
         <w:rPr>
           <w:lang w:val="en-US"/>
@@ -4002,17 +4110,17 @@
           <w:lang w:val="en-US"/>
         </w:rPr>
       </w:pPr>
-      <w:bookmarkStart w:id="9" w:name="_Toc129260734"/>
-      <w:bookmarkStart w:id="10" w:name="_Toc327581046"/>
-      <w:bookmarkStart w:id="11" w:name="_Toc327581596"/>
-      <w:bookmarkStart w:id="12" w:name="_Toc327583376"/>
+      <w:bookmarkStart w:id="9" w:name="_Toc327581046"/>
+      <w:bookmarkStart w:id="10" w:name="_Toc327581596"/>
+      <w:bookmarkStart w:id="11" w:name="_Toc327583376"/>
+      <w:bookmarkStart w:id="12" w:name="_Toc130368700"/>
       <w:r>
         <w:rPr>
           <w:lang w:val="en-US"/>
         </w:rPr>
         <w:t>Goal of the project</w:t>
       </w:r>
-      <w:bookmarkEnd w:id="9"/>
+      <w:bookmarkEnd w:id="12"/>
     </w:p>
     <w:p>
       <w:pPr>
@@ -4141,10 +4249,10 @@
           <w:lang w:val="en-US"/>
         </w:rPr>
       </w:pPr>
-      <w:bookmarkStart w:id="13" w:name="_Toc129260735"/>
+      <w:bookmarkStart w:id="13" w:name="_Toc130368701"/>
+      <w:bookmarkEnd w:id="9"/>
       <w:bookmarkEnd w:id="10"/>
       <w:bookmarkEnd w:id="11"/>
-      <w:bookmarkEnd w:id="12"/>
       <w:r>
         <w:rPr>
           <w:lang w:val="en-US"/>
@@ -4643,10 +4751,10 @@
           <w:lang w:val="en-US"/>
         </w:rPr>
       </w:pPr>
-      <w:bookmarkStart w:id="14" w:name="_Toc129260736"/>
-      <w:bookmarkStart w:id="15" w:name="_Toc327581048"/>
-      <w:bookmarkStart w:id="16" w:name="_Toc327581598"/>
-      <w:bookmarkStart w:id="17" w:name="_Toc327583378"/>
+      <w:bookmarkStart w:id="14" w:name="_Toc327581048"/>
+      <w:bookmarkStart w:id="15" w:name="_Toc327581598"/>
+      <w:bookmarkStart w:id="16" w:name="_Toc327583378"/>
+      <w:bookmarkStart w:id="17" w:name="_Toc130368702"/>
       <w:r>
         <w:rPr>
           <w:lang w:val="en-US"/>
@@ -4654,7 +4762,7 @@
         <w:lastRenderedPageBreak/>
         <w:t>Strategy</w:t>
       </w:r>
-      <w:bookmarkEnd w:id="14"/>
+      <w:bookmarkEnd w:id="17"/>
     </w:p>
     <w:p>
       <w:pPr>
@@ -4832,10 +4940,10 @@
           <w:lang w:val="en-US"/>
         </w:rPr>
       </w:pPr>
-      <w:bookmarkStart w:id="18" w:name="_Toc129260737"/>
+      <w:bookmarkStart w:id="18" w:name="_Toc130368703"/>
+      <w:bookmarkEnd w:id="14"/>
       <w:bookmarkEnd w:id="15"/>
       <w:bookmarkEnd w:id="16"/>
-      <w:bookmarkEnd w:id="17"/>
       <w:r>
         <w:rPr>
           <w:lang w:val="en-US"/>
@@ -6548,7 +6656,7 @@
           <w:lang w:val="en-US"/>
         </w:rPr>
       </w:pPr>
-      <w:bookmarkStart w:id="19" w:name="_Toc129260738"/>
+      <w:bookmarkStart w:id="19" w:name="_Toc130368704"/>
       <w:r>
         <w:rPr>
           <w:lang w:val="en-US"/>
@@ -6618,7 +6726,7 @@
       <w:bookmarkStart w:id="22" w:name="_Toc327583380"/>
       <w:bookmarkStart w:id="23" w:name="_Toc339966119"/>
       <w:bookmarkStart w:id="24" w:name="_Toc507670779"/>
-      <w:bookmarkStart w:id="25" w:name="_Toc129260739"/>
+      <w:bookmarkStart w:id="25" w:name="_Toc130368705"/>
       <w:r>
         <w:rPr>
           <w:lang w:val="en-US"/>
@@ -6652,7 +6760,7 @@
           <w:lang w:val="en-US"/>
         </w:rPr>
       </w:pPr>
-      <w:bookmarkStart w:id="26" w:name="_Toc129260740"/>
+      <w:bookmarkStart w:id="26" w:name="_Toc130368706"/>
       <w:r>
         <w:rPr>
           <w:lang w:val="en-US"/>
@@ -7673,7 +7781,7 @@
           <w:lang w:val="en-US"/>
         </w:rPr>
       </w:pPr>
-      <w:bookmarkStart w:id="27" w:name="_Toc129260741"/>
+      <w:bookmarkStart w:id="27" w:name="_Toc130368707"/>
       <w:r>
         <w:rPr>
           <w:lang w:val="en-US"/>
@@ -8014,7 +8122,7 @@
       <w:bookmarkStart w:id="30" w:name="_Toc327583383"/>
       <w:bookmarkStart w:id="31" w:name="_Toc339966122"/>
       <w:bookmarkStart w:id="32" w:name="_Toc507670782"/>
-      <w:bookmarkStart w:id="33" w:name="_Toc129260742"/>
+      <w:bookmarkStart w:id="33" w:name="_Toc130368708"/>
       <w:r>
         <w:rPr>
           <w:lang w:val="en-US"/>
@@ -8048,7 +8156,7 @@
           <w:lang w:val="en-US"/>
         </w:rPr>
       </w:pPr>
-      <w:bookmarkStart w:id="34" w:name="_Toc129260743"/>
+      <w:bookmarkStart w:id="34" w:name="_Toc130368709"/>
       <w:r>
         <w:rPr>
           <w:lang w:val="en-US"/>
@@ -8161,7 +8269,7 @@
           <w:lang w:val="en-US"/>
         </w:rPr>
       </w:pPr>
-      <w:bookmarkStart w:id="35" w:name="_Toc129260744"/>
+      <w:bookmarkStart w:id="35" w:name="_Toc130368710"/>
       <w:r>
         <w:rPr>
           <w:lang w:val="en-US"/>
@@ -10881,7 +10989,7 @@
       <w:bookmarkStart w:id="38" w:name="_Toc327583391"/>
       <w:bookmarkStart w:id="39" w:name="_Toc339966130"/>
       <w:bookmarkStart w:id="40" w:name="_Toc507670785"/>
-      <w:bookmarkStart w:id="41" w:name="_Toc129260745"/>
+      <w:bookmarkStart w:id="41" w:name="_Toc130368711"/>
       <w:bookmarkEnd w:id="36"/>
       <w:bookmarkEnd w:id="37"/>
       <w:bookmarkEnd w:id="38"/>
@@ -10927,18 +11035,18 @@
           <w:lang w:val="en-US"/>
         </w:rPr>
       </w:pPr>
-      <w:bookmarkStart w:id="42" w:name="_Toc129260746"/>
-      <w:bookmarkStart w:id="43" w:name="_Toc327581062"/>
-      <w:bookmarkStart w:id="44" w:name="_Toc327581612"/>
-      <w:bookmarkStart w:id="45" w:name="_Toc327583392"/>
-      <w:bookmarkStart w:id="46" w:name="_Toc339966131"/>
+      <w:bookmarkStart w:id="42" w:name="_Toc327581062"/>
+      <w:bookmarkStart w:id="43" w:name="_Toc327581612"/>
+      <w:bookmarkStart w:id="44" w:name="_Toc327583392"/>
+      <w:bookmarkStart w:id="45" w:name="_Toc339966131"/>
+      <w:bookmarkStart w:id="46" w:name="_Toc130368712"/>
       <w:r>
         <w:rPr>
           <w:lang w:val="en-US"/>
         </w:rPr>
         <w:t>Testing strategy</w:t>
       </w:r>
-      <w:bookmarkEnd w:id="42"/>
+      <w:bookmarkEnd w:id="46"/>
     </w:p>
     <w:p>
       <w:pPr>
@@ -11040,17 +11148,17 @@
           <w:lang w:val="en-US"/>
         </w:rPr>
       </w:pPr>
-      <w:bookmarkStart w:id="47" w:name="_Toc129260747"/>
+      <w:bookmarkStart w:id="47" w:name="_Toc130368713"/>
       <w:r>
         <w:rPr>
           <w:lang w:val="en-US"/>
         </w:rPr>
         <w:t>Test environment and required resources</w:t>
       </w:r>
+      <w:bookmarkEnd w:id="42"/>
       <w:bookmarkEnd w:id="43"/>
       <w:bookmarkEnd w:id="44"/>
       <w:bookmarkEnd w:id="45"/>
-      <w:bookmarkEnd w:id="46"/>
       <w:bookmarkEnd w:id="47"/>
     </w:p>
     <w:p>
@@ -11176,7 +11284,7 @@
           <w:lang w:val="en-US"/>
         </w:rPr>
       </w:pPr>
-      <w:bookmarkStart w:id="48" w:name="_Toc129260748"/>
+      <w:bookmarkStart w:id="48" w:name="_Toc130368714"/>
       <w:r>
         <w:rPr>
           <w:lang w:val="en-US"/>
@@ -11400,7 +11508,7 @@
           <w:lang w:val="en-US"/>
         </w:rPr>
       </w:pPr>
-      <w:bookmarkStart w:id="49" w:name="_Toc129260749"/>
+      <w:bookmarkStart w:id="49" w:name="_Toc130368715"/>
       <w:r>
         <w:rPr>
           <w:lang w:val="en-US"/>
@@ -15482,21 +15590,6 @@
 </file>
 
 <file path=customXml/item1.xml><?xml version="1.0" encoding="utf-8"?>
-<?mso-contentType ?>
-<FormTemplates xmlns="http://schemas.microsoft.com/sharepoint/v3/contenttype/forms">
-  <Display>DocumentLibraryForm</Display>
-  <Edit>DocumentLibraryForm</Edit>
-  <New>DocumentLibraryForm</New>
-</FormTemplates>
-</file>
-
-<file path=customXml/item2.xml><?xml version="1.0" encoding="utf-8"?>
-<p:properties xmlns:p="http://schemas.microsoft.com/office/2006/metadata/properties" xmlns:xsi="http://www.w3.org/2001/XMLSchema-instance" xmlns:pc="http://schemas.microsoft.com/office/infopath/2007/PartnerControls">
-  <documentManagement/>
-</p:properties>
-</file>
-
-<file path=customXml/item3.xml><?xml version="1.0" encoding="utf-8"?>
 <ct:contentTypeSchema xmlns:ct="http://schemas.microsoft.com/office/2006/metadata/contentType" xmlns:ma="http://schemas.microsoft.com/office/2006/metadata/properties/metaAttributes" ct:_="" ma:_="" ma:contentTypeName="Document" ma:contentTypeID="0x010100A3AAF687023E4F41B47C9B1E29DA4344" ma:contentTypeVersion="0" ma:contentTypeDescription="Create a new document." ma:contentTypeScope="" ma:versionID="38f6150d90ccc560b031e4083cec1c8a">
   <xsd:schema xmlns:xsd="http://www.w3.org/2001/XMLSchema" xmlns:xs="http://www.w3.org/2001/XMLSchema" xmlns:p="http://schemas.microsoft.com/office/2006/metadata/properties" targetNamespace="http://schemas.microsoft.com/office/2006/metadata/properties" ma:root="true" ma:fieldsID="067e30616eeadeb776f014c5fbcfd813">
     <xsd:element name="properties">
@@ -15610,28 +15703,26 @@
 </ct:contentTypeSchema>
 </file>
 
+<file path=customXml/item2.xml><?xml version="1.0" encoding="utf-8"?>
+<p:properties xmlns:p="http://schemas.microsoft.com/office/2006/metadata/properties" xmlns:xsi="http://www.w3.org/2001/XMLSchema-instance" xmlns:pc="http://schemas.microsoft.com/office/infopath/2007/PartnerControls">
+  <documentManagement/>
+</p:properties>
+</file>
+
+<file path=customXml/item3.xml><?xml version="1.0" encoding="utf-8"?>
+<?mso-contentType ?>
+<FormTemplates xmlns="http://schemas.microsoft.com/sharepoint/v3/contenttype/forms">
+  <Display>DocumentLibraryForm</Display>
+  <Edit>DocumentLibraryForm</Edit>
+  <New>DocumentLibraryForm</New>
+</FormTemplates>
+</file>
+
 <file path=customXml/item4.xml><?xml version="1.0" encoding="utf-8"?>
 <b:Sources xmlns:b="http://schemas.openxmlformats.org/officeDocument/2006/bibliography" xmlns="http://schemas.openxmlformats.org/officeDocument/2006/bibliography" SelectedStyle="\APASixthEditionOfficeOnline.xsl" StyleName="APA" Version="6"/>
 </file>
 
 <file path=customXml/itemProps1.xml><?xml version="1.0" encoding="utf-8"?>
-<ds:datastoreItem xmlns:ds="http://schemas.openxmlformats.org/officeDocument/2006/customXml" ds:itemID="{8D559B33-4825-405B-ACEB-6F229225D325}">
-  <ds:schemaRefs>
-    <ds:schemaRef ds:uri="http://schemas.microsoft.com/sharepoint/v3/contenttype/forms"/>
-  </ds:schemaRefs>
-</ds:datastoreItem>
-</file>
-
-<file path=customXml/itemProps2.xml><?xml version="1.0" encoding="utf-8"?>
-<ds:datastoreItem xmlns:ds="http://schemas.openxmlformats.org/officeDocument/2006/customXml" ds:itemID="{AC94A26D-82EB-45B7-AEA3-129FBDD1FCEB}">
-  <ds:schemaRefs>
-    <ds:schemaRef ds:uri="http://schemas.microsoft.com/office/2006/metadata/properties"/>
-    <ds:schemaRef ds:uri="http://schemas.microsoft.com/office/infopath/2007/PartnerControls"/>
-  </ds:schemaRefs>
-</ds:datastoreItem>
-</file>
-
-<file path=customXml/itemProps3.xml><?xml version="1.0" encoding="utf-8"?>
 <ds:datastoreItem xmlns:ds="http://schemas.openxmlformats.org/officeDocument/2006/customXml" ds:itemID="{07E20467-43C2-4A4B-88D6-D86E3AAB72CD}">
   <ds:schemaRefs>
     <ds:schemaRef ds:uri="http://schemas.microsoft.com/office/2006/metadata/contentType"/>
@@ -15647,6 +15738,23 @@
 </ds:datastoreItem>
 </file>
 
+<file path=customXml/itemProps2.xml><?xml version="1.0" encoding="utf-8"?>
+<ds:datastoreItem xmlns:ds="http://schemas.openxmlformats.org/officeDocument/2006/customXml" ds:itemID="{AC94A26D-82EB-45B7-AEA3-129FBDD1FCEB}">
+  <ds:schemaRefs>
+    <ds:schemaRef ds:uri="http://schemas.microsoft.com/office/2006/metadata/properties"/>
+    <ds:schemaRef ds:uri="http://schemas.microsoft.com/office/infopath/2007/PartnerControls"/>
+  </ds:schemaRefs>
+</ds:datastoreItem>
+</file>
+
+<file path=customXml/itemProps3.xml><?xml version="1.0" encoding="utf-8"?>
+<ds:datastoreItem xmlns:ds="http://schemas.openxmlformats.org/officeDocument/2006/customXml" ds:itemID="{8D559B33-4825-405B-ACEB-6F229225D325}">
+  <ds:schemaRefs>
+    <ds:schemaRef ds:uri="http://schemas.microsoft.com/sharepoint/v3/contenttype/forms"/>
+  </ds:schemaRefs>
+</ds:datastoreItem>
+</file>
+
 <file path=customXml/itemProps4.xml><?xml version="1.0" encoding="utf-8"?>
 <ds:datastoreItem xmlns:ds="http://schemas.openxmlformats.org/officeDocument/2006/customXml" ds:itemID="{8BA221B4-F4FF-43DD-84B2-D00EF1F8E14C}">
   <ds:schemaRefs>

</xml_diff>